<commit_message>
Updated the game settings, Devmode, and loading
</commit_message>
<xml_diff>
--- a/Dev/Developer Documentation.docx
+++ b/Dev/Developer Documentation.docx
@@ -1025,46 +1025,97 @@
       </w:pPr>
       <w:bookmarkStart w:id="0" w:name="_Toc12458327"/>
       <w:r>
-        <w:t xml:space="preserve">0.29 – </w:t>
-      </w:r>
-      <w:proofErr w:type="spellStart"/>
+        <w:t>0.30 – Kipling Update</w:t>
+      </w:r>
+      <w:r>
+        <w:t xml:space="preserve"> (Startscreen, </w:t>
+      </w:r>
+    </w:p>
+    <w:p>
+      <w:pPr>
+        <w:pStyle w:val="Heading2"/>
+      </w:pPr>
+      <w:r>
+        <w:t>Settings, Loadscreen, Devmode</w:t>
+      </w:r>
+    </w:p>
+    <w:p>
+      <w:r>
+        <w:t>The Startscreen has been improved</w:t>
+      </w:r>
+      <w:r>
+        <w:t xml:space="preserve"> with allowing settings to load from a settings.ini file in the base folder. This saves and loads in the GAMESETTINGS global dictionary on start. It saves settings now whenever they are changed in the setting screen once you back out of the screen. </w:t>
+      </w:r>
+      <w:r>
+        <w:t>This makes it much better so you don’t have to re-change settings every time. These settings are also saved in the game file and will automatically change over once you load them.</w:t>
+      </w:r>
+    </w:p>
+    <w:p>
+      <w:r>
+        <w:t xml:space="preserve">The loadscreen now allows loading from the start screen and loading different files other than your start name. </w:t>
+      </w:r>
+      <w:r>
+        <w:t xml:space="preserve">This adds </w:t>
+      </w:r>
+      <w:r>
+        <w:t>greater replay function to keep all the save files. Might later add other displays to the loadscreen which show your gear, quest progress, storyline etc like in Ocarina of Time.</w:t>
+      </w:r>
+    </w:p>
+    <w:p>
+      <w:r>
+        <w:t xml:space="preserve">DevMode is a great help that disables the error catcher that runs over the whole game. </w:t>
+      </w:r>
+      <w:r>
+        <w:t xml:space="preserve">This may not be the best way to do it but based on what the DevMode setting is you will through the error. This is great for development where you want to see the specific error but not for playing where you don’t want the screen to close. </w:t>
+      </w:r>
+      <w:r>
+        <w:t xml:space="preserve">Dev Mode also gets rid of the starting blip. I was considering making Dev Mode skip the starting screen as well and load right into the game (which I might still do) but for now I need to debug the start screen still. </w:t>
+      </w:r>
+      <w:r>
+        <w:t>Will do this in the next update.</w:t>
+      </w:r>
+      <w:bookmarkStart w:id="1" w:name="_GoBack"/>
+      <w:bookmarkEnd w:id="1"/>
+    </w:p>
+    <w:p/>
+    <w:p>
+      <w:pPr>
+        <w:pStyle w:val="Heading1"/>
+      </w:pPr>
+      <w:r>
+        <w:lastRenderedPageBreak/>
+        <w:t>0.29 –</w:t>
+      </w:r>
+      <w:r>
+        <w:t xml:space="preserve"> Dev Update (</w:t>
+      </w:r>
+      <w:r>
+        <w:t>printT (special print),</w:t>
+      </w:r>
+      <w:bookmarkEnd w:id="0"/>
+      <w:r>
+        <w:t xml:space="preserve"> Map, Code C</w:t>
+      </w:r>
+      <w:r>
+        <w:t>onvention, CSV files</w:t>
+      </w:r>
+      <w:r>
+        <w:t>)</w:t>
+      </w:r>
+    </w:p>
+    <w:p>
+      <w:pPr>
+        <w:pStyle w:val="Heading2"/>
+      </w:pPr>
+      <w:bookmarkStart w:id="2" w:name="_Toc12458328"/>
       <w:r>
         <w:t>printT</w:t>
       </w:r>
-      <w:proofErr w:type="spellEnd"/>
-      <w:r>
-        <w:t xml:space="preserve"> (special print),</w:t>
-      </w:r>
-      <w:bookmarkEnd w:id="0"/>
-      <w:r>
-        <w:t xml:space="preserve"> Map, Code C</w:t>
-      </w:r>
-      <w:r>
-        <w:t>onvention, CSV files</w:t>
-      </w:r>
-    </w:p>
-    <w:p>
-      <w:pPr>
-        <w:pStyle w:val="Heading2"/>
-      </w:pPr>
-      <w:bookmarkStart w:id="1" w:name="_Toc12458328"/>
-      <w:proofErr w:type="spellStart"/>
-      <w:proofErr w:type="gramStart"/>
-      <w:r>
-        <w:t>printT</w:t>
-      </w:r>
-      <w:bookmarkEnd w:id="1"/>
-      <w:proofErr w:type="spellEnd"/>
-      <w:proofErr w:type="gramEnd"/>
-    </w:p>
-    <w:p>
-      <w:proofErr w:type="spellStart"/>
-      <w:r>
-        <w:t>PrintT</w:t>
-      </w:r>
-      <w:proofErr w:type="spellEnd"/>
-      <w:r>
-        <w:t xml:space="preserve">(text, character limit, delay) is a custom line printing </w:t>
+      <w:bookmarkEnd w:id="2"/>
+    </w:p>
+    <w:p>
+      <w:r>
+        <w:t xml:space="preserve">PrintT(text, character limit, delay) is a custom line printing </w:t>
       </w:r>
       <w:r>
         <w:t>module for the game that will allow for using old written lore with manually entering newlines</w:t>
@@ -1167,215 +1218,153 @@
       <w:pPr>
         <w:pStyle w:val="Heading3"/>
       </w:pPr>
-      <w:bookmarkStart w:id="2" w:name="_Toc12458329"/>
-      <w:proofErr w:type="spellStart"/>
-      <w:proofErr w:type="gramStart"/>
-      <w:r>
-        <w:t>printT</w:t>
-      </w:r>
-      <w:proofErr w:type="spellEnd"/>
-      <w:proofErr w:type="gramEnd"/>
+      <w:bookmarkStart w:id="3" w:name="_Toc12458329"/>
+      <w:r>
+        <w:t xml:space="preserve">printT </w:t>
+      </w:r>
+      <w:r>
+        <w:t>Code</w:t>
+      </w:r>
+      <w:bookmarkEnd w:id="3"/>
+    </w:p>
+    <w:p>
+      <w:r>
+        <w:t xml:space="preserve">The code uses a simple non-intelligent algorithm </w:t>
+      </w:r>
+      <w:r>
+        <w:t xml:space="preserve">remove all new lines and replace with spaces and then </w:t>
+      </w:r>
+      <w:r>
+        <w:t xml:space="preserve">to split all words </w:t>
+      </w:r>
+      <w:r>
+        <w:t xml:space="preserve">in the input text </w:t>
+      </w:r>
+      <w:r>
+        <w:t xml:space="preserve">into a list of </w:t>
+      </w:r>
+      <w:r>
+        <w:t>“words”</w:t>
+      </w:r>
+      <w:r>
+        <w:t xml:space="preserve"> with no spaces. </w:t>
+      </w:r>
+      <w:r>
+        <w:t>“Word” is in quotes here because it may contain punctuation or any other manner of things, its just separated by spaces so it’s key to make sure that nothing is jumbled together or else it might overflow</w:t>
+      </w:r>
+      <w:r>
+        <w:t xml:space="preserve"> (or at least the longest word would be the character limit</w:t>
+      </w:r>
+      <w:r>
+        <w:t xml:space="preserve">. </w:t>
+      </w:r>
+      <w:r>
+        <w:t xml:space="preserve">Then it basically loops through all the words and builds up phrases one word at a time until it either matches or exceeds the character limit. If it exceeds it that overflowing word is removed and added to the next phrase with all extra spaces removed. </w:t>
+      </w:r>
+      <w:r>
+        <w:t>T</w:t>
+      </w:r>
+      <w:r>
+        <w:t xml:space="preserve">he paragraph sensor works by just counting exclamation points, question marks, and peroids </w:t>
+      </w:r>
+      <w:r>
+        <w:t>in each “word”</w:t>
+      </w:r>
+      <w:r>
+        <w:t>(with the exclusion of Dr.)</w:t>
+      </w:r>
       <w:r>
         <w:t xml:space="preserve"> </w:t>
       </w:r>
       <w:r>
-        <w:t>Code</w:t>
-      </w:r>
-      <w:bookmarkEnd w:id="2"/>
-    </w:p>
-    <w:p>
-      <w:r>
-        <w:t xml:space="preserve">The code uses a simple non-intelligent algorithm </w:t>
-      </w:r>
-      <w:r>
-        <w:t xml:space="preserve">remove all new lines and replace with spaces and then </w:t>
-      </w:r>
-      <w:r>
-        <w:t xml:space="preserve">to split all words </w:t>
-      </w:r>
-      <w:r>
-        <w:t xml:space="preserve">in the input text </w:t>
-      </w:r>
-      <w:r>
-        <w:t xml:space="preserve">into a list of </w:t>
-      </w:r>
-      <w:r>
-        <w:t>“words”</w:t>
-      </w:r>
-      <w:r>
-        <w:t xml:space="preserve"> with no spaces. </w:t>
-      </w:r>
-      <w:r>
-        <w:t xml:space="preserve">“Word” is in quotes here because it may contain punctuation or any other manner of things, </w:t>
-      </w:r>
-      <w:proofErr w:type="spellStart"/>
-      <w:proofErr w:type="gramStart"/>
-      <w:r>
-        <w:t>its</w:t>
-      </w:r>
-      <w:proofErr w:type="spellEnd"/>
-      <w:proofErr w:type="gramEnd"/>
-      <w:r>
-        <w:t xml:space="preserve"> just separated by spaces so it’s key to make sure that nothing is jumbled together or else it might overflow</w:t>
-      </w:r>
-      <w:r>
-        <w:t xml:space="preserve"> (or at least the longest word would be the character limit</w:t>
+        <w:t xml:space="preserve">until it reaches 5 then stops the phrase and adds an extra line. </w:t>
+      </w:r>
+      <w:r>
+        <w:t xml:space="preserve">If more exclusions and specific words need to be added they can be. </w:t>
+      </w:r>
+      <w:r>
+        <w:t xml:space="preserve">The (\S) parser took some time but in the end simply looks in each </w:t>
+      </w:r>
+      <w:r>
+        <w:lastRenderedPageBreak/>
+        <w:t xml:space="preserve">“word” </w:t>
+      </w:r>
+      <w:r>
+        <w:t xml:space="preserve">and if it finds the (\S) in it </w:t>
+      </w:r>
+      <w:r>
+        <w:t xml:space="preserve">removes it and ads the beginning of the word to the end of the phrase before printing and clearing it. IF there was a word after the (/S) it ads it to the next phrase unless it’s a space. </w:t>
+      </w:r>
+    </w:p>
+    <w:p>
+      <w:r>
+        <w:t xml:space="preserve">There is some tricky spacing and parsing implementation that </w:t>
+      </w:r>
+      <w:r>
+        <w:t>took me some time</w:t>
+      </w:r>
+      <w:r>
+        <w:t xml:space="preserve"> and I coded in jank </w:t>
+      </w:r>
+      <w:r>
+        <w:t>manor</w:t>
+      </w:r>
+      <w:r>
+        <w:t>. S</w:t>
+      </w:r>
+      <w:r>
+        <w:t>o f</w:t>
+      </w:r>
+      <w:r>
+        <w:t xml:space="preserve">or further implementation and examples see the code. </w:t>
+      </w:r>
+    </w:p>
+    <w:p>
+      <w:pPr>
+        <w:pStyle w:val="Heading3"/>
+      </w:pPr>
+      <w:bookmarkStart w:id="4" w:name="_Toc12458330"/>
+      <w:r>
+        <w:t>printT Performance</w:t>
+      </w:r>
+      <w:bookmarkEnd w:id="4"/>
+    </w:p>
+    <w:p>
+      <w:r>
+        <w:t xml:space="preserve">Using the time </w:t>
+      </w:r>
+      <w:r>
+        <w:t>method, tested diffe</w:t>
+      </w:r>
+      <w:r>
+        <w:t>rences in the function in a tic-</w:t>
+      </w:r>
+      <w:r>
+        <w:t xml:space="preserve">toc </w:t>
+      </w:r>
+      <w:r>
+        <w:t>fashion</w:t>
+      </w:r>
+      <w:r>
+        <w:t xml:space="preserve"> </w:t>
+      </w:r>
+      <w:r>
+        <w:t>before</w:t>
+      </w:r>
+      <w:r>
+        <w:t xml:space="preserve"> outputting them. Subject to processor load noise but ran multiple times to confirm </w:t>
+      </w:r>
+      <w:r>
+        <w:t>input</w:t>
       </w:r>
       <w:r>
         <w:t xml:space="preserve">. </w:t>
       </w:r>
-      <w:r>
-        <w:t xml:space="preserve">Then it basically loops through all the words and builds up phrases one word at a time until it either matches or exceeds the character limit. If it exceeds it that overflowing word is removed and added to the next phrase with all extra spaces removed. </w:t>
-      </w:r>
-      <w:r>
-        <w:t>T</w:t>
-      </w:r>
-      <w:r>
-        <w:t xml:space="preserve">he paragraph sensor works by just counting exclamation points, question marks, and </w:t>
-      </w:r>
-      <w:proofErr w:type="spellStart"/>
-      <w:r>
-        <w:t>peroids</w:t>
-      </w:r>
-      <w:proofErr w:type="spellEnd"/>
-      <w:r>
-        <w:t xml:space="preserve"> </w:t>
-      </w:r>
-      <w:r>
-        <w:t>in each “word</w:t>
-      </w:r>
-      <w:proofErr w:type="gramStart"/>
-      <w:r>
-        <w:t>”</w:t>
-      </w:r>
-      <w:r>
-        <w:t>(</w:t>
-      </w:r>
-      <w:proofErr w:type="gramEnd"/>
-      <w:r>
-        <w:t>with the exclusion of Dr.)</w:t>
-      </w:r>
-      <w:r>
-        <w:t xml:space="preserve"> </w:t>
-      </w:r>
-      <w:r>
-        <w:t xml:space="preserve">until it reaches 5 then stops the phrase and adds an extra line. </w:t>
-      </w:r>
-      <w:r>
-        <w:t xml:space="preserve">If more exclusions and specific words need to be added they can be. </w:t>
-      </w:r>
-      <w:r>
-        <w:t xml:space="preserve">The (\S) parser took some time but in the end simply looks in each “word” </w:t>
-      </w:r>
-      <w:r>
-        <w:t xml:space="preserve">and if it finds the (\S) in it </w:t>
-      </w:r>
-      <w:r>
-        <w:t xml:space="preserve">removes it and ads the beginning of the word to the end of the phrase before printing and clearing it. IF there was a word after the (/S) it ads it to the next phrase unless it’s a space. </w:t>
-      </w:r>
-    </w:p>
-    <w:p>
-      <w:r>
-        <w:t xml:space="preserve">There is some tricky spacing and parsing implementation that </w:t>
-      </w:r>
-      <w:r>
-        <w:t>took me some time</w:t>
-      </w:r>
-      <w:r>
-        <w:t xml:space="preserve"> and I coded in </w:t>
-      </w:r>
-      <w:proofErr w:type="spellStart"/>
-      <w:r>
-        <w:t>jank</w:t>
-      </w:r>
-      <w:proofErr w:type="spellEnd"/>
-      <w:r>
-        <w:t xml:space="preserve"> </w:t>
-      </w:r>
-      <w:r>
-        <w:t>manor</w:t>
-      </w:r>
-      <w:r>
-        <w:t>. S</w:t>
-      </w:r>
-      <w:r>
-        <w:t>o f</w:t>
-      </w:r>
-      <w:r>
-        <w:t xml:space="preserve">or further implementation and examples see the code. </w:t>
-      </w:r>
-    </w:p>
-    <w:p>
-      <w:pPr>
-        <w:pStyle w:val="Heading3"/>
-      </w:pPr>
-      <w:bookmarkStart w:id="3" w:name="_Toc12458330"/>
-      <w:proofErr w:type="spellStart"/>
-      <w:proofErr w:type="gramStart"/>
-      <w:r>
-        <w:t>printT</w:t>
-      </w:r>
-      <w:proofErr w:type="spellEnd"/>
-      <w:proofErr w:type="gramEnd"/>
-      <w:r>
-        <w:t xml:space="preserve"> Performance</w:t>
-      </w:r>
-      <w:bookmarkEnd w:id="3"/>
-    </w:p>
-    <w:p>
-      <w:r>
-        <w:t xml:space="preserve">Using the time </w:t>
-      </w:r>
-      <w:r>
-        <w:t>method, tested diffe</w:t>
-      </w:r>
-      <w:r>
-        <w:t>rences in the function in a tic-</w:t>
-      </w:r>
-      <w:r>
-        <w:t xml:space="preserve">toc </w:t>
-      </w:r>
-      <w:r>
-        <w:t>fashion</w:t>
-      </w:r>
-      <w:r>
-        <w:t xml:space="preserve"> </w:t>
-      </w:r>
-      <w:r>
-        <w:t>before</w:t>
-      </w:r>
-      <w:r>
-        <w:t xml:space="preserve"> outputting them. Subject to processor load noise but ran multiple times to confirm </w:t>
-      </w:r>
-      <w:r>
-        <w:t>input</w:t>
-      </w:r>
-      <w:r>
-        <w:t xml:space="preserve">. </w:t>
-      </w:r>
     </w:p>
     <w:p/>
     <w:p>
       <w:r>
-        <w:t xml:space="preserve">I tested the full </w:t>
-      </w:r>
-      <w:proofErr w:type="spellStart"/>
-      <w:r>
-        <w:t>printT</w:t>
-      </w:r>
-      <w:proofErr w:type="spellEnd"/>
-      <w:r>
-        <w:t xml:space="preserve"> and then a reduced version with less checks to look for a speed difference and saw none, even zero, within </w:t>
-      </w:r>
-      <w:proofErr w:type="spellStart"/>
-      <w:proofErr w:type="gramStart"/>
-      <w:r>
-        <w:t>cpu</w:t>
-      </w:r>
-      <w:proofErr w:type="spellEnd"/>
-      <w:proofErr w:type="gramEnd"/>
-      <w:r>
-        <w:t xml:space="preserve"> noise time.</w:t>
+        <w:t>I tested the full printT and then a reduced version with less checks to look for a speed difference and saw none, even zero, within cpu noise time.</w:t>
       </w:r>
     </w:p>
     <w:p>
@@ -1444,169 +1433,135 @@
       <w:pPr>
         <w:pStyle w:val="Heading2"/>
       </w:pPr>
-      <w:proofErr w:type="spellStart"/>
+      <w:r>
+        <w:t>MapDisplay</w:t>
+      </w:r>
+    </w:p>
+    <w:p>
+      <w:r>
+        <w:t>Map Display prints out a readable “mini” map which shows areas that have been explored, not explored, and where you are. Kinda similar to the in-browers asci art maps from “A Dark Room” and I’m sure many other games.</w:t>
+      </w:r>
+      <w:r>
+        <w:t xml:space="preserve"> I made this to not only have a nice display but to see how people work with a map</w:t>
+      </w:r>
+    </w:p>
+    <w:p>
+      <w:r>
+        <w:t xml:space="preserve">Basically the map uses two </w:t>
+      </w:r>
+      <w:r>
+        <w:t>attributes/</w:t>
+      </w:r>
+      <w:r>
+        <w:t xml:space="preserve">flags in each of the map objects. </w:t>
+      </w:r>
+      <w:r>
+        <w:t xml:space="preserve">The Travelled flag was used to display different lore but </w:t>
+      </w:r>
+      <w:r>
+        <w:t>now is used to display if you’ve been to it or not (</w:t>
+      </w:r>
+      <w:r>
+        <w:t>“</w:t>
+      </w:r>
+      <w:r>
+        <w:t>0</w:t>
+      </w:r>
+      <w:r>
+        <w:t>”</w:t>
+      </w:r>
+      <w:r>
+        <w:t xml:space="preserve"> for travelled and </w:t>
+      </w:r>
+      <w:r>
+        <w:t>“</w:t>
+      </w:r>
+      <w:r>
+        <w:t>1</w:t>
+      </w:r>
+      <w:r>
+        <w:t>”</w:t>
+      </w:r>
+      <w:r>
+        <w:t xml:space="preserve"> for not travelled). The new mapped flag is used to display </w:t>
+      </w:r>
+      <w:r>
+        <w:t xml:space="preserve">if </w:t>
+      </w:r>
+      <w:r>
+        <w:t>the player has</w:t>
+      </w:r>
+      <w:r>
+        <w:t xml:space="preserve"> discovered that area</w:t>
+      </w:r>
+      <w:r>
+        <w:t xml:space="preserve"> (“1” or “0” is discovered where as “– “ is undiscovered or not a spot</w:t>
+      </w:r>
+      <w:r>
+        <w:t xml:space="preserve"> at all)</w:t>
+      </w:r>
+      <w:r>
+        <w:t xml:space="preserve">. When a player moves around he flips the travelled spot on the spot he’s on and discovers map locations in a radius around him. The radius of discovery (default 1) gets bigger the higher you are so basically if you go on top of a big building you can discover most of the campus. </w:t>
+      </w:r>
+      <w:r>
+        <w:t xml:space="preserve">The one </w:t>
+      </w:r>
+      <w:r>
+        <w:t>caveat</w:t>
+      </w:r>
+      <w:r>
+        <w:t xml:space="preserve"> is that you can’t discover anything </w:t>
+      </w:r>
+      <w:r>
+        <w:t xml:space="preserve">in the basement or above the second floor without travelling to it. This prevents you </w:t>
+      </w:r>
+      <w:r>
+        <w:t>discovery any secret locations</w:t>
+      </w:r>
+      <w:r>
+        <w:t xml:space="preserve"> or knowing how many floors a building has (player has to discover that)</w:t>
+      </w:r>
+      <w:r>
+        <w:t xml:space="preserve">. </w:t>
+      </w:r>
+    </w:p>
+    <w:p>
+      <w:r>
+        <w:t xml:space="preserve">For the code </w:t>
+      </w:r>
+      <w:r>
+        <w:t>there are two main loops: 1. Does the discovery mechanic around the player</w:t>
+      </w:r>
+      <w:r>
+        <w:t>. Should be explanatory.</w:t>
+      </w:r>
+    </w:p>
+    <w:p>
+      <w:r>
+        <w:t>2. Displays the mini map and prints it</w:t>
+      </w:r>
+      <w:r>
+        <w:t xml:space="preserve"> out. The only part to be aware of here is the order of the </w:t>
+      </w:r>
+      <w:r>
+        <w:t>“</w:t>
+      </w:r>
+      <w:r>
+        <w:t>if</w:t>
+      </w:r>
+      <w:r>
+        <w:t xml:space="preserve">” </w:t>
+      </w:r>
+      <w:r>
+        <w:t>statements w</w:t>
+      </w:r>
+      <w:r>
+        <w:t xml:space="preserve">hich mark the priority of display. The map object may fit multiple conditions but you want it to stop and the most applicable one so it displays the way you want it to. </w:t>
+      </w:r>
+    </w:p>
+    <w:p>
       <w:r>
         <w:lastRenderedPageBreak/>
-        <w:t>MapDisplay</w:t>
-      </w:r>
-      <w:proofErr w:type="spellEnd"/>
-    </w:p>
-    <w:p>
-      <w:r>
-        <w:t xml:space="preserve">Map Display prints out a readable “mini” map which shows areas that have been explored, not explored, and where you are. </w:t>
-      </w:r>
-      <w:proofErr w:type="spellStart"/>
-      <w:r>
-        <w:t>Kinda</w:t>
-      </w:r>
-      <w:proofErr w:type="spellEnd"/>
-      <w:r>
-        <w:t xml:space="preserve"> similar to the in-</w:t>
-      </w:r>
-      <w:proofErr w:type="spellStart"/>
-      <w:r>
-        <w:t>browers</w:t>
-      </w:r>
-      <w:proofErr w:type="spellEnd"/>
-      <w:r>
-        <w:t xml:space="preserve"> asci art maps from “A Dark Room” and I’m sure many other games.</w:t>
-      </w:r>
-      <w:r>
-        <w:t xml:space="preserve"> I made this to not only have a nice display but to see how people work with a map</w:t>
-      </w:r>
-    </w:p>
-    <w:p>
-      <w:r>
-        <w:t xml:space="preserve">Basically the map uses two </w:t>
-      </w:r>
-      <w:r>
-        <w:t>attributes/</w:t>
-      </w:r>
-      <w:r>
-        <w:t xml:space="preserve">flags in each of the map objects. </w:t>
-      </w:r>
-      <w:r>
-        <w:t xml:space="preserve">The Travelled flag was used to display different lore but </w:t>
-      </w:r>
-      <w:r>
-        <w:t>now is used to display if you’ve been to it or not (</w:t>
-      </w:r>
-      <w:r>
-        <w:t>“</w:t>
-      </w:r>
-      <w:r>
-        <w:t>0</w:t>
-      </w:r>
-      <w:r>
-        <w:t>”</w:t>
-      </w:r>
-      <w:r>
-        <w:t xml:space="preserve"> for travelled and </w:t>
-      </w:r>
-      <w:r>
-        <w:t>“</w:t>
-      </w:r>
-      <w:r>
-        <w:t>1</w:t>
-      </w:r>
-      <w:r>
-        <w:t>”</w:t>
-      </w:r>
-      <w:r>
-        <w:t xml:space="preserve"> for not travelled). The new mapped flag is used to display </w:t>
-      </w:r>
-      <w:r>
-        <w:t xml:space="preserve">if </w:t>
-      </w:r>
-      <w:r>
-        <w:t>the player has</w:t>
-      </w:r>
-      <w:r>
-        <w:t xml:space="preserve"> discovered that area</w:t>
-      </w:r>
-      <w:r>
-        <w:t xml:space="preserve"> (“1” or “0” is discovered where as “– </w:t>
-      </w:r>
-      <w:proofErr w:type="gramStart"/>
-      <w:r>
-        <w:t>“ is</w:t>
-      </w:r>
-      <w:proofErr w:type="gramEnd"/>
-      <w:r>
-        <w:t xml:space="preserve"> undiscovered or not a spot</w:t>
-      </w:r>
-      <w:r>
-        <w:t xml:space="preserve"> at all)</w:t>
-      </w:r>
-      <w:r>
-        <w:t xml:space="preserve">. When a player moves around he flips the travelled spot on the spot he’s on and discovers map locations in a radius around him. The radius of discovery (default 1) gets bigger the higher you are so basically if you go on top of a big building you can discover most of the campus. </w:t>
-      </w:r>
-      <w:r>
-        <w:t xml:space="preserve">The one </w:t>
-      </w:r>
-      <w:r>
-        <w:t>caveat</w:t>
-      </w:r>
-      <w:r>
-        <w:t xml:space="preserve"> is that you can’t discover anything </w:t>
-      </w:r>
-      <w:r>
-        <w:t xml:space="preserve">in the basement or above the second floor without travelling to it. This prevents you </w:t>
-      </w:r>
-      <w:r>
-        <w:t>discovery any secret locations</w:t>
-      </w:r>
-      <w:r>
-        <w:t xml:space="preserve"> or knowing how many floors a building has (player has to discover that)</w:t>
-      </w:r>
-      <w:r>
-        <w:t xml:space="preserve">. </w:t>
-      </w:r>
-    </w:p>
-    <w:p>
-      <w:r>
-        <w:t xml:space="preserve">For the code </w:t>
-      </w:r>
-      <w:r>
-        <w:t xml:space="preserve">there are two main loops: 1. </w:t>
-      </w:r>
-      <w:proofErr w:type="gramStart"/>
-      <w:r>
-        <w:t>Does</w:t>
-      </w:r>
-      <w:proofErr w:type="gramEnd"/>
-      <w:r>
-        <w:t xml:space="preserve"> the discovery mechanic around the player</w:t>
-      </w:r>
-      <w:r>
-        <w:t>. Should be explanatory.</w:t>
-      </w:r>
-    </w:p>
-    <w:p>
-      <w:r>
-        <w:t>2. Displays the mini map and prints it</w:t>
-      </w:r>
-      <w:r>
-        <w:t xml:space="preserve"> out. The only part to be aware of here is the order of the </w:t>
-      </w:r>
-      <w:r>
-        <w:t>“</w:t>
-      </w:r>
-      <w:r>
-        <w:t>if</w:t>
-      </w:r>
-      <w:r>
-        <w:t xml:space="preserve">” </w:t>
-      </w:r>
-      <w:r>
-        <w:t>statements w</w:t>
-      </w:r>
-      <w:r>
-        <w:t xml:space="preserve">hich mark the priority of display. The map object may fit multiple conditions but you want it to stop and the most applicable one so it displays the way you want it to. </w:t>
-      </w:r>
-    </w:p>
-    <w:p>
-      <w:r>
         <w:t xml:space="preserve">The rest of the particulars should be explanatory through </w:t>
       </w:r>
       <w:r>
@@ -1616,10 +1571,7 @@
     <w:p/>
     <w:p>
       <w:r>
-        <w:t>T</w:t>
-      </w:r>
-      <w:r>
-        <w:t>here is a lot more functionality that could be added such as scaling, rotating, and different types of maps but I anticipate moving to a GUI output instead of terminal so I didn’t want to go too far into development.</w:t>
+        <w:t>There is a lot more functionality that could be added such as scaling, rotating, and different types of maps but I anticipate moving to a GUI output instead of terminal so I didn’t want to go too far into development.</w:t>
       </w:r>
     </w:p>
     <w:p/>
@@ -1746,79 +1698,7 @@
           <w:szCs w:val="18"/>
         </w:rPr>
         <w:br/>
-        <w:t xml:space="preserve">Side note on </w:t>
-      </w:r>
-      <w:proofErr w:type="gramStart"/>
-      <w:r>
-        <w:rPr>
-          <w:rFonts w:ascii="Courier New" w:eastAsia="Times New Roman" w:hAnsi="Courier New" w:cs="Courier New"/>
-          <w:i/>
-          <w:iCs/>
-          <w:color w:val="629755"/>
-          <w:sz w:val="18"/>
-          <w:szCs w:val="18"/>
-        </w:rPr>
-        <w:t>Why</w:t>
-      </w:r>
-      <w:proofErr w:type="gramEnd"/>
-      <w:r>
-        <w:rPr>
-          <w:rFonts w:ascii="Courier New" w:eastAsia="Times New Roman" w:hAnsi="Courier New" w:cs="Courier New"/>
-          <w:i/>
-          <w:iCs/>
-          <w:color w:val="629755"/>
-          <w:sz w:val="18"/>
-          <w:szCs w:val="18"/>
-        </w:rPr>
-        <w:t xml:space="preserve"> using </w:t>
-      </w:r>
-      <w:proofErr w:type="spellStart"/>
-      <w:r>
-        <w:rPr>
-          <w:rFonts w:ascii="Courier New" w:eastAsia="Times New Roman" w:hAnsi="Courier New" w:cs="Courier New"/>
-          <w:i/>
-          <w:iCs/>
-          <w:color w:val="629755"/>
-          <w:sz w:val="18"/>
-          <w:szCs w:val="18"/>
-        </w:rPr>
-        <w:t>Pickler</w:t>
-      </w:r>
-      <w:proofErr w:type="spellEnd"/>
-      <w:r>
-        <w:rPr>
-          <w:rFonts w:ascii="Courier New" w:eastAsia="Times New Roman" w:hAnsi="Courier New" w:cs="Courier New"/>
-          <w:i/>
-          <w:iCs/>
-          <w:color w:val="629755"/>
-          <w:sz w:val="18"/>
-          <w:szCs w:val="18"/>
-        </w:rPr>
-        <w:t xml:space="preserve"> and CSVs: If a </w:t>
-      </w:r>
-      <w:proofErr w:type="spellStart"/>
-      <w:r>
-        <w:rPr>
-          <w:rFonts w:ascii="Courier New" w:eastAsia="Times New Roman" w:hAnsi="Courier New" w:cs="Courier New"/>
-          <w:i/>
-          <w:iCs/>
-          <w:color w:val="629755"/>
-          <w:sz w:val="18"/>
-          <w:szCs w:val="18"/>
-        </w:rPr>
-        <w:t>pickler</w:t>
-      </w:r>
-      <w:proofErr w:type="spellEnd"/>
-      <w:r>
-        <w:rPr>
-          <w:rFonts w:ascii="Courier New" w:eastAsia="Times New Roman" w:hAnsi="Courier New" w:cs="Courier New"/>
-          <w:i/>
-          <w:iCs/>
-          <w:color w:val="629755"/>
-          <w:sz w:val="18"/>
-          <w:szCs w:val="18"/>
-        </w:rPr>
-        <w:t xml:space="preserve"> saving/loading to file is already in the game why not</w:t>
+        <w:t>Side note on Why using Pickler and CSVs: If a pickler saving/loading to file is already in the game why not</w:t>
       </w:r>
       <w:r>
         <w:rPr>
@@ -1854,19 +1734,7 @@
           <w:szCs w:val="18"/>
         </w:rPr>
         <w:br/>
-        <w:t xml:space="preserve">This makes it easier to develop but a bit more of a pain to pass back and forth and </w:t>
-      </w:r>
-      <w:r>
-        <w:rPr>
-          <w:rFonts w:ascii="Courier New" w:eastAsia="Times New Roman" w:hAnsi="Courier New" w:cs="Courier New"/>
-          <w:i/>
-          <w:iCs/>
-          <w:color w:val="629755"/>
-          <w:sz w:val="18"/>
-          <w:szCs w:val="18"/>
-        </w:rPr>
-        <w:lastRenderedPageBreak/>
-        <w:t>debug.</w:t>
+        <w:t>This makes it easier to develop but a bit more of a pain to pass back and forth and debug.</w:t>
       </w:r>
       <w:r>
         <w:rPr>
@@ -1925,13 +1793,7 @@
         <w:t xml:space="preserve"> straightforward module that writes all the attributes of all the entities to different CSVs. There’s a diffe</w:t>
       </w:r>
       <w:r>
-        <w:t xml:space="preserve">rent csv file for each object class. </w:t>
-      </w:r>
-      <w:r>
-        <w:t>It makes use of the common Python CSV writer.</w:t>
-      </w:r>
-      <w:r>
-        <w:t xml:space="preserve"> The code for each CSV file is the s</w:t>
+        <w:t>rent csv file for each object class. It makes use of the common Python CSV writer. The code for each CSV file is the s</w:t>
       </w:r>
       <w:r>
         <w:t xml:space="preserve">ame but the implementation for </w:t>
@@ -1976,10 +1838,8 @@
         <w:pStyle w:val="Heading3"/>
       </w:pPr>
       <w:r>
-        <w:t xml:space="preserve">CSV to </w:t>
-      </w:r>
-      <w:r>
-        <w:t>Code</w:t>
+        <w:lastRenderedPageBreak/>
+        <w:t>CSV to Code</w:t>
       </w:r>
     </w:p>
     <w:p>
@@ -1987,12 +1847,7 @@
         <w:t xml:space="preserve">This module takes the contents of the CSV and creates the object declarations that are seen in the startup file. </w:t>
       </w:r>
       <w:r>
-        <w:t>It basically reads in the CSV file and then writes those attributes to an object declaration string in another file. That STARTcode.csv file can then have its</w:t>
-      </w:r>
-      <w:bookmarkStart w:id="4" w:name="_GoBack"/>
-      <w:bookmarkEnd w:id="4"/>
-      <w:r>
-        <w:t xml:space="preserve"> contents copied to the STARTUP file.</w:t>
+        <w:t>It basically reads in the CSV file and then writes those attributes to an object declaration string in another file. That STARTcode.csv file can then have its contents copied to the STARTUP file.</w:t>
       </w:r>
     </w:p>
     <w:p/>
@@ -2038,248 +1893,190 @@
     </w:p>
     <w:p>
       <w:r>
-        <w:t xml:space="preserve">After fixing the save file from moving the quest file has shown mean just how </w:t>
-      </w:r>
-      <w:proofErr w:type="spellStart"/>
-      <w:r>
-        <w:t>violtile</w:t>
-      </w:r>
-      <w:proofErr w:type="spellEnd"/>
-      <w:r>
-        <w:t xml:space="preserve">/finicky this game is that part of it breaks just by me forgetting how to do dictionary’s correctly. Also how I don’t have full handle on global variables and how we should not be using them at all to make it </w:t>
-      </w:r>
-      <w:proofErr w:type="gramStart"/>
-      <w:r>
-        <w:t>more clear</w:t>
-      </w:r>
-      <w:proofErr w:type="gramEnd"/>
+        <w:t>After fixing the save file from moving the quest file has shown mean just how violtile/finicky this game is that part of it breaks just by me forgetting how to do dictionary’s correctly. Also how I don’t have full handle on global variables and how we should not be using them at all to make it more clear.</w:t>
+      </w:r>
+    </w:p>
+    <w:p>
+      <w:r>
+        <w:t xml:space="preserve">The main counter to making sure it works properly is </w:t>
+      </w:r>
+      <w:r>
+        <w:t>play testing</w:t>
+      </w:r>
+      <w:r>
+        <w:t xml:space="preserve"> with different </w:t>
+      </w:r>
+      <w:r>
+        <w:t>scenarios</w:t>
+      </w:r>
+      <w:r>
+        <w:t xml:space="preserve"> including: completing the evil mode, good mode, the completions mode, </w:t>
+      </w:r>
+      <w:r>
+        <w:t xml:space="preserve">and </w:t>
+      </w:r>
+      <w:r>
+        <w:t xml:space="preserve">testing save functions. </w:t>
+      </w:r>
+    </w:p>
+    <w:p>
+      <w:r>
+        <w:t xml:space="preserve">Also moving </w:t>
+      </w:r>
+      <w:r>
+        <w:t xml:space="preserve">the quest mode to </w:t>
+      </w:r>
+      <w:r>
+        <w:t xml:space="preserve">0.28.1 </w:t>
+      </w:r>
+      <w:r>
+        <w:t xml:space="preserve">made </w:t>
+      </w:r>
+      <w:r>
+        <w:t>the end of the game break with having to call the function.</w:t>
+      </w:r>
+    </w:p>
+    <w:p>
+      <w:pPr>
+        <w:pStyle w:val="Heading2"/>
+      </w:pPr>
+      <w:bookmarkStart w:id="7" w:name="_Toc12458333"/>
+      <w:r>
+        <w:t xml:space="preserve">0.28 </w:t>
+      </w:r>
+      <w:r>
+        <w:t>–</w:t>
+      </w:r>
+      <w:r>
+        <w:t xml:space="preserve"> </w:t>
+      </w:r>
+      <w:r>
+        <w:t>Music,</w:t>
+      </w:r>
+      <w:r>
+        <w:t xml:space="preserve"> Marginal Improvements</w:t>
+      </w:r>
+      <w:r>
+        <w:t>, and Feedback</w:t>
+      </w:r>
+      <w:bookmarkEnd w:id="7"/>
+    </w:p>
+    <w:p>
+      <w:r>
+        <w:t xml:space="preserve">Made a bunch of small improvements </w:t>
+      </w:r>
+      <w:r>
+        <w:t xml:space="preserve">and mainly music. </w:t>
+      </w:r>
+      <w:r>
+        <w:t xml:space="preserve">Music is unfortunately just a simple player that is threaded that can’t stop or play other music. </w:t>
+      </w:r>
+      <w:r>
+        <w:t xml:space="preserve">The best option I see for threaded music (without making our own thread which is reasonable) </w:t>
+      </w:r>
+      <w:r>
+        <w:t>is figuring out how to get pygame to compile in a reasonable way</w:t>
+      </w:r>
       <w:r>
         <w:t>.</w:t>
       </w:r>
     </w:p>
     <w:p>
       <w:r>
-        <w:t xml:space="preserve">The main counter to making sure it works properly is </w:t>
-      </w:r>
-      <w:r>
-        <w:t>play testing</w:t>
-      </w:r>
-      <w:r>
-        <w:t xml:space="preserve"> with different </w:t>
-      </w:r>
-      <w:r>
-        <w:t>scenarios</w:t>
-      </w:r>
-      <w:r>
-        <w:t xml:space="preserve"> including: completing the evil mode, good mode, the completions mode, </w:t>
-      </w:r>
-      <w:r>
-        <w:t xml:space="preserve">and </w:t>
-      </w:r>
-      <w:r>
-        <w:t xml:space="preserve">testing save functions. </w:t>
-      </w:r>
-    </w:p>
-    <w:p>
-      <w:r>
-        <w:t xml:space="preserve">Also moving </w:t>
-      </w:r>
-      <w:r>
-        <w:t xml:space="preserve">the quest mode to </w:t>
-      </w:r>
-      <w:r>
-        <w:t xml:space="preserve">0.28.1 </w:t>
-      </w:r>
-      <w:r>
-        <w:t xml:space="preserve">made </w:t>
-      </w:r>
-      <w:r>
-        <w:t>the end of the game break with having to call the function.</w:t>
-      </w:r>
+        <w:t xml:space="preserve">Moving the quest file to another function I had to shuffle around </w:t>
+      </w:r>
+      <w:r>
+        <w:t>lots of thing including the imports but I did it in a similar way to the creative mode imports. This also made problems with the definition of quests global function and saving because I forgot how save files work.</w:t>
+      </w:r>
+    </w:p>
+    <w:p>
+      <w:r>
+        <w:t xml:space="preserve">Altogether not too much big structure change </w:t>
+      </w:r>
+      <w:r>
+        <w:t>but</w:t>
+      </w:r>
+      <w:r>
+        <w:t xml:space="preserve"> a lot of minor details that added up including making the settings a global function that are defined in the opening file. Trying to keep the program modular but hoping with further help the game can be greatly improved in code structure and best practices</w:t>
+      </w:r>
+      <w:r>
+        <w:t xml:space="preserve"> for reading/understanding, and making changes without breaking everything</w:t>
+      </w:r>
+      <w:r>
+        <w:t xml:space="preserve">. </w:t>
+      </w:r>
+      <w:r>
+        <w:t>Might help to make node charts to show how everything is connected so when changing things test everything connected.</w:t>
+      </w:r>
+    </w:p>
+    <w:p>
+      <w:r>
+        <w:t>Still want to personally figure out global variables and how we can use object inheritance to our advantage. Other than that figured out how to do a mid-way custom print function that is basically just a mod overlay for the current print function. Also got a lot of good feedback to be implemented for Kipling!</w:t>
+      </w:r>
+    </w:p>
+    <w:p>
+      <w:r>
+        <w:t>Current Green console settings in R,G,B is (52,255,52)</w:t>
+      </w:r>
+    </w:p>
+    <w:p>
+      <w:pPr>
+        <w:pStyle w:val="Heading1"/>
+      </w:pPr>
+      <w:bookmarkStart w:id="8" w:name="_Toc12458334"/>
+      <w:r>
+        <w:lastRenderedPageBreak/>
+        <w:t>0.27</w:t>
+      </w:r>
+      <w:r>
+        <w:t xml:space="preserve"> - How the game works</w:t>
+      </w:r>
+      <w:r>
+        <w:t>, The current structure, and the current best strategy to win</w:t>
+      </w:r>
+      <w:bookmarkEnd w:id="8"/>
     </w:p>
     <w:p>
       <w:pPr>
         <w:pStyle w:val="Heading2"/>
       </w:pPr>
-      <w:bookmarkStart w:id="7" w:name="_Toc12458333"/>
-      <w:r>
-        <w:t xml:space="preserve">0.28 </w:t>
-      </w:r>
-      <w:r>
-        <w:t>–</w:t>
+      <w:bookmarkStart w:id="9" w:name="_Toc12458335"/>
+      <w:r>
+        <w:t>How the game works/w</w:t>
+      </w:r>
+      <w:r>
+        <w:t>hat I’ve learned about the Game</w:t>
+      </w:r>
+      <w:bookmarkEnd w:id="9"/>
+    </w:p>
+    <w:p>
+      <w:r>
+        <w:t>So while working</w:t>
+      </w:r>
+      <w:r>
+        <w:t xml:space="preserve"> on the game </w:t>
+      </w:r>
+      <w:r>
+        <w:t xml:space="preserve">to make the save modes and restructuring the game I figured out how the game works in terms of structure (which isn’t very apparent on first glance) so I wanted to document that and my changes. </w:t>
+      </w:r>
+    </w:p>
+    <w:p>
+      <w:r>
+        <w:t xml:space="preserve">The main thing to know about the game is the </w:t>
+      </w:r>
+      <w:r>
+        <w:t>variables and the structure. I’ll start with the variables which I have not changed except for adding one global dictionary called GAMEINFO</w:t>
+      </w:r>
+      <w:r>
+        <w:t>.</w:t>
       </w:r>
       <w:r>
         <w:t xml:space="preserve"> </w:t>
       </w:r>
-      <w:r>
-        <w:t>Music,</w:t>
-      </w:r>
-      <w:r>
-        <w:t xml:space="preserve"> Marginal Improvements</w:t>
-      </w:r>
-      <w:r>
-        <w:t>, and Feedback</w:t>
-      </w:r>
-      <w:bookmarkEnd w:id="7"/>
-    </w:p>
-    <w:p>
-      <w:r>
-        <w:t xml:space="preserve">Made a bunch of small improvements </w:t>
-      </w:r>
-      <w:r>
-        <w:t xml:space="preserve">and mainly music. </w:t>
-      </w:r>
-      <w:r>
-        <w:t xml:space="preserve">Music is unfortunately just a simple player that is threaded that can’t stop or play other music. </w:t>
-      </w:r>
-      <w:r>
-        <w:t xml:space="preserve">The best option I see for threaded music (without making our own thread which is reasonable) </w:t>
-      </w:r>
-      <w:r>
-        <w:t xml:space="preserve">is figuring out how to get </w:t>
-      </w:r>
-      <w:proofErr w:type="spellStart"/>
-      <w:r>
-        <w:t>pygame</w:t>
-      </w:r>
-      <w:proofErr w:type="spellEnd"/>
-      <w:r>
-        <w:t xml:space="preserve"> to compile in a reasonable way</w:t>
-      </w:r>
-      <w:r>
-        <w:t>.</w:t>
-      </w:r>
-    </w:p>
-    <w:p>
-      <w:r>
-        <w:lastRenderedPageBreak/>
-        <w:t xml:space="preserve">Moving the quest file to another function I had to shuffle around </w:t>
-      </w:r>
-      <w:r>
-        <w:t>lots of thing including the imports but I did it in a similar way to the creative mode imports. This also made problems with the definition of quests global function and saving because I forgot how save files work.</w:t>
-      </w:r>
-    </w:p>
-    <w:p>
-      <w:r>
-        <w:t xml:space="preserve">Altogether not too much big structure change </w:t>
-      </w:r>
-      <w:r>
-        <w:t>but</w:t>
-      </w:r>
-      <w:r>
-        <w:t xml:space="preserve"> a lot of minor details that added up including making the settings a global function that are defined in the opening file. Trying to keep the program modular but hoping with further help the game can be greatly improved in code structure and best practices</w:t>
-      </w:r>
-      <w:r>
-        <w:t xml:space="preserve"> for reading/understanding, and making changes without breaking everything</w:t>
-      </w:r>
-      <w:r>
-        <w:t xml:space="preserve">. </w:t>
-      </w:r>
-      <w:r>
-        <w:t>Might help to make node charts to show how everything is connected so when changing things test everything connected.</w:t>
-      </w:r>
-    </w:p>
-    <w:p>
-      <w:r>
-        <w:t>Still want to personally figure out global variables and how we can use object inheritance to our advantage. Other than that figured out how to do a mid-way custom print function that is basically just a mod overlay for the current print function. Also got a lot of good feedback to be implemented for Kipling!</w:t>
-      </w:r>
-    </w:p>
-    <w:p>
-      <w:r>
-        <w:t>Current Green console settings in R</w:t>
-      </w:r>
-      <w:proofErr w:type="gramStart"/>
-      <w:r>
-        <w:t>,G,B</w:t>
-      </w:r>
-      <w:proofErr w:type="gramEnd"/>
-      <w:r>
-        <w:t xml:space="preserve"> is (52,255,52)</w:t>
-      </w:r>
-    </w:p>
-    <w:p>
-      <w:pPr>
-        <w:pStyle w:val="Heading1"/>
-      </w:pPr>
-      <w:bookmarkStart w:id="8" w:name="_Toc12458334"/>
-      <w:r>
-        <w:t>0.27</w:t>
-      </w:r>
-      <w:r>
-        <w:t xml:space="preserve"> - How the game works</w:t>
-      </w:r>
-      <w:r>
-        <w:t xml:space="preserve">, </w:t>
-      </w:r>
-      <w:proofErr w:type="gramStart"/>
-      <w:r>
-        <w:t>The</w:t>
-      </w:r>
-      <w:proofErr w:type="gramEnd"/>
-      <w:r>
-        <w:t xml:space="preserve"> current structure, and the current best strategy to win</w:t>
-      </w:r>
-      <w:bookmarkEnd w:id="8"/>
-    </w:p>
-    <w:p>
-      <w:pPr>
-        <w:pStyle w:val="Heading2"/>
-      </w:pPr>
-      <w:bookmarkStart w:id="9" w:name="_Toc12458335"/>
-      <w:r>
-        <w:t>How the game works/w</w:t>
-      </w:r>
-      <w:r>
-        <w:t>hat I’ve learned about the Game</w:t>
-      </w:r>
-      <w:bookmarkEnd w:id="9"/>
-    </w:p>
-    <w:p>
-      <w:r>
-        <w:t>So while working</w:t>
-      </w:r>
-      <w:r>
-        <w:t xml:space="preserve"> on the game </w:t>
-      </w:r>
-      <w:r>
-        <w:t xml:space="preserve">to make the save modes and restructuring the game I figured out how the game works in terms of structure (which isn’t very apparent on first glance) so I wanted to document that and my changes. </w:t>
-      </w:r>
-    </w:p>
-    <w:p>
-      <w:r>
-        <w:t xml:space="preserve">The main thing to know about the game is the </w:t>
-      </w:r>
-      <w:r>
-        <w:t>variables and the structure. I’ll start with the variables which I have not changed except for adding one global dictionary called GAMEINFO</w:t>
-      </w:r>
-      <w:r>
-        <w:t>.</w:t>
-      </w:r>
-      <w:r>
-        <w:t xml:space="preserve"> </w:t>
-      </w:r>
-    </w:p>
-    <w:p>
-      <w:r>
-        <w:t xml:space="preserve">The backend of the game was mostly written by Mitch </w:t>
-      </w:r>
-      <w:proofErr w:type="spellStart"/>
-      <w:r>
-        <w:t>Lemeiux</w:t>
-      </w:r>
-      <w:proofErr w:type="spellEnd"/>
-      <w:r>
-        <w:t xml:space="preserve"> and utilizes dictionaries and objects. For those unfamiliar as I was a dictionary in python is simply a list that is indexed by a key instead of </w:t>
-      </w:r>
-      <w:proofErr w:type="spellStart"/>
-      <w:proofErr w:type="gramStart"/>
-      <w:r>
-        <w:t>it’s</w:t>
-      </w:r>
-      <w:proofErr w:type="spellEnd"/>
-      <w:proofErr w:type="gramEnd"/>
-      <w:r>
-        <w:t xml:space="preserve"> number. </w:t>
+    </w:p>
+    <w:p>
+      <w:r>
+        <w:t xml:space="preserve">The backend of the game was mostly written by Mitch Lemeiux and utilizes dictionaries and objects. For those unfamiliar as I was a dictionary in python is simply a list that is indexed by a key instead of it’s number. </w:t>
       </w:r>
     </w:p>
     <w:p>
@@ -2289,23 +2086,7 @@
     </w:p>
     <w:p>
       <w:r>
-        <w:t xml:space="preserve">Animals = </w:t>
-      </w:r>
-      <w:proofErr w:type="gramStart"/>
-      <w:r>
-        <w:t>[ “</w:t>
-      </w:r>
-      <w:proofErr w:type="gramEnd"/>
-      <w:r>
-        <w:t xml:space="preserve">Dogs”, “cats”, “frogs”] where animals is a list of items where you </w:t>
-      </w:r>
-      <w:proofErr w:type="spellStart"/>
-      <w:r>
-        <w:t>acesss</w:t>
-      </w:r>
-      <w:proofErr w:type="spellEnd"/>
-      <w:r>
-        <w:t xml:space="preserve"> the string “Dogs” by using x[0] where it’s the 0</w:t>
+        <w:t>Animals = [ “Dogs”, “cats”, “frogs”] where animals is a list of items where you acesss the string “Dogs” by using x[0] where it’s the 0</w:t>
       </w:r>
       <w:r>
         <w:rPr>
@@ -2319,36 +2100,7 @@
     </w:p>
     <w:p>
       <w:r>
-        <w:t>Animals = {“</w:t>
-      </w:r>
-      <w:proofErr w:type="spellStart"/>
-      <w:r>
-        <w:t>playerpet</w:t>
-      </w:r>
-      <w:proofErr w:type="spellEnd"/>
-      <w:proofErr w:type="gramStart"/>
-      <w:r>
-        <w:t>” :</w:t>
-      </w:r>
-      <w:proofErr w:type="gramEnd"/>
-      <w:r>
-        <w:t xml:space="preserve"> “Dogs”, “</w:t>
-      </w:r>
-      <w:proofErr w:type="spellStart"/>
-      <w:r>
-        <w:t>npc</w:t>
-      </w:r>
-      <w:proofErr w:type="spellEnd"/>
-      <w:r>
-        <w:t xml:space="preserve"> pet”: “cats”, “extra pet”: “frogs”} where animals is now a dictionary with syntax { key : value}. So to access the string “Dogs” by using x [“</w:t>
-      </w:r>
-      <w:proofErr w:type="spellStart"/>
-      <w:r>
-        <w:t>playerpet</w:t>
-      </w:r>
-      <w:proofErr w:type="spellEnd"/>
-      <w:r>
-        <w:t>”].</w:t>
+        <w:t>Animals = {“playerpet” : “Dogs”, “npc pet”: “cats”, “extra pet”: “frogs”} where animals is now a dictionary with syntax { key : value}. So to access the string “Dogs” by using x [“playerpet”].</w:t>
       </w:r>
     </w:p>
     <w:p>
@@ -2359,23 +2111,7 @@
         <w:t>r dictionary is keyed by the item and you</w:t>
       </w:r>
       <w:r>
-        <w:t xml:space="preserve"> see ITEMS[“</w:t>
-      </w:r>
-      <w:proofErr w:type="spellStart"/>
-      <w:r>
-        <w:t>Eng</w:t>
-      </w:r>
-      <w:proofErr w:type="spellEnd"/>
-      <w:r>
-        <w:t xml:space="preserve"> </w:t>
-      </w:r>
-      <w:proofErr w:type="spellStart"/>
-      <w:r>
-        <w:t>Phys</w:t>
-      </w:r>
-      <w:proofErr w:type="spellEnd"/>
-      <w:r>
-        <w:t xml:space="preserve"> Shirt”] vs ITEMS[362]</w:t>
+        <w:t xml:space="preserve"> see ITEMS[“Eng Phys Shirt”] vs ITEMS[362]</w:t>
       </w:r>
       <w:r>
         <w:t xml:space="preserve">. </w:t>
@@ -2394,7 +2130,6 @@
     </w:p>
     <w:p>
       <w:r>
-        <w:lastRenderedPageBreak/>
         <w:t xml:space="preserve">The main variables in the game </w:t>
       </w:r>
       <w:r>
@@ -2416,74 +2151,27 @@
         <w:t>)</w:t>
       </w:r>
       <w:r>
-        <w:t xml:space="preserve"> and are in </w:t>
-      </w:r>
-      <w:proofErr w:type="spellStart"/>
-      <w:r>
-        <w:t>allcaps</w:t>
-      </w:r>
-      <w:proofErr w:type="spellEnd"/>
-      <w:r>
-        <w:t>. These variables are global so they can be passed between functions</w:t>
-      </w:r>
-      <w:r>
-        <w:t xml:space="preserve"> by simply </w:t>
-      </w:r>
-      <w:proofErr w:type="spellStart"/>
-      <w:r>
-        <w:t>definining</w:t>
-      </w:r>
-      <w:proofErr w:type="spellEnd"/>
-      <w:r>
-        <w:t xml:space="preserve"> them in the function as “global PLAYER” for instance to be able to access the player’s attributes. Otherwise variables defined and used in the function are local to that function unless passed as an attribute to the function and then returned by the </w:t>
-      </w:r>
-      <w:proofErr w:type="spellStart"/>
-      <w:r>
-        <w:t>fucntion</w:t>
-      </w:r>
-      <w:proofErr w:type="spellEnd"/>
-      <w:r>
-        <w:t xml:space="preserve">. The variables are </w:t>
-      </w:r>
-      <w:proofErr w:type="spellStart"/>
-      <w:r>
-        <w:t>acessed</w:t>
-      </w:r>
-      <w:proofErr w:type="spellEnd"/>
+        <w:t xml:space="preserve"> and are in allcaps. These variables are global so they can be passed between functions</w:t>
+      </w:r>
+      <w:r>
+        <w:t xml:space="preserve"> by simply definining them in the function as “global PLAYER” for instance to be able to access the player’s attributes. Otherwise variables defined and used in the function are local to that function unless passed as an attribute to the function and then returned by the fucntion</w:t>
+      </w:r>
+      <w:r>
+        <w:t>. The variables are acessed</w:t>
+      </w:r>
       <w:r>
         <w:t xml:space="preserve"> by the main file by using “</w:t>
       </w:r>
       <w:r>
-        <w:t xml:space="preserve">from </w:t>
-      </w:r>
-      <w:proofErr w:type="spellStart"/>
-      <w:r>
-        <w:t>GameFunctions</w:t>
-      </w:r>
-      <w:proofErr w:type="spellEnd"/>
-      <w:r>
-        <w:t xml:space="preserve"> import *</w:t>
-      </w:r>
-      <w:r>
-        <w:t xml:space="preserve">” which imports all the variables, functions, and imports of the </w:t>
-      </w:r>
-      <w:proofErr w:type="spellStart"/>
-      <w:r>
-        <w:t>GameFunctions</w:t>
-      </w:r>
-      <w:proofErr w:type="spellEnd"/>
-      <w:r>
-        <w:t xml:space="preserve"> file. </w:t>
-      </w:r>
-    </w:p>
-    <w:p>
-      <w:proofErr w:type="spellStart"/>
-      <w:r>
-        <w:t>Bellow</w:t>
-      </w:r>
-      <w:proofErr w:type="spellEnd"/>
-      <w:r>
-        <w:t xml:space="preserve"> is the definition of the main global variables in the game</w:t>
+        <w:t>from GameFunctions import *</w:t>
+      </w:r>
+      <w:r>
+        <w:t xml:space="preserve">” which imports all the variables, functions, and imports of the GameFunctions file. </w:t>
+      </w:r>
+    </w:p>
+    <w:p>
+      <w:r>
+        <w:t>Bellow is the definition of the main global variables in the game</w:t>
       </w:r>
     </w:p>
     <w:p>
@@ -2495,23 +2183,7 @@
         </w:numPr>
       </w:pPr>
       <w:r>
-        <w:t>PLAYER #</w:t>
-      </w:r>
-      <w:proofErr w:type="gramStart"/>
-      <w:r>
-        <w:t>The</w:t>
-      </w:r>
-      <w:proofErr w:type="gramEnd"/>
-      <w:r>
-        <w:t xml:space="preserve"> main character. </w:t>
-      </w:r>
-      <w:proofErr w:type="gramStart"/>
-      <w:r>
-        <w:t>player</w:t>
-      </w:r>
-      <w:proofErr w:type="gramEnd"/>
-      <w:r>
-        <w:t xml:space="preserve"> is an object instance of class character.</w:t>
+        <w:t>PLAYER #The main character. player is an object instance of class character.</w:t>
       </w:r>
     </w:p>
     <w:p>
@@ -2523,31 +2195,7 @@
         </w:numPr>
       </w:pPr>
       <w:r>
-        <w:t>ITEMS #</w:t>
-      </w:r>
-      <w:proofErr w:type="gramStart"/>
-      <w:r>
-        <w:t>All</w:t>
-      </w:r>
-      <w:proofErr w:type="gramEnd"/>
-      <w:r>
-        <w:t xml:space="preserve"> the items. This a dictionary of objects of class equipment keyed by their </w:t>
-      </w:r>
-      <w:proofErr w:type="spellStart"/>
-      <w:r>
-        <w:t>lowcase</w:t>
-      </w:r>
-      <w:proofErr w:type="spellEnd"/>
-      <w:r>
-        <w:t xml:space="preserve"> equipment name (item.name). Remember the lowercase, may trip you up if referencing </w:t>
-      </w:r>
-      <w:proofErr w:type="spellStart"/>
-      <w:r>
-        <w:t>upercase</w:t>
-      </w:r>
-      <w:proofErr w:type="spellEnd"/>
-      <w:r>
-        <w:t xml:space="preserve"> version in the file.</w:t>
+        <w:t>ITEMS #All the items. This a dictionary of objects of class equipment keyed by their lowcase equipment name (item.name). Remember the lowercase, may trip you up if referencing upercase version in the file.</w:t>
       </w:r>
     </w:p>
     <w:p>
@@ -2559,39 +2207,7 @@
         </w:numPr>
       </w:pPr>
       <w:r>
-        <w:t>MAPS #</w:t>
-      </w:r>
-      <w:proofErr w:type="gramStart"/>
-      <w:r>
-        <w:t>All</w:t>
-      </w:r>
-      <w:proofErr w:type="gramEnd"/>
-      <w:r>
-        <w:t xml:space="preserve"> the locations. A tuple of objects of class Map </w:t>
-      </w:r>
-      <w:proofErr w:type="spellStart"/>
-      <w:r>
-        <w:t>inxed</w:t>
-      </w:r>
-      <w:proofErr w:type="spellEnd"/>
-      <w:r>
-        <w:t xml:space="preserve"> by </w:t>
-      </w:r>
-      <w:proofErr w:type="spellStart"/>
-      <w:r>
-        <w:t>there</w:t>
-      </w:r>
-      <w:proofErr w:type="spellEnd"/>
-      <w:r>
-        <w:t xml:space="preserve"> </w:t>
-      </w:r>
-      <w:proofErr w:type="spellStart"/>
-      <w:r>
-        <w:t>x,y,z</w:t>
-      </w:r>
-      <w:proofErr w:type="spellEnd"/>
-      <w:r>
-        <w:t xml:space="preserve"> coordinate (MAPS[x][y][z])</w:t>
+        <w:t>MAPS #All the locations. A tuple of objects of class Map inxed by there x,y,z coordinate (MAPS[x][y][z])</w:t>
       </w:r>
     </w:p>
     <w:p>
@@ -2603,39 +2219,8 @@
         </w:numPr>
       </w:pPr>
       <w:r>
-        <w:t>INTERACT #</w:t>
-      </w:r>
-      <w:proofErr w:type="gramStart"/>
-      <w:r>
-        <w:t>All</w:t>
-      </w:r>
-      <w:proofErr w:type="gramEnd"/>
-      <w:r>
-        <w:t xml:space="preserve"> the </w:t>
-      </w:r>
-      <w:proofErr w:type="spellStart"/>
-      <w:r>
-        <w:t>interactables</w:t>
-      </w:r>
-      <w:proofErr w:type="spellEnd"/>
-      <w:r>
-        <w:t xml:space="preserve"> (stationary things that need something). This a dictionary of objects of class Interact keyed by their </w:t>
-      </w:r>
-      <w:proofErr w:type="spellStart"/>
-      <w:r>
-        <w:t>lowcase</w:t>
-      </w:r>
-      <w:proofErr w:type="spellEnd"/>
-      <w:r>
-        <w:t xml:space="preserve"> name (interact.name). Remember the lowercase, may trip you up if referencing </w:t>
-      </w:r>
-      <w:proofErr w:type="spellStart"/>
-      <w:r>
-        <w:t>upercase</w:t>
-      </w:r>
-      <w:proofErr w:type="spellEnd"/>
-      <w:r>
-        <w:t xml:space="preserve"> version in the file.</w:t>
+        <w:lastRenderedPageBreak/>
+        <w:t>INTERACT #All the interactables (stationary things that need something). This a dictionary of objects of class Interact keyed by their lowcase name (interact.name). Remember the lowercase, may trip you up if referencing upercase version in the file.</w:t>
       </w:r>
     </w:p>
     <w:p>
@@ -2659,44 +2244,7 @@
         </w:numPr>
       </w:pPr>
       <w:r>
-        <w:t xml:space="preserve">ENEMIES #All the </w:t>
-      </w:r>
-      <w:proofErr w:type="spellStart"/>
-      <w:r>
-        <w:t>npcs</w:t>
-      </w:r>
-      <w:proofErr w:type="spellEnd"/>
-      <w:r>
-        <w:t xml:space="preserve">. This a dictionary of objects of class Enemy keyed by their </w:t>
-      </w:r>
-      <w:proofErr w:type="spellStart"/>
-      <w:r>
-        <w:t>lowcase</w:t>
-      </w:r>
-      <w:proofErr w:type="spellEnd"/>
-      <w:r>
-        <w:t xml:space="preserve"> equipment name (</w:t>
-      </w:r>
-      <w:proofErr w:type="spellStart"/>
-      <w:proofErr w:type="gramStart"/>
-      <w:r>
-        <w:t>item.name.lower</w:t>
-      </w:r>
-      <w:proofErr w:type="spellEnd"/>
-      <w:r>
-        <w:t>(</w:t>
-      </w:r>
-      <w:proofErr w:type="gramEnd"/>
-      <w:r>
-        <w:t xml:space="preserve">)). Remember the lowercase, may trip you up if referencing </w:t>
-      </w:r>
-      <w:proofErr w:type="spellStart"/>
-      <w:r>
-        <w:t>upercase</w:t>
-      </w:r>
-      <w:proofErr w:type="spellEnd"/>
-      <w:r>
-        <w:t xml:space="preserve"> version in the file.</w:t>
+        <w:t>ENEMIES #All the npcs. This a dictionary of objects of class Enemy keyed by their lowcase equipment name (item.name.lower()). Remember the lowercase, may trip you up if referencing upercase version in the file.</w:t>
       </w:r>
     </w:p>
     <w:p>
@@ -2708,15 +2256,7 @@
         </w:numPr>
       </w:pPr>
       <w:r>
-        <w:t>GAMEINFO #</w:t>
-      </w:r>
-      <w:proofErr w:type="gramStart"/>
-      <w:r>
-        <w:t>Miscellaneous</w:t>
-      </w:r>
-      <w:proofErr w:type="gramEnd"/>
-      <w:r>
-        <w:t xml:space="preserve"> game info. Dictionary of all sorts of variables</w:t>
+        <w:t>GAMEINFO #Miscellaneous game info. Dictionary of all sorts of variables</w:t>
       </w:r>
     </w:p>
     <w:p>
@@ -2724,23 +2264,7 @@
         <w:t xml:space="preserve">You can 5 of the main variables are dictionaries which store the instance objects of all the different classes for the whole game. </w:t>
       </w:r>
       <w:r>
-        <w:t xml:space="preserve">PLAYER is the main player object that is your player and MAPS is a special array that is indexed by </w:t>
-      </w:r>
-      <w:proofErr w:type="spellStart"/>
-      <w:r>
-        <w:t>it’s</w:t>
-      </w:r>
-      <w:proofErr w:type="spellEnd"/>
-      <w:r>
-        <w:t xml:space="preserve"> [x</w:t>
-      </w:r>
-      <w:proofErr w:type="gramStart"/>
-      <w:r>
-        <w:t>][</w:t>
-      </w:r>
-      <w:proofErr w:type="gramEnd"/>
-      <w:r>
-        <w:t>y][z] coordinate for example MAPS[x][y][z] is one location (to be honest I’m not sure exactly how maps works but I’ll let you know when I do)</w:t>
+        <w:t>PLAYER is the main player object that is your player and MAPS is a special array that is indexed by it’s [x][y][z] coordinate for example MAPS[x][y][z] is one location (to be honest I’m not sure exactly how maps works but I’ll let you know when I do)</w:t>
       </w:r>
       <w:r>
         <w:t>.</w:t>
@@ -2825,15 +2349,7 @@
         <w:t>basics</w:t>
       </w:r>
       <w:r>
-        <w:t xml:space="preserve">, seeing how it’s done in the code, and following the description in the </w:t>
-      </w:r>
-      <w:proofErr w:type="spellStart"/>
-      <w:r>
-        <w:t>Github</w:t>
-      </w:r>
-      <w:proofErr w:type="spellEnd"/>
-      <w:r>
-        <w:t xml:space="preserve"> readme (see copy pasted below) you should be able to follow how to add things to the game (but ask questions if you don’t)</w:t>
+        <w:t>, seeing how it’s done in the code, and following the description in the Github readme (see copy pasted below) you should be able to follow how to add things to the game (but ask questions if you don’t)</w:t>
       </w:r>
       <w:r>
         <w:t>.</w:t>
@@ -2841,27 +2357,12 @@
     </w:p>
     <w:p>
       <w:r>
-        <w:t xml:space="preserve">In general try to keep this structure and put any other long </w:t>
-      </w:r>
-      <w:proofErr w:type="spellStart"/>
-      <w:proofErr w:type="gramStart"/>
-      <w:r>
-        <w:t>ascii</w:t>
-      </w:r>
-      <w:proofErr w:type="spellEnd"/>
-      <w:proofErr w:type="gramEnd"/>
-      <w:r>
-        <w:t xml:space="preserve"> display or mode into another file:</w:t>
-      </w:r>
-    </w:p>
-    <w:p>
-      <w:proofErr w:type="spellStart"/>
-      <w:r>
-        <w:t>EngPhysAdventure</w:t>
-      </w:r>
-      <w:proofErr w:type="spellEnd"/>
-      <w:r>
-        <w:t xml:space="preserve"> ____ = the setup, main loop, and ending. Run this to run the game.</w:t>
+        <w:t>In general try to keep this structure and put any other long ascii display or mode into another file:</w:t>
+      </w:r>
+    </w:p>
+    <w:p>
+      <w:r>
+        <w:t>EngPhysAdventure ____ = the setup, main loop, and ending. Run this to run the game.</w:t>
       </w:r>
       <w:r>
         <w:t xml:space="preserve"> </w:t>
@@ -2869,155 +2370,95 @@
     </w:p>
     <w:p>
       <w:r>
+        <w:t>GameFunctions.py = The main mechanics of the game and the quests. All non-class functions.</w:t>
+      </w:r>
+      <w:r>
+        <w:t xml:space="preserve"> Where the global variables are dfined</w:t>
+      </w:r>
+      <w:r>
+        <w:t xml:space="preserve"> </w:t>
+      </w:r>
+    </w:p>
+    <w:p>
+      <w:r>
+        <w:t xml:space="preserve">GameClasses.py = Class definitions and their coresponding </w:t>
+      </w:r>
+      <w:r>
+        <w:t>methods</w:t>
+      </w:r>
+      <w:r>
+        <w:t>.</w:t>
+      </w:r>
+    </w:p>
+    <w:p>
+      <w:r>
+        <w:t>Startup.py = All the map locations, items, npcs (called enemies), and interactables</w:t>
+      </w:r>
+      <w:r>
+        <w:t xml:space="preserve"> are defined</w:t>
+      </w:r>
+      <w:r>
+        <w:t>. Also creates the dictionaries of them.</w:t>
+      </w:r>
+    </w:p>
+    <w:p>
+      <w:r>
+        <w:t>AsciiArt.py = Where all of the ascii art display files are</w:t>
+      </w:r>
+    </w:p>
+    <w:p>
+      <w:pPr>
+        <w:pStyle w:val="Heading2"/>
+      </w:pPr>
+      <w:bookmarkStart w:id="10" w:name="_Toc12458336"/>
+      <w:r>
+        <w:t>The Game Structure/execution</w:t>
+      </w:r>
+      <w:bookmarkEnd w:id="10"/>
+      <w:r>
+        <w:t xml:space="preserve"> </w:t>
+      </w:r>
+    </w:p>
+    <w:p>
+      <w:r>
+        <w:t xml:space="preserve">Because the game as become much more non-linear with the ability to restart, save, continue at the end, restart at the end, and even play the game in the game I want to outline how it now runs from variable initialization to </w:t>
+      </w:r>
+      <w:r>
+        <w:t>how the game runs while you’re playing it</w:t>
+      </w:r>
+      <w:r>
+        <w:t>.</w:t>
+      </w:r>
+    </w:p>
+    <w:p>
+      <w:pPr>
+        <w:pStyle w:val="Heading3"/>
+      </w:pPr>
+      <w:bookmarkStart w:id="11" w:name="_Toc12458337"/>
+      <w:r>
         <w:lastRenderedPageBreak/>
-        <w:t xml:space="preserve">GameFunctions.py = </w:t>
-      </w:r>
-      <w:proofErr w:type="gramStart"/>
-      <w:r>
-        <w:t>The</w:t>
-      </w:r>
-      <w:proofErr w:type="gramEnd"/>
-      <w:r>
-        <w:t xml:space="preserve"> main mechanics of the game and the quests. All non-class functions.</w:t>
-      </w:r>
-      <w:r>
-        <w:t xml:space="preserve"> Where the global variables are </w:t>
-      </w:r>
-      <w:proofErr w:type="spellStart"/>
-      <w:r>
-        <w:t>dfined</w:t>
-      </w:r>
-      <w:proofErr w:type="spellEnd"/>
-      <w:r>
-        <w:t xml:space="preserve"> </w:t>
-      </w:r>
-    </w:p>
-    <w:p>
-      <w:r>
-        <w:t xml:space="preserve">GameClasses.py = Class definitions and their </w:t>
-      </w:r>
-      <w:proofErr w:type="spellStart"/>
-      <w:r>
-        <w:t>coresponding</w:t>
-      </w:r>
-      <w:proofErr w:type="spellEnd"/>
-      <w:r>
-        <w:t xml:space="preserve"> </w:t>
-      </w:r>
-      <w:r>
-        <w:t>methods</w:t>
-      </w:r>
-      <w:r>
-        <w:t>.</w:t>
-      </w:r>
-    </w:p>
-    <w:p>
-      <w:r>
-        <w:t xml:space="preserve">Startup.py = All the map locations, items, </w:t>
-      </w:r>
-      <w:proofErr w:type="spellStart"/>
-      <w:r>
-        <w:t>npcs</w:t>
-      </w:r>
-      <w:proofErr w:type="spellEnd"/>
-      <w:r>
-        <w:t xml:space="preserve"> (called enemies), and </w:t>
-      </w:r>
-      <w:proofErr w:type="spellStart"/>
-      <w:r>
-        <w:t>interactables</w:t>
-      </w:r>
-      <w:proofErr w:type="spellEnd"/>
-      <w:r>
-        <w:t xml:space="preserve"> are defined</w:t>
-      </w:r>
-      <w:r>
-        <w:t>. Also creates the dictionaries of them.</w:t>
-      </w:r>
-    </w:p>
-    <w:p>
-      <w:r>
-        <w:t xml:space="preserve">AsciiArt.py = Where all of the </w:t>
-      </w:r>
-      <w:proofErr w:type="spellStart"/>
-      <w:proofErr w:type="gramStart"/>
-      <w:r>
-        <w:t>ascii</w:t>
-      </w:r>
-      <w:proofErr w:type="spellEnd"/>
-      <w:proofErr w:type="gramEnd"/>
-      <w:r>
-        <w:t xml:space="preserve"> art display files are</w:t>
-      </w:r>
-    </w:p>
-    <w:p>
-      <w:pPr>
-        <w:pStyle w:val="Heading2"/>
-      </w:pPr>
-      <w:bookmarkStart w:id="10" w:name="_Toc12458336"/>
-      <w:r>
-        <w:t>The Game Structure/execution</w:t>
-      </w:r>
-      <w:bookmarkEnd w:id="10"/>
-      <w:r>
-        <w:t xml:space="preserve"> </w:t>
-      </w:r>
-    </w:p>
-    <w:p>
-      <w:r>
-        <w:t xml:space="preserve">Because the game as become much more non-linear with the ability to restart, save, continue at the end, restart at the end, and even play the game in the game I want to outline how it now runs from variable initialization to </w:t>
-      </w:r>
-      <w:r>
-        <w:t>how the game runs while you’re playing it</w:t>
-      </w:r>
-      <w:r>
-        <w:t>.</w:t>
-      </w:r>
-    </w:p>
+        <w:t xml:space="preserve">Game </w:t>
+      </w:r>
+      <w:r>
+        <w:t>Initialization</w:t>
+      </w:r>
+      <w:bookmarkEnd w:id="11"/>
+    </w:p>
+    <w:p/>
     <w:p>
       <w:pPr>
         <w:pStyle w:val="Heading3"/>
       </w:pPr>
-      <w:bookmarkStart w:id="11" w:name="_Toc12458337"/>
-      <w:r>
-        <w:t xml:space="preserve">Game </w:t>
-      </w:r>
-      <w:r>
-        <w:t>Initialization</w:t>
-      </w:r>
-      <w:bookmarkEnd w:id="11"/>
+      <w:bookmarkStart w:id="12" w:name="_Toc12458338"/>
+      <w:r>
+        <w:t>Game Structure</w:t>
+      </w:r>
+      <w:bookmarkEnd w:id="12"/>
     </w:p>
     <w:p/>
     <w:p>
-      <w:pPr>
-        <w:pStyle w:val="Heading3"/>
-      </w:pPr>
-      <w:bookmarkStart w:id="12" w:name="_Toc12458338"/>
-      <w:r>
-        <w:t>Game Structure</w:t>
-      </w:r>
-      <w:bookmarkEnd w:id="12"/>
-    </w:p>
-    <w:p/>
-    <w:p>
-      <w:r>
-        <w:t xml:space="preserve">One thing to say about the game right now is it seems very </w:t>
-      </w:r>
-      <w:proofErr w:type="spellStart"/>
-      <w:r>
-        <w:t>unrobust</w:t>
-      </w:r>
-      <w:proofErr w:type="spellEnd"/>
-      <w:r>
-        <w:t xml:space="preserve">. If </w:t>
-      </w:r>
-      <w:proofErr w:type="spellStart"/>
-      <w:r>
-        <w:t>varaibles</w:t>
-      </w:r>
-      <w:proofErr w:type="spellEnd"/>
-      <w:r>
-        <w:t xml:space="preserve"> and definitions aren’t in the right order in the code the game will break or glitch. This makes me suspect that with increasing complexity the game will become even more finicky which may be able to be solved with better organizations/functional code. If there’s anything you see that looks bad/unrefined/can be done better please feel free to change it in a spate branch. I am by no means the most experienced at writing code, using python, or software development. In the future to make it easier manage the software development side I’d like to use better defined test cases, follow a proper python style guide, and think about code optimization</w:t>
+      <w:r>
+        <w:t>One thing to say about the game right now is it seems very unrobust. If varaibles and definitions aren’t in the right order in the code the game will break or glitch. This makes me suspect that with increasing complexity the game will become even more finicky which may be able to be solved with better organizations/functional code. If there’s anything you see that looks bad/unrefined/can be done better please feel free to change it in a spate branch. I am by no means the most experienced at writing code, using python, or software development. In the future to make it easier manage the software development side I’d like to use better defined test cases, follow a proper python style guide, and think about code optimization</w:t>
       </w:r>
     </w:p>
     <w:p>
@@ -3033,53 +2474,13 @@
       </w:pPr>
       <w:bookmarkStart w:id="13" w:name="_Toc12458339"/>
       <w:r>
-        <w:t xml:space="preserve">Best Strategy to </w:t>
-      </w:r>
-      <w:proofErr w:type="gramStart"/>
-      <w:r>
-        <w:t>Win</w:t>
-      </w:r>
-      <w:proofErr w:type="gramEnd"/>
-      <w:r>
-        <w:t xml:space="preserve"> for speed running or otherwise</w:t>
+        <w:t>Best Strategy to Win for speed running or otherwise</w:t>
       </w:r>
       <w:bookmarkEnd w:id="13"/>
     </w:p>
     <w:p>
       <w:r>
-        <w:t xml:space="preserve">If doing Tyler </w:t>
-      </w:r>
-      <w:proofErr w:type="spellStart"/>
-      <w:r>
-        <w:t>Kashak</w:t>
-      </w:r>
-      <w:proofErr w:type="spellEnd"/>
-      <w:r>
-        <w:t xml:space="preserve"> just beat all the people. If otherwise should do the nuke quest first as it’s the </w:t>
-      </w:r>
-      <w:proofErr w:type="spellStart"/>
-      <w:r>
-        <w:t>easiet</w:t>
-      </w:r>
-      <w:proofErr w:type="spellEnd"/>
-      <w:r>
-        <w:t xml:space="preserve"> to get the gamma glove before having to face the tough </w:t>
-      </w:r>
-      <w:proofErr w:type="spellStart"/>
-      <w:r>
-        <w:t>Kenrick</w:t>
-      </w:r>
-      <w:proofErr w:type="spellEnd"/>
-      <w:r>
-        <w:t xml:space="preserve"> and Dr. </w:t>
-      </w:r>
-      <w:proofErr w:type="spellStart"/>
-      <w:r>
-        <w:t>Soleymani</w:t>
-      </w:r>
-      <w:proofErr w:type="spellEnd"/>
-      <w:r>
-        <w:t xml:space="preserve">. </w:t>
+        <w:t xml:space="preserve">If doing Tyler Kashak just beat all the people. If otherwise should do the nuke quest first as it’s the easiet to get the gamma glove before having to face the tough Kenrick and Dr. Soleymani. </w:t>
       </w:r>
       <w:r>
         <w:t>From there best to do the silicon quest and then the optics last. Can get it down to five minutes if you want</w:t>
@@ -3101,15 +2502,7 @@
         <w:t>0.26.1</w:t>
       </w:r>
       <w:r>
-        <w:t xml:space="preserve"> – </w:t>
-      </w:r>
-      <w:proofErr w:type="spellStart"/>
-      <w:r>
-        <w:t>SpeedRun</w:t>
-      </w:r>
-      <w:proofErr w:type="spellEnd"/>
-      <w:r>
-        <w:t xml:space="preserve"> Update</w:t>
+        <w:t xml:space="preserve"> – SpeedRun Update</w:t>
       </w:r>
       <w:bookmarkEnd w:id="14"/>
     </w:p>
@@ -3211,7 +2604,7 @@
           <w:rPr>
             <w:noProof/>
           </w:rPr>
-          <w:t>4</w:t>
+          <w:t>1</w:t>
         </w:r>
         <w:r>
           <w:rPr>
@@ -4389,7 +3782,7 @@
 </file>
 
 <file path=customXml/itemProps1.xml><?xml version="1.0" encoding="utf-8"?>
-<ds:datastoreItem xmlns:ds="http://schemas.openxmlformats.org/officeDocument/2006/customXml" ds:itemID="{C324F24A-8AC8-4735-9157-A5BE25430238}">
+<ds:datastoreItem xmlns:ds="http://schemas.openxmlformats.org/officeDocument/2006/customXml" ds:itemID="{29CE8B74-F6B5-470F-ACFA-01E7B9B07140}">
   <ds:schemaRefs>
     <ds:schemaRef ds:uri="http://schemas.openxmlformats.org/officeDocument/2006/bibliography"/>
   </ds:schemaRefs>

</xml_diff>

<commit_message>
Added some map attributes and figured out how I want to do Interriors
</commit_message>
<xml_diff>
--- a/Dev/Developer Documentation.docx
+++ b/Dev/Developer Documentation.docx
@@ -1,6 +1,6 @@
 
 <file path=word/document.xml><?xml version="1.0" encoding="utf-8"?>
-<w:document xmlns:wpc="http://schemas.microsoft.com/office/word/2010/wordprocessingCanvas" xmlns:cx="http://schemas.microsoft.com/office/drawing/2014/chartex" xmlns:cx1="http://schemas.microsoft.com/office/drawing/2015/9/8/chartex" xmlns:mc="http://schemas.openxmlformats.org/markup-compatibility/2006" xmlns:o="urn:schemas-microsoft-com:office:office" xmlns:r="http://schemas.openxmlformats.org/officeDocument/2006/relationships" xmlns:m="http://schemas.openxmlformats.org/officeDocument/2006/math" xmlns:v="urn:schemas-microsoft-com:vml" xmlns:wp14="http://schemas.microsoft.com/office/word/2010/wordprocessingDrawing" xmlns:wp="http://schemas.openxmlformats.org/drawingml/2006/wordprocessingDrawing" xmlns:w10="urn:schemas-microsoft-com:office:word" xmlns:w="http://schemas.openxmlformats.org/wordprocessingml/2006/main" xmlns:w14="http://schemas.microsoft.com/office/word/2010/wordml" xmlns:w15="http://schemas.microsoft.com/office/word/2012/wordml" xmlns:w16se="http://schemas.microsoft.com/office/word/2015/wordml/symex" xmlns:wpg="http://schemas.microsoft.com/office/word/2010/wordprocessingGroup" xmlns:wpi="http://schemas.microsoft.com/office/word/2010/wordprocessingInk" xmlns:wne="http://schemas.microsoft.com/office/word/2006/wordml" xmlns:wps="http://schemas.microsoft.com/office/word/2010/wordprocessingShape" mc:Ignorable="w14 w15 w16se wp14">
+<w:document xmlns:wpc="http://schemas.microsoft.com/office/word/2010/wordprocessingCanvas" xmlns:mc="http://schemas.openxmlformats.org/markup-compatibility/2006" xmlns:o="urn:schemas-microsoft-com:office:office" xmlns:r="http://schemas.openxmlformats.org/officeDocument/2006/relationships" xmlns:m="http://schemas.openxmlformats.org/officeDocument/2006/math" xmlns:v="urn:schemas-microsoft-com:vml" xmlns:wp14="http://schemas.microsoft.com/office/word/2010/wordprocessingDrawing" xmlns:wp="http://schemas.openxmlformats.org/drawingml/2006/wordprocessingDrawing" xmlns:w10="urn:schemas-microsoft-com:office:word" xmlns:w="http://schemas.openxmlformats.org/wordprocessingml/2006/main" xmlns:w14="http://schemas.microsoft.com/office/word/2010/wordml" xmlns:w15="http://schemas.microsoft.com/office/word/2012/wordml" xmlns:wpg="http://schemas.microsoft.com/office/word/2010/wordprocessingGroup" xmlns:wpi="http://schemas.microsoft.com/office/word/2010/wordprocessingInk" xmlns:wne="http://schemas.microsoft.com/office/word/2006/wordml" xmlns:wps="http://schemas.microsoft.com/office/word/2010/wordprocessingShape" mc:Ignorable="w14 w15 wp14">
   <w:body>
     <w:sdt>
       <w:sdtPr>
@@ -1028,7 +1028,15 @@
         <w:t>0.30 – Kipling Update</w:t>
       </w:r>
       <w:r>
-        <w:t xml:space="preserve"> (Startscreen, </w:t>
+        <w:t xml:space="preserve"> (</w:t>
+      </w:r>
+      <w:proofErr w:type="spellStart"/>
+      <w:r>
+        <w:t>Startscreen</w:t>
+      </w:r>
+      <w:proofErr w:type="spellEnd"/>
+      <w:r>
+        <w:t xml:space="preserve">, </w:t>
       </w:r>
     </w:p>
     <w:p>
@@ -1036,12 +1044,33 @@
         <w:pStyle w:val="Heading2"/>
       </w:pPr>
       <w:r>
-        <w:t>Settings, Loadscreen, Devmode</w:t>
-      </w:r>
-    </w:p>
-    <w:p>
-      <w:r>
-        <w:t>The Startscreen has been improved</w:t>
+        <w:t xml:space="preserve">Settings, </w:t>
+      </w:r>
+      <w:proofErr w:type="spellStart"/>
+      <w:r>
+        <w:t>Loadscreen</w:t>
+      </w:r>
+      <w:proofErr w:type="spellEnd"/>
+      <w:r>
+        <w:t xml:space="preserve">, </w:t>
+      </w:r>
+      <w:proofErr w:type="spellStart"/>
+      <w:r>
+        <w:t>Devmode</w:t>
+      </w:r>
+      <w:proofErr w:type="spellEnd"/>
+    </w:p>
+    <w:p>
+      <w:r>
+        <w:t xml:space="preserve">The </w:t>
+      </w:r>
+      <w:proofErr w:type="spellStart"/>
+      <w:r>
+        <w:t>Startscreen</w:t>
+      </w:r>
+      <w:proofErr w:type="spellEnd"/>
+      <w:r>
+        <w:t xml:space="preserve"> has been improved</w:t>
       </w:r>
       <w:r>
         <w:t xml:space="preserve"> with allowing settings to load from a settings.ini file in the base folder. This saves and loads in the GAMESETTINGS global dictionary on start. It saves settings now whenever they are changed in the setting screen once you back out of the screen. </w:t>
@@ -1052,21 +1081,58 @@
     </w:p>
     <w:p>
       <w:r>
-        <w:t xml:space="preserve">The loadscreen now allows loading from the start screen and loading different files other than your start name. </w:t>
+        <w:t xml:space="preserve">The </w:t>
+      </w:r>
+      <w:proofErr w:type="spellStart"/>
+      <w:r>
+        <w:t>loadscreen</w:t>
+      </w:r>
+      <w:proofErr w:type="spellEnd"/>
+      <w:r>
+        <w:t xml:space="preserve"> now allows loading from the start screen and loading different files other than your start name. </w:t>
       </w:r>
       <w:r>
         <w:t xml:space="preserve">This adds </w:t>
       </w:r>
       <w:r>
-        <w:t>greater replay function to keep all the save files. Might later add other displays to the loadscreen which show your gear, quest progress, storyline etc like in Ocarina of Time.</w:t>
-      </w:r>
-    </w:p>
-    <w:p>
-      <w:r>
-        <w:t xml:space="preserve">DevMode is a great help that disables the error catcher that runs over the whole game. </w:t>
-      </w:r>
-      <w:r>
-        <w:t xml:space="preserve">This may not be the best way to do it but based on what the DevMode setting is you will through the error. This is great for development where you want to see the specific error but not for playing where you don’t want the screen to close. </w:t>
+        <w:t xml:space="preserve">greater replay function to keep all the save files. Might later add other displays to the </w:t>
+      </w:r>
+      <w:proofErr w:type="spellStart"/>
+      <w:r>
+        <w:t>loadscreen</w:t>
+      </w:r>
+      <w:proofErr w:type="spellEnd"/>
+      <w:r>
+        <w:t xml:space="preserve"> which show your gear, quest progress, storyline </w:t>
+      </w:r>
+      <w:proofErr w:type="spellStart"/>
+      <w:r>
+        <w:t>etc</w:t>
+      </w:r>
+      <w:proofErr w:type="spellEnd"/>
+      <w:r>
+        <w:t xml:space="preserve"> like in Ocarina of Time.</w:t>
+      </w:r>
+    </w:p>
+    <w:p>
+      <w:proofErr w:type="spellStart"/>
+      <w:r>
+        <w:t>DevMode</w:t>
+      </w:r>
+      <w:proofErr w:type="spellEnd"/>
+      <w:r>
+        <w:t xml:space="preserve"> is a great help that disables the error catcher that runs over the whole game. </w:t>
+      </w:r>
+      <w:r>
+        <w:t xml:space="preserve">This may not be the best way to do it but based on what the </w:t>
+      </w:r>
+      <w:proofErr w:type="spellStart"/>
+      <w:r>
+        <w:t>DevMode</w:t>
+      </w:r>
+      <w:proofErr w:type="spellEnd"/>
+      <w:r>
+        <w:t xml:space="preserve"> setting is you will through the error. This is great for development where you want to see the specific error but not for playing where you don’t want the screen to close. </w:t>
       </w:r>
       <w:r>
         <w:t xml:space="preserve">Dev Mode also gets rid of the starting blip. I was considering making Dev Mode skip the starting screen as well and load right into the game (which I might still do) but for now I need to debug the start screen still. </w:t>
@@ -1074,23 +1140,126 @@
       <w:r>
         <w:t>Will do this in the next update.</w:t>
       </w:r>
+    </w:p>
+    <w:p>
+      <w:pPr>
+        <w:pStyle w:val="Heading2"/>
+      </w:pPr>
+      <w:r>
+        <w:t>Pack-a-Punch (Bit of a Secret)</w:t>
+      </w:r>
+    </w:p>
+    <w:p>
+      <w:r>
+        <w:t>This one is based on the time</w:t>
+      </w:r>
+      <w:r>
+        <w:t xml:space="preserve"> and also soon when you beat the whole game</w:t>
+      </w:r>
+    </w:p>
+    <w:p>
+      <w:r>
+        <w:lastRenderedPageBreak/>
+        <w:t>Has a whole interface and inner works I hope is commented out</w:t>
+      </w:r>
+    </w:p>
+    <w:p/>
+    <w:p>
+      <w:pPr>
+        <w:pStyle w:val="Heading2"/>
+      </w:pPr>
+      <w:r>
+        <w:t>Interiors FINALLY</w:t>
+      </w:r>
+    </w:p>
+    <w:p>
+      <w:r>
+        <w:t xml:space="preserve">This one may be a lot because it’s a lot of patchwork functionality BUT basically there’s an </w:t>
+      </w:r>
+      <w:proofErr w:type="spellStart"/>
+      <w:r>
+        <w:t>Overworld</w:t>
+      </w:r>
+      <w:proofErr w:type="spellEnd"/>
+      <w:r>
+        <w:t xml:space="preserve"> M</w:t>
+      </w:r>
+      <w:r>
+        <w:t xml:space="preserve">ap (the normal map entity files) that you </w:t>
+      </w:r>
+    </w:p>
+    <w:p>
+      <w:r>
+        <w:drawing>
+          <wp:anchor distT="0" distB="0" distL="114300" distR="114300" simplePos="0" relativeHeight="251660288" behindDoc="1" locked="0" layoutInCell="1" allowOverlap="1" wp14:anchorId="1ACA209E" wp14:editId="5751FCAD">
+            <wp:simplePos x="0" y="0"/>
+            <wp:positionH relativeFrom="margin">
+              <wp:align>left</wp:align>
+            </wp:positionH>
+            <wp:positionV relativeFrom="paragraph">
+              <wp:posOffset>0</wp:posOffset>
+            </wp:positionV>
+            <wp:extent cx="5687060" cy="1438275"/>
+            <wp:effectExtent l="0" t="0" r="8890" b="9525"/>
+            <wp:wrapNone/>
+            <wp:docPr id="2" name="Picture 2"/>
+            <wp:cNvGraphicFramePr>
+              <a:graphicFrameLocks xmlns:a="http://schemas.openxmlformats.org/drawingml/2006/main" noChangeAspect="1"/>
+            </wp:cNvGraphicFramePr>
+            <a:graphic xmlns:a="http://schemas.openxmlformats.org/drawingml/2006/main">
+              <a:graphicData uri="http://schemas.openxmlformats.org/drawingml/2006/picture">
+                <pic:pic xmlns:pic="http://schemas.openxmlformats.org/drawingml/2006/picture">
+                  <pic:nvPicPr>
+                    <pic:cNvPr id="1" name=""/>
+                    <pic:cNvPicPr/>
+                  </pic:nvPicPr>
+                  <pic:blipFill>
+                    <a:blip r:embed="rId8"/>
+                    <a:stretch>
+                      <a:fillRect/>
+                    </a:stretch>
+                  </pic:blipFill>
+                  <pic:spPr>
+                    <a:xfrm>
+                      <a:off x="0" y="0"/>
+                      <a:ext cx="5687060" cy="1438275"/>
+                    </a:xfrm>
+                    <a:prstGeom prst="rect">
+                      <a:avLst/>
+                    </a:prstGeom>
+                  </pic:spPr>
+                </pic:pic>
+              </a:graphicData>
+            </a:graphic>
+          </wp:anchor>
+        </w:drawing>
+      </w:r>
+    </w:p>
+    <w:p>
       <w:bookmarkStart w:id="1" w:name="_GoBack"/>
       <w:bookmarkEnd w:id="1"/>
     </w:p>
     <w:p/>
+    <w:p/>
+    <w:p/>
+    <w:p/>
     <w:p>
       <w:pPr>
         <w:pStyle w:val="Heading1"/>
       </w:pPr>
       <w:r>
-        <w:lastRenderedPageBreak/>
         <w:t>0.29 –</w:t>
       </w:r>
       <w:r>
         <w:t xml:space="preserve"> Dev Update (</w:t>
       </w:r>
-      <w:r>
-        <w:t>printT (special print),</w:t>
+      <w:proofErr w:type="spellStart"/>
+      <w:r>
+        <w:t>printT</w:t>
+      </w:r>
+      <w:proofErr w:type="spellEnd"/>
+      <w:r>
+        <w:t xml:space="preserve"> (special print),</w:t>
       </w:r>
       <w:bookmarkEnd w:id="0"/>
       <w:r>
@@ -1108,14 +1277,23 @@
         <w:pStyle w:val="Heading2"/>
       </w:pPr>
       <w:bookmarkStart w:id="2" w:name="_Toc12458328"/>
+      <w:proofErr w:type="spellStart"/>
+      <w:proofErr w:type="gramStart"/>
       <w:r>
         <w:t>printT</w:t>
       </w:r>
       <w:bookmarkEnd w:id="2"/>
-    </w:p>
-    <w:p>
-      <w:r>
-        <w:t xml:space="preserve">PrintT(text, character limit, delay) is a custom line printing </w:t>
+      <w:proofErr w:type="spellEnd"/>
+      <w:proofErr w:type="gramEnd"/>
+    </w:p>
+    <w:p>
+      <w:proofErr w:type="spellStart"/>
+      <w:r>
+        <w:t>PrintT</w:t>
+      </w:r>
+      <w:proofErr w:type="spellEnd"/>
+      <w:r>
+        <w:t xml:space="preserve">(text, character limit, delay) is a custom line printing </w:t>
       </w:r>
       <w:r>
         <w:t>module for the game that will allow for using old written lore with manually entering newlines</w:t>
@@ -1151,7 +1329,15 @@
         <w:t xml:space="preserve"> </w:t>
       </w:r>
       <w:r>
-        <w:t xml:space="preserve">global variables/proper </w:t>
+        <w:t xml:space="preserve">global </w:t>
+      </w:r>
+      <w:proofErr w:type="gramStart"/>
+      <w:r>
+        <w:t>variables/proper</w:t>
+      </w:r>
+      <w:proofErr w:type="gramEnd"/>
+      <w:r>
+        <w:t xml:space="preserve"> </w:t>
       </w:r>
       <w:r>
         <w:t>non-global variable use, doc strings,</w:t>
@@ -1200,7 +1386,7 @@
             <o:lock v:ext="edit" aspectratio="t"/>
           </v:shapetype>
           <v:shape id="_x0000_s1026" type="#_x0000_t75" style="position:absolute;margin-left:28.5pt;margin-top:3.55pt;width:410.25pt;height:226.2pt;z-index:-251658240;mso-position-horizontal-relative:text;mso-position-vertical-relative:text">
-            <v:imagedata r:id="rId8" o:title="Litterally exact same time for printT"/>
+            <v:imagedata r:id="rId9" o:title="Litterally exact same time for printT"/>
           </v:shape>
         </w:pict>
       </w:r>
@@ -1219,8 +1405,15 @@
         <w:pStyle w:val="Heading3"/>
       </w:pPr>
       <w:bookmarkStart w:id="3" w:name="_Toc12458329"/>
-      <w:r>
-        <w:t xml:space="preserve">printT </w:t>
+      <w:proofErr w:type="spellStart"/>
+      <w:proofErr w:type="gramStart"/>
+      <w:r>
+        <w:t>printT</w:t>
+      </w:r>
+      <w:proofErr w:type="spellEnd"/>
+      <w:proofErr w:type="gramEnd"/>
+      <w:r>
+        <w:t xml:space="preserve"> </w:t>
       </w:r>
       <w:r>
         <w:t>Code</w:t>
@@ -1250,7 +1443,17 @@
         <w:t xml:space="preserve"> with no spaces. </w:t>
       </w:r>
       <w:r>
-        <w:t>“Word” is in quotes here because it may contain punctuation or any other manner of things, its just separated by spaces so it’s key to make sure that nothing is jumbled together or else it might overflow</w:t>
+        <w:t xml:space="preserve">“Word” is in quotes here because it may contain punctuation or any other manner of things, </w:t>
+      </w:r>
+      <w:proofErr w:type="spellStart"/>
+      <w:proofErr w:type="gramStart"/>
+      <w:r>
+        <w:t>its</w:t>
+      </w:r>
+      <w:proofErr w:type="spellEnd"/>
+      <w:proofErr w:type="gramEnd"/>
+      <w:r>
+        <w:t xml:space="preserve"> just separated by spaces so it’s key to make sure that nothing is jumbled together or else it might overflow</w:t>
       </w:r>
       <w:r>
         <w:t xml:space="preserve"> (or at least the longest word would be the character limit</w:t>
@@ -1265,29 +1468,41 @@
         <w:t>T</w:t>
       </w:r>
       <w:r>
-        <w:t xml:space="preserve">he paragraph sensor works by just counting exclamation points, question marks, and peroids </w:t>
-      </w:r>
-      <w:r>
-        <w:t>in each “word”</w:t>
-      </w:r>
-      <w:r>
-        <w:t>(with the exclusion of Dr.)</w:t>
-      </w:r>
+        <w:t xml:space="preserve">he paragraph sensor works by just counting exclamation points, question marks, and </w:t>
+      </w:r>
+      <w:proofErr w:type="spellStart"/>
+      <w:r>
+        <w:t>peroids</w:t>
+      </w:r>
+      <w:proofErr w:type="spellEnd"/>
       <w:r>
         <w:t xml:space="preserve"> </w:t>
       </w:r>
       <w:r>
+        <w:t>in each “word</w:t>
+      </w:r>
+      <w:proofErr w:type="gramStart"/>
+      <w:r>
+        <w:t>”</w:t>
+      </w:r>
+      <w:r>
+        <w:t>(</w:t>
+      </w:r>
+      <w:proofErr w:type="gramEnd"/>
+      <w:r>
+        <w:t>with the exclusion of Dr.)</w:t>
+      </w:r>
+      <w:r>
+        <w:t xml:space="preserve"> </w:t>
+      </w:r>
+      <w:r>
         <w:t xml:space="preserve">until it reaches 5 then stops the phrase and adds an extra line. </w:t>
       </w:r>
       <w:r>
         <w:t xml:space="preserve">If more exclusions and specific words need to be added they can be. </w:t>
       </w:r>
       <w:r>
-        <w:t xml:space="preserve">The (\S) parser took some time but in the end simply looks in each </w:t>
-      </w:r>
-      <w:r>
-        <w:lastRenderedPageBreak/>
-        <w:t xml:space="preserve">“word” </w:t>
+        <w:t xml:space="preserve">The (\S) parser took some time but in the end simply looks in each “word” </w:t>
       </w:r>
       <w:r>
         <w:t xml:space="preserve">and if it finds the (\S) in it </w:t>
@@ -1304,7 +1519,15 @@
         <w:t>took me some time</w:t>
       </w:r>
       <w:r>
-        <w:t xml:space="preserve"> and I coded in jank </w:t>
+        <w:t xml:space="preserve"> and I coded in </w:t>
+      </w:r>
+      <w:proofErr w:type="spellStart"/>
+      <w:r>
+        <w:t>jank</w:t>
+      </w:r>
+      <w:proofErr w:type="spellEnd"/>
+      <w:r>
+        <w:t xml:space="preserve"> </w:t>
       </w:r>
       <w:r>
         <w:t>manor</w:t>
@@ -1324,8 +1547,15 @@
         <w:pStyle w:val="Heading3"/>
       </w:pPr>
       <w:bookmarkStart w:id="4" w:name="_Toc12458330"/>
-      <w:r>
-        <w:t>printT Performance</w:t>
+      <w:proofErr w:type="spellStart"/>
+      <w:proofErr w:type="gramStart"/>
+      <w:r>
+        <w:t>printT</w:t>
+      </w:r>
+      <w:proofErr w:type="spellEnd"/>
+      <w:proofErr w:type="gramEnd"/>
+      <w:r>
+        <w:t xml:space="preserve"> Performance</w:t>
       </w:r>
       <w:bookmarkEnd w:id="4"/>
     </w:p>
@@ -1339,8 +1569,13 @@
       <w:r>
         <w:t>rences in the function in a tic-</w:t>
       </w:r>
-      <w:r>
-        <w:t xml:space="preserve">toc </w:t>
+      <w:proofErr w:type="spellStart"/>
+      <w:r>
+        <w:t>toc</w:t>
+      </w:r>
+      <w:proofErr w:type="spellEnd"/>
+      <w:r>
+        <w:t xml:space="preserve"> </w:t>
       </w:r>
       <w:r>
         <w:t>fashion</w:t>
@@ -1364,7 +1599,25 @@
     <w:p/>
     <w:p>
       <w:r>
-        <w:t>I tested the full printT and then a reduced version with less checks to look for a speed difference and saw none, even zero, within cpu noise time.</w:t>
+        <w:t xml:space="preserve">I tested the full </w:t>
+      </w:r>
+      <w:proofErr w:type="spellStart"/>
+      <w:r>
+        <w:t>printT</w:t>
+      </w:r>
+      <w:proofErr w:type="spellEnd"/>
+      <w:r>
+        <w:t xml:space="preserve"> and then a reduced version with less checks to look for a speed difference and saw none, even zero, within </w:t>
+      </w:r>
+      <w:proofErr w:type="spellStart"/>
+      <w:proofErr w:type="gramStart"/>
+      <w:r>
+        <w:t>cpu</w:t>
+      </w:r>
+      <w:proofErr w:type="spellEnd"/>
+      <w:proofErr w:type="gramEnd"/>
+      <w:r>
+        <w:t xml:space="preserve"> noise time.</w:t>
       </w:r>
     </w:p>
     <w:p>
@@ -1407,7 +1660,7 @@
                     <pic:cNvPicPr/>
                   </pic:nvPicPr>
                   <pic:blipFill>
-                    <a:blip r:embed="rId9"/>
+                    <a:blip r:embed="rId10"/>
                     <a:stretch>
                       <a:fillRect/>
                     </a:stretch>
@@ -1433,13 +1686,39 @@
       <w:pPr>
         <w:pStyle w:val="Heading2"/>
       </w:pPr>
+      <w:proofErr w:type="spellStart"/>
       <w:r>
         <w:t>MapDisplay</w:t>
       </w:r>
-    </w:p>
-    <w:p>
-      <w:r>
-        <w:t>Map Display prints out a readable “mini” map which shows areas that have been explored, not explored, and where you are. Kinda similar to the in-browers asci art maps from “A Dark Room” and I’m sure many other games.</w:t>
+      <w:proofErr w:type="spellEnd"/>
+    </w:p>
+    <w:p>
+      <w:r>
+        <w:t xml:space="preserve">Map Display prints out a readable “mini” map which shows areas that have been explored, not explored, and where you are. </w:t>
+      </w:r>
+      <w:proofErr w:type="spellStart"/>
+      <w:r>
+        <w:t>Kinda</w:t>
+      </w:r>
+      <w:proofErr w:type="spellEnd"/>
+      <w:r>
+        <w:t xml:space="preserve"> similar to the in-</w:t>
+      </w:r>
+      <w:proofErr w:type="spellStart"/>
+      <w:r>
+        <w:t>browers</w:t>
+      </w:r>
+      <w:proofErr w:type="spellEnd"/>
+      <w:r>
+        <w:t xml:space="preserve"> </w:t>
+      </w:r>
+      <w:proofErr w:type="spellStart"/>
+      <w:r>
+        <w:t>asci</w:t>
+      </w:r>
+      <w:proofErr w:type="spellEnd"/>
+      <w:r>
+        <w:t xml:space="preserve"> art maps from “A Dark Room” and I’m sure many other games.</w:t>
       </w:r>
       <w:r>
         <w:t xml:space="preserve"> I made this to not only have a nice display but to see how people work with a map</w:t>
@@ -1447,6 +1726,7 @@
     </w:p>
     <w:p>
       <w:r>
+        <w:lastRenderedPageBreak/>
         <w:t xml:space="preserve">Basically the map uses two </w:t>
       </w:r>
       <w:r>
@@ -1495,7 +1775,15 @@
         <w:t xml:space="preserve"> discovered that area</w:t>
       </w:r>
       <w:r>
-        <w:t xml:space="preserve"> (“1” or “0” is discovered where as “– “ is undiscovered or not a spot</w:t>
+        <w:t xml:space="preserve"> (“1” or “0” is discovered where as “– </w:t>
+      </w:r>
+      <w:proofErr w:type="gramStart"/>
+      <w:r>
+        <w:t>“ is</w:t>
+      </w:r>
+      <w:proofErr w:type="gramEnd"/>
+      <w:r>
+        <w:t xml:space="preserve"> undiscovered or not a spot</w:t>
       </w:r>
       <w:r>
         <w:t xml:space="preserve"> at all)</w:t>
@@ -1530,7 +1818,15 @@
         <w:t xml:space="preserve">For the code </w:t>
       </w:r>
       <w:r>
-        <w:t>there are two main loops: 1. Does the discovery mechanic around the player</w:t>
+        <w:t xml:space="preserve">there are two main loops: 1. </w:t>
+      </w:r>
+      <w:proofErr w:type="gramStart"/>
+      <w:r>
+        <w:t>Does</w:t>
+      </w:r>
+      <w:proofErr w:type="gramEnd"/>
+      <w:r>
+        <w:t xml:space="preserve"> the discovery mechanic around the player</w:t>
       </w:r>
       <w:r>
         <w:t>. Should be explanatory.</w:t>
@@ -1561,7 +1857,6 @@
     </w:p>
     <w:p>
       <w:r>
-        <w:lastRenderedPageBreak/>
         <w:t xml:space="preserve">The rest of the particulars should be explanatory through </w:t>
       </w:r>
       <w:r>
@@ -1698,7 +1993,79 @@
           <w:szCs w:val="18"/>
         </w:rPr>
         <w:br/>
-        <w:t>Side note on Why using Pickler and CSVs: If a pickler saving/loading to file is already in the game why not</w:t>
+        <w:t xml:space="preserve">Side note on </w:t>
+      </w:r>
+      <w:proofErr w:type="gramStart"/>
+      <w:r>
+        <w:rPr>
+          <w:rFonts w:ascii="Courier New" w:eastAsia="Times New Roman" w:hAnsi="Courier New" w:cs="Courier New"/>
+          <w:i/>
+          <w:iCs/>
+          <w:color w:val="629755"/>
+          <w:sz w:val="18"/>
+          <w:szCs w:val="18"/>
+        </w:rPr>
+        <w:t>Why</w:t>
+      </w:r>
+      <w:proofErr w:type="gramEnd"/>
+      <w:r>
+        <w:rPr>
+          <w:rFonts w:ascii="Courier New" w:eastAsia="Times New Roman" w:hAnsi="Courier New" w:cs="Courier New"/>
+          <w:i/>
+          <w:iCs/>
+          <w:color w:val="629755"/>
+          <w:sz w:val="18"/>
+          <w:szCs w:val="18"/>
+        </w:rPr>
+        <w:t xml:space="preserve"> using </w:t>
+      </w:r>
+      <w:proofErr w:type="spellStart"/>
+      <w:r>
+        <w:rPr>
+          <w:rFonts w:ascii="Courier New" w:eastAsia="Times New Roman" w:hAnsi="Courier New" w:cs="Courier New"/>
+          <w:i/>
+          <w:iCs/>
+          <w:color w:val="629755"/>
+          <w:sz w:val="18"/>
+          <w:szCs w:val="18"/>
+        </w:rPr>
+        <w:t>Pickler</w:t>
+      </w:r>
+      <w:proofErr w:type="spellEnd"/>
+      <w:r>
+        <w:rPr>
+          <w:rFonts w:ascii="Courier New" w:eastAsia="Times New Roman" w:hAnsi="Courier New" w:cs="Courier New"/>
+          <w:i/>
+          <w:iCs/>
+          <w:color w:val="629755"/>
+          <w:sz w:val="18"/>
+          <w:szCs w:val="18"/>
+        </w:rPr>
+        <w:t xml:space="preserve"> and CSVs: If a </w:t>
+      </w:r>
+      <w:proofErr w:type="spellStart"/>
+      <w:r>
+        <w:rPr>
+          <w:rFonts w:ascii="Courier New" w:eastAsia="Times New Roman" w:hAnsi="Courier New" w:cs="Courier New"/>
+          <w:i/>
+          <w:iCs/>
+          <w:color w:val="629755"/>
+          <w:sz w:val="18"/>
+          <w:szCs w:val="18"/>
+        </w:rPr>
+        <w:t>pickler</w:t>
+      </w:r>
+      <w:proofErr w:type="spellEnd"/>
+      <w:r>
+        <w:rPr>
+          <w:rFonts w:ascii="Courier New" w:eastAsia="Times New Roman" w:hAnsi="Courier New" w:cs="Courier New"/>
+          <w:i/>
+          <w:iCs/>
+          <w:color w:val="629755"/>
+          <w:sz w:val="18"/>
+          <w:szCs w:val="18"/>
+        </w:rPr>
+        <w:t xml:space="preserve"> saving/loading to file is already in the game why not</w:t>
       </w:r>
       <w:r>
         <w:rPr>
@@ -1779,6 +2146,7 @@
         <w:pStyle w:val="Heading3"/>
       </w:pPr>
       <w:r>
+        <w:lastRenderedPageBreak/>
         <w:t>Entities to CSV</w:t>
       </w:r>
     </w:p>
@@ -1838,7 +2206,6 @@
         <w:pStyle w:val="Heading3"/>
       </w:pPr>
       <w:r>
-        <w:lastRenderedPageBreak/>
         <w:t>CSV to Code</w:t>
       </w:r>
     </w:p>
@@ -1893,7 +2260,23 @@
     </w:p>
     <w:p>
       <w:r>
-        <w:t>After fixing the save file from moving the quest file has shown mean just how violtile/finicky this game is that part of it breaks just by me forgetting how to do dictionary’s correctly. Also how I don’t have full handle on global variables and how we should not be using them at all to make it more clear.</w:t>
+        <w:t xml:space="preserve">After fixing the save file from moving the quest file has shown mean just how </w:t>
+      </w:r>
+      <w:proofErr w:type="spellStart"/>
+      <w:r>
+        <w:t>violtile</w:t>
+      </w:r>
+      <w:proofErr w:type="spellEnd"/>
+      <w:r>
+        <w:t xml:space="preserve">/finicky this game is that part of it breaks just by me forgetting how to do dictionary’s correctly. Also how I don’t have full handle on global variables and how we should not be using them at all to make it </w:t>
+      </w:r>
+      <w:proofErr w:type="gramStart"/>
+      <w:r>
+        <w:t>more clear</w:t>
+      </w:r>
+      <w:proofErr w:type="gramEnd"/>
+      <w:r>
+        <w:t>.</w:t>
       </w:r>
     </w:p>
     <w:p>
@@ -1975,7 +2358,15 @@
         <w:t xml:space="preserve">The best option I see for threaded music (without making our own thread which is reasonable) </w:t>
       </w:r>
       <w:r>
-        <w:t>is figuring out how to get pygame to compile in a reasonable way</w:t>
+        <w:t xml:space="preserve">is figuring out how to get </w:t>
+      </w:r>
+      <w:proofErr w:type="spellStart"/>
+      <w:r>
+        <w:t>pygame</w:t>
+      </w:r>
+      <w:proofErr w:type="spellEnd"/>
+      <w:r>
+        <w:t xml:space="preserve"> to compile in a reasonable way</w:t>
       </w:r>
       <w:r>
         <w:t>.</w:t>
@@ -1991,6 +2382,7 @@
     </w:p>
     <w:p>
       <w:r>
+        <w:lastRenderedPageBreak/>
         <w:t xml:space="preserve">Altogether not too much big structure change </w:t>
       </w:r>
       <w:r>
@@ -2016,7 +2408,15 @@
     </w:p>
     <w:p>
       <w:r>
-        <w:t>Current Green console settings in R,G,B is (52,255,52)</w:t>
+        <w:t>Current Green console settings in R</w:t>
+      </w:r>
+      <w:proofErr w:type="gramStart"/>
+      <w:r>
+        <w:t>,G,B</w:t>
+      </w:r>
+      <w:proofErr w:type="gramEnd"/>
+      <w:r>
+        <w:t xml:space="preserve"> is (52,255,52)</w:t>
       </w:r>
     </w:p>
     <w:p>
@@ -2025,14 +2425,21 @@
       </w:pPr>
       <w:bookmarkStart w:id="8" w:name="_Toc12458334"/>
       <w:r>
-        <w:lastRenderedPageBreak/>
         <w:t>0.27</w:t>
       </w:r>
       <w:r>
         <w:t xml:space="preserve"> - How the game works</w:t>
       </w:r>
       <w:r>
-        <w:t>, The current structure, and the current best strategy to win</w:t>
+        <w:t xml:space="preserve">, </w:t>
+      </w:r>
+      <w:proofErr w:type="gramStart"/>
+      <w:r>
+        <w:t>The</w:t>
+      </w:r>
+      <w:proofErr w:type="gramEnd"/>
+      <w:r>
+        <w:t xml:space="preserve"> current structure, and the current best strategy to win</w:t>
       </w:r>
       <w:bookmarkEnd w:id="8"/>
     </w:p>
@@ -2076,7 +2483,25 @@
     </w:p>
     <w:p>
       <w:r>
-        <w:t xml:space="preserve">The backend of the game was mostly written by Mitch Lemeiux and utilizes dictionaries and objects. For those unfamiliar as I was a dictionary in python is simply a list that is indexed by a key instead of it’s number. </w:t>
+        <w:t xml:space="preserve">The backend of the game was mostly written by Mitch </w:t>
+      </w:r>
+      <w:proofErr w:type="spellStart"/>
+      <w:r>
+        <w:t>Lemeiux</w:t>
+      </w:r>
+      <w:proofErr w:type="spellEnd"/>
+      <w:r>
+        <w:t xml:space="preserve"> and utilizes dictionaries and objects. For those unfamiliar as I was a dictionary in python is simply a list that is indexed by a key instead of </w:t>
+      </w:r>
+      <w:proofErr w:type="spellStart"/>
+      <w:proofErr w:type="gramStart"/>
+      <w:r>
+        <w:t>it’s</w:t>
+      </w:r>
+      <w:proofErr w:type="spellEnd"/>
+      <w:proofErr w:type="gramEnd"/>
+      <w:r>
+        <w:t xml:space="preserve"> number. </w:t>
       </w:r>
     </w:p>
     <w:p>
@@ -2086,7 +2511,23 @@
     </w:p>
     <w:p>
       <w:r>
-        <w:t>Animals = [ “Dogs”, “cats”, “frogs”] where animals is a list of items where you acesss the string “Dogs” by using x[0] where it’s the 0</w:t>
+        <w:t xml:space="preserve">Animals = </w:t>
+      </w:r>
+      <w:proofErr w:type="gramStart"/>
+      <w:r>
+        <w:t>[ “</w:t>
+      </w:r>
+      <w:proofErr w:type="gramEnd"/>
+      <w:r>
+        <w:t xml:space="preserve">Dogs”, “cats”, “frogs”] where animals is a list of items where you </w:t>
+      </w:r>
+      <w:proofErr w:type="spellStart"/>
+      <w:r>
+        <w:t>acesss</w:t>
+      </w:r>
+      <w:proofErr w:type="spellEnd"/>
+      <w:r>
+        <w:t xml:space="preserve"> the string “Dogs” by using x[0] where it’s the 0</w:t>
       </w:r>
       <w:r>
         <w:rPr>
@@ -2100,7 +2541,36 @@
     </w:p>
     <w:p>
       <w:r>
-        <w:t>Animals = {“playerpet” : “Dogs”, “npc pet”: “cats”, “extra pet”: “frogs”} where animals is now a dictionary with syntax { key : value}. So to access the string “Dogs” by using x [“playerpet”].</w:t>
+        <w:t>Animals = {“</w:t>
+      </w:r>
+      <w:proofErr w:type="spellStart"/>
+      <w:r>
+        <w:t>playerpet</w:t>
+      </w:r>
+      <w:proofErr w:type="spellEnd"/>
+      <w:proofErr w:type="gramStart"/>
+      <w:r>
+        <w:t>” :</w:t>
+      </w:r>
+      <w:proofErr w:type="gramEnd"/>
+      <w:r>
+        <w:t xml:space="preserve"> “Dogs”, “</w:t>
+      </w:r>
+      <w:proofErr w:type="spellStart"/>
+      <w:r>
+        <w:t>npc</w:t>
+      </w:r>
+      <w:proofErr w:type="spellEnd"/>
+      <w:r>
+        <w:t xml:space="preserve"> pet”: “cats”, “extra pet”: “frogs”} where animals is now a dictionary with syntax { key : value}. So to access the string “Dogs” by using x [“</w:t>
+      </w:r>
+      <w:proofErr w:type="spellStart"/>
+      <w:r>
+        <w:t>playerpet</w:t>
+      </w:r>
+      <w:proofErr w:type="spellEnd"/>
+      <w:r>
+        <w:t>”].</w:t>
       </w:r>
     </w:p>
     <w:p>
@@ -2111,7 +2581,23 @@
         <w:t>r dictionary is keyed by the item and you</w:t>
       </w:r>
       <w:r>
-        <w:t xml:space="preserve"> see ITEMS[“Eng Phys Shirt”] vs ITEMS[362]</w:t>
+        <w:t xml:space="preserve"> see ITEMS[“</w:t>
+      </w:r>
+      <w:proofErr w:type="spellStart"/>
+      <w:r>
+        <w:t>Eng</w:t>
+      </w:r>
+      <w:proofErr w:type="spellEnd"/>
+      <w:r>
+        <w:t xml:space="preserve"> </w:t>
+      </w:r>
+      <w:proofErr w:type="spellStart"/>
+      <w:r>
+        <w:t>Phys</w:t>
+      </w:r>
+      <w:proofErr w:type="spellEnd"/>
+      <w:r>
+        <w:t xml:space="preserve"> Shirt”] vs ITEMS[362]</w:t>
       </w:r>
       <w:r>
         <w:t xml:space="preserve">. </w:t>
@@ -2151,27 +2637,78 @@
         <w:t>)</w:t>
       </w:r>
       <w:r>
-        <w:t xml:space="preserve"> and are in allcaps. These variables are global so they can be passed between functions</w:t>
-      </w:r>
-      <w:r>
-        <w:t xml:space="preserve"> by simply definining them in the function as “global PLAYER” for instance to be able to access the player’s attributes. Otherwise variables defined and used in the function are local to that function unless passed as an attribute to the function and then returned by the fucntion</w:t>
-      </w:r>
-      <w:r>
-        <w:t>. The variables are acessed</w:t>
-      </w:r>
+        <w:t xml:space="preserve"> and are in </w:t>
+      </w:r>
+      <w:proofErr w:type="spellStart"/>
+      <w:r>
+        <w:t>allcaps</w:t>
+      </w:r>
+      <w:proofErr w:type="spellEnd"/>
+      <w:r>
+        <w:t>. These variables are global so they can be passed between functions</w:t>
+      </w:r>
+      <w:r>
+        <w:t xml:space="preserve"> by simply </w:t>
+      </w:r>
+      <w:proofErr w:type="spellStart"/>
+      <w:r>
+        <w:t>definining</w:t>
+      </w:r>
+      <w:proofErr w:type="spellEnd"/>
+      <w:r>
+        <w:t xml:space="preserve"> them in the function as “global PLAYER” for instance to be able to access the player’s attributes. Otherwise variables defined and used </w:t>
+      </w:r>
+      <w:r>
+        <w:lastRenderedPageBreak/>
+        <w:t xml:space="preserve">in the function are local to that function unless passed as an attribute to the function and then returned by the </w:t>
+      </w:r>
+      <w:proofErr w:type="spellStart"/>
+      <w:r>
+        <w:t>fucntion</w:t>
+      </w:r>
+      <w:proofErr w:type="spellEnd"/>
+      <w:r>
+        <w:t xml:space="preserve">. The variables are </w:t>
+      </w:r>
+      <w:proofErr w:type="spellStart"/>
+      <w:r>
+        <w:t>acessed</w:t>
+      </w:r>
+      <w:proofErr w:type="spellEnd"/>
       <w:r>
         <w:t xml:space="preserve"> by the main file by using “</w:t>
       </w:r>
       <w:r>
-        <w:t>from GameFunctions import *</w:t>
-      </w:r>
-      <w:r>
-        <w:t xml:space="preserve">” which imports all the variables, functions, and imports of the GameFunctions file. </w:t>
-      </w:r>
-    </w:p>
-    <w:p>
-      <w:r>
-        <w:t>Bellow is the definition of the main global variables in the game</w:t>
+        <w:t xml:space="preserve">from </w:t>
+      </w:r>
+      <w:proofErr w:type="spellStart"/>
+      <w:r>
+        <w:t>GameFunctions</w:t>
+      </w:r>
+      <w:proofErr w:type="spellEnd"/>
+      <w:r>
+        <w:t xml:space="preserve"> import *</w:t>
+      </w:r>
+      <w:r>
+        <w:t xml:space="preserve">” which imports all the variables, functions, and imports of the </w:t>
+      </w:r>
+      <w:proofErr w:type="spellStart"/>
+      <w:r>
+        <w:t>GameFunctions</w:t>
+      </w:r>
+      <w:proofErr w:type="spellEnd"/>
+      <w:r>
+        <w:t xml:space="preserve"> file. </w:t>
+      </w:r>
+    </w:p>
+    <w:p>
+      <w:proofErr w:type="spellStart"/>
+      <w:r>
+        <w:t>Bellow</w:t>
+      </w:r>
+      <w:proofErr w:type="spellEnd"/>
+      <w:r>
+        <w:t xml:space="preserve"> is the definition of the main global variables in the game</w:t>
       </w:r>
     </w:p>
     <w:p>
@@ -2183,7 +2720,23 @@
         </w:numPr>
       </w:pPr>
       <w:r>
-        <w:t>PLAYER #The main character. player is an object instance of class character.</w:t>
+        <w:t>PLAYER #</w:t>
+      </w:r>
+      <w:proofErr w:type="gramStart"/>
+      <w:r>
+        <w:t>The</w:t>
+      </w:r>
+      <w:proofErr w:type="gramEnd"/>
+      <w:r>
+        <w:t xml:space="preserve"> main character. </w:t>
+      </w:r>
+      <w:proofErr w:type="gramStart"/>
+      <w:r>
+        <w:t>player</w:t>
+      </w:r>
+      <w:proofErr w:type="gramEnd"/>
+      <w:r>
+        <w:t xml:space="preserve"> is an object instance of class character.</w:t>
       </w:r>
     </w:p>
     <w:p>
@@ -2195,7 +2748,31 @@
         </w:numPr>
       </w:pPr>
       <w:r>
-        <w:t>ITEMS #All the items. This a dictionary of objects of class equipment keyed by their lowcase equipment name (item.name). Remember the lowercase, may trip you up if referencing upercase version in the file.</w:t>
+        <w:t>ITEMS #</w:t>
+      </w:r>
+      <w:proofErr w:type="gramStart"/>
+      <w:r>
+        <w:t>All</w:t>
+      </w:r>
+      <w:proofErr w:type="gramEnd"/>
+      <w:r>
+        <w:t xml:space="preserve"> the items. This a dictionary of objects of class equipment keyed by their </w:t>
+      </w:r>
+      <w:proofErr w:type="spellStart"/>
+      <w:r>
+        <w:t>lowcase</w:t>
+      </w:r>
+      <w:proofErr w:type="spellEnd"/>
+      <w:r>
+        <w:t xml:space="preserve"> equipment name (item.name). Remember the lowercase, may trip you up if referencing </w:t>
+      </w:r>
+      <w:proofErr w:type="spellStart"/>
+      <w:r>
+        <w:t>upercase</w:t>
+      </w:r>
+      <w:proofErr w:type="spellEnd"/>
+      <w:r>
+        <w:t xml:space="preserve"> version in the file.</w:t>
       </w:r>
     </w:p>
     <w:p>
@@ -2207,7 +2784,39 @@
         </w:numPr>
       </w:pPr>
       <w:r>
-        <w:t>MAPS #All the locations. A tuple of objects of class Map inxed by there x,y,z coordinate (MAPS[x][y][z])</w:t>
+        <w:t>MAPS #</w:t>
+      </w:r>
+      <w:proofErr w:type="gramStart"/>
+      <w:r>
+        <w:t>All</w:t>
+      </w:r>
+      <w:proofErr w:type="gramEnd"/>
+      <w:r>
+        <w:t xml:space="preserve"> the locations. A tuple of objects of class Map </w:t>
+      </w:r>
+      <w:proofErr w:type="spellStart"/>
+      <w:r>
+        <w:t>inxed</w:t>
+      </w:r>
+      <w:proofErr w:type="spellEnd"/>
+      <w:r>
+        <w:t xml:space="preserve"> by </w:t>
+      </w:r>
+      <w:proofErr w:type="spellStart"/>
+      <w:r>
+        <w:t>there</w:t>
+      </w:r>
+      <w:proofErr w:type="spellEnd"/>
+      <w:r>
+        <w:t xml:space="preserve"> </w:t>
+      </w:r>
+      <w:proofErr w:type="spellStart"/>
+      <w:r>
+        <w:t>x,y,z</w:t>
+      </w:r>
+      <w:proofErr w:type="spellEnd"/>
+      <w:r>
+        <w:t xml:space="preserve"> coordinate (MAPS[x][y][z])</w:t>
       </w:r>
     </w:p>
     <w:p>
@@ -2219,8 +2828,39 @@
         </w:numPr>
       </w:pPr>
       <w:r>
-        <w:lastRenderedPageBreak/>
-        <w:t>INTERACT #All the interactables (stationary things that need something). This a dictionary of objects of class Interact keyed by their lowcase name (interact.name). Remember the lowercase, may trip you up if referencing upercase version in the file.</w:t>
+        <w:t>INTERACT #</w:t>
+      </w:r>
+      <w:proofErr w:type="gramStart"/>
+      <w:r>
+        <w:t>All</w:t>
+      </w:r>
+      <w:proofErr w:type="gramEnd"/>
+      <w:r>
+        <w:t xml:space="preserve"> the </w:t>
+      </w:r>
+      <w:proofErr w:type="spellStart"/>
+      <w:r>
+        <w:t>interactables</w:t>
+      </w:r>
+      <w:proofErr w:type="spellEnd"/>
+      <w:r>
+        <w:t xml:space="preserve"> (stationary things that need something). This a dictionary of objects of class Interact keyed by their </w:t>
+      </w:r>
+      <w:proofErr w:type="spellStart"/>
+      <w:r>
+        <w:t>lowcase</w:t>
+      </w:r>
+      <w:proofErr w:type="spellEnd"/>
+      <w:r>
+        <w:t xml:space="preserve"> name (interact.name). Remember the lowercase, may trip you up if referencing </w:t>
+      </w:r>
+      <w:proofErr w:type="spellStart"/>
+      <w:r>
+        <w:t>upercase</w:t>
+      </w:r>
+      <w:proofErr w:type="spellEnd"/>
+      <w:r>
+        <w:t xml:space="preserve"> version in the file.</w:t>
       </w:r>
     </w:p>
     <w:p>
@@ -2244,7 +2884,44 @@
         </w:numPr>
       </w:pPr>
       <w:r>
-        <w:t>ENEMIES #All the npcs. This a dictionary of objects of class Enemy keyed by their lowcase equipment name (item.name.lower()). Remember the lowercase, may trip you up if referencing upercase version in the file.</w:t>
+        <w:t xml:space="preserve">ENEMIES #All the </w:t>
+      </w:r>
+      <w:proofErr w:type="spellStart"/>
+      <w:r>
+        <w:t>npcs</w:t>
+      </w:r>
+      <w:proofErr w:type="spellEnd"/>
+      <w:r>
+        <w:t xml:space="preserve">. This a dictionary of objects of class Enemy keyed by their </w:t>
+      </w:r>
+      <w:proofErr w:type="spellStart"/>
+      <w:r>
+        <w:t>lowcase</w:t>
+      </w:r>
+      <w:proofErr w:type="spellEnd"/>
+      <w:r>
+        <w:t xml:space="preserve"> equipment name (</w:t>
+      </w:r>
+      <w:proofErr w:type="spellStart"/>
+      <w:proofErr w:type="gramStart"/>
+      <w:r>
+        <w:t>item.name.lower</w:t>
+      </w:r>
+      <w:proofErr w:type="spellEnd"/>
+      <w:r>
+        <w:t>(</w:t>
+      </w:r>
+      <w:proofErr w:type="gramEnd"/>
+      <w:r>
+        <w:t xml:space="preserve">)). Remember the lowercase, may trip you up if referencing </w:t>
+      </w:r>
+      <w:proofErr w:type="spellStart"/>
+      <w:r>
+        <w:t>upercase</w:t>
+      </w:r>
+      <w:proofErr w:type="spellEnd"/>
+      <w:r>
+        <w:t xml:space="preserve"> version in the file.</w:t>
       </w:r>
     </w:p>
     <w:p>
@@ -2256,7 +2933,15 @@
         </w:numPr>
       </w:pPr>
       <w:r>
-        <w:t>GAMEINFO #Miscellaneous game info. Dictionary of all sorts of variables</w:t>
+        <w:t>GAMEINFO #</w:t>
+      </w:r>
+      <w:proofErr w:type="gramStart"/>
+      <w:r>
+        <w:t>Miscellaneous</w:t>
+      </w:r>
+      <w:proofErr w:type="gramEnd"/>
+      <w:r>
+        <w:t xml:space="preserve"> game info. Dictionary of all sorts of variables</w:t>
       </w:r>
     </w:p>
     <w:p>
@@ -2264,7 +2949,23 @@
         <w:t xml:space="preserve">You can 5 of the main variables are dictionaries which store the instance objects of all the different classes for the whole game. </w:t>
       </w:r>
       <w:r>
-        <w:t>PLAYER is the main player object that is your player and MAPS is a special array that is indexed by it’s [x][y][z] coordinate for example MAPS[x][y][z] is one location (to be honest I’m not sure exactly how maps works but I’ll let you know when I do)</w:t>
+        <w:t xml:space="preserve">PLAYER is the main player object that is your player and MAPS is a special array that is indexed by </w:t>
+      </w:r>
+      <w:proofErr w:type="spellStart"/>
+      <w:r>
+        <w:t>it’s</w:t>
+      </w:r>
+      <w:proofErr w:type="spellEnd"/>
+      <w:r>
+        <w:t xml:space="preserve"> [x</w:t>
+      </w:r>
+      <w:proofErr w:type="gramStart"/>
+      <w:r>
+        <w:t>][</w:t>
+      </w:r>
+      <w:proofErr w:type="gramEnd"/>
+      <w:r>
+        <w:t>y][z] coordinate for example MAPS[x][y][z] is one location (to be honest I’m not sure exactly how maps works but I’ll let you know when I do)</w:t>
       </w:r>
       <w:r>
         <w:t>.</w:t>
@@ -2349,7 +3050,15 @@
         <w:t>basics</w:t>
       </w:r>
       <w:r>
-        <w:t>, seeing how it’s done in the code, and following the description in the Github readme (see copy pasted below) you should be able to follow how to add things to the game (but ask questions if you don’t)</w:t>
+        <w:t xml:space="preserve">, seeing how it’s done in the code, and following the description in the </w:t>
+      </w:r>
+      <w:proofErr w:type="spellStart"/>
+      <w:r>
+        <w:t>Github</w:t>
+      </w:r>
+      <w:proofErr w:type="spellEnd"/>
+      <w:r>
+        <w:t xml:space="preserve"> readme (see copy pasted below) you should be able to follow how to add things to the game (but ask questions if you don’t)</w:t>
       </w:r>
       <w:r>
         <w:t>.</w:t>
@@ -2357,12 +3066,27 @@
     </w:p>
     <w:p>
       <w:r>
-        <w:t>In general try to keep this structure and put any other long ascii display or mode into another file:</w:t>
-      </w:r>
-    </w:p>
-    <w:p>
-      <w:r>
-        <w:t>EngPhysAdventure ____ = the setup, main loop, and ending. Run this to run the game.</w:t>
+        <w:t xml:space="preserve">In general try to keep this structure and put any other long </w:t>
+      </w:r>
+      <w:proofErr w:type="spellStart"/>
+      <w:proofErr w:type="gramStart"/>
+      <w:r>
+        <w:t>ascii</w:t>
+      </w:r>
+      <w:proofErr w:type="spellEnd"/>
+      <w:proofErr w:type="gramEnd"/>
+      <w:r>
+        <w:t xml:space="preserve"> display or mode into another file:</w:t>
+      </w:r>
+    </w:p>
+    <w:p>
+      <w:proofErr w:type="spellStart"/>
+      <w:r>
+        <w:t>EngPhysAdventure</w:t>
+      </w:r>
+      <w:proofErr w:type="spellEnd"/>
+      <w:r>
+        <w:t xml:space="preserve"> ____ = the setup, main loop, and ending. Run this to run the game.</w:t>
       </w:r>
       <w:r>
         <w:t xml:space="preserve"> </w:t>
@@ -2370,18 +3094,40 @@
     </w:p>
     <w:p>
       <w:r>
-        <w:t>GameFunctions.py = The main mechanics of the game and the quests. All non-class functions.</w:t>
-      </w:r>
-      <w:r>
-        <w:t xml:space="preserve"> Where the global variables are dfined</w:t>
-      </w:r>
+        <w:t xml:space="preserve">GameFunctions.py = </w:t>
+      </w:r>
+      <w:proofErr w:type="gramStart"/>
+      <w:r>
+        <w:t>The</w:t>
+      </w:r>
+      <w:proofErr w:type="gramEnd"/>
+      <w:r>
+        <w:t xml:space="preserve"> main mechanics of the game and the quests. All non-class functions.</w:t>
+      </w:r>
+      <w:r>
+        <w:t xml:space="preserve"> Where the global variables are </w:t>
+      </w:r>
+      <w:proofErr w:type="spellStart"/>
+      <w:r>
+        <w:t>dfined</w:t>
+      </w:r>
+      <w:proofErr w:type="spellEnd"/>
       <w:r>
         <w:t xml:space="preserve"> </w:t>
       </w:r>
     </w:p>
     <w:p>
       <w:r>
-        <w:t xml:space="preserve">GameClasses.py = Class definitions and their coresponding </w:t>
+        <w:lastRenderedPageBreak/>
+        <w:t xml:space="preserve">GameClasses.py = Class definitions and their </w:t>
+      </w:r>
+      <w:proofErr w:type="spellStart"/>
+      <w:r>
+        <w:t>coresponding</w:t>
+      </w:r>
+      <w:proofErr w:type="spellEnd"/>
+      <w:r>
+        <w:t xml:space="preserve"> </w:t>
       </w:r>
       <w:r>
         <w:t>methods</w:t>
@@ -2392,8 +3138,21 @@
     </w:p>
     <w:p>
       <w:r>
-        <w:t>Startup.py = All the map locations, items, npcs (called enemies), and interactables</w:t>
-      </w:r>
+        <w:t xml:space="preserve">Startup.py = All the map locations, items, </w:t>
+      </w:r>
+      <w:proofErr w:type="spellStart"/>
+      <w:r>
+        <w:t>npcs</w:t>
+      </w:r>
+      <w:proofErr w:type="spellEnd"/>
+      <w:r>
+        <w:t xml:space="preserve"> (called enemies), and </w:t>
+      </w:r>
+      <w:proofErr w:type="spellStart"/>
+      <w:r>
+        <w:t>interactables</w:t>
+      </w:r>
+      <w:proofErr w:type="spellEnd"/>
       <w:r>
         <w:t xml:space="preserve"> are defined</w:t>
       </w:r>
@@ -2403,7 +3162,17 @@
     </w:p>
     <w:p>
       <w:r>
-        <w:t>AsciiArt.py = Where all of the ascii art display files are</w:t>
+        <w:t xml:space="preserve">AsciiArt.py = Where all of the </w:t>
+      </w:r>
+      <w:proofErr w:type="spellStart"/>
+      <w:proofErr w:type="gramStart"/>
+      <w:r>
+        <w:t>ascii</w:t>
+      </w:r>
+      <w:proofErr w:type="spellEnd"/>
+      <w:proofErr w:type="gramEnd"/>
+      <w:r>
+        <w:t xml:space="preserve"> art display files are</w:t>
       </w:r>
     </w:p>
     <w:p>
@@ -2436,7 +3205,6 @@
       </w:pPr>
       <w:bookmarkStart w:id="11" w:name="_Toc12458337"/>
       <w:r>
-        <w:lastRenderedPageBreak/>
         <w:t xml:space="preserve">Game </w:t>
       </w:r>
       <w:r>
@@ -2458,7 +3226,23 @@
     <w:p/>
     <w:p>
       <w:r>
-        <w:t>One thing to say about the game right now is it seems very unrobust. If varaibles and definitions aren’t in the right order in the code the game will break or glitch. This makes me suspect that with increasing complexity the game will become even more finicky which may be able to be solved with better organizations/functional code. If there’s anything you see that looks bad/unrefined/can be done better please feel free to change it in a spate branch. I am by no means the most experienced at writing code, using python, or software development. In the future to make it easier manage the software development side I’d like to use better defined test cases, follow a proper python style guide, and think about code optimization</w:t>
+        <w:t xml:space="preserve">One thing to say about the game right now is it seems very </w:t>
+      </w:r>
+      <w:proofErr w:type="spellStart"/>
+      <w:r>
+        <w:t>unrobust</w:t>
+      </w:r>
+      <w:proofErr w:type="spellEnd"/>
+      <w:r>
+        <w:t xml:space="preserve">. If </w:t>
+      </w:r>
+      <w:proofErr w:type="spellStart"/>
+      <w:r>
+        <w:t>varaibles</w:t>
+      </w:r>
+      <w:proofErr w:type="spellEnd"/>
+      <w:r>
+        <w:t xml:space="preserve"> and definitions aren’t in the right order in the code the game will break or glitch. This makes me suspect that with increasing complexity the game will become even more finicky which may be able to be solved with better organizations/functional code. If there’s anything you see that looks bad/unrefined/can be done better please feel free to change it in a spate branch. I am by no means the most experienced at writing code, using python, or software development. In the future to make it easier manage the software development side I’d like to use better defined test cases, follow a proper python style guide, and think about code optimization</w:t>
       </w:r>
     </w:p>
     <w:p>
@@ -2474,13 +3258,53 @@
       </w:pPr>
       <w:bookmarkStart w:id="13" w:name="_Toc12458339"/>
       <w:r>
-        <w:t>Best Strategy to Win for speed running or otherwise</w:t>
+        <w:t xml:space="preserve">Best Strategy to </w:t>
+      </w:r>
+      <w:proofErr w:type="gramStart"/>
+      <w:r>
+        <w:t>Win</w:t>
+      </w:r>
+      <w:proofErr w:type="gramEnd"/>
+      <w:r>
+        <w:t xml:space="preserve"> for speed running or otherwise</w:t>
       </w:r>
       <w:bookmarkEnd w:id="13"/>
     </w:p>
     <w:p>
       <w:r>
-        <w:t xml:space="preserve">If doing Tyler Kashak just beat all the people. If otherwise should do the nuke quest first as it’s the easiet to get the gamma glove before having to face the tough Kenrick and Dr. Soleymani. </w:t>
+        <w:t xml:space="preserve">If doing Tyler </w:t>
+      </w:r>
+      <w:proofErr w:type="spellStart"/>
+      <w:r>
+        <w:t>Kashak</w:t>
+      </w:r>
+      <w:proofErr w:type="spellEnd"/>
+      <w:r>
+        <w:t xml:space="preserve"> just beat all the people. If otherwise should do the nuke quest first as it’s the </w:t>
+      </w:r>
+      <w:proofErr w:type="spellStart"/>
+      <w:r>
+        <w:t>easiet</w:t>
+      </w:r>
+      <w:proofErr w:type="spellEnd"/>
+      <w:r>
+        <w:t xml:space="preserve"> to get the gamma glove before having to face the tough </w:t>
+      </w:r>
+      <w:proofErr w:type="spellStart"/>
+      <w:r>
+        <w:t>Kenrick</w:t>
+      </w:r>
+      <w:proofErr w:type="spellEnd"/>
+      <w:r>
+        <w:t xml:space="preserve"> and Dr. </w:t>
+      </w:r>
+      <w:proofErr w:type="spellStart"/>
+      <w:r>
+        <w:t>Soleymani</w:t>
+      </w:r>
+      <w:proofErr w:type="spellEnd"/>
+      <w:r>
+        <w:t xml:space="preserve">. </w:t>
       </w:r>
       <w:r>
         <w:t>From there best to do the silicon quest and then the optics last. Can get it down to five minutes if you want</w:t>
@@ -2502,12 +3326,20 @@
         <w:t>0.26.1</w:t>
       </w:r>
       <w:r>
-        <w:t xml:space="preserve"> – SpeedRun Update</w:t>
+        <w:t xml:space="preserve"> – </w:t>
+      </w:r>
+      <w:proofErr w:type="spellStart"/>
+      <w:r>
+        <w:t>SpeedRun</w:t>
+      </w:r>
+      <w:proofErr w:type="spellEnd"/>
+      <w:r>
+        <w:t xml:space="preserve"> Update</w:t>
       </w:r>
       <w:bookmarkEnd w:id="14"/>
     </w:p>
     <w:sectPr>
-      <w:headerReference w:type="default" r:id="rId10"/>
+      <w:headerReference w:type="default" r:id="rId11"/>
       <w:pgSz w:w="12240" w:h="15840"/>
       <w:pgMar w:top="1440" w:right="1440" w:bottom="1440" w:left="1440" w:header="720" w:footer="720" w:gutter="0"/>
       <w:cols w:space="720"/>
@@ -2518,7 +3350,7 @@
 </file>
 
 <file path=word/endnotes.xml><?xml version="1.0" encoding="utf-8"?>
-<w:endnotes xmlns:wpc="http://schemas.microsoft.com/office/word/2010/wordprocessingCanvas" xmlns:cx="http://schemas.microsoft.com/office/drawing/2014/chartex" xmlns:cx1="http://schemas.microsoft.com/office/drawing/2015/9/8/chartex" xmlns:mc="http://schemas.openxmlformats.org/markup-compatibility/2006" xmlns:o="urn:schemas-microsoft-com:office:office" xmlns:r="http://schemas.openxmlformats.org/officeDocument/2006/relationships" xmlns:m="http://schemas.openxmlformats.org/officeDocument/2006/math" xmlns:v="urn:schemas-microsoft-com:vml" xmlns:wp14="http://schemas.microsoft.com/office/word/2010/wordprocessingDrawing" xmlns:wp="http://schemas.openxmlformats.org/drawingml/2006/wordprocessingDrawing" xmlns:w10="urn:schemas-microsoft-com:office:word" xmlns:w="http://schemas.openxmlformats.org/wordprocessingml/2006/main" xmlns:w14="http://schemas.microsoft.com/office/word/2010/wordml" xmlns:w15="http://schemas.microsoft.com/office/word/2012/wordml" xmlns:w16se="http://schemas.microsoft.com/office/word/2015/wordml/symex" xmlns:wpg="http://schemas.microsoft.com/office/word/2010/wordprocessingGroup" xmlns:wpi="http://schemas.microsoft.com/office/word/2010/wordprocessingInk" xmlns:wne="http://schemas.microsoft.com/office/word/2006/wordml" xmlns:wps="http://schemas.microsoft.com/office/word/2010/wordprocessingShape" mc:Ignorable="w14 w15 w16se wp14">
+<w:endnotes xmlns:wpc="http://schemas.microsoft.com/office/word/2010/wordprocessingCanvas" xmlns:mc="http://schemas.openxmlformats.org/markup-compatibility/2006" xmlns:o="urn:schemas-microsoft-com:office:office" xmlns:r="http://schemas.openxmlformats.org/officeDocument/2006/relationships" xmlns:m="http://schemas.openxmlformats.org/officeDocument/2006/math" xmlns:v="urn:schemas-microsoft-com:vml" xmlns:wp14="http://schemas.microsoft.com/office/word/2010/wordprocessingDrawing" xmlns:wp="http://schemas.openxmlformats.org/drawingml/2006/wordprocessingDrawing" xmlns:w10="urn:schemas-microsoft-com:office:word" xmlns:w="http://schemas.openxmlformats.org/wordprocessingml/2006/main" xmlns:w14="http://schemas.microsoft.com/office/word/2010/wordml" xmlns:w15="http://schemas.microsoft.com/office/word/2012/wordml" xmlns:wpg="http://schemas.microsoft.com/office/word/2010/wordprocessingGroup" xmlns:wpi="http://schemas.microsoft.com/office/word/2010/wordprocessingInk" xmlns:wne="http://schemas.microsoft.com/office/word/2006/wordml" xmlns:wps="http://schemas.microsoft.com/office/word/2010/wordprocessingShape" mc:Ignorable="w14 w15 wp14">
   <w:endnote w:type="separator" w:id="-1">
     <w:p>
       <w:pPr>
@@ -2543,7 +3375,7 @@
 </file>
 
 <file path=word/footnotes.xml><?xml version="1.0" encoding="utf-8"?>
-<w:footnotes xmlns:wpc="http://schemas.microsoft.com/office/word/2010/wordprocessingCanvas" xmlns:cx="http://schemas.microsoft.com/office/drawing/2014/chartex" xmlns:cx1="http://schemas.microsoft.com/office/drawing/2015/9/8/chartex" xmlns:mc="http://schemas.openxmlformats.org/markup-compatibility/2006" xmlns:o="urn:schemas-microsoft-com:office:office" xmlns:r="http://schemas.openxmlformats.org/officeDocument/2006/relationships" xmlns:m="http://schemas.openxmlformats.org/officeDocument/2006/math" xmlns:v="urn:schemas-microsoft-com:vml" xmlns:wp14="http://schemas.microsoft.com/office/word/2010/wordprocessingDrawing" xmlns:wp="http://schemas.openxmlformats.org/drawingml/2006/wordprocessingDrawing" xmlns:w10="urn:schemas-microsoft-com:office:word" xmlns:w="http://schemas.openxmlformats.org/wordprocessingml/2006/main" xmlns:w14="http://schemas.microsoft.com/office/word/2010/wordml" xmlns:w15="http://schemas.microsoft.com/office/word/2012/wordml" xmlns:w16se="http://schemas.microsoft.com/office/word/2015/wordml/symex" xmlns:wpg="http://schemas.microsoft.com/office/word/2010/wordprocessingGroup" xmlns:wpi="http://schemas.microsoft.com/office/word/2010/wordprocessingInk" xmlns:wne="http://schemas.microsoft.com/office/word/2006/wordml" xmlns:wps="http://schemas.microsoft.com/office/word/2010/wordprocessingShape" mc:Ignorable="w14 w15 w16se wp14">
+<w:footnotes xmlns:wpc="http://schemas.microsoft.com/office/word/2010/wordprocessingCanvas" xmlns:mc="http://schemas.openxmlformats.org/markup-compatibility/2006" xmlns:o="urn:schemas-microsoft-com:office:office" xmlns:r="http://schemas.openxmlformats.org/officeDocument/2006/relationships" xmlns:m="http://schemas.openxmlformats.org/officeDocument/2006/math" xmlns:v="urn:schemas-microsoft-com:vml" xmlns:wp14="http://schemas.microsoft.com/office/word/2010/wordprocessingDrawing" xmlns:wp="http://schemas.openxmlformats.org/drawingml/2006/wordprocessingDrawing" xmlns:w10="urn:schemas-microsoft-com:office:word" xmlns:w="http://schemas.openxmlformats.org/wordprocessingml/2006/main" xmlns:w14="http://schemas.microsoft.com/office/word/2010/wordml" xmlns:w15="http://schemas.microsoft.com/office/word/2012/wordml" xmlns:wpg="http://schemas.microsoft.com/office/word/2010/wordprocessingGroup" xmlns:wpi="http://schemas.microsoft.com/office/word/2010/wordprocessingInk" xmlns:wne="http://schemas.microsoft.com/office/word/2006/wordml" xmlns:wps="http://schemas.microsoft.com/office/word/2010/wordprocessingShape" mc:Ignorable="w14 w15 wp14">
   <w:footnote w:type="separator" w:id="-1">
     <w:p>
       <w:pPr>
@@ -2568,7 +3400,7 @@
 </file>
 
 <file path=word/header1.xml><?xml version="1.0" encoding="utf-8"?>
-<w:hdr xmlns:wpc="http://schemas.microsoft.com/office/word/2010/wordprocessingCanvas" xmlns:cx="http://schemas.microsoft.com/office/drawing/2014/chartex" xmlns:cx1="http://schemas.microsoft.com/office/drawing/2015/9/8/chartex" xmlns:mc="http://schemas.openxmlformats.org/markup-compatibility/2006" xmlns:o="urn:schemas-microsoft-com:office:office" xmlns:r="http://schemas.openxmlformats.org/officeDocument/2006/relationships" xmlns:m="http://schemas.openxmlformats.org/officeDocument/2006/math" xmlns:v="urn:schemas-microsoft-com:vml" xmlns:wp14="http://schemas.microsoft.com/office/word/2010/wordprocessingDrawing" xmlns:wp="http://schemas.openxmlformats.org/drawingml/2006/wordprocessingDrawing" xmlns:w10="urn:schemas-microsoft-com:office:word" xmlns:w="http://schemas.openxmlformats.org/wordprocessingml/2006/main" xmlns:w14="http://schemas.microsoft.com/office/word/2010/wordml" xmlns:w15="http://schemas.microsoft.com/office/word/2012/wordml" xmlns:w16se="http://schemas.microsoft.com/office/word/2015/wordml/symex" xmlns:wpg="http://schemas.microsoft.com/office/word/2010/wordprocessingGroup" xmlns:wpi="http://schemas.microsoft.com/office/word/2010/wordprocessingInk" xmlns:wne="http://schemas.microsoft.com/office/word/2006/wordml" xmlns:wps="http://schemas.microsoft.com/office/word/2010/wordprocessingShape" mc:Ignorable="w14 w15 w16se wp14">
+<w:hdr xmlns:wpc="http://schemas.microsoft.com/office/word/2010/wordprocessingCanvas" xmlns:mc="http://schemas.openxmlformats.org/markup-compatibility/2006" xmlns:o="urn:schemas-microsoft-com:office:office" xmlns:r="http://schemas.openxmlformats.org/officeDocument/2006/relationships" xmlns:m="http://schemas.openxmlformats.org/officeDocument/2006/math" xmlns:v="urn:schemas-microsoft-com:vml" xmlns:wp14="http://schemas.microsoft.com/office/word/2010/wordprocessingDrawing" xmlns:wp="http://schemas.openxmlformats.org/drawingml/2006/wordprocessingDrawing" xmlns:w10="urn:schemas-microsoft-com:office:word" xmlns:w="http://schemas.openxmlformats.org/wordprocessingml/2006/main" xmlns:w14="http://schemas.microsoft.com/office/word/2010/wordml" xmlns:w15="http://schemas.microsoft.com/office/word/2012/wordml" xmlns:wpg="http://schemas.microsoft.com/office/word/2010/wordprocessingGroup" xmlns:wpi="http://schemas.microsoft.com/office/word/2010/wordprocessingInk" xmlns:wne="http://schemas.microsoft.com/office/word/2006/wordml" xmlns:wps="http://schemas.microsoft.com/office/word/2010/wordprocessingShape" mc:Ignorable="w14 w15 wp14">
   <w:sdt>
     <w:sdtPr>
       <w:id w:val="205996390"/>
@@ -2604,7 +3436,7 @@
           <w:rPr>
             <w:noProof/>
           </w:rPr>
-          <w:t>1</w:t>
+          <w:t>8</w:t>
         </w:r>
         <w:r>
           <w:rPr>
@@ -2636,8 +3468,8 @@
 </file>
 
 <file path=word/numbering.xml><?xml version="1.0" encoding="utf-8"?>
-<w:numbering xmlns:wpc="http://schemas.microsoft.com/office/word/2010/wordprocessingCanvas" xmlns:cx="http://schemas.microsoft.com/office/drawing/2014/chartex" xmlns:cx1="http://schemas.microsoft.com/office/drawing/2015/9/8/chartex" xmlns:mc="http://schemas.openxmlformats.org/markup-compatibility/2006" xmlns:o="urn:schemas-microsoft-com:office:office" xmlns:r="http://schemas.openxmlformats.org/officeDocument/2006/relationships" xmlns:m="http://schemas.openxmlformats.org/officeDocument/2006/math" xmlns:v="urn:schemas-microsoft-com:vml" xmlns:wp14="http://schemas.microsoft.com/office/word/2010/wordprocessingDrawing" xmlns:wp="http://schemas.openxmlformats.org/drawingml/2006/wordprocessingDrawing" xmlns:w10="urn:schemas-microsoft-com:office:word" xmlns:w="http://schemas.openxmlformats.org/wordprocessingml/2006/main" xmlns:w14="http://schemas.microsoft.com/office/word/2010/wordml" xmlns:w15="http://schemas.microsoft.com/office/word/2012/wordml" xmlns:w16se="http://schemas.microsoft.com/office/word/2015/wordml/symex" xmlns:wpg="http://schemas.microsoft.com/office/word/2010/wordprocessingGroup" xmlns:wpi="http://schemas.microsoft.com/office/word/2010/wordprocessingInk" xmlns:wne="http://schemas.microsoft.com/office/word/2006/wordml" xmlns:wps="http://schemas.microsoft.com/office/word/2010/wordprocessingShape" mc:Ignorable="w14 w15 w16se wp14">
-  <w:abstractNum w:abstractNumId="0" w15:restartNumberingAfterBreak="0">
+<w:numbering xmlns:wpc="http://schemas.microsoft.com/office/word/2010/wordprocessingCanvas" xmlns:mc="http://schemas.openxmlformats.org/markup-compatibility/2006" xmlns:o="urn:schemas-microsoft-com:office:office" xmlns:r="http://schemas.openxmlformats.org/officeDocument/2006/relationships" xmlns:m="http://schemas.openxmlformats.org/officeDocument/2006/math" xmlns:v="urn:schemas-microsoft-com:vml" xmlns:wp14="http://schemas.microsoft.com/office/word/2010/wordprocessingDrawing" xmlns:wp="http://schemas.openxmlformats.org/drawingml/2006/wordprocessingDrawing" xmlns:w10="urn:schemas-microsoft-com:office:word" xmlns:w="http://schemas.openxmlformats.org/wordprocessingml/2006/main" xmlns:w14="http://schemas.microsoft.com/office/word/2010/wordml" xmlns:w15="http://schemas.microsoft.com/office/word/2012/wordml" xmlns:wpg="http://schemas.microsoft.com/office/word/2010/wordprocessingGroup" xmlns:wpi="http://schemas.microsoft.com/office/word/2010/wordprocessingInk" xmlns:wne="http://schemas.microsoft.com/office/word/2006/wordml" xmlns:wps="http://schemas.microsoft.com/office/word/2010/wordprocessingShape" mc:Ignorable="w14 w15 wp14">
+  <w:abstractNum w:abstractNumId="0">
     <w:nsid w:val="0538661E"/>
     <w:multiLevelType w:val="hybridMultilevel"/>
     <w:tmpl w:val="D3561776"/>
@@ -2726,7 +3558,7 @@
       </w:pPr>
     </w:lvl>
   </w:abstractNum>
-  <w:abstractNum w:abstractNumId="1" w15:restartNumberingAfterBreak="0">
+  <w:abstractNum w:abstractNumId="1">
     <w:nsid w:val="61176829"/>
     <w:multiLevelType w:val="hybridMultilevel"/>
     <w:tmpl w:val="5CD495C4"/>
@@ -2825,7 +3657,7 @@
 </file>
 
 <file path=word/styles.xml><?xml version="1.0" encoding="utf-8"?>
-<w:styles xmlns:mc="http://schemas.openxmlformats.org/markup-compatibility/2006" xmlns:r="http://schemas.openxmlformats.org/officeDocument/2006/relationships" xmlns:w="http://schemas.openxmlformats.org/wordprocessingml/2006/main" xmlns:w14="http://schemas.microsoft.com/office/word/2010/wordml" xmlns:w15="http://schemas.microsoft.com/office/word/2012/wordml" xmlns:w16se="http://schemas.microsoft.com/office/word/2015/wordml/symex" mc:Ignorable="w14 w15 w16se">
+<w:styles xmlns:mc="http://schemas.openxmlformats.org/markup-compatibility/2006" xmlns:r="http://schemas.openxmlformats.org/officeDocument/2006/relationships" xmlns:w="http://schemas.openxmlformats.org/wordprocessingml/2006/main" xmlns:w14="http://schemas.microsoft.com/office/word/2010/wordml" xmlns:w15="http://schemas.microsoft.com/office/word/2012/wordml" mc:Ignorable="w14 w15">
   <w:docDefaults>
     <w:rPrDefault>
       <w:rPr>
@@ -3782,7 +4614,7 @@
 </file>
 
 <file path=customXml/itemProps1.xml><?xml version="1.0" encoding="utf-8"?>
-<ds:datastoreItem xmlns:ds="http://schemas.openxmlformats.org/officeDocument/2006/customXml" ds:itemID="{29CE8B74-F6B5-470F-ACFA-01E7B9B07140}">
+<ds:datastoreItem xmlns:ds="http://schemas.openxmlformats.org/officeDocument/2006/customXml" ds:itemID="{4D19B7C9-29EB-4808-881C-995CB9FEBF80}">
   <ds:schemaRefs>
     <ds:schemaRef ds:uri="http://schemas.openxmlformats.org/officeDocument/2006/bibliography"/>
   </ds:schemaRefs>

</xml_diff>

<commit_message>
Lots of changes due to working on other laptop
</commit_message>
<xml_diff>
--- a/Dev/Developer Documentation.docx
+++ b/Dev/Developer Documentation.docx
@@ -1,6 +1,6 @@
 
 <file path=word/document.xml><?xml version="1.0" encoding="utf-8"?>
-<w:document xmlns:wpc="http://schemas.microsoft.com/office/word/2010/wordprocessingCanvas" xmlns:mc="http://schemas.openxmlformats.org/markup-compatibility/2006" xmlns:o="urn:schemas-microsoft-com:office:office" xmlns:r="http://schemas.openxmlformats.org/officeDocument/2006/relationships" xmlns:m="http://schemas.openxmlformats.org/officeDocument/2006/math" xmlns:v="urn:schemas-microsoft-com:vml" xmlns:wp14="http://schemas.microsoft.com/office/word/2010/wordprocessingDrawing" xmlns:wp="http://schemas.openxmlformats.org/drawingml/2006/wordprocessingDrawing" xmlns:w10="urn:schemas-microsoft-com:office:word" xmlns:w="http://schemas.openxmlformats.org/wordprocessingml/2006/main" xmlns:w14="http://schemas.microsoft.com/office/word/2010/wordml" xmlns:w15="http://schemas.microsoft.com/office/word/2012/wordml" xmlns:wpg="http://schemas.microsoft.com/office/word/2010/wordprocessingGroup" xmlns:wpi="http://schemas.microsoft.com/office/word/2010/wordprocessingInk" xmlns:wne="http://schemas.microsoft.com/office/word/2006/wordml" xmlns:wps="http://schemas.microsoft.com/office/word/2010/wordprocessingShape" mc:Ignorable="w14 w15 wp14">
+<w:document xmlns:wpc="http://schemas.microsoft.com/office/word/2010/wordprocessingCanvas" xmlns:cx="http://schemas.microsoft.com/office/drawing/2014/chartex" xmlns:cx1="http://schemas.microsoft.com/office/drawing/2015/9/8/chartex" xmlns:mc="http://schemas.openxmlformats.org/markup-compatibility/2006" xmlns:o="urn:schemas-microsoft-com:office:office" xmlns:r="http://schemas.openxmlformats.org/officeDocument/2006/relationships" xmlns:m="http://schemas.openxmlformats.org/officeDocument/2006/math" xmlns:v="urn:schemas-microsoft-com:vml" xmlns:wp14="http://schemas.microsoft.com/office/word/2010/wordprocessingDrawing" xmlns:wp="http://schemas.openxmlformats.org/drawingml/2006/wordprocessingDrawing" xmlns:w10="urn:schemas-microsoft-com:office:word" xmlns:w="http://schemas.openxmlformats.org/wordprocessingml/2006/main" xmlns:w14="http://schemas.microsoft.com/office/word/2010/wordml" xmlns:w15="http://schemas.microsoft.com/office/word/2012/wordml" xmlns:w16se="http://schemas.microsoft.com/office/word/2015/wordml/symex" xmlns:wpg="http://schemas.microsoft.com/office/word/2010/wordprocessingGroup" xmlns:wpi="http://schemas.microsoft.com/office/word/2010/wordprocessingInk" xmlns:wne="http://schemas.microsoft.com/office/word/2006/wordml" xmlns:wps="http://schemas.microsoft.com/office/word/2010/wordprocessingShape" mc:Ignorable="w14 w15 w16se wp14">
   <w:body>
     <w:sdt>
       <w:sdtPr>
@@ -52,13 +52,13 @@
           <w:r>
             <w:fldChar w:fldCharType="separate"/>
           </w:r>
-          <w:hyperlink w:anchor="_Toc12458327" w:history="1">
+          <w:hyperlink w:anchor="_Toc22141901" w:history="1">
             <w:r>
               <w:rPr>
                 <w:rStyle w:val="Hyperlink"/>
                 <w:noProof/>
               </w:rPr>
-              <w:t>0.29 – printT (special print),</w:t>
+              <w:t>0.30 – Kipling Update (Startscreen,</w:t>
             </w:r>
             <w:r>
               <w:rPr>
@@ -79,7 +79,7 @@
                 <w:noProof/>
                 <w:webHidden/>
               </w:rPr>
-              <w:instrText xml:space="preserve"> PAGEREF _Toc12458327 \h </w:instrText>
+              <w:instrText xml:space="preserve"> PAGEREF _Toc22141901 \h </w:instrText>
             </w:r>
             <w:r>
               <w:rPr>
@@ -121,12 +121,288 @@
               <w:noProof/>
             </w:rPr>
           </w:pPr>
-          <w:hyperlink w:anchor="_Toc12458328" w:history="1">
+          <w:hyperlink w:anchor="_Toc22141902" w:history="1">
             <w:r>
               <w:rPr>
                 <w:rStyle w:val="Hyperlink"/>
                 <w:noProof/>
               </w:rPr>
+              <w:t>Settings, Loadscreen, Devmode</w:t>
+            </w:r>
+            <w:r>
+              <w:rPr>
+                <w:noProof/>
+                <w:webHidden/>
+              </w:rPr>
+              <w:tab/>
+            </w:r>
+            <w:r>
+              <w:rPr>
+                <w:noProof/>
+                <w:webHidden/>
+              </w:rPr>
+              <w:fldChar w:fldCharType="begin"/>
+            </w:r>
+            <w:r>
+              <w:rPr>
+                <w:noProof/>
+                <w:webHidden/>
+              </w:rPr>
+              <w:instrText xml:space="preserve"> PAGEREF _Toc22141902 \h </w:instrText>
+            </w:r>
+            <w:r>
+              <w:rPr>
+                <w:noProof/>
+                <w:webHidden/>
+              </w:rPr>
+            </w:r>
+            <w:r>
+              <w:rPr>
+                <w:noProof/>
+                <w:webHidden/>
+              </w:rPr>
+              <w:fldChar w:fldCharType="separate"/>
+            </w:r>
+            <w:r>
+              <w:rPr>
+                <w:noProof/>
+                <w:webHidden/>
+              </w:rPr>
+              <w:t>1</w:t>
+            </w:r>
+            <w:r>
+              <w:rPr>
+                <w:noProof/>
+                <w:webHidden/>
+              </w:rPr>
+              <w:fldChar w:fldCharType="end"/>
+            </w:r>
+          </w:hyperlink>
+        </w:p>
+        <w:p>
+          <w:pPr>
+            <w:pStyle w:val="TOC2"/>
+            <w:tabs>
+              <w:tab w:val="right" w:leader="dot" w:pos="9350"/>
+            </w:tabs>
+            <w:rPr>
+              <w:rFonts w:eastAsiaTheme="minorEastAsia"/>
+              <w:noProof/>
+            </w:rPr>
+          </w:pPr>
+          <w:hyperlink w:anchor="_Toc22141903" w:history="1">
+            <w:r>
+              <w:rPr>
+                <w:rStyle w:val="Hyperlink"/>
+                <w:noProof/>
+              </w:rPr>
+              <w:t>Pack-a-Punch (Bit of a Secret)</w:t>
+            </w:r>
+            <w:r>
+              <w:rPr>
+                <w:noProof/>
+                <w:webHidden/>
+              </w:rPr>
+              <w:tab/>
+            </w:r>
+            <w:r>
+              <w:rPr>
+                <w:noProof/>
+                <w:webHidden/>
+              </w:rPr>
+              <w:fldChar w:fldCharType="begin"/>
+            </w:r>
+            <w:r>
+              <w:rPr>
+                <w:noProof/>
+                <w:webHidden/>
+              </w:rPr>
+              <w:instrText xml:space="preserve"> PAGEREF _Toc22141903 \h </w:instrText>
+            </w:r>
+            <w:r>
+              <w:rPr>
+                <w:noProof/>
+                <w:webHidden/>
+              </w:rPr>
+            </w:r>
+            <w:r>
+              <w:rPr>
+                <w:noProof/>
+                <w:webHidden/>
+              </w:rPr>
+              <w:fldChar w:fldCharType="separate"/>
+            </w:r>
+            <w:r>
+              <w:rPr>
+                <w:noProof/>
+                <w:webHidden/>
+              </w:rPr>
+              <w:t>2</w:t>
+            </w:r>
+            <w:r>
+              <w:rPr>
+                <w:noProof/>
+                <w:webHidden/>
+              </w:rPr>
+              <w:fldChar w:fldCharType="end"/>
+            </w:r>
+          </w:hyperlink>
+        </w:p>
+        <w:p>
+          <w:pPr>
+            <w:pStyle w:val="TOC2"/>
+            <w:tabs>
+              <w:tab w:val="right" w:leader="dot" w:pos="9350"/>
+            </w:tabs>
+            <w:rPr>
+              <w:rFonts w:eastAsiaTheme="minorEastAsia"/>
+              <w:noProof/>
+            </w:rPr>
+          </w:pPr>
+          <w:hyperlink w:anchor="_Toc22141904" w:history="1">
+            <w:r>
+              <w:rPr>
+                <w:rStyle w:val="Hyperlink"/>
+                <w:noProof/>
+              </w:rPr>
+              <w:t>Interiors FINALLY</w:t>
+            </w:r>
+            <w:r>
+              <w:rPr>
+                <w:noProof/>
+                <w:webHidden/>
+              </w:rPr>
+              <w:tab/>
+            </w:r>
+            <w:r>
+              <w:rPr>
+                <w:noProof/>
+                <w:webHidden/>
+              </w:rPr>
+              <w:fldChar w:fldCharType="begin"/>
+            </w:r>
+            <w:r>
+              <w:rPr>
+                <w:noProof/>
+                <w:webHidden/>
+              </w:rPr>
+              <w:instrText xml:space="preserve"> PAGEREF _Toc22141904 \h </w:instrText>
+            </w:r>
+            <w:r>
+              <w:rPr>
+                <w:noProof/>
+                <w:webHidden/>
+              </w:rPr>
+            </w:r>
+            <w:r>
+              <w:rPr>
+                <w:noProof/>
+                <w:webHidden/>
+              </w:rPr>
+              <w:fldChar w:fldCharType="separate"/>
+            </w:r>
+            <w:r>
+              <w:rPr>
+                <w:noProof/>
+                <w:webHidden/>
+              </w:rPr>
+              <w:t>2</w:t>
+            </w:r>
+            <w:r>
+              <w:rPr>
+                <w:noProof/>
+                <w:webHidden/>
+              </w:rPr>
+              <w:fldChar w:fldCharType="end"/>
+            </w:r>
+          </w:hyperlink>
+        </w:p>
+        <w:p>
+          <w:pPr>
+            <w:pStyle w:val="TOC1"/>
+            <w:tabs>
+              <w:tab w:val="right" w:leader="dot" w:pos="9350"/>
+            </w:tabs>
+            <w:rPr>
+              <w:rFonts w:eastAsiaTheme="minorEastAsia"/>
+              <w:noProof/>
+            </w:rPr>
+          </w:pPr>
+          <w:hyperlink w:anchor="_Toc22141905" w:history="1">
+            <w:r>
+              <w:rPr>
+                <w:rStyle w:val="Hyperlink"/>
+                <w:noProof/>
+              </w:rPr>
+              <w:t>0.29 – Dev Update (printT (special print), Map, Code Convention, CSV files)</w:t>
+            </w:r>
+            <w:r>
+              <w:rPr>
+                <w:noProof/>
+                <w:webHidden/>
+              </w:rPr>
+              <w:tab/>
+            </w:r>
+            <w:r>
+              <w:rPr>
+                <w:noProof/>
+                <w:webHidden/>
+              </w:rPr>
+              <w:fldChar w:fldCharType="begin"/>
+            </w:r>
+            <w:r>
+              <w:rPr>
+                <w:noProof/>
+                <w:webHidden/>
+              </w:rPr>
+              <w:instrText xml:space="preserve"> PAGEREF _Toc22141905 \h </w:instrText>
+            </w:r>
+            <w:r>
+              <w:rPr>
+                <w:noProof/>
+                <w:webHidden/>
+              </w:rPr>
+            </w:r>
+            <w:r>
+              <w:rPr>
+                <w:noProof/>
+                <w:webHidden/>
+              </w:rPr>
+              <w:fldChar w:fldCharType="separate"/>
+            </w:r>
+            <w:r>
+              <w:rPr>
+                <w:noProof/>
+                <w:webHidden/>
+              </w:rPr>
+              <w:t>2</w:t>
+            </w:r>
+            <w:r>
+              <w:rPr>
+                <w:noProof/>
+                <w:webHidden/>
+              </w:rPr>
+              <w:fldChar w:fldCharType="end"/>
+            </w:r>
+          </w:hyperlink>
+        </w:p>
+        <w:p>
+          <w:pPr>
+            <w:pStyle w:val="TOC2"/>
+            <w:tabs>
+              <w:tab w:val="right" w:leader="dot" w:pos="9350"/>
+            </w:tabs>
+            <w:rPr>
+              <w:rFonts w:eastAsiaTheme="minorEastAsia"/>
+              <w:noProof/>
+            </w:rPr>
+          </w:pPr>
+          <w:hyperlink w:anchor="_Toc22141906" w:history="1">
+            <w:r>
+              <w:rPr>
+                <w:rStyle w:val="Hyperlink"/>
+                <w:noProof/>
+              </w:rPr>
               <w:t>printT</w:t>
             </w:r>
             <w:r>
@@ -148,7 +424,7 @@
                 <w:noProof/>
                 <w:webHidden/>
               </w:rPr>
-              <w:instrText xml:space="preserve"> PAGEREF _Toc12458328 \h </w:instrText>
+              <w:instrText xml:space="preserve"> PAGEREF _Toc22141906 \h </w:instrText>
             </w:r>
             <w:r>
               <w:rPr>
@@ -168,7 +444,7 @@
                 <w:noProof/>
                 <w:webHidden/>
               </w:rPr>
-              <w:t>1</w:t>
+              <w:t>2</w:t>
             </w:r>
             <w:r>
               <w:rPr>
@@ -190,7 +466,7 @@
               <w:noProof/>
             </w:rPr>
           </w:pPr>
-          <w:hyperlink w:anchor="_Toc12458329" w:history="1">
+          <w:hyperlink w:anchor="_Toc22141907" w:history="1">
             <w:r>
               <w:rPr>
                 <w:rStyle w:val="Hyperlink"/>
@@ -217,7 +493,7 @@
                 <w:noProof/>
                 <w:webHidden/>
               </w:rPr>
-              <w:instrText xml:space="preserve"> PAGEREF _Toc12458329 \h </w:instrText>
+              <w:instrText xml:space="preserve"> PAGEREF _Toc22141907 \h </w:instrText>
             </w:r>
             <w:r>
               <w:rPr>
@@ -237,7 +513,7 @@
                 <w:noProof/>
                 <w:webHidden/>
               </w:rPr>
-              <w:t>2</w:t>
+              <w:t>3</w:t>
             </w:r>
             <w:r>
               <w:rPr>
@@ -259,7 +535,7 @@
               <w:noProof/>
             </w:rPr>
           </w:pPr>
-          <w:hyperlink w:anchor="_Toc12458330" w:history="1">
+          <w:hyperlink w:anchor="_Toc22141908" w:history="1">
             <w:r>
               <w:rPr>
                 <w:rStyle w:val="Hyperlink"/>
@@ -286,7 +562,7 @@
                 <w:noProof/>
                 <w:webHidden/>
               </w:rPr>
-              <w:instrText xml:space="preserve"> PAGEREF _Toc12458330 \h </w:instrText>
+              <w:instrText xml:space="preserve"> PAGEREF _Toc22141908 \h </w:instrText>
             </w:r>
             <w:r>
               <w:rPr>
@@ -306,7 +582,352 @@
                 <w:noProof/>
                 <w:webHidden/>
               </w:rPr>
-              <w:t>2</w:t>
+              <w:t>3</w:t>
+            </w:r>
+            <w:r>
+              <w:rPr>
+                <w:noProof/>
+                <w:webHidden/>
+              </w:rPr>
+              <w:fldChar w:fldCharType="end"/>
+            </w:r>
+          </w:hyperlink>
+        </w:p>
+        <w:p>
+          <w:pPr>
+            <w:pStyle w:val="TOC2"/>
+            <w:tabs>
+              <w:tab w:val="right" w:leader="dot" w:pos="9350"/>
+            </w:tabs>
+            <w:rPr>
+              <w:rFonts w:eastAsiaTheme="minorEastAsia"/>
+              <w:noProof/>
+            </w:rPr>
+          </w:pPr>
+          <w:hyperlink w:anchor="_Toc22141909" w:history="1">
+            <w:r>
+              <w:rPr>
+                <w:rStyle w:val="Hyperlink"/>
+                <w:noProof/>
+              </w:rPr>
+              <w:t>MapDisplay</w:t>
+            </w:r>
+            <w:r>
+              <w:rPr>
+                <w:noProof/>
+                <w:webHidden/>
+              </w:rPr>
+              <w:tab/>
+            </w:r>
+            <w:r>
+              <w:rPr>
+                <w:noProof/>
+                <w:webHidden/>
+              </w:rPr>
+              <w:fldChar w:fldCharType="begin"/>
+            </w:r>
+            <w:r>
+              <w:rPr>
+                <w:noProof/>
+                <w:webHidden/>
+              </w:rPr>
+              <w:instrText xml:space="preserve"> PAGEREF _Toc22141909 \h </w:instrText>
+            </w:r>
+            <w:r>
+              <w:rPr>
+                <w:noProof/>
+                <w:webHidden/>
+              </w:rPr>
+            </w:r>
+            <w:r>
+              <w:rPr>
+                <w:noProof/>
+                <w:webHidden/>
+              </w:rPr>
+              <w:fldChar w:fldCharType="separate"/>
+            </w:r>
+            <w:r>
+              <w:rPr>
+                <w:noProof/>
+                <w:webHidden/>
+              </w:rPr>
+              <w:t>4</w:t>
+            </w:r>
+            <w:r>
+              <w:rPr>
+                <w:noProof/>
+                <w:webHidden/>
+              </w:rPr>
+              <w:fldChar w:fldCharType="end"/>
+            </w:r>
+          </w:hyperlink>
+        </w:p>
+        <w:p>
+          <w:pPr>
+            <w:pStyle w:val="TOC2"/>
+            <w:tabs>
+              <w:tab w:val="right" w:leader="dot" w:pos="9350"/>
+            </w:tabs>
+            <w:rPr>
+              <w:rFonts w:eastAsiaTheme="minorEastAsia"/>
+              <w:noProof/>
+            </w:rPr>
+          </w:pPr>
+          <w:hyperlink w:anchor="_Toc22141910" w:history="1">
+            <w:r>
+              <w:rPr>
+                <w:rStyle w:val="Hyperlink"/>
+                <w:noProof/>
+              </w:rPr>
+              <w:t>CSV Saves</w:t>
+            </w:r>
+            <w:r>
+              <w:rPr>
+                <w:noProof/>
+                <w:webHidden/>
+              </w:rPr>
+              <w:tab/>
+            </w:r>
+            <w:r>
+              <w:rPr>
+                <w:noProof/>
+                <w:webHidden/>
+              </w:rPr>
+              <w:fldChar w:fldCharType="begin"/>
+            </w:r>
+            <w:r>
+              <w:rPr>
+                <w:noProof/>
+                <w:webHidden/>
+              </w:rPr>
+              <w:instrText xml:space="preserve"> PAGEREF _Toc22141910 \h </w:instrText>
+            </w:r>
+            <w:r>
+              <w:rPr>
+                <w:noProof/>
+                <w:webHidden/>
+              </w:rPr>
+            </w:r>
+            <w:r>
+              <w:rPr>
+                <w:noProof/>
+                <w:webHidden/>
+              </w:rPr>
+              <w:fldChar w:fldCharType="separate"/>
+            </w:r>
+            <w:r>
+              <w:rPr>
+                <w:noProof/>
+                <w:webHidden/>
+              </w:rPr>
+              <w:t>4</w:t>
+            </w:r>
+            <w:r>
+              <w:rPr>
+                <w:noProof/>
+                <w:webHidden/>
+              </w:rPr>
+              <w:fldChar w:fldCharType="end"/>
+            </w:r>
+          </w:hyperlink>
+        </w:p>
+        <w:p>
+          <w:pPr>
+            <w:pStyle w:val="TOC3"/>
+            <w:tabs>
+              <w:tab w:val="right" w:leader="dot" w:pos="9350"/>
+            </w:tabs>
+            <w:rPr>
+              <w:rFonts w:eastAsiaTheme="minorEastAsia"/>
+              <w:noProof/>
+            </w:rPr>
+          </w:pPr>
+          <w:hyperlink w:anchor="_Toc22141911" w:history="1">
+            <w:r>
+              <w:rPr>
+                <w:rStyle w:val="Hyperlink"/>
+                <w:noProof/>
+              </w:rPr>
+              <w:t>Entities to CSV</w:t>
+            </w:r>
+            <w:r>
+              <w:rPr>
+                <w:noProof/>
+                <w:webHidden/>
+              </w:rPr>
+              <w:tab/>
+            </w:r>
+            <w:r>
+              <w:rPr>
+                <w:noProof/>
+                <w:webHidden/>
+              </w:rPr>
+              <w:fldChar w:fldCharType="begin"/>
+            </w:r>
+            <w:r>
+              <w:rPr>
+                <w:noProof/>
+                <w:webHidden/>
+              </w:rPr>
+              <w:instrText xml:space="preserve"> PAGEREF _Toc22141911 \h </w:instrText>
+            </w:r>
+            <w:r>
+              <w:rPr>
+                <w:noProof/>
+                <w:webHidden/>
+              </w:rPr>
+            </w:r>
+            <w:r>
+              <w:rPr>
+                <w:noProof/>
+                <w:webHidden/>
+              </w:rPr>
+              <w:fldChar w:fldCharType="separate"/>
+            </w:r>
+            <w:r>
+              <w:rPr>
+                <w:noProof/>
+                <w:webHidden/>
+              </w:rPr>
+              <w:t>5</w:t>
+            </w:r>
+            <w:r>
+              <w:rPr>
+                <w:noProof/>
+                <w:webHidden/>
+              </w:rPr>
+              <w:fldChar w:fldCharType="end"/>
+            </w:r>
+          </w:hyperlink>
+        </w:p>
+        <w:p>
+          <w:pPr>
+            <w:pStyle w:val="TOC3"/>
+            <w:tabs>
+              <w:tab w:val="right" w:leader="dot" w:pos="9350"/>
+            </w:tabs>
+            <w:rPr>
+              <w:rFonts w:eastAsiaTheme="minorEastAsia"/>
+              <w:noProof/>
+            </w:rPr>
+          </w:pPr>
+          <w:hyperlink w:anchor="_Toc22141912" w:history="1">
+            <w:r>
+              <w:rPr>
+                <w:rStyle w:val="Hyperlink"/>
+                <w:noProof/>
+              </w:rPr>
+              <w:t>CSV to Entities</w:t>
+            </w:r>
+            <w:r>
+              <w:rPr>
+                <w:noProof/>
+                <w:webHidden/>
+              </w:rPr>
+              <w:tab/>
+            </w:r>
+            <w:r>
+              <w:rPr>
+                <w:noProof/>
+                <w:webHidden/>
+              </w:rPr>
+              <w:fldChar w:fldCharType="begin"/>
+            </w:r>
+            <w:r>
+              <w:rPr>
+                <w:noProof/>
+                <w:webHidden/>
+              </w:rPr>
+              <w:instrText xml:space="preserve"> PAGEREF _Toc22141912 \h </w:instrText>
+            </w:r>
+            <w:r>
+              <w:rPr>
+                <w:noProof/>
+                <w:webHidden/>
+              </w:rPr>
+            </w:r>
+            <w:r>
+              <w:rPr>
+                <w:noProof/>
+                <w:webHidden/>
+              </w:rPr>
+              <w:fldChar w:fldCharType="separate"/>
+            </w:r>
+            <w:r>
+              <w:rPr>
+                <w:noProof/>
+                <w:webHidden/>
+              </w:rPr>
+              <w:t>5</w:t>
+            </w:r>
+            <w:r>
+              <w:rPr>
+                <w:noProof/>
+                <w:webHidden/>
+              </w:rPr>
+              <w:fldChar w:fldCharType="end"/>
+            </w:r>
+          </w:hyperlink>
+        </w:p>
+        <w:p>
+          <w:pPr>
+            <w:pStyle w:val="TOC3"/>
+            <w:tabs>
+              <w:tab w:val="right" w:leader="dot" w:pos="9350"/>
+            </w:tabs>
+            <w:rPr>
+              <w:rFonts w:eastAsiaTheme="minorEastAsia"/>
+              <w:noProof/>
+            </w:rPr>
+          </w:pPr>
+          <w:hyperlink w:anchor="_Toc22141913" w:history="1">
+            <w:r>
+              <w:rPr>
+                <w:rStyle w:val="Hyperlink"/>
+                <w:noProof/>
+              </w:rPr>
+              <w:t>CSV to Code</w:t>
+            </w:r>
+            <w:r>
+              <w:rPr>
+                <w:noProof/>
+                <w:webHidden/>
+              </w:rPr>
+              <w:tab/>
+            </w:r>
+            <w:r>
+              <w:rPr>
+                <w:noProof/>
+                <w:webHidden/>
+              </w:rPr>
+              <w:fldChar w:fldCharType="begin"/>
+            </w:r>
+            <w:r>
+              <w:rPr>
+                <w:noProof/>
+                <w:webHidden/>
+              </w:rPr>
+              <w:instrText xml:space="preserve"> PAGEREF _Toc22141913 \h </w:instrText>
+            </w:r>
+            <w:r>
+              <w:rPr>
+                <w:noProof/>
+                <w:webHidden/>
+              </w:rPr>
+            </w:r>
+            <w:r>
+              <w:rPr>
+                <w:noProof/>
+                <w:webHidden/>
+              </w:rPr>
+              <w:fldChar w:fldCharType="separate"/>
+            </w:r>
+            <w:r>
+              <w:rPr>
+                <w:noProof/>
+                <w:webHidden/>
+              </w:rPr>
+              <w:t>5</w:t>
             </w:r>
             <w:r>
               <w:rPr>
@@ -328,7 +949,7 @@
               <w:noProof/>
             </w:rPr>
           </w:pPr>
-          <w:hyperlink w:anchor="_Toc12458331" w:history="1">
+          <w:hyperlink w:anchor="_Toc22141914" w:history="1">
             <w:r>
               <w:rPr>
                 <w:rStyle w:val="Hyperlink"/>
@@ -355,7 +976,7 @@
                 <w:noProof/>
                 <w:webHidden/>
               </w:rPr>
-              <w:instrText xml:space="preserve"> PAGEREF _Toc12458331 \h </w:instrText>
+              <w:instrText xml:space="preserve"> PAGEREF _Toc22141914 \h </w:instrText>
             </w:r>
             <w:r>
               <w:rPr>
@@ -375,7 +996,7 @@
                 <w:noProof/>
                 <w:webHidden/>
               </w:rPr>
-              <w:t>3</w:t>
+              <w:t>5</w:t>
             </w:r>
             <w:r>
               <w:rPr>
@@ -397,7 +1018,7 @@
               <w:noProof/>
             </w:rPr>
           </w:pPr>
-          <w:hyperlink w:anchor="_Toc12458332" w:history="1">
+          <w:hyperlink w:anchor="_Toc22141915" w:history="1">
             <w:r>
               <w:rPr>
                 <w:rStyle w:val="Hyperlink"/>
@@ -424,7 +1045,7 @@
                 <w:noProof/>
                 <w:webHidden/>
               </w:rPr>
-              <w:instrText xml:space="preserve"> PAGEREF _Toc12458332 \h </w:instrText>
+              <w:instrText xml:space="preserve"> PAGEREF _Toc22141915 \h </w:instrText>
             </w:r>
             <w:r>
               <w:rPr>
@@ -444,7 +1065,7 @@
                 <w:noProof/>
                 <w:webHidden/>
               </w:rPr>
-              <w:t>3</w:t>
+              <w:t>5</w:t>
             </w:r>
             <w:r>
               <w:rPr>
@@ -466,7 +1087,7 @@
               <w:noProof/>
             </w:rPr>
           </w:pPr>
-          <w:hyperlink w:anchor="_Toc12458333" w:history="1">
+          <w:hyperlink w:anchor="_Toc22141916" w:history="1">
             <w:r>
               <w:rPr>
                 <w:rStyle w:val="Hyperlink"/>
@@ -493,7 +1114,7 @@
                 <w:noProof/>
                 <w:webHidden/>
               </w:rPr>
-              <w:instrText xml:space="preserve"> PAGEREF _Toc12458333 \h </w:instrText>
+              <w:instrText xml:space="preserve"> PAGEREF _Toc22141916 \h </w:instrText>
             </w:r>
             <w:r>
               <w:rPr>
@@ -513,7 +1134,7 @@
                 <w:noProof/>
                 <w:webHidden/>
               </w:rPr>
-              <w:t>3</w:t>
+              <w:t>6</w:t>
             </w:r>
             <w:r>
               <w:rPr>
@@ -535,7 +1156,7 @@
               <w:noProof/>
             </w:rPr>
           </w:pPr>
-          <w:hyperlink w:anchor="_Toc12458334" w:history="1">
+          <w:hyperlink w:anchor="_Toc22141917" w:history="1">
             <w:r>
               <w:rPr>
                 <w:rStyle w:val="Hyperlink"/>
@@ -562,7 +1183,7 @@
                 <w:noProof/>
                 <w:webHidden/>
               </w:rPr>
-              <w:instrText xml:space="preserve"> PAGEREF _Toc12458334 \h </w:instrText>
+              <w:instrText xml:space="preserve"> PAGEREF _Toc22141917 \h </w:instrText>
             </w:r>
             <w:r>
               <w:rPr>
@@ -582,7 +1203,7 @@
                 <w:noProof/>
                 <w:webHidden/>
               </w:rPr>
-              <w:t>4</w:t>
+              <w:t>6</w:t>
             </w:r>
             <w:r>
               <w:rPr>
@@ -604,7 +1225,7 @@
               <w:noProof/>
             </w:rPr>
           </w:pPr>
-          <w:hyperlink w:anchor="_Toc12458335" w:history="1">
+          <w:hyperlink w:anchor="_Toc22141918" w:history="1">
             <w:r>
               <w:rPr>
                 <w:rStyle w:val="Hyperlink"/>
@@ -631,7 +1252,7 @@
                 <w:noProof/>
                 <w:webHidden/>
               </w:rPr>
-              <w:instrText xml:space="preserve"> PAGEREF _Toc12458335 \h </w:instrText>
+              <w:instrText xml:space="preserve"> PAGEREF _Toc22141918 \h </w:instrText>
             </w:r>
             <w:r>
               <w:rPr>
@@ -651,7 +1272,7 @@
                 <w:noProof/>
                 <w:webHidden/>
               </w:rPr>
-              <w:t>4</w:t>
+              <w:t>6</w:t>
             </w:r>
             <w:r>
               <w:rPr>
@@ -673,7 +1294,7 @@
               <w:noProof/>
             </w:rPr>
           </w:pPr>
-          <w:hyperlink w:anchor="_Toc12458336" w:history="1">
+          <w:hyperlink w:anchor="_Toc22141919" w:history="1">
             <w:r>
               <w:rPr>
                 <w:rStyle w:val="Hyperlink"/>
@@ -700,7 +1321,7 @@
                 <w:noProof/>
                 <w:webHidden/>
               </w:rPr>
-              <w:instrText xml:space="preserve"> PAGEREF _Toc12458336 \h </w:instrText>
+              <w:instrText xml:space="preserve"> PAGEREF _Toc22141919 \h </w:instrText>
             </w:r>
             <w:r>
               <w:rPr>
@@ -720,7 +1341,7 @@
                 <w:noProof/>
                 <w:webHidden/>
               </w:rPr>
-              <w:t>5</w:t>
+              <w:t>8</w:t>
             </w:r>
             <w:r>
               <w:rPr>
@@ -742,7 +1363,7 @@
               <w:noProof/>
             </w:rPr>
           </w:pPr>
-          <w:hyperlink w:anchor="_Toc12458337" w:history="1">
+          <w:hyperlink w:anchor="_Toc22141920" w:history="1">
             <w:r>
               <w:rPr>
                 <w:rStyle w:val="Hyperlink"/>
@@ -769,7 +1390,7 @@
                 <w:noProof/>
                 <w:webHidden/>
               </w:rPr>
-              <w:instrText xml:space="preserve"> PAGEREF _Toc12458337 \h </w:instrText>
+              <w:instrText xml:space="preserve"> PAGEREF _Toc22141920 \h </w:instrText>
             </w:r>
             <w:r>
               <w:rPr>
@@ -789,7 +1410,7 @@
                 <w:noProof/>
                 <w:webHidden/>
               </w:rPr>
-              <w:t>6</w:t>
+              <w:t>8</w:t>
             </w:r>
             <w:r>
               <w:rPr>
@@ -811,7 +1432,7 @@
               <w:noProof/>
             </w:rPr>
           </w:pPr>
-          <w:hyperlink w:anchor="_Toc12458338" w:history="1">
+          <w:hyperlink w:anchor="_Toc22141921" w:history="1">
             <w:r>
               <w:rPr>
                 <w:rStyle w:val="Hyperlink"/>
@@ -838,7 +1459,7 @@
                 <w:noProof/>
                 <w:webHidden/>
               </w:rPr>
-              <w:instrText xml:space="preserve"> PAGEREF _Toc12458338 \h </w:instrText>
+              <w:instrText xml:space="preserve"> PAGEREF _Toc22141921 \h </w:instrText>
             </w:r>
             <w:r>
               <w:rPr>
@@ -858,7 +1479,7 @@
                 <w:noProof/>
                 <w:webHidden/>
               </w:rPr>
-              <w:t>6</w:t>
+              <w:t>8</w:t>
             </w:r>
             <w:r>
               <w:rPr>
@@ -880,7 +1501,7 @@
               <w:noProof/>
             </w:rPr>
           </w:pPr>
-          <w:hyperlink w:anchor="_Toc12458339" w:history="1">
+          <w:hyperlink w:anchor="_Toc22141922" w:history="1">
             <w:r>
               <w:rPr>
                 <w:rStyle w:val="Hyperlink"/>
@@ -907,7 +1528,7 @@
                 <w:noProof/>
                 <w:webHidden/>
               </w:rPr>
-              <w:instrText xml:space="preserve"> PAGEREF _Toc12458339 \h </w:instrText>
+              <w:instrText xml:space="preserve"> PAGEREF _Toc22141922 \h </w:instrText>
             </w:r>
             <w:r>
               <w:rPr>
@@ -927,7 +1548,7 @@
                 <w:noProof/>
                 <w:webHidden/>
               </w:rPr>
-              <w:t>6</w:t>
+              <w:t>9</w:t>
             </w:r>
             <w:r>
               <w:rPr>
@@ -949,7 +1570,7 @@
               <w:noProof/>
             </w:rPr>
           </w:pPr>
-          <w:hyperlink w:anchor="_Toc12458340" w:history="1">
+          <w:hyperlink w:anchor="_Toc22141923" w:history="1">
             <w:r>
               <w:rPr>
                 <w:rStyle w:val="Hyperlink"/>
@@ -976,7 +1597,7 @@
                 <w:noProof/>
                 <w:webHidden/>
               </w:rPr>
-              <w:instrText xml:space="preserve"> PAGEREF _Toc12458340 \h </w:instrText>
+              <w:instrText xml:space="preserve"> PAGEREF _Toc22141923 \h </w:instrText>
             </w:r>
             <w:r>
               <w:rPr>
@@ -996,7 +1617,7 @@
                 <w:noProof/>
                 <w:webHidden/>
               </w:rPr>
-              <w:t>6</w:t>
+              <w:t>9</w:t>
             </w:r>
             <w:r>
               <w:rPr>
@@ -1023,166 +1644,294 @@
       <w:pPr>
         <w:pStyle w:val="Heading1"/>
       </w:pPr>
-      <w:bookmarkStart w:id="0" w:name="_Toc12458327"/>
+      <w:bookmarkStart w:id="0" w:name="_Toc22141901"/>
       <w:r>
         <w:t>0.30 – Kipling Update</w:t>
       </w:r>
       <w:r>
-        <w:t xml:space="preserve"> (</w:t>
-      </w:r>
-      <w:proofErr w:type="spellStart"/>
-      <w:r>
-        <w:t>Startscreen</w:t>
-      </w:r>
-      <w:proofErr w:type="spellEnd"/>
-      <w:r>
+        <w:t xml:space="preserve"> (Startscreen,</w:t>
+      </w:r>
+      <w:bookmarkEnd w:id="0"/>
+      <w:r>
+        <w:t xml:space="preserve"> </w:t>
+      </w:r>
+      <w:r>
+        <w:t>Settings, DevMode, Interriors, Text Based Adventure</w:t>
+      </w:r>
+    </w:p>
+    <w:p>
+      <w:r>
+        <w:t>Include snippits of code and screenshots for things</w:t>
+      </w:r>
+    </w:p>
+    <w:p>
+      <w:pPr>
+        <w:pStyle w:val="Heading2"/>
+      </w:pPr>
+      <w:bookmarkStart w:id="1" w:name="_Toc22141902"/>
+      <w:r>
+        <w:t>Settings, Loadscreen, Devmode</w:t>
+      </w:r>
+      <w:bookmarkEnd w:id="1"/>
+    </w:p>
+    <w:p>
+      <w:r>
+        <w:t>The Startscreen has been improved</w:t>
+      </w:r>
+      <w:r>
+        <w:t xml:space="preserve"> with allowing settings to load from a settings.ini file in the base folder. This saves and loads in the GAMESETTINGS global dictionary on start. It saves settings now</w:t>
+      </w:r>
+      <w:r>
+        <w:t xml:space="preserve"> in a settings.ini file so</w:t>
+      </w:r>
+      <w:r>
+        <w:t xml:space="preserve"> whenever they are changed in the setting screen once you back out of the screen. </w:t>
+      </w:r>
+      <w:r>
+        <w:t xml:space="preserve">This </w:t>
+      </w:r>
+      <w:r>
+        <w:lastRenderedPageBreak/>
+        <w:t>makes it much better so you don’t have to re-change settings every time. These settings are also saved in the game file and will automatically change over once you load them.</w:t>
+      </w:r>
+    </w:p>
+    <w:p>
+      <w:r>
+        <w:t xml:space="preserve">The loadscreen now allows loading from the start screen and loading different files other than your start name. </w:t>
+      </w:r>
+      <w:r>
+        <w:t xml:space="preserve">This adds </w:t>
+      </w:r>
+      <w:r>
+        <w:t>greater replay function to keep all the save files. Might later add other displays to the loadscreen which show your gear, quest progress, storyline etc like in Ocarina of Time.</w:t>
+      </w:r>
+      <w:r>
+        <w:t xml:space="preserve"> The other addition is in hiding the game file </w:t>
+      </w:r>
+      <w:r>
+        <w:t xml:space="preserve">through the cache file being hidden. </w:t>
+      </w:r>
+    </w:p>
+    <w:p>
+      <w:r>
+        <w:t xml:space="preserve">DevMode is a great help that disables the error catcher that runs over the whole game. </w:t>
+      </w:r>
+      <w:r>
+        <w:t xml:space="preserve">This may not be the best way to do it but based on what the DevMode setting is you will through the error. This is great for development where you want to see the specific error but not for playing where you don’t want the screen to close. </w:t>
+      </w:r>
+      <w:r>
+        <w:t xml:space="preserve">Dev Mode also gets rid of the starting blip. I was considering making Dev Mode skip the starting screen as well and load right into the game (which I might still do) but for now I need to debug the start screen still. </w:t>
+      </w:r>
+      <w:r>
+        <w:t>Will do this in the next update.</w:t>
+      </w:r>
+    </w:p>
+    <w:p>
+      <w:pPr>
+        <w:pStyle w:val="HTMLPreformatted"/>
+        <w:shd w:val="clear" w:color="auto" w:fill="2B2B2B"/>
+        <w:rPr>
+          <w:color w:val="A9B7C6"/>
+          <w:sz w:val="18"/>
+          <w:szCs w:val="18"/>
+        </w:rPr>
+      </w:pPr>
+      <w:r>
+        <w:rPr>
+          <w:color w:val="A9B7C6"/>
+          <w:sz w:val="18"/>
+          <w:szCs w:val="18"/>
+        </w:rPr>
+        <w:t>DEVVERBS = [</w:t>
+      </w:r>
+      <w:r>
+        <w:rPr>
+          <w:color w:val="A5C261"/>
+          <w:sz w:val="18"/>
+          <w:szCs w:val="18"/>
+        </w:rPr>
+        <w:t>'/stats'</w:t>
+      </w:r>
+      <w:r>
+        <w:rPr>
+          <w:color w:val="CC7832"/>
+          <w:sz w:val="18"/>
+          <w:szCs w:val="18"/>
+        </w:rPr>
         <w:t xml:space="preserve">, </w:t>
       </w:r>
-    </w:p>
+      <w:r>
+        <w:rPr>
+          <w:color w:val="A5C261"/>
+          <w:sz w:val="18"/>
+          <w:szCs w:val="18"/>
+        </w:rPr>
+        <w:t>'/savegame'</w:t>
+      </w:r>
+      <w:r>
+        <w:rPr>
+          <w:color w:val="CC7832"/>
+          <w:sz w:val="18"/>
+          <w:szCs w:val="18"/>
+        </w:rPr>
+        <w:t xml:space="preserve">, </w:t>
+      </w:r>
+      <w:r>
+        <w:rPr>
+          <w:color w:val="A5C261"/>
+          <w:sz w:val="18"/>
+          <w:szCs w:val="18"/>
+        </w:rPr>
+        <w:t>'/loadgame'</w:t>
+      </w:r>
+      <w:r>
+        <w:rPr>
+          <w:color w:val="CC7832"/>
+          <w:sz w:val="18"/>
+          <w:szCs w:val="18"/>
+        </w:rPr>
+        <w:t xml:space="preserve">, </w:t>
+      </w:r>
+      <w:r>
+        <w:rPr>
+          <w:color w:val="A5C261"/>
+          <w:sz w:val="18"/>
+          <w:szCs w:val="18"/>
+        </w:rPr>
+        <w:t>'/restart'</w:t>
+      </w:r>
+      <w:r>
+        <w:rPr>
+          <w:color w:val="CC7832"/>
+          <w:sz w:val="18"/>
+          <w:szCs w:val="18"/>
+        </w:rPr>
+        <w:t xml:space="preserve">, </w:t>
+      </w:r>
+      <w:r>
+        <w:rPr>
+          <w:color w:val="A5C261"/>
+          <w:sz w:val="18"/>
+          <w:szCs w:val="18"/>
+        </w:rPr>
+        <w:t>'/'</w:t>
+      </w:r>
+      <w:r>
+        <w:rPr>
+          <w:color w:val="A9B7C6"/>
+          <w:sz w:val="18"/>
+          <w:szCs w:val="18"/>
+        </w:rPr>
+        <w:t xml:space="preserve">]  </w:t>
+      </w:r>
+      <w:r>
+        <w:rPr>
+          <w:color w:val="808080"/>
+          <w:sz w:val="18"/>
+          <w:szCs w:val="18"/>
+        </w:rPr>
+        <w:t># lists of Verbs/keywords ONLY the developer can use</w:t>
+      </w:r>
+      <w:r>
+        <w:rPr>
+          <w:color w:val="808080"/>
+          <w:sz w:val="18"/>
+          <w:szCs w:val="18"/>
+        </w:rPr>
+        <w:br/>
+      </w:r>
+      <w:r>
+        <w:rPr>
+          <w:color w:val="A9B7C6"/>
+          <w:sz w:val="18"/>
+          <w:szCs w:val="18"/>
+        </w:rPr>
+        <w:t xml:space="preserve">DEVVERBS.extend(VERBS)  </w:t>
+      </w:r>
+      <w:r>
+        <w:rPr>
+          <w:color w:val="808080"/>
+          <w:sz w:val="18"/>
+          <w:szCs w:val="18"/>
+        </w:rPr>
+        <w:t># Combining all the normal verbs into DEVVERBS to make the extended list when in dev mode</w:t>
+      </w:r>
+    </w:p>
+    <w:p/>
+    <w:p>
+      <w:r>
+        <w:t xml:space="preserve">DevMode also now has certain keywords that give information and </w:t>
+      </w:r>
+      <w:r>
+        <w:t>functions</w:t>
+      </w:r>
+      <w:r>
+        <w:t xml:space="preserve"> that the vanilla game can’t. This in</w:t>
+      </w:r>
+      <w:r>
+        <w:t xml:space="preserve">cludes keywords for stats, giving more information for inspecting + talking to things, as well as being able to save + load + restart the game. The </w:t>
+      </w:r>
+      <w:r>
+        <w:t>skeleton code</w:t>
+      </w:r>
+      <w:r>
+        <w:t xml:space="preserve"> for Creativemode has been laid with the parser </w:t>
+      </w:r>
+      <w:r>
+        <w:t xml:space="preserve">being able to take in the / command then read, set, create, and remove. This will hopefully be expanded upon in future iterations of the engine. </w:t>
+      </w:r>
+      <w:bookmarkStart w:id="2" w:name="_GoBack"/>
+      <w:bookmarkEnd w:id="2"/>
+    </w:p>
+    <w:p/>
+    <w:p>
+      <w:r>
+        <w:t>IF TIME the new priority is text descriptions. Will be a big priroirty</w:t>
+      </w:r>
+    </w:p>
+    <w:p>
+      <w:r>
+        <w:t>As will Creative Mode and colour displays but kinda need to be figured out in the schedule</w:t>
+      </w:r>
+    </w:p>
+    <w:p/>
     <w:p>
       <w:pPr>
         <w:pStyle w:val="Heading2"/>
       </w:pPr>
-      <w:r>
-        <w:t xml:space="preserve">Settings, </w:t>
-      </w:r>
-      <w:proofErr w:type="spellStart"/>
-      <w:r>
-        <w:t>Loadscreen</w:t>
-      </w:r>
-      <w:proofErr w:type="spellEnd"/>
-      <w:r>
-        <w:t xml:space="preserve">, </w:t>
-      </w:r>
-      <w:proofErr w:type="spellStart"/>
-      <w:r>
-        <w:t>Devmode</w:t>
-      </w:r>
-      <w:proofErr w:type="spellEnd"/>
-    </w:p>
-    <w:p>
-      <w:r>
-        <w:t xml:space="preserve">The </w:t>
-      </w:r>
-      <w:proofErr w:type="spellStart"/>
-      <w:r>
-        <w:t>Startscreen</w:t>
-      </w:r>
-      <w:proofErr w:type="spellEnd"/>
-      <w:r>
-        <w:t xml:space="preserve"> has been improved</w:t>
-      </w:r>
-      <w:r>
-        <w:t xml:space="preserve"> with allowing settings to load from a settings.ini file in the base folder. This saves and loads in the GAMESETTINGS global dictionary on start. It saves settings now whenever they are changed in the setting screen once you back out of the screen. </w:t>
-      </w:r>
-      <w:r>
-        <w:t>This makes it much better so you don’t have to re-change settings every time. These settings are also saved in the game file and will automatically change over once you load them.</w:t>
-      </w:r>
-    </w:p>
-    <w:p>
-      <w:r>
-        <w:t xml:space="preserve">The </w:t>
-      </w:r>
-      <w:proofErr w:type="spellStart"/>
-      <w:r>
-        <w:t>loadscreen</w:t>
-      </w:r>
-      <w:proofErr w:type="spellEnd"/>
-      <w:r>
-        <w:t xml:space="preserve"> now allows loading from the start screen and loading different files other than your start name. </w:t>
-      </w:r>
-      <w:r>
-        <w:t xml:space="preserve">This adds </w:t>
-      </w:r>
-      <w:r>
-        <w:t xml:space="preserve">greater replay function to keep all the save files. Might later add other displays to the </w:t>
-      </w:r>
-      <w:proofErr w:type="spellStart"/>
-      <w:r>
-        <w:t>loadscreen</w:t>
-      </w:r>
-      <w:proofErr w:type="spellEnd"/>
-      <w:r>
-        <w:t xml:space="preserve"> which show your gear, quest progress, storyline </w:t>
-      </w:r>
-      <w:proofErr w:type="spellStart"/>
-      <w:r>
-        <w:t>etc</w:t>
-      </w:r>
-      <w:proofErr w:type="spellEnd"/>
-      <w:r>
-        <w:t xml:space="preserve"> like in Ocarina of Time.</w:t>
-      </w:r>
-    </w:p>
-    <w:p>
-      <w:proofErr w:type="spellStart"/>
-      <w:r>
-        <w:t>DevMode</w:t>
-      </w:r>
-      <w:proofErr w:type="spellEnd"/>
-      <w:r>
-        <w:t xml:space="preserve"> is a great help that disables the error catcher that runs over the whole game. </w:t>
-      </w:r>
-      <w:r>
-        <w:t xml:space="preserve">This may not be the best way to do it but based on what the </w:t>
-      </w:r>
-      <w:proofErr w:type="spellStart"/>
-      <w:r>
-        <w:t>DevMode</w:t>
-      </w:r>
-      <w:proofErr w:type="spellEnd"/>
-      <w:r>
-        <w:t xml:space="preserve"> setting is you will through the error. This is great for development where you want to see the specific error but not for playing where you don’t want the screen to close. </w:t>
-      </w:r>
-      <w:r>
-        <w:t xml:space="preserve">Dev Mode also gets rid of the starting blip. I was considering making Dev Mode skip the starting screen as well and load right into the game (which I might still do) but for now I need to debug the start screen still. </w:t>
-      </w:r>
-      <w:r>
-        <w:t>Will do this in the next update.</w:t>
-      </w:r>
-    </w:p>
+      <w:bookmarkStart w:id="3" w:name="_Toc22141903"/>
+      <w:r>
+        <w:t>Pack-a-Punch (Bit of a Secret)</w:t>
+      </w:r>
+      <w:bookmarkEnd w:id="3"/>
+    </w:p>
+    <w:p>
+      <w:r>
+        <w:t>This one is based on the time</w:t>
+      </w:r>
+      <w:r>
+        <w:t xml:space="preserve"> and also soon when you beat the whole game</w:t>
+      </w:r>
+    </w:p>
+    <w:p>
+      <w:r>
+        <w:t>Has a whole interface and inner works I hope is commented out</w:t>
+      </w:r>
+    </w:p>
+    <w:p/>
     <w:p>
       <w:pPr>
         <w:pStyle w:val="Heading2"/>
       </w:pPr>
-      <w:r>
-        <w:t>Pack-a-Punch (Bit of a Secret)</w:t>
-      </w:r>
-    </w:p>
-    <w:p>
-      <w:r>
-        <w:t>This one is based on the time</w:t>
-      </w:r>
-      <w:r>
-        <w:t xml:space="preserve"> and also soon when you beat the whole game</w:t>
-      </w:r>
-    </w:p>
-    <w:p>
-      <w:r>
-        <w:lastRenderedPageBreak/>
-        <w:t>Has a whole interface and inner works I hope is commented out</w:t>
-      </w:r>
-    </w:p>
-    <w:p/>
-    <w:p>
-      <w:pPr>
-        <w:pStyle w:val="Heading2"/>
-      </w:pPr>
+      <w:bookmarkStart w:id="4" w:name="_Toc22141904"/>
       <w:r>
         <w:t>Interiors FINALLY</w:t>
       </w:r>
-    </w:p>
-    <w:p>
-      <w:r>
-        <w:t xml:space="preserve">This one may be a lot because it’s a lot of patchwork functionality BUT basically there’s an </w:t>
-      </w:r>
-      <w:proofErr w:type="spellStart"/>
-      <w:r>
-        <w:t>Overworld</w:t>
-      </w:r>
-      <w:proofErr w:type="spellEnd"/>
-      <w:r>
-        <w:t xml:space="preserve"> M</w:t>
+      <w:bookmarkEnd w:id="4"/>
+    </w:p>
+    <w:p>
+      <w:r>
+        <w:t>This one may be a lot because it’s a lot of patchwork functionality BUT basically there’s an Overworld M</w:t>
       </w:r>
       <w:r>
         <w:t xml:space="preserve">ap (the normal map entity files) that you </w:t>
@@ -1190,8 +1939,11 @@
     </w:p>
     <w:p>
       <w:r>
+        <w:rPr>
+          <w:noProof/>
+        </w:rPr>
         <w:drawing>
-          <wp:anchor distT="0" distB="0" distL="114300" distR="114300" simplePos="0" relativeHeight="251660288" behindDoc="1" locked="0" layoutInCell="1" allowOverlap="1" wp14:anchorId="1ACA209E" wp14:editId="5751FCAD">
+          <wp:anchor distT="0" distB="0" distL="114300" distR="114300" simplePos="0" relativeHeight="251657728" behindDoc="1" locked="0" layoutInCell="1" allowOverlap="1" wp14:anchorId="1ACA209E" wp14:editId="5751FCAD">
             <wp:simplePos x="0" y="0"/>
             <wp:positionH relativeFrom="margin">
               <wp:align>left</wp:align>
@@ -1235,65 +1987,82 @@
         </w:drawing>
       </w:r>
     </w:p>
-    <w:p>
-      <w:bookmarkStart w:id="1" w:name="_GoBack"/>
-      <w:bookmarkEnd w:id="1"/>
-    </w:p>
     <w:p/>
     <w:p/>
     <w:p/>
     <w:p/>
+    <w:p/>
+    <w:p/>
+    <w:p>
+      <w:pPr>
+        <w:pStyle w:val="Heading2"/>
+      </w:pPr>
+      <w:r>
+        <w:t>Text Based Adventure</w:t>
+      </w:r>
+    </w:p>
+    <w:p>
+      <w:r>
+        <w:t xml:space="preserve">Based a dive into the design of the game through the feature lock had lead me to make this game much closer to an actual text based adventure. This involves taking out a lot of the RPG/MUD elements starting with the stats that display everything and break the immersion from the narrative. Based on this we are retracting the stats, map, sounds (except for start sounds), music, and Asscii art until further notice to not break the immersion. I do invision that </w:t>
+      </w:r>
+      <w:r>
+        <w:t>a lot of these features could be re-implemented in a much more subtle way such as:</w:t>
+      </w:r>
+    </w:p>
+    <w:p>
+      <w:r>
+        <w:t xml:space="preserve">Stats- Instead of having explicit numbers for stats you can display certain adjectives or adverbs (which would also be cool to have random displays) </w:t>
+      </w:r>
+    </w:p>
+    <w:p>
+      <w:r>
+        <w:t>Map- This could be hidden in your journal that you see if the journal was invented.</w:t>
+      </w:r>
+    </w:p>
+    <w:p>
+      <w:r>
+        <w:t>Ascii Art – If the Ascii art was made scalable then it could still keep the immersion (also if it refreshes the screen it could be even more immersive so it’s not in your log).</w:t>
+      </w:r>
+    </w:p>
+    <w:p/>
     <w:p>
       <w:pPr>
         <w:pStyle w:val="Heading1"/>
       </w:pPr>
+      <w:bookmarkStart w:id="5" w:name="_Toc22141905"/>
       <w:r>
         <w:t>0.29 –</w:t>
       </w:r>
       <w:r>
         <w:t xml:space="preserve"> Dev Update (</w:t>
       </w:r>
-      <w:proofErr w:type="spellStart"/>
+      <w:r>
+        <w:t>printT (special print),</w:t>
+      </w:r>
+      <w:r>
+        <w:t xml:space="preserve"> Map, Code C</w:t>
+      </w:r>
+      <w:r>
+        <w:t>onvention, CSV files</w:t>
+      </w:r>
+      <w:r>
+        <w:t>)</w:t>
+      </w:r>
+      <w:bookmarkEnd w:id="5"/>
+    </w:p>
+    <w:p>
+      <w:pPr>
+        <w:pStyle w:val="Heading2"/>
+      </w:pPr>
+      <w:bookmarkStart w:id="6" w:name="_Toc22141906"/>
       <w:r>
         <w:t>printT</w:t>
       </w:r>
-      <w:proofErr w:type="spellEnd"/>
-      <w:r>
-        <w:t xml:space="preserve"> (special print),</w:t>
-      </w:r>
-      <w:bookmarkEnd w:id="0"/>
-      <w:r>
-        <w:t xml:space="preserve"> Map, Code C</w:t>
-      </w:r>
-      <w:r>
-        <w:t>onvention, CSV files</w:t>
-      </w:r>
-      <w:r>
-        <w:t>)</w:t>
-      </w:r>
-    </w:p>
-    <w:p>
-      <w:pPr>
-        <w:pStyle w:val="Heading2"/>
-      </w:pPr>
-      <w:bookmarkStart w:id="2" w:name="_Toc12458328"/>
-      <w:proofErr w:type="spellStart"/>
-      <w:proofErr w:type="gramStart"/>
-      <w:r>
-        <w:t>printT</w:t>
-      </w:r>
-      <w:bookmarkEnd w:id="2"/>
-      <w:proofErr w:type="spellEnd"/>
-      <w:proofErr w:type="gramEnd"/>
-    </w:p>
-    <w:p>
-      <w:proofErr w:type="spellStart"/>
-      <w:r>
-        <w:t>PrintT</w:t>
-      </w:r>
-      <w:proofErr w:type="spellEnd"/>
-      <w:r>
-        <w:t xml:space="preserve">(text, character limit, delay) is a custom line printing </w:t>
+      <w:bookmarkEnd w:id="6"/>
+    </w:p>
+    <w:p>
+      <w:r>
+        <w:t xml:space="preserve">PrintT(text, character limit, delay) is a custom line printing </w:t>
       </w:r>
       <w:r>
         <w:t>module for the game that will allow for using old written lore with manually entering newlines</w:t>
@@ -1329,15 +2098,7 @@
         <w:t xml:space="preserve"> </w:t>
       </w:r>
       <w:r>
-        <w:t xml:space="preserve">global </w:t>
-      </w:r>
-      <w:proofErr w:type="gramStart"/>
-      <w:r>
-        <w:t>variables/proper</w:t>
-      </w:r>
-      <w:proofErr w:type="gramEnd"/>
-      <w:r>
-        <w:t xml:space="preserve"> </w:t>
+        <w:t xml:space="preserve">global variables/proper </w:t>
       </w:r>
       <w:r>
         <w:t>non-global variable use, doc strings,</w:t>
@@ -1385,7 +2146,7 @@
             <v:path o:extrusionok="f" gradientshapeok="t" o:connecttype="rect"/>
             <o:lock v:ext="edit" aspectratio="t"/>
           </v:shapetype>
-          <v:shape id="_x0000_s1026" type="#_x0000_t75" style="position:absolute;margin-left:28.5pt;margin-top:3.55pt;width:410.25pt;height:226.2pt;z-index:-251658240;mso-position-horizontal-relative:text;mso-position-vertical-relative:text">
+          <v:shape id="_x0000_s1026" type="#_x0000_t75" style="position:absolute;margin-left:28.5pt;margin-top:3.55pt;width:410.25pt;height:226.2pt;z-index:-251657728;mso-position-horizontal-relative:text;mso-position-vertical-relative:text">
             <v:imagedata r:id="rId9" o:title="Litterally exact same time for printT"/>
           </v:shape>
         </w:pict>
@@ -1404,220 +2165,149 @@
       <w:pPr>
         <w:pStyle w:val="Heading3"/>
       </w:pPr>
-      <w:bookmarkStart w:id="3" w:name="_Toc12458329"/>
-      <w:proofErr w:type="spellStart"/>
-      <w:proofErr w:type="gramStart"/>
-      <w:r>
-        <w:t>printT</w:t>
-      </w:r>
-      <w:proofErr w:type="spellEnd"/>
-      <w:proofErr w:type="gramEnd"/>
+      <w:bookmarkStart w:id="7" w:name="_Toc22141907"/>
+      <w:r>
+        <w:t xml:space="preserve">printT </w:t>
+      </w:r>
+      <w:r>
+        <w:t>Code</w:t>
+      </w:r>
+      <w:bookmarkEnd w:id="7"/>
+    </w:p>
+    <w:p>
+      <w:r>
+        <w:t xml:space="preserve">The code uses a simple non-intelligent algorithm </w:t>
+      </w:r>
+      <w:r>
+        <w:t xml:space="preserve">remove all new lines and replace with spaces and then </w:t>
+      </w:r>
+      <w:r>
+        <w:t xml:space="preserve">to split all words </w:t>
+      </w:r>
+      <w:r>
+        <w:t xml:space="preserve">in the input text </w:t>
+      </w:r>
+      <w:r>
+        <w:t xml:space="preserve">into a list of </w:t>
+      </w:r>
+      <w:r>
+        <w:t>“words”</w:t>
+      </w:r>
+      <w:r>
+        <w:t xml:space="preserve"> with no spaces. </w:t>
+      </w:r>
+      <w:r>
+        <w:t>“Word” is in quotes here because it may contain punctuation or any other manner of things, its just separated by spaces so it’s key to make sure that nothing is jumbled together or else it might overflow</w:t>
+      </w:r>
+      <w:r>
+        <w:t xml:space="preserve"> (or at least the longest word would be the character limit</w:t>
+      </w:r>
+      <w:r>
+        <w:t xml:space="preserve">. </w:t>
+      </w:r>
+      <w:r>
+        <w:t xml:space="preserve">Then it basically loops through all the words and builds up phrases one word at a time until it either matches or exceeds the character limit. If it exceeds it that overflowing word is removed and added to the next phrase with all extra spaces removed. </w:t>
+      </w:r>
+      <w:r>
+        <w:t>T</w:t>
+      </w:r>
+      <w:r>
+        <w:t xml:space="preserve">he paragraph sensor works by just counting exclamation points, question marks, and peroids </w:t>
+      </w:r>
+      <w:r>
+        <w:t>in each “word”</w:t>
+      </w:r>
+      <w:r>
+        <w:t>(with the exclusion of Dr.)</w:t>
+      </w:r>
       <w:r>
         <w:t xml:space="preserve"> </w:t>
       </w:r>
       <w:r>
-        <w:t>Code</w:t>
-      </w:r>
-      <w:bookmarkEnd w:id="3"/>
-    </w:p>
-    <w:p>
-      <w:r>
-        <w:t xml:space="preserve">The code uses a simple non-intelligent algorithm </w:t>
-      </w:r>
-      <w:r>
-        <w:t xml:space="preserve">remove all new lines and replace with spaces and then </w:t>
-      </w:r>
-      <w:r>
-        <w:t xml:space="preserve">to split all words </w:t>
-      </w:r>
-      <w:r>
-        <w:t xml:space="preserve">in the input text </w:t>
-      </w:r>
-      <w:r>
-        <w:t xml:space="preserve">into a list of </w:t>
-      </w:r>
-      <w:r>
-        <w:t>“words”</w:t>
-      </w:r>
-      <w:r>
-        <w:t xml:space="preserve"> with no spaces. </w:t>
-      </w:r>
-      <w:r>
-        <w:t xml:space="preserve">“Word” is in quotes here because it may contain punctuation or any other manner of things, </w:t>
-      </w:r>
-      <w:proofErr w:type="spellStart"/>
-      <w:proofErr w:type="gramStart"/>
-      <w:r>
-        <w:t>its</w:t>
-      </w:r>
-      <w:proofErr w:type="spellEnd"/>
-      <w:proofErr w:type="gramEnd"/>
-      <w:r>
-        <w:t xml:space="preserve"> just separated by spaces so it’s key to make sure that nothing is jumbled together or else it might overflow</w:t>
-      </w:r>
-      <w:r>
-        <w:t xml:space="preserve"> (or at least the longest word would be the character limit</w:t>
+        <w:t xml:space="preserve">until it reaches 5 then stops the phrase and adds an extra line. </w:t>
+      </w:r>
+      <w:r>
+        <w:t xml:space="preserve">If more exclusions and specific words need to be added they can be. </w:t>
+      </w:r>
+      <w:r>
+        <w:t xml:space="preserve">The (\S) parser took some time but in the end simply looks in each “word” </w:t>
+      </w:r>
+      <w:r>
+        <w:t xml:space="preserve">and if it finds the (\S) in it </w:t>
+      </w:r>
+      <w:r>
+        <w:t xml:space="preserve">removes it and ads the beginning of the word to the end of the phrase before printing and clearing it. IF there was a word after the (/S) it ads it to the next phrase unless it’s a space. </w:t>
+      </w:r>
+    </w:p>
+    <w:p>
+      <w:r>
+        <w:t xml:space="preserve">There is some tricky spacing and parsing implementation that </w:t>
+      </w:r>
+      <w:r>
+        <w:t>took me some time</w:t>
+      </w:r>
+      <w:r>
+        <w:t xml:space="preserve"> and I coded in jank </w:t>
+      </w:r>
+      <w:r>
+        <w:t>manor</w:t>
+      </w:r>
+      <w:r>
+        <w:t>. S</w:t>
+      </w:r>
+      <w:r>
+        <w:t>o f</w:t>
+      </w:r>
+      <w:r>
+        <w:t xml:space="preserve">or further implementation and examples see the code. </w:t>
+      </w:r>
+    </w:p>
+    <w:p>
+      <w:pPr>
+        <w:pStyle w:val="Heading3"/>
+      </w:pPr>
+      <w:bookmarkStart w:id="8" w:name="_Toc22141908"/>
+      <w:r>
+        <w:t>printT Performance</w:t>
+      </w:r>
+      <w:bookmarkEnd w:id="8"/>
+    </w:p>
+    <w:p>
+      <w:r>
+        <w:t xml:space="preserve">Using the time </w:t>
+      </w:r>
+      <w:r>
+        <w:t>method, tested diffe</w:t>
+      </w:r>
+      <w:r>
+        <w:t>rences in the function in a tic-</w:t>
+      </w:r>
+      <w:r>
+        <w:t xml:space="preserve">toc </w:t>
+      </w:r>
+      <w:r>
+        <w:t>fashion</w:t>
+      </w:r>
+      <w:r>
+        <w:t xml:space="preserve"> </w:t>
+      </w:r>
+      <w:r>
+        <w:t>before</w:t>
+      </w:r>
+      <w:r>
+        <w:t xml:space="preserve"> outputting them. Subject to processor load noise but ran multiple times to confirm </w:t>
+      </w:r>
+      <w:r>
+        <w:t>input</w:t>
       </w:r>
       <w:r>
         <w:t xml:space="preserve">. </w:t>
       </w:r>
-      <w:r>
-        <w:t xml:space="preserve">Then it basically loops through all the words and builds up phrases one word at a time until it either matches or exceeds the character limit. If it exceeds it that overflowing word is removed and added to the next phrase with all extra spaces removed. </w:t>
-      </w:r>
-      <w:r>
-        <w:t>T</w:t>
-      </w:r>
-      <w:r>
-        <w:t xml:space="preserve">he paragraph sensor works by just counting exclamation points, question marks, and </w:t>
-      </w:r>
-      <w:proofErr w:type="spellStart"/>
-      <w:r>
-        <w:t>peroids</w:t>
-      </w:r>
-      <w:proofErr w:type="spellEnd"/>
-      <w:r>
-        <w:t xml:space="preserve"> </w:t>
-      </w:r>
-      <w:r>
-        <w:t>in each “word</w:t>
-      </w:r>
-      <w:proofErr w:type="gramStart"/>
-      <w:r>
-        <w:t>”</w:t>
-      </w:r>
-      <w:r>
-        <w:t>(</w:t>
-      </w:r>
-      <w:proofErr w:type="gramEnd"/>
-      <w:r>
-        <w:t>with the exclusion of Dr.)</w:t>
-      </w:r>
-      <w:r>
-        <w:t xml:space="preserve"> </w:t>
-      </w:r>
-      <w:r>
-        <w:t xml:space="preserve">until it reaches 5 then stops the phrase and adds an extra line. </w:t>
-      </w:r>
-      <w:r>
-        <w:t xml:space="preserve">If more exclusions and specific words need to be added they can be. </w:t>
-      </w:r>
-      <w:r>
-        <w:t xml:space="preserve">The (\S) parser took some time but in the end simply looks in each “word” </w:t>
-      </w:r>
-      <w:r>
-        <w:t xml:space="preserve">and if it finds the (\S) in it </w:t>
-      </w:r>
-      <w:r>
-        <w:t xml:space="preserve">removes it and ads the beginning of the word to the end of the phrase before printing and clearing it. IF there was a word after the (/S) it ads it to the next phrase unless it’s a space. </w:t>
-      </w:r>
-    </w:p>
-    <w:p>
-      <w:r>
-        <w:t xml:space="preserve">There is some tricky spacing and parsing implementation that </w:t>
-      </w:r>
-      <w:r>
-        <w:t>took me some time</w:t>
-      </w:r>
-      <w:r>
-        <w:t xml:space="preserve"> and I coded in </w:t>
-      </w:r>
-      <w:proofErr w:type="spellStart"/>
-      <w:r>
-        <w:t>jank</w:t>
-      </w:r>
-      <w:proofErr w:type="spellEnd"/>
-      <w:r>
-        <w:t xml:space="preserve"> </w:t>
-      </w:r>
-      <w:r>
-        <w:t>manor</w:t>
-      </w:r>
-      <w:r>
-        <w:t>. S</w:t>
-      </w:r>
-      <w:r>
-        <w:t>o f</w:t>
-      </w:r>
-      <w:r>
-        <w:t xml:space="preserve">or further implementation and examples see the code. </w:t>
-      </w:r>
-    </w:p>
-    <w:p>
-      <w:pPr>
-        <w:pStyle w:val="Heading3"/>
-      </w:pPr>
-      <w:bookmarkStart w:id="4" w:name="_Toc12458330"/>
-      <w:proofErr w:type="spellStart"/>
-      <w:proofErr w:type="gramStart"/>
-      <w:r>
-        <w:t>printT</w:t>
-      </w:r>
-      <w:proofErr w:type="spellEnd"/>
-      <w:proofErr w:type="gramEnd"/>
-      <w:r>
-        <w:t xml:space="preserve"> Performance</w:t>
-      </w:r>
-      <w:bookmarkEnd w:id="4"/>
-    </w:p>
-    <w:p>
-      <w:r>
-        <w:t xml:space="preserve">Using the time </w:t>
-      </w:r>
-      <w:r>
-        <w:t>method, tested diffe</w:t>
-      </w:r>
-      <w:r>
-        <w:t>rences in the function in a tic-</w:t>
-      </w:r>
-      <w:proofErr w:type="spellStart"/>
-      <w:r>
-        <w:t>toc</w:t>
-      </w:r>
-      <w:proofErr w:type="spellEnd"/>
-      <w:r>
-        <w:t xml:space="preserve"> </w:t>
-      </w:r>
-      <w:r>
-        <w:t>fashion</w:t>
-      </w:r>
-      <w:r>
-        <w:t xml:space="preserve"> </w:t>
-      </w:r>
-      <w:r>
-        <w:t>before</w:t>
-      </w:r>
-      <w:r>
-        <w:t xml:space="preserve"> outputting them. Subject to processor load noise but ran multiple times to confirm </w:t>
-      </w:r>
-      <w:r>
-        <w:t>input</w:t>
-      </w:r>
-      <w:r>
-        <w:t xml:space="preserve">. </w:t>
-      </w:r>
     </w:p>
     <w:p/>
     <w:p>
       <w:r>
-        <w:t xml:space="preserve">I tested the full </w:t>
-      </w:r>
-      <w:proofErr w:type="spellStart"/>
-      <w:r>
-        <w:t>printT</w:t>
-      </w:r>
-      <w:proofErr w:type="spellEnd"/>
-      <w:r>
-        <w:t xml:space="preserve"> and then a reduced version with less checks to look for a speed difference and saw none, even zero, within </w:t>
-      </w:r>
-      <w:proofErr w:type="spellStart"/>
-      <w:proofErr w:type="gramStart"/>
-      <w:r>
-        <w:t>cpu</w:t>
-      </w:r>
-      <w:proofErr w:type="spellEnd"/>
-      <w:proofErr w:type="gramEnd"/>
-      <w:r>
-        <w:t xml:space="preserve"> noise time.</w:t>
+        <w:t>I tested the full printT and then a reduced version with less checks to look for a speed difference and saw none, even zero, within cpu noise time.</w:t>
       </w:r>
     </w:p>
     <w:p>
@@ -1637,7 +2327,7 @@
           <w:noProof/>
         </w:rPr>
         <w:drawing>
-          <wp:anchor distT="0" distB="0" distL="114300" distR="114300" simplePos="0" relativeHeight="251657216" behindDoc="1" locked="0" layoutInCell="1" allowOverlap="1" wp14:anchorId="2F1A69B1" wp14:editId="23557CC0">
+          <wp:anchor distT="0" distB="0" distL="114300" distR="114300" simplePos="0" relativeHeight="251656704" behindDoc="1" locked="0" layoutInCell="1" allowOverlap="1" wp14:anchorId="2F1A69B1" wp14:editId="23557CC0">
             <wp:simplePos x="0" y="0"/>
             <wp:positionH relativeFrom="margin">
               <wp:align>right</wp:align>
@@ -1686,39 +2376,15 @@
       <w:pPr>
         <w:pStyle w:val="Heading2"/>
       </w:pPr>
-      <w:proofErr w:type="spellStart"/>
+      <w:bookmarkStart w:id="9" w:name="_Toc22141909"/>
       <w:r>
         <w:t>MapDisplay</w:t>
       </w:r>
-      <w:proofErr w:type="spellEnd"/>
-    </w:p>
-    <w:p>
-      <w:r>
-        <w:t xml:space="preserve">Map Display prints out a readable “mini” map which shows areas that have been explored, not explored, and where you are. </w:t>
-      </w:r>
-      <w:proofErr w:type="spellStart"/>
-      <w:r>
-        <w:t>Kinda</w:t>
-      </w:r>
-      <w:proofErr w:type="spellEnd"/>
-      <w:r>
-        <w:t xml:space="preserve"> similar to the in-</w:t>
-      </w:r>
-      <w:proofErr w:type="spellStart"/>
-      <w:r>
-        <w:t>browers</w:t>
-      </w:r>
-      <w:proofErr w:type="spellEnd"/>
-      <w:r>
-        <w:t xml:space="preserve"> </w:t>
-      </w:r>
-      <w:proofErr w:type="spellStart"/>
-      <w:r>
-        <w:t>asci</w:t>
-      </w:r>
-      <w:proofErr w:type="spellEnd"/>
-      <w:r>
-        <w:t xml:space="preserve"> art maps from “A Dark Room” and I’m sure many other games.</w:t>
+      <w:bookmarkEnd w:id="9"/>
+    </w:p>
+    <w:p>
+      <w:r>
+        <w:t>Map Display prints out a readable “mini” map which shows areas that have been explored, not explored, and where you are. Kinda similar to the in-browers asci art maps from “A Dark Room” and I’m sure many other games.</w:t>
       </w:r>
       <w:r>
         <w:t xml:space="preserve"> I made this to not only have a nice display but to see how people work with a map</w:t>
@@ -1726,7 +2392,6 @@
     </w:p>
     <w:p>
       <w:r>
-        <w:lastRenderedPageBreak/>
         <w:t xml:space="preserve">Basically the map uses two </w:t>
       </w:r>
       <w:r>
@@ -1775,15 +2440,7 @@
         <w:t xml:space="preserve"> discovered that area</w:t>
       </w:r>
       <w:r>
-        <w:t xml:space="preserve"> (“1” or “0” is discovered where as “– </w:t>
-      </w:r>
-      <w:proofErr w:type="gramStart"/>
-      <w:r>
-        <w:t>“ is</w:t>
-      </w:r>
-      <w:proofErr w:type="gramEnd"/>
-      <w:r>
-        <w:t xml:space="preserve"> undiscovered or not a spot</w:t>
+        <w:t xml:space="preserve"> (“1” or “0” is discovered where as “– “ is undiscovered or not a spot</w:t>
       </w:r>
       <w:r>
         <w:t xml:space="preserve"> at all)</w:t>
@@ -1818,15 +2475,7 @@
         <w:t xml:space="preserve">For the code </w:t>
       </w:r>
       <w:r>
-        <w:t xml:space="preserve">there are two main loops: 1. </w:t>
-      </w:r>
-      <w:proofErr w:type="gramStart"/>
-      <w:r>
-        <w:t>Does</w:t>
-      </w:r>
-      <w:proofErr w:type="gramEnd"/>
-      <w:r>
-        <w:t xml:space="preserve"> the discovery mechanic around the player</w:t>
+        <w:t>there are two main loops: 1. Does the discovery mechanic around the player</w:t>
       </w:r>
       <w:r>
         <w:t>. Should be explanatory.</w:t>
@@ -1874,9 +2523,11 @@
       <w:pPr>
         <w:pStyle w:val="Heading2"/>
       </w:pPr>
+      <w:bookmarkStart w:id="10" w:name="_Toc22141910"/>
       <w:r>
         <w:t>CSV Saves</w:t>
       </w:r>
+      <w:bookmarkEnd w:id="10"/>
     </w:p>
     <w:p/>
     <w:p>
@@ -1993,79 +2644,7 @@
           <w:szCs w:val="18"/>
         </w:rPr>
         <w:br/>
-        <w:t xml:space="preserve">Side note on </w:t>
-      </w:r>
-      <w:proofErr w:type="gramStart"/>
-      <w:r>
-        <w:rPr>
-          <w:rFonts w:ascii="Courier New" w:eastAsia="Times New Roman" w:hAnsi="Courier New" w:cs="Courier New"/>
-          <w:i/>
-          <w:iCs/>
-          <w:color w:val="629755"/>
-          <w:sz w:val="18"/>
-          <w:szCs w:val="18"/>
-        </w:rPr>
-        <w:t>Why</w:t>
-      </w:r>
-      <w:proofErr w:type="gramEnd"/>
-      <w:r>
-        <w:rPr>
-          <w:rFonts w:ascii="Courier New" w:eastAsia="Times New Roman" w:hAnsi="Courier New" w:cs="Courier New"/>
-          <w:i/>
-          <w:iCs/>
-          <w:color w:val="629755"/>
-          <w:sz w:val="18"/>
-          <w:szCs w:val="18"/>
-        </w:rPr>
-        <w:t xml:space="preserve"> using </w:t>
-      </w:r>
-      <w:proofErr w:type="spellStart"/>
-      <w:r>
-        <w:rPr>
-          <w:rFonts w:ascii="Courier New" w:eastAsia="Times New Roman" w:hAnsi="Courier New" w:cs="Courier New"/>
-          <w:i/>
-          <w:iCs/>
-          <w:color w:val="629755"/>
-          <w:sz w:val="18"/>
-          <w:szCs w:val="18"/>
-        </w:rPr>
-        <w:t>Pickler</w:t>
-      </w:r>
-      <w:proofErr w:type="spellEnd"/>
-      <w:r>
-        <w:rPr>
-          <w:rFonts w:ascii="Courier New" w:eastAsia="Times New Roman" w:hAnsi="Courier New" w:cs="Courier New"/>
-          <w:i/>
-          <w:iCs/>
-          <w:color w:val="629755"/>
-          <w:sz w:val="18"/>
-          <w:szCs w:val="18"/>
-        </w:rPr>
-        <w:t xml:space="preserve"> and CSVs: If a </w:t>
-      </w:r>
-      <w:proofErr w:type="spellStart"/>
-      <w:r>
-        <w:rPr>
-          <w:rFonts w:ascii="Courier New" w:eastAsia="Times New Roman" w:hAnsi="Courier New" w:cs="Courier New"/>
-          <w:i/>
-          <w:iCs/>
-          <w:color w:val="629755"/>
-          <w:sz w:val="18"/>
-          <w:szCs w:val="18"/>
-        </w:rPr>
-        <w:t>pickler</w:t>
-      </w:r>
-      <w:proofErr w:type="spellEnd"/>
-      <w:r>
-        <w:rPr>
-          <w:rFonts w:ascii="Courier New" w:eastAsia="Times New Roman" w:hAnsi="Courier New" w:cs="Courier New"/>
-          <w:i/>
-          <w:iCs/>
-          <w:color w:val="629755"/>
-          <w:sz w:val="18"/>
-          <w:szCs w:val="18"/>
-        </w:rPr>
-        <w:t xml:space="preserve"> saving/loading to file is already in the game why not</w:t>
+        <w:t>Side note on Why using Pickler and CSVs: If a pickler saving/loading to file is already in the game why not</w:t>
       </w:r>
       <w:r>
         <w:rPr>
@@ -2089,7 +2668,19 @@
           <w:szCs w:val="18"/>
         </w:rPr>
         <w:br/>
-        <w:t>to develop using the CSVs and excel then copy the code back into startup for compilation.</w:t>
+        <w:t xml:space="preserve">to develop using the CSVs and excel then copy the code back into startup for </w:t>
+      </w:r>
+      <w:r>
+        <w:rPr>
+          <w:rFonts w:ascii="Courier New" w:eastAsia="Times New Roman" w:hAnsi="Courier New" w:cs="Courier New"/>
+          <w:i/>
+          <w:iCs/>
+          <w:color w:val="629755"/>
+          <w:sz w:val="18"/>
+          <w:szCs w:val="18"/>
+        </w:rPr>
+        <w:lastRenderedPageBreak/>
+        <w:t>compilation.</w:t>
       </w:r>
       <w:r>
         <w:rPr>
@@ -2145,10 +2736,11 @@
       <w:pPr>
         <w:pStyle w:val="Heading3"/>
       </w:pPr>
-      <w:r>
-        <w:lastRenderedPageBreak/>
+      <w:bookmarkStart w:id="11" w:name="_Toc22141911"/>
+      <w:r>
         <w:t>Entities to CSV</w:t>
       </w:r>
+      <w:bookmarkEnd w:id="11"/>
     </w:p>
     <w:p>
       <w:r>
@@ -2192,9 +2784,11 @@
       <w:pPr>
         <w:pStyle w:val="Heading3"/>
       </w:pPr>
+      <w:bookmarkStart w:id="12" w:name="_Toc22141912"/>
       <w:r>
         <w:t>CSV to Entities</w:t>
       </w:r>
+      <w:bookmarkEnd w:id="12"/>
     </w:p>
     <w:p>
       <w:r>
@@ -2205,9 +2799,11 @@
       <w:pPr>
         <w:pStyle w:val="Heading3"/>
       </w:pPr>
+      <w:bookmarkStart w:id="13" w:name="_Toc22141913"/>
       <w:r>
         <w:t>CSV to Code</w:t>
       </w:r>
+      <w:bookmarkEnd w:id="13"/>
     </w:p>
     <w:p>
       <w:r>
@@ -2224,7 +2820,7 @@
       <w:pPr>
         <w:pStyle w:val="Heading1"/>
       </w:pPr>
-      <w:bookmarkStart w:id="5" w:name="_Toc12458331"/>
+      <w:bookmarkStart w:id="14" w:name="_Toc22141914"/>
       <w:r>
         <w:t xml:space="preserve">0.28 – </w:t>
       </w:r>
@@ -2240,13 +2836,13 @@
       <w:r>
         <w:t>and feedback</w:t>
       </w:r>
-      <w:bookmarkEnd w:id="5"/>
+      <w:bookmarkEnd w:id="14"/>
     </w:p>
     <w:p>
       <w:pPr>
         <w:pStyle w:val="Heading2"/>
       </w:pPr>
-      <w:bookmarkStart w:id="6" w:name="_Toc12458332"/>
+      <w:bookmarkStart w:id="15" w:name="_Toc22141915"/>
       <w:r>
         <w:t>0.28.</w:t>
       </w:r>
@@ -2256,252 +2852,197 @@
       <w:r>
         <w:t>2 – Save file problems</w:t>
       </w:r>
-      <w:bookmarkEnd w:id="6"/>
-    </w:p>
-    <w:p>
-      <w:r>
-        <w:t xml:space="preserve">After fixing the save file from moving the quest file has shown mean just how </w:t>
-      </w:r>
-      <w:proofErr w:type="spellStart"/>
-      <w:r>
-        <w:t>violtile</w:t>
-      </w:r>
-      <w:proofErr w:type="spellEnd"/>
-      <w:r>
-        <w:t xml:space="preserve">/finicky this game is that part of it breaks just by me forgetting how to do dictionary’s correctly. Also how I don’t have full handle on global variables and how we should not be using them at all to make it </w:t>
-      </w:r>
-      <w:proofErr w:type="gramStart"/>
-      <w:r>
-        <w:t>more clear</w:t>
-      </w:r>
-      <w:proofErr w:type="gramEnd"/>
+      <w:bookmarkEnd w:id="15"/>
+    </w:p>
+    <w:p>
+      <w:r>
+        <w:t>After fixing the save file from moving the quest file has shown mean just how violtile/finicky this game is that part of it breaks just by me forgetting how to do dictionary’s correctly. Also how I don’t have full handle on global variables and how we should not be using them at all to make it more clear.</w:t>
+      </w:r>
+    </w:p>
+    <w:p>
+      <w:r>
+        <w:t xml:space="preserve">The main counter to making sure it works properly is </w:t>
+      </w:r>
+      <w:r>
+        <w:t>play testing</w:t>
+      </w:r>
+      <w:r>
+        <w:t xml:space="preserve"> with different </w:t>
+      </w:r>
+      <w:r>
+        <w:t>scenarios</w:t>
+      </w:r>
+      <w:r>
+        <w:t xml:space="preserve"> including: completing the evil mode, good mode, the completions mode, </w:t>
+      </w:r>
+      <w:r>
+        <w:t xml:space="preserve">and </w:t>
+      </w:r>
+      <w:r>
+        <w:t xml:space="preserve">testing save functions. </w:t>
+      </w:r>
+    </w:p>
+    <w:p>
+      <w:r>
+        <w:t xml:space="preserve">Also moving </w:t>
+      </w:r>
+      <w:r>
+        <w:t xml:space="preserve">the quest mode to </w:t>
+      </w:r>
+      <w:r>
+        <w:t xml:space="preserve">0.28.1 </w:t>
+      </w:r>
+      <w:r>
+        <w:t xml:space="preserve">made </w:t>
+      </w:r>
+      <w:r>
+        <w:t>the end of the game break with having to call the function.</w:t>
+      </w:r>
+    </w:p>
+    <w:p>
+      <w:pPr>
+        <w:pStyle w:val="Heading2"/>
+      </w:pPr>
+      <w:bookmarkStart w:id="16" w:name="_Toc22141916"/>
+      <w:r>
+        <w:t xml:space="preserve">0.28 </w:t>
+      </w:r>
+      <w:r>
+        <w:t>–</w:t>
+      </w:r>
+      <w:r>
+        <w:t xml:space="preserve"> </w:t>
+      </w:r>
+      <w:r>
+        <w:t>Music,</w:t>
+      </w:r>
+      <w:r>
+        <w:t xml:space="preserve"> Marginal Improvements</w:t>
+      </w:r>
+      <w:r>
+        <w:t>, and Feedback</w:t>
+      </w:r>
+      <w:bookmarkEnd w:id="16"/>
+    </w:p>
+    <w:p>
+      <w:r>
+        <w:t xml:space="preserve">Made a bunch of small improvements </w:t>
+      </w:r>
+      <w:r>
+        <w:t xml:space="preserve">and mainly music. </w:t>
+      </w:r>
+      <w:r>
+        <w:t xml:space="preserve">Music is unfortunately just a simple player that is threaded that can’t stop or play other music. </w:t>
+      </w:r>
+      <w:r>
+        <w:t xml:space="preserve">The best option I see for threaded music (without </w:t>
+      </w:r>
+      <w:r>
+        <w:lastRenderedPageBreak/>
+        <w:t xml:space="preserve">making our own thread which is reasonable) </w:t>
+      </w:r>
+      <w:r>
+        <w:t>is figuring out how to get pygame to compile in a reasonable way</w:t>
+      </w:r>
       <w:r>
         <w:t>.</w:t>
       </w:r>
     </w:p>
     <w:p>
       <w:r>
-        <w:t xml:space="preserve">The main counter to making sure it works properly is </w:t>
-      </w:r>
-      <w:r>
-        <w:t>play testing</w:t>
-      </w:r>
-      <w:r>
-        <w:t xml:space="preserve"> with different </w:t>
-      </w:r>
-      <w:r>
-        <w:t>scenarios</w:t>
-      </w:r>
-      <w:r>
-        <w:t xml:space="preserve"> including: completing the evil mode, good mode, the completions mode, </w:t>
-      </w:r>
-      <w:r>
-        <w:t xml:space="preserve">and </w:t>
-      </w:r>
-      <w:r>
-        <w:t xml:space="preserve">testing save functions. </w:t>
-      </w:r>
-    </w:p>
-    <w:p>
-      <w:r>
-        <w:t xml:space="preserve">Also moving </w:t>
-      </w:r>
-      <w:r>
-        <w:t xml:space="preserve">the quest mode to </w:t>
-      </w:r>
-      <w:r>
-        <w:t xml:space="preserve">0.28.1 </w:t>
-      </w:r>
-      <w:r>
-        <w:t xml:space="preserve">made </w:t>
-      </w:r>
-      <w:r>
-        <w:t>the end of the game break with having to call the function.</w:t>
-      </w:r>
+        <w:t xml:space="preserve">Moving the quest file to another function I had to shuffle around </w:t>
+      </w:r>
+      <w:r>
+        <w:t>lots of thing including the imports but I did it in a similar way to the creative mode imports. This also made problems with the definition of quests global function and saving because I forgot how save files work.</w:t>
+      </w:r>
+    </w:p>
+    <w:p>
+      <w:r>
+        <w:t xml:space="preserve">Altogether not too much big structure change </w:t>
+      </w:r>
+      <w:r>
+        <w:t>but</w:t>
+      </w:r>
+      <w:r>
+        <w:t xml:space="preserve"> a lot of minor details that added up including making the settings a global function that are defined in the opening file. Trying to keep the program modular but hoping with further help the game can be greatly improved in code structure and best practices</w:t>
+      </w:r>
+      <w:r>
+        <w:t xml:space="preserve"> for reading/understanding, and making changes without breaking everything</w:t>
+      </w:r>
+      <w:r>
+        <w:t xml:space="preserve">. </w:t>
+      </w:r>
+      <w:r>
+        <w:t>Might help to make node charts to show how everything is connected so when changing things test everything connected.</w:t>
+      </w:r>
+    </w:p>
+    <w:p>
+      <w:r>
+        <w:t>Still want to personally figure out global variables and how we can use object inheritance to our advantage. Other than that figured out how to do a mid-way custom print function that is basically just a mod overlay for the current print function. Also got a lot of good feedback to be implemented for Kipling!</w:t>
+      </w:r>
+    </w:p>
+    <w:p>
+      <w:r>
+        <w:t>Current Green console settings in R,G,B is (52,255,52)</w:t>
+      </w:r>
+    </w:p>
+    <w:p>
+      <w:pPr>
+        <w:pStyle w:val="Heading1"/>
+      </w:pPr>
+      <w:bookmarkStart w:id="17" w:name="_Toc22141917"/>
+      <w:r>
+        <w:t>0.27</w:t>
+      </w:r>
+      <w:r>
+        <w:t xml:space="preserve"> - How the game works</w:t>
+      </w:r>
+      <w:r>
+        <w:t>, The current structure, and the current best strategy to win</w:t>
+      </w:r>
+      <w:bookmarkEnd w:id="17"/>
     </w:p>
     <w:p>
       <w:pPr>
         <w:pStyle w:val="Heading2"/>
       </w:pPr>
-      <w:bookmarkStart w:id="7" w:name="_Toc12458333"/>
-      <w:r>
-        <w:t xml:space="preserve">0.28 </w:t>
-      </w:r>
-      <w:r>
-        <w:t>–</w:t>
+      <w:bookmarkStart w:id="18" w:name="_Toc22141918"/>
+      <w:r>
+        <w:t>How the game works/w</w:t>
+      </w:r>
+      <w:r>
+        <w:t>hat I’ve learned about the Game</w:t>
+      </w:r>
+      <w:bookmarkEnd w:id="18"/>
+    </w:p>
+    <w:p>
+      <w:r>
+        <w:t>So while working</w:t>
+      </w:r>
+      <w:r>
+        <w:t xml:space="preserve"> on the game </w:t>
+      </w:r>
+      <w:r>
+        <w:t xml:space="preserve">to make the save modes and restructuring the game I figured out how the game works in terms of structure (which isn’t very apparent on first glance) so I wanted to document that and my changes. </w:t>
+      </w:r>
+    </w:p>
+    <w:p>
+      <w:r>
+        <w:t xml:space="preserve">The main thing to know about the game is the </w:t>
+      </w:r>
+      <w:r>
+        <w:t>variables and the structure. I’ll start with the variables which I have not changed except for adding one global dictionary called GAMEINFO</w:t>
+      </w:r>
+      <w:r>
+        <w:t>.</w:t>
       </w:r>
       <w:r>
         <w:t xml:space="preserve"> </w:t>
       </w:r>
-      <w:r>
-        <w:t>Music,</w:t>
-      </w:r>
-      <w:r>
-        <w:t xml:space="preserve"> Marginal Improvements</w:t>
-      </w:r>
-      <w:r>
-        <w:t>, and Feedback</w:t>
-      </w:r>
-      <w:bookmarkEnd w:id="7"/>
-    </w:p>
-    <w:p>
-      <w:r>
-        <w:t xml:space="preserve">Made a bunch of small improvements </w:t>
-      </w:r>
-      <w:r>
-        <w:t xml:space="preserve">and mainly music. </w:t>
-      </w:r>
-      <w:r>
-        <w:t xml:space="preserve">Music is unfortunately just a simple player that is threaded that can’t stop or play other music. </w:t>
-      </w:r>
-      <w:r>
-        <w:t xml:space="preserve">The best option I see for threaded music (without making our own thread which is reasonable) </w:t>
-      </w:r>
-      <w:r>
-        <w:t xml:space="preserve">is figuring out how to get </w:t>
-      </w:r>
-      <w:proofErr w:type="spellStart"/>
-      <w:r>
-        <w:t>pygame</w:t>
-      </w:r>
-      <w:proofErr w:type="spellEnd"/>
-      <w:r>
-        <w:t xml:space="preserve"> to compile in a reasonable way</w:t>
-      </w:r>
-      <w:r>
-        <w:t>.</w:t>
-      </w:r>
-    </w:p>
-    <w:p>
-      <w:r>
-        <w:t xml:space="preserve">Moving the quest file to another function I had to shuffle around </w:t>
-      </w:r>
-      <w:r>
-        <w:t>lots of thing including the imports but I did it in a similar way to the creative mode imports. This also made problems with the definition of quests global function and saving because I forgot how save files work.</w:t>
-      </w:r>
-    </w:p>
-    <w:p>
-      <w:r>
-        <w:lastRenderedPageBreak/>
-        <w:t xml:space="preserve">Altogether not too much big structure change </w:t>
-      </w:r>
-      <w:r>
-        <w:t>but</w:t>
-      </w:r>
-      <w:r>
-        <w:t xml:space="preserve"> a lot of minor details that added up including making the settings a global function that are defined in the opening file. Trying to keep the program modular but hoping with further help the game can be greatly improved in code structure and best practices</w:t>
-      </w:r>
-      <w:r>
-        <w:t xml:space="preserve"> for reading/understanding, and making changes without breaking everything</w:t>
-      </w:r>
-      <w:r>
-        <w:t xml:space="preserve">. </w:t>
-      </w:r>
-      <w:r>
-        <w:t>Might help to make node charts to show how everything is connected so when changing things test everything connected.</w:t>
-      </w:r>
-    </w:p>
-    <w:p>
-      <w:r>
-        <w:t>Still want to personally figure out global variables and how we can use object inheritance to our advantage. Other than that figured out how to do a mid-way custom print function that is basically just a mod overlay for the current print function. Also got a lot of good feedback to be implemented for Kipling!</w:t>
-      </w:r>
-    </w:p>
-    <w:p>
-      <w:r>
-        <w:t>Current Green console settings in R</w:t>
-      </w:r>
-      <w:proofErr w:type="gramStart"/>
-      <w:r>
-        <w:t>,G,B</w:t>
-      </w:r>
-      <w:proofErr w:type="gramEnd"/>
-      <w:r>
-        <w:t xml:space="preserve"> is (52,255,52)</w:t>
-      </w:r>
-    </w:p>
-    <w:p>
-      <w:pPr>
-        <w:pStyle w:val="Heading1"/>
-      </w:pPr>
-      <w:bookmarkStart w:id="8" w:name="_Toc12458334"/>
-      <w:r>
-        <w:t>0.27</w:t>
-      </w:r>
-      <w:r>
-        <w:t xml:space="preserve"> - How the game works</w:t>
-      </w:r>
-      <w:r>
-        <w:t xml:space="preserve">, </w:t>
-      </w:r>
-      <w:proofErr w:type="gramStart"/>
-      <w:r>
-        <w:t>The</w:t>
-      </w:r>
-      <w:proofErr w:type="gramEnd"/>
-      <w:r>
-        <w:t xml:space="preserve"> current structure, and the current best strategy to win</w:t>
-      </w:r>
-      <w:bookmarkEnd w:id="8"/>
-    </w:p>
-    <w:p>
-      <w:pPr>
-        <w:pStyle w:val="Heading2"/>
-      </w:pPr>
-      <w:bookmarkStart w:id="9" w:name="_Toc12458335"/>
-      <w:r>
-        <w:t>How the game works/w</w:t>
-      </w:r>
-      <w:r>
-        <w:t>hat I’ve learned about the Game</w:t>
-      </w:r>
-      <w:bookmarkEnd w:id="9"/>
-    </w:p>
-    <w:p>
-      <w:r>
-        <w:t>So while working</w:t>
-      </w:r>
-      <w:r>
-        <w:t xml:space="preserve"> on the game </w:t>
-      </w:r>
-      <w:r>
-        <w:t xml:space="preserve">to make the save modes and restructuring the game I figured out how the game works in terms of structure (which isn’t very apparent on first glance) so I wanted to document that and my changes. </w:t>
-      </w:r>
-    </w:p>
-    <w:p>
-      <w:r>
-        <w:t xml:space="preserve">The main thing to know about the game is the </w:t>
-      </w:r>
-      <w:r>
-        <w:t>variables and the structure. I’ll start with the variables which I have not changed except for adding one global dictionary called GAMEINFO</w:t>
-      </w:r>
-      <w:r>
-        <w:t>.</w:t>
-      </w:r>
-      <w:r>
-        <w:t xml:space="preserve"> </w:t>
-      </w:r>
-    </w:p>
-    <w:p>
-      <w:r>
-        <w:t xml:space="preserve">The backend of the game was mostly written by Mitch </w:t>
-      </w:r>
-      <w:proofErr w:type="spellStart"/>
-      <w:r>
-        <w:t>Lemeiux</w:t>
-      </w:r>
-      <w:proofErr w:type="spellEnd"/>
-      <w:r>
-        <w:t xml:space="preserve"> and utilizes dictionaries and objects. For those unfamiliar as I was a dictionary in python is simply a list that is indexed by a key instead of </w:t>
-      </w:r>
-      <w:proofErr w:type="spellStart"/>
-      <w:proofErr w:type="gramStart"/>
-      <w:r>
-        <w:t>it’s</w:t>
-      </w:r>
-      <w:proofErr w:type="spellEnd"/>
-      <w:proofErr w:type="gramEnd"/>
-      <w:r>
-        <w:t xml:space="preserve"> number. </w:t>
+    </w:p>
+    <w:p>
+      <w:r>
+        <w:t xml:space="preserve">The backend of the game was mostly written by Mitch Lemeiux and utilizes dictionaries and objects. For those unfamiliar as I was a dictionary in python is simply a list that is indexed by a key instead of it’s number. </w:t>
       </w:r>
     </w:p>
     <w:p>
@@ -2511,23 +3052,7 @@
     </w:p>
     <w:p>
       <w:r>
-        <w:t xml:space="preserve">Animals = </w:t>
-      </w:r>
-      <w:proofErr w:type="gramStart"/>
-      <w:r>
-        <w:t>[ “</w:t>
-      </w:r>
-      <w:proofErr w:type="gramEnd"/>
-      <w:r>
-        <w:t xml:space="preserve">Dogs”, “cats”, “frogs”] where animals is a list of items where you </w:t>
-      </w:r>
-      <w:proofErr w:type="spellStart"/>
-      <w:r>
-        <w:t>acesss</w:t>
-      </w:r>
-      <w:proofErr w:type="spellEnd"/>
-      <w:r>
-        <w:t xml:space="preserve"> the string “Dogs” by using x[0] where it’s the 0</w:t>
+        <w:t>Animals = [ “Dogs”, “cats”, “frogs”] where animals is a list of items where you acesss the string “Dogs” by using x[0] where it’s the 0</w:t>
       </w:r>
       <w:r>
         <w:rPr>
@@ -2541,36 +3066,7 @@
     </w:p>
     <w:p>
       <w:r>
-        <w:t>Animals = {“</w:t>
-      </w:r>
-      <w:proofErr w:type="spellStart"/>
-      <w:r>
-        <w:t>playerpet</w:t>
-      </w:r>
-      <w:proofErr w:type="spellEnd"/>
-      <w:proofErr w:type="gramStart"/>
-      <w:r>
-        <w:t>” :</w:t>
-      </w:r>
-      <w:proofErr w:type="gramEnd"/>
-      <w:r>
-        <w:t xml:space="preserve"> “Dogs”, “</w:t>
-      </w:r>
-      <w:proofErr w:type="spellStart"/>
-      <w:r>
-        <w:t>npc</w:t>
-      </w:r>
-      <w:proofErr w:type="spellEnd"/>
-      <w:r>
-        <w:t xml:space="preserve"> pet”: “cats”, “extra pet”: “frogs”} where animals is now a dictionary with syntax { key : value}. So to access the string “Dogs” by using x [“</w:t>
-      </w:r>
-      <w:proofErr w:type="spellStart"/>
-      <w:r>
-        <w:t>playerpet</w:t>
-      </w:r>
-      <w:proofErr w:type="spellEnd"/>
-      <w:r>
-        <w:t>”].</w:t>
+        <w:t>Animals = {“playerpet” : “Dogs”, “npc pet”: “cats”, “extra pet”: “frogs”} where animals is now a dictionary with syntax { key : value}. So to access the string “Dogs” by using x [“playerpet”].</w:t>
       </w:r>
     </w:p>
     <w:p>
@@ -2581,23 +3077,7 @@
         <w:t>r dictionary is keyed by the item and you</w:t>
       </w:r>
       <w:r>
-        <w:t xml:space="preserve"> see ITEMS[“</w:t>
-      </w:r>
-      <w:proofErr w:type="spellStart"/>
-      <w:r>
-        <w:t>Eng</w:t>
-      </w:r>
-      <w:proofErr w:type="spellEnd"/>
-      <w:r>
-        <w:t xml:space="preserve"> </w:t>
-      </w:r>
-      <w:proofErr w:type="spellStart"/>
-      <w:r>
-        <w:t>Phys</w:t>
-      </w:r>
-      <w:proofErr w:type="spellEnd"/>
-      <w:r>
-        <w:t xml:space="preserve"> Shirt”] vs ITEMS[362]</w:t>
+        <w:t xml:space="preserve"> see ITEMS[“Eng Phys Shirt”] vs ITEMS[362]</w:t>
       </w:r>
       <w:r>
         <w:t xml:space="preserve">. </w:t>
@@ -2605,6 +3085,7 @@
     </w:p>
     <w:p>
       <w:r>
+        <w:lastRenderedPageBreak/>
         <w:t>The game also uses object oriented programming (OOP) with several game cl</w:t>
       </w:r>
       <w:r>
@@ -2637,78 +3118,27 @@
         <w:t>)</w:t>
       </w:r>
       <w:r>
-        <w:t xml:space="preserve"> and are in </w:t>
-      </w:r>
-      <w:proofErr w:type="spellStart"/>
-      <w:r>
-        <w:t>allcaps</w:t>
-      </w:r>
-      <w:proofErr w:type="spellEnd"/>
-      <w:r>
-        <w:t>. These variables are global so they can be passed between functions</w:t>
-      </w:r>
-      <w:r>
-        <w:t xml:space="preserve"> by simply </w:t>
-      </w:r>
-      <w:proofErr w:type="spellStart"/>
-      <w:r>
-        <w:t>definining</w:t>
-      </w:r>
-      <w:proofErr w:type="spellEnd"/>
-      <w:r>
-        <w:t xml:space="preserve"> them in the function as “global PLAYER” for instance to be able to access the player’s attributes. Otherwise variables defined and used </w:t>
-      </w:r>
-      <w:r>
-        <w:lastRenderedPageBreak/>
-        <w:t xml:space="preserve">in the function are local to that function unless passed as an attribute to the function and then returned by the </w:t>
-      </w:r>
-      <w:proofErr w:type="spellStart"/>
-      <w:r>
-        <w:t>fucntion</w:t>
-      </w:r>
-      <w:proofErr w:type="spellEnd"/>
-      <w:r>
-        <w:t xml:space="preserve">. The variables are </w:t>
-      </w:r>
-      <w:proofErr w:type="spellStart"/>
-      <w:r>
-        <w:t>acessed</w:t>
-      </w:r>
-      <w:proofErr w:type="spellEnd"/>
+        <w:t xml:space="preserve"> and are in allcaps. These variables are global so they can be passed between functions</w:t>
+      </w:r>
+      <w:r>
+        <w:t xml:space="preserve"> by simply definining them in the function as “global PLAYER” for instance to be able to access the player’s attributes. Otherwise variables defined and used in the function are local to that function unless passed as an attribute to the function and then returned by the fucntion</w:t>
+      </w:r>
+      <w:r>
+        <w:t>. The variables are acessed</w:t>
+      </w:r>
       <w:r>
         <w:t xml:space="preserve"> by the main file by using “</w:t>
       </w:r>
       <w:r>
-        <w:t xml:space="preserve">from </w:t>
-      </w:r>
-      <w:proofErr w:type="spellStart"/>
-      <w:r>
-        <w:t>GameFunctions</w:t>
-      </w:r>
-      <w:proofErr w:type="spellEnd"/>
-      <w:r>
-        <w:t xml:space="preserve"> import *</w:t>
-      </w:r>
-      <w:r>
-        <w:t xml:space="preserve">” which imports all the variables, functions, and imports of the </w:t>
-      </w:r>
-      <w:proofErr w:type="spellStart"/>
-      <w:r>
-        <w:t>GameFunctions</w:t>
-      </w:r>
-      <w:proofErr w:type="spellEnd"/>
-      <w:r>
-        <w:t xml:space="preserve"> file. </w:t>
-      </w:r>
-    </w:p>
-    <w:p>
-      <w:proofErr w:type="spellStart"/>
-      <w:r>
-        <w:t>Bellow</w:t>
-      </w:r>
-      <w:proofErr w:type="spellEnd"/>
-      <w:r>
-        <w:t xml:space="preserve"> is the definition of the main global variables in the game</w:t>
+        <w:t>from GameFunctions import *</w:t>
+      </w:r>
+      <w:r>
+        <w:t xml:space="preserve">” which imports all the variables, functions, and imports of the GameFunctions file. </w:t>
+      </w:r>
+    </w:p>
+    <w:p>
+      <w:r>
+        <w:t>Bellow is the definition of the main global variables in the game</w:t>
       </w:r>
     </w:p>
     <w:p>
@@ -2720,23 +3150,7 @@
         </w:numPr>
       </w:pPr>
       <w:r>
-        <w:t>PLAYER #</w:t>
-      </w:r>
-      <w:proofErr w:type="gramStart"/>
-      <w:r>
-        <w:t>The</w:t>
-      </w:r>
-      <w:proofErr w:type="gramEnd"/>
-      <w:r>
-        <w:t xml:space="preserve"> main character. </w:t>
-      </w:r>
-      <w:proofErr w:type="gramStart"/>
-      <w:r>
-        <w:t>player</w:t>
-      </w:r>
-      <w:proofErr w:type="gramEnd"/>
-      <w:r>
-        <w:t xml:space="preserve"> is an object instance of class character.</w:t>
+        <w:t>PLAYER #The main character. player is an object instance of class character.</w:t>
       </w:r>
     </w:p>
     <w:p>
@@ -2748,31 +3162,7 @@
         </w:numPr>
       </w:pPr>
       <w:r>
-        <w:t>ITEMS #</w:t>
-      </w:r>
-      <w:proofErr w:type="gramStart"/>
-      <w:r>
-        <w:t>All</w:t>
-      </w:r>
-      <w:proofErr w:type="gramEnd"/>
-      <w:r>
-        <w:t xml:space="preserve"> the items. This a dictionary of objects of class equipment keyed by their </w:t>
-      </w:r>
-      <w:proofErr w:type="spellStart"/>
-      <w:r>
-        <w:t>lowcase</w:t>
-      </w:r>
-      <w:proofErr w:type="spellEnd"/>
-      <w:r>
-        <w:t xml:space="preserve"> equipment name (item.name). Remember the lowercase, may trip you up if referencing </w:t>
-      </w:r>
-      <w:proofErr w:type="spellStart"/>
-      <w:r>
-        <w:t>upercase</w:t>
-      </w:r>
-      <w:proofErr w:type="spellEnd"/>
-      <w:r>
-        <w:t xml:space="preserve"> version in the file.</w:t>
+        <w:t>ITEMS #All the items. This a dictionary of objects of class equipment keyed by their lowcase equipment name (item.name). Remember the lowercase, may trip you up if referencing upercase version in the file.</w:t>
       </w:r>
     </w:p>
     <w:p>
@@ -2784,39 +3174,7 @@
         </w:numPr>
       </w:pPr>
       <w:r>
-        <w:t>MAPS #</w:t>
-      </w:r>
-      <w:proofErr w:type="gramStart"/>
-      <w:r>
-        <w:t>All</w:t>
-      </w:r>
-      <w:proofErr w:type="gramEnd"/>
-      <w:r>
-        <w:t xml:space="preserve"> the locations. A tuple of objects of class Map </w:t>
-      </w:r>
-      <w:proofErr w:type="spellStart"/>
-      <w:r>
-        <w:t>inxed</w:t>
-      </w:r>
-      <w:proofErr w:type="spellEnd"/>
-      <w:r>
-        <w:t xml:space="preserve"> by </w:t>
-      </w:r>
-      <w:proofErr w:type="spellStart"/>
-      <w:r>
-        <w:t>there</w:t>
-      </w:r>
-      <w:proofErr w:type="spellEnd"/>
-      <w:r>
-        <w:t xml:space="preserve"> </w:t>
-      </w:r>
-      <w:proofErr w:type="spellStart"/>
-      <w:r>
-        <w:t>x,y,z</w:t>
-      </w:r>
-      <w:proofErr w:type="spellEnd"/>
-      <w:r>
-        <w:t xml:space="preserve"> coordinate (MAPS[x][y][z])</w:t>
+        <w:t>MAPS #All the locations. A tuple of objects of class Map inxed by there x,y,z coordinate (MAPS[x][y][z])</w:t>
       </w:r>
     </w:p>
     <w:p>
@@ -2828,39 +3186,7 @@
         </w:numPr>
       </w:pPr>
       <w:r>
-        <w:t>INTERACT #</w:t>
-      </w:r>
-      <w:proofErr w:type="gramStart"/>
-      <w:r>
-        <w:t>All</w:t>
-      </w:r>
-      <w:proofErr w:type="gramEnd"/>
-      <w:r>
-        <w:t xml:space="preserve"> the </w:t>
-      </w:r>
-      <w:proofErr w:type="spellStart"/>
-      <w:r>
-        <w:t>interactables</w:t>
-      </w:r>
-      <w:proofErr w:type="spellEnd"/>
-      <w:r>
-        <w:t xml:space="preserve"> (stationary things that need something). This a dictionary of objects of class Interact keyed by their </w:t>
-      </w:r>
-      <w:proofErr w:type="spellStart"/>
-      <w:r>
-        <w:t>lowcase</w:t>
-      </w:r>
-      <w:proofErr w:type="spellEnd"/>
-      <w:r>
-        <w:t xml:space="preserve"> name (interact.name). Remember the lowercase, may trip you up if referencing </w:t>
-      </w:r>
-      <w:proofErr w:type="spellStart"/>
-      <w:r>
-        <w:t>upercase</w:t>
-      </w:r>
-      <w:proofErr w:type="spellEnd"/>
-      <w:r>
-        <w:t xml:space="preserve"> version in the file.</w:t>
+        <w:t>INTERACT #All the interactables (stationary things that need something). This a dictionary of objects of class Interact keyed by their lowcase name (interact.name). Remember the lowercase, may trip you up if referencing upercase version in the file.</w:t>
       </w:r>
     </w:p>
     <w:p>
@@ -2884,44 +3210,7 @@
         </w:numPr>
       </w:pPr>
       <w:r>
-        <w:t xml:space="preserve">ENEMIES #All the </w:t>
-      </w:r>
-      <w:proofErr w:type="spellStart"/>
-      <w:r>
-        <w:t>npcs</w:t>
-      </w:r>
-      <w:proofErr w:type="spellEnd"/>
-      <w:r>
-        <w:t xml:space="preserve">. This a dictionary of objects of class Enemy keyed by their </w:t>
-      </w:r>
-      <w:proofErr w:type="spellStart"/>
-      <w:r>
-        <w:t>lowcase</w:t>
-      </w:r>
-      <w:proofErr w:type="spellEnd"/>
-      <w:r>
-        <w:t xml:space="preserve"> equipment name (</w:t>
-      </w:r>
-      <w:proofErr w:type="spellStart"/>
-      <w:proofErr w:type="gramStart"/>
-      <w:r>
-        <w:t>item.name.lower</w:t>
-      </w:r>
-      <w:proofErr w:type="spellEnd"/>
-      <w:r>
-        <w:t>(</w:t>
-      </w:r>
-      <w:proofErr w:type="gramEnd"/>
-      <w:r>
-        <w:t xml:space="preserve">)). Remember the lowercase, may trip you up if referencing </w:t>
-      </w:r>
-      <w:proofErr w:type="spellStart"/>
-      <w:r>
-        <w:t>upercase</w:t>
-      </w:r>
-      <w:proofErr w:type="spellEnd"/>
-      <w:r>
-        <w:t xml:space="preserve"> version in the file.</w:t>
+        <w:t>ENEMIES #All the npcs. This a dictionary of objects of class Enemy keyed by their lowcase equipment name (item.name.lower()). Remember the lowercase, may trip you up if referencing upercase version in the file.</w:t>
       </w:r>
     </w:p>
     <w:p>
@@ -2933,15 +3222,7 @@
         </w:numPr>
       </w:pPr>
       <w:r>
-        <w:t>GAMEINFO #</w:t>
-      </w:r>
-      <w:proofErr w:type="gramStart"/>
-      <w:r>
-        <w:t>Miscellaneous</w:t>
-      </w:r>
-      <w:proofErr w:type="gramEnd"/>
-      <w:r>
-        <w:t xml:space="preserve"> game info. Dictionary of all sorts of variables</w:t>
+        <w:t>GAMEINFO #Miscellaneous game info. Dictionary of all sorts of variables</w:t>
       </w:r>
     </w:p>
     <w:p>
@@ -2949,23 +3230,7 @@
         <w:t xml:space="preserve">You can 5 of the main variables are dictionaries which store the instance objects of all the different classes for the whole game. </w:t>
       </w:r>
       <w:r>
-        <w:t xml:space="preserve">PLAYER is the main player object that is your player and MAPS is a special array that is indexed by </w:t>
-      </w:r>
-      <w:proofErr w:type="spellStart"/>
-      <w:r>
-        <w:t>it’s</w:t>
-      </w:r>
-      <w:proofErr w:type="spellEnd"/>
-      <w:r>
-        <w:t xml:space="preserve"> [x</w:t>
-      </w:r>
-      <w:proofErr w:type="gramStart"/>
-      <w:r>
-        <w:t>][</w:t>
-      </w:r>
-      <w:proofErr w:type="gramEnd"/>
-      <w:r>
-        <w:t>y][z] coordinate for example MAPS[x][y][z] is one location (to be honest I’m not sure exactly how maps works but I’ll let you know when I do)</w:t>
+        <w:t>PLAYER is the main player object that is your player and MAPS is a special array that is indexed by it’s [x][y][z] coordinate for example MAPS[x][y][z] is one location (to be honest I’m not sure exactly how maps works but I’ll let you know when I do)</w:t>
       </w:r>
       <w:r>
         <w:t>.</w:t>
@@ -3044,21 +3309,14 @@
     </w:p>
     <w:p>
       <w:r>
+        <w:lastRenderedPageBreak/>
         <w:t xml:space="preserve">Knowing these </w:t>
       </w:r>
       <w:r>
         <w:t>basics</w:t>
       </w:r>
       <w:r>
-        <w:t xml:space="preserve">, seeing how it’s done in the code, and following the description in the </w:t>
-      </w:r>
-      <w:proofErr w:type="spellStart"/>
-      <w:r>
-        <w:t>Github</w:t>
-      </w:r>
-      <w:proofErr w:type="spellEnd"/>
-      <w:r>
-        <w:t xml:space="preserve"> readme (see copy pasted below) you should be able to follow how to add things to the game (but ask questions if you don’t)</w:t>
+        <w:t>, seeing how it’s done in the code, and following the description in the Github readme (see copy pasted below) you should be able to follow how to add things to the game (but ask questions if you don’t)</w:t>
       </w:r>
       <w:r>
         <w:t>.</w:t>
@@ -3066,27 +3324,12 @@
     </w:p>
     <w:p>
       <w:r>
-        <w:t xml:space="preserve">In general try to keep this structure and put any other long </w:t>
-      </w:r>
-      <w:proofErr w:type="spellStart"/>
-      <w:proofErr w:type="gramStart"/>
-      <w:r>
-        <w:t>ascii</w:t>
-      </w:r>
-      <w:proofErr w:type="spellEnd"/>
-      <w:proofErr w:type="gramEnd"/>
-      <w:r>
-        <w:t xml:space="preserve"> display or mode into another file:</w:t>
-      </w:r>
-    </w:p>
-    <w:p>
-      <w:proofErr w:type="spellStart"/>
-      <w:r>
-        <w:t>EngPhysAdventure</w:t>
-      </w:r>
-      <w:proofErr w:type="spellEnd"/>
-      <w:r>
-        <w:t xml:space="preserve"> ____ = the setup, main loop, and ending. Run this to run the game.</w:t>
+        <w:t>In general try to keep this structure and put any other long ascii display or mode into another file:</w:t>
+      </w:r>
+    </w:p>
+    <w:p>
+      <w:r>
+        <w:t>EngPhysAdventure ____ = the setup, main loop, and ending. Run this to run the game.</w:t>
       </w:r>
       <w:r>
         <w:t xml:space="preserve"> </w:t>
@@ -3094,155 +3337,94 @@
     </w:p>
     <w:p>
       <w:r>
-        <w:t xml:space="preserve">GameFunctions.py = </w:t>
-      </w:r>
-      <w:proofErr w:type="gramStart"/>
-      <w:r>
-        <w:t>The</w:t>
-      </w:r>
-      <w:proofErr w:type="gramEnd"/>
-      <w:r>
-        <w:t xml:space="preserve"> main mechanics of the game and the quests. All non-class functions.</w:t>
-      </w:r>
-      <w:r>
-        <w:t xml:space="preserve"> Where the global variables are </w:t>
-      </w:r>
-      <w:proofErr w:type="spellStart"/>
-      <w:r>
-        <w:t>dfined</w:t>
-      </w:r>
-      <w:proofErr w:type="spellEnd"/>
+        <w:t>GameFunctions.py = The main mechanics of the game and the quests. All non-class functions.</w:t>
+      </w:r>
+      <w:r>
+        <w:t xml:space="preserve"> Where the global variables are dfined</w:t>
+      </w:r>
       <w:r>
         <w:t xml:space="preserve"> </w:t>
       </w:r>
     </w:p>
     <w:p>
       <w:r>
-        <w:lastRenderedPageBreak/>
-        <w:t xml:space="preserve">GameClasses.py = Class definitions and their </w:t>
-      </w:r>
-      <w:proofErr w:type="spellStart"/>
-      <w:r>
-        <w:t>coresponding</w:t>
-      </w:r>
-      <w:proofErr w:type="spellEnd"/>
+        <w:t xml:space="preserve">GameClasses.py = Class definitions and their coresponding </w:t>
+      </w:r>
+      <w:r>
+        <w:t>methods</w:t>
+      </w:r>
+      <w:r>
+        <w:t>.</w:t>
+      </w:r>
+    </w:p>
+    <w:p>
+      <w:r>
+        <w:t>Startup.py = All the map locations, items, npcs (called enemies), and interactables</w:t>
+      </w:r>
+      <w:r>
+        <w:t xml:space="preserve"> are defined</w:t>
+      </w:r>
+      <w:r>
+        <w:t>. Also creates the dictionaries of them.</w:t>
+      </w:r>
+    </w:p>
+    <w:p>
+      <w:r>
+        <w:t>AsciiArt.py = Where all of the ascii art display files are</w:t>
+      </w:r>
+    </w:p>
+    <w:p>
+      <w:pPr>
+        <w:pStyle w:val="Heading2"/>
+      </w:pPr>
+      <w:bookmarkStart w:id="19" w:name="_Toc22141919"/>
+      <w:r>
+        <w:t>The Game Structure/execution</w:t>
+      </w:r>
+      <w:bookmarkEnd w:id="19"/>
       <w:r>
         <w:t xml:space="preserve"> </w:t>
       </w:r>
-      <w:r>
-        <w:t>methods</w:t>
+    </w:p>
+    <w:p>
+      <w:r>
+        <w:t xml:space="preserve">Because the game as become much more non-linear with the ability to restart, save, continue at the end, restart at the end, and even play the game in the game I want to outline how it now runs from variable initialization to </w:t>
+      </w:r>
+      <w:r>
+        <w:t>how the game runs while you’re playing it</w:t>
       </w:r>
       <w:r>
         <w:t>.</w:t>
       </w:r>
     </w:p>
     <w:p>
-      <w:r>
-        <w:t xml:space="preserve">Startup.py = All the map locations, items, </w:t>
-      </w:r>
-      <w:proofErr w:type="spellStart"/>
-      <w:r>
-        <w:t>npcs</w:t>
-      </w:r>
-      <w:proofErr w:type="spellEnd"/>
-      <w:r>
-        <w:t xml:space="preserve"> (called enemies), and </w:t>
-      </w:r>
-      <w:proofErr w:type="spellStart"/>
-      <w:r>
-        <w:t>interactables</w:t>
-      </w:r>
-      <w:proofErr w:type="spellEnd"/>
-      <w:r>
-        <w:t xml:space="preserve"> are defined</w:t>
-      </w:r>
-      <w:r>
-        <w:t>. Also creates the dictionaries of them.</w:t>
-      </w:r>
-    </w:p>
-    <w:p>
-      <w:r>
-        <w:t xml:space="preserve">AsciiArt.py = Where all of the </w:t>
-      </w:r>
-      <w:proofErr w:type="spellStart"/>
-      <w:proofErr w:type="gramStart"/>
-      <w:r>
-        <w:t>ascii</w:t>
-      </w:r>
-      <w:proofErr w:type="spellEnd"/>
-      <w:proofErr w:type="gramEnd"/>
-      <w:r>
-        <w:t xml:space="preserve"> art display files are</w:t>
-      </w:r>
-    </w:p>
-    <w:p>
-      <w:pPr>
-        <w:pStyle w:val="Heading2"/>
-      </w:pPr>
-      <w:bookmarkStart w:id="10" w:name="_Toc12458336"/>
-      <w:r>
-        <w:t>The Game Structure/execution</w:t>
-      </w:r>
-      <w:bookmarkEnd w:id="10"/>
-      <w:r>
-        <w:t xml:space="preserve"> </w:t>
-      </w:r>
-    </w:p>
-    <w:p>
-      <w:r>
-        <w:t xml:space="preserve">Because the game as become much more non-linear with the ability to restart, save, continue at the end, restart at the end, and even play the game in the game I want to outline how it now runs from variable initialization to </w:t>
-      </w:r>
-      <w:r>
-        <w:t>how the game runs while you’re playing it</w:t>
-      </w:r>
-      <w:r>
-        <w:t>.</w:t>
-      </w:r>
-    </w:p>
-    <w:p>
       <w:pPr>
         <w:pStyle w:val="Heading3"/>
       </w:pPr>
-      <w:bookmarkStart w:id="11" w:name="_Toc12458337"/>
+      <w:bookmarkStart w:id="20" w:name="_Toc22141920"/>
       <w:r>
         <w:t xml:space="preserve">Game </w:t>
       </w:r>
       <w:r>
         <w:t>Initialization</w:t>
       </w:r>
-      <w:bookmarkEnd w:id="11"/>
+      <w:bookmarkEnd w:id="20"/>
     </w:p>
     <w:p/>
     <w:p>
       <w:pPr>
         <w:pStyle w:val="Heading3"/>
       </w:pPr>
-      <w:bookmarkStart w:id="12" w:name="_Toc12458338"/>
+      <w:bookmarkStart w:id="21" w:name="_Toc22141921"/>
       <w:r>
         <w:t>Game Structure</w:t>
       </w:r>
-      <w:bookmarkEnd w:id="12"/>
+      <w:bookmarkEnd w:id="21"/>
     </w:p>
     <w:p/>
     <w:p>
       <w:r>
-        <w:t xml:space="preserve">One thing to say about the game right now is it seems very </w:t>
-      </w:r>
-      <w:proofErr w:type="spellStart"/>
-      <w:r>
-        <w:t>unrobust</w:t>
-      </w:r>
-      <w:proofErr w:type="spellEnd"/>
-      <w:r>
-        <w:t xml:space="preserve">. If </w:t>
-      </w:r>
-      <w:proofErr w:type="spellStart"/>
-      <w:r>
-        <w:t>varaibles</w:t>
-      </w:r>
-      <w:proofErr w:type="spellEnd"/>
-      <w:r>
-        <w:t xml:space="preserve"> and definitions aren’t in the right order in the code the game will break or glitch. This makes me suspect that with increasing complexity the game will become even more finicky which may be able to be solved with better organizations/functional code. If there’s anything you see that looks bad/unrefined/can be done better please feel free to change it in a spate branch. I am by no means the most experienced at writing code, using python, or software development. In the future to make it easier manage the software development side I’d like to use better defined test cases, follow a proper python style guide, and think about code optimization</w:t>
+        <w:t>One thing to say about the game right now is it seems very unrobust. If varaibles and definitions aren’t in the right order in the code the game will break or glitch. This makes me suspect that with increasing complexity the game will become even more finicky which may be able to be solved with better organizations/functional code. If there’s anything you see that looks bad/unrefined/can be done better please feel free to change it in a spate branch. I am by no means the most experienced at writing code, using python, or software development. In the future to make it easier manage the software development side I’d like to use better defined test cases, follow a proper python style guide, and think about code optimization</w:t>
       </w:r>
     </w:p>
     <w:p>
@@ -3256,55 +3438,15 @@
       <w:pPr>
         <w:pStyle w:val="Heading2"/>
       </w:pPr>
-      <w:bookmarkStart w:id="13" w:name="_Toc12458339"/>
-      <w:r>
-        <w:t xml:space="preserve">Best Strategy to </w:t>
-      </w:r>
-      <w:proofErr w:type="gramStart"/>
-      <w:r>
-        <w:t>Win</w:t>
-      </w:r>
-      <w:proofErr w:type="gramEnd"/>
-      <w:r>
-        <w:t xml:space="preserve"> for speed running or otherwise</w:t>
-      </w:r>
-      <w:bookmarkEnd w:id="13"/>
-    </w:p>
-    <w:p>
-      <w:r>
-        <w:t xml:space="preserve">If doing Tyler </w:t>
-      </w:r>
-      <w:proofErr w:type="spellStart"/>
-      <w:r>
-        <w:t>Kashak</w:t>
-      </w:r>
-      <w:proofErr w:type="spellEnd"/>
-      <w:r>
-        <w:t xml:space="preserve"> just beat all the people. If otherwise should do the nuke quest first as it’s the </w:t>
-      </w:r>
-      <w:proofErr w:type="spellStart"/>
-      <w:r>
-        <w:t>easiet</w:t>
-      </w:r>
-      <w:proofErr w:type="spellEnd"/>
-      <w:r>
-        <w:t xml:space="preserve"> to get the gamma glove before having to face the tough </w:t>
-      </w:r>
-      <w:proofErr w:type="spellStart"/>
-      <w:r>
-        <w:t>Kenrick</w:t>
-      </w:r>
-      <w:proofErr w:type="spellEnd"/>
-      <w:r>
-        <w:t xml:space="preserve"> and Dr. </w:t>
-      </w:r>
-      <w:proofErr w:type="spellStart"/>
-      <w:r>
-        <w:t>Soleymani</w:t>
-      </w:r>
-      <w:proofErr w:type="spellEnd"/>
-      <w:r>
-        <w:t xml:space="preserve">. </w:t>
+      <w:bookmarkStart w:id="22" w:name="_Toc22141922"/>
+      <w:r>
+        <w:t>Best Strategy to Win for speed running or otherwise</w:t>
+      </w:r>
+      <w:bookmarkEnd w:id="22"/>
+    </w:p>
+    <w:p>
+      <w:r>
+        <w:t xml:space="preserve">If doing Tyler Kashak just beat all the people. If otherwise should do the nuke quest first as it’s the easiet to get the gamma glove before having to face the tough Kenrick and Dr. Soleymani. </w:t>
       </w:r>
       <w:r>
         <w:t>From there best to do the silicon quest and then the optics last. Can get it down to five minutes if you want</w:t>
@@ -3321,22 +3463,14 @@
       <w:pPr>
         <w:pStyle w:val="Heading1"/>
       </w:pPr>
-      <w:bookmarkStart w:id="14" w:name="_Toc12458340"/>
+      <w:bookmarkStart w:id="23" w:name="_Toc22141923"/>
       <w:r>
         <w:t>0.26.1</w:t>
       </w:r>
       <w:r>
-        <w:t xml:space="preserve"> – </w:t>
-      </w:r>
-      <w:proofErr w:type="spellStart"/>
-      <w:r>
-        <w:t>SpeedRun</w:t>
-      </w:r>
-      <w:proofErr w:type="spellEnd"/>
-      <w:r>
-        <w:t xml:space="preserve"> Update</w:t>
-      </w:r>
-      <w:bookmarkEnd w:id="14"/>
+        <w:t xml:space="preserve"> – SpeedRun Update</w:t>
+      </w:r>
+      <w:bookmarkEnd w:id="23"/>
     </w:p>
     <w:sectPr>
       <w:headerReference w:type="default" r:id="rId11"/>
@@ -3350,7 +3484,7 @@
 </file>
 
 <file path=word/endnotes.xml><?xml version="1.0" encoding="utf-8"?>
-<w:endnotes xmlns:wpc="http://schemas.microsoft.com/office/word/2010/wordprocessingCanvas" xmlns:mc="http://schemas.openxmlformats.org/markup-compatibility/2006" xmlns:o="urn:schemas-microsoft-com:office:office" xmlns:r="http://schemas.openxmlformats.org/officeDocument/2006/relationships" xmlns:m="http://schemas.openxmlformats.org/officeDocument/2006/math" xmlns:v="urn:schemas-microsoft-com:vml" xmlns:wp14="http://schemas.microsoft.com/office/word/2010/wordprocessingDrawing" xmlns:wp="http://schemas.openxmlformats.org/drawingml/2006/wordprocessingDrawing" xmlns:w10="urn:schemas-microsoft-com:office:word" xmlns:w="http://schemas.openxmlformats.org/wordprocessingml/2006/main" xmlns:w14="http://schemas.microsoft.com/office/word/2010/wordml" xmlns:w15="http://schemas.microsoft.com/office/word/2012/wordml" xmlns:wpg="http://schemas.microsoft.com/office/word/2010/wordprocessingGroup" xmlns:wpi="http://schemas.microsoft.com/office/word/2010/wordprocessingInk" xmlns:wne="http://schemas.microsoft.com/office/word/2006/wordml" xmlns:wps="http://schemas.microsoft.com/office/word/2010/wordprocessingShape" mc:Ignorable="w14 w15 wp14">
+<w:endnotes xmlns:wpc="http://schemas.microsoft.com/office/word/2010/wordprocessingCanvas" xmlns:cx="http://schemas.microsoft.com/office/drawing/2014/chartex" xmlns:cx1="http://schemas.microsoft.com/office/drawing/2015/9/8/chartex" xmlns:mc="http://schemas.openxmlformats.org/markup-compatibility/2006" xmlns:o="urn:schemas-microsoft-com:office:office" xmlns:r="http://schemas.openxmlformats.org/officeDocument/2006/relationships" xmlns:m="http://schemas.openxmlformats.org/officeDocument/2006/math" xmlns:v="urn:schemas-microsoft-com:vml" xmlns:wp14="http://schemas.microsoft.com/office/word/2010/wordprocessingDrawing" xmlns:wp="http://schemas.openxmlformats.org/drawingml/2006/wordprocessingDrawing" xmlns:w10="urn:schemas-microsoft-com:office:word" xmlns:w="http://schemas.openxmlformats.org/wordprocessingml/2006/main" xmlns:w14="http://schemas.microsoft.com/office/word/2010/wordml" xmlns:w15="http://schemas.microsoft.com/office/word/2012/wordml" xmlns:w16se="http://schemas.microsoft.com/office/word/2015/wordml/symex" xmlns:wpg="http://schemas.microsoft.com/office/word/2010/wordprocessingGroup" xmlns:wpi="http://schemas.microsoft.com/office/word/2010/wordprocessingInk" xmlns:wne="http://schemas.microsoft.com/office/word/2006/wordml" xmlns:wps="http://schemas.microsoft.com/office/word/2010/wordprocessingShape" mc:Ignorable="w14 w15 w16se wp14">
   <w:endnote w:type="separator" w:id="-1">
     <w:p>
       <w:pPr>
@@ -3375,7 +3509,7 @@
 </file>
 
 <file path=word/footnotes.xml><?xml version="1.0" encoding="utf-8"?>
-<w:footnotes xmlns:wpc="http://schemas.microsoft.com/office/word/2010/wordprocessingCanvas" xmlns:mc="http://schemas.openxmlformats.org/markup-compatibility/2006" xmlns:o="urn:schemas-microsoft-com:office:office" xmlns:r="http://schemas.openxmlformats.org/officeDocument/2006/relationships" xmlns:m="http://schemas.openxmlformats.org/officeDocument/2006/math" xmlns:v="urn:schemas-microsoft-com:vml" xmlns:wp14="http://schemas.microsoft.com/office/word/2010/wordprocessingDrawing" xmlns:wp="http://schemas.openxmlformats.org/drawingml/2006/wordprocessingDrawing" xmlns:w10="urn:schemas-microsoft-com:office:word" xmlns:w="http://schemas.openxmlformats.org/wordprocessingml/2006/main" xmlns:w14="http://schemas.microsoft.com/office/word/2010/wordml" xmlns:w15="http://schemas.microsoft.com/office/word/2012/wordml" xmlns:wpg="http://schemas.microsoft.com/office/word/2010/wordprocessingGroup" xmlns:wpi="http://schemas.microsoft.com/office/word/2010/wordprocessingInk" xmlns:wne="http://schemas.microsoft.com/office/word/2006/wordml" xmlns:wps="http://schemas.microsoft.com/office/word/2010/wordprocessingShape" mc:Ignorable="w14 w15 wp14">
+<w:footnotes xmlns:wpc="http://schemas.microsoft.com/office/word/2010/wordprocessingCanvas" xmlns:cx="http://schemas.microsoft.com/office/drawing/2014/chartex" xmlns:cx1="http://schemas.microsoft.com/office/drawing/2015/9/8/chartex" xmlns:mc="http://schemas.openxmlformats.org/markup-compatibility/2006" xmlns:o="urn:schemas-microsoft-com:office:office" xmlns:r="http://schemas.openxmlformats.org/officeDocument/2006/relationships" xmlns:m="http://schemas.openxmlformats.org/officeDocument/2006/math" xmlns:v="urn:schemas-microsoft-com:vml" xmlns:wp14="http://schemas.microsoft.com/office/word/2010/wordprocessingDrawing" xmlns:wp="http://schemas.openxmlformats.org/drawingml/2006/wordprocessingDrawing" xmlns:w10="urn:schemas-microsoft-com:office:word" xmlns:w="http://schemas.openxmlformats.org/wordprocessingml/2006/main" xmlns:w14="http://schemas.microsoft.com/office/word/2010/wordml" xmlns:w15="http://schemas.microsoft.com/office/word/2012/wordml" xmlns:w16se="http://schemas.microsoft.com/office/word/2015/wordml/symex" xmlns:wpg="http://schemas.microsoft.com/office/word/2010/wordprocessingGroup" xmlns:wpi="http://schemas.microsoft.com/office/word/2010/wordprocessingInk" xmlns:wne="http://schemas.microsoft.com/office/word/2006/wordml" xmlns:wps="http://schemas.microsoft.com/office/word/2010/wordprocessingShape" mc:Ignorable="w14 w15 w16se wp14">
   <w:footnote w:type="separator" w:id="-1">
     <w:p>
       <w:pPr>
@@ -3400,7 +3534,7 @@
 </file>
 
 <file path=word/header1.xml><?xml version="1.0" encoding="utf-8"?>
-<w:hdr xmlns:wpc="http://schemas.microsoft.com/office/word/2010/wordprocessingCanvas" xmlns:mc="http://schemas.openxmlformats.org/markup-compatibility/2006" xmlns:o="urn:schemas-microsoft-com:office:office" xmlns:r="http://schemas.openxmlformats.org/officeDocument/2006/relationships" xmlns:m="http://schemas.openxmlformats.org/officeDocument/2006/math" xmlns:v="urn:schemas-microsoft-com:vml" xmlns:wp14="http://schemas.microsoft.com/office/word/2010/wordprocessingDrawing" xmlns:wp="http://schemas.openxmlformats.org/drawingml/2006/wordprocessingDrawing" xmlns:w10="urn:schemas-microsoft-com:office:word" xmlns:w="http://schemas.openxmlformats.org/wordprocessingml/2006/main" xmlns:w14="http://schemas.microsoft.com/office/word/2010/wordml" xmlns:w15="http://schemas.microsoft.com/office/word/2012/wordml" xmlns:wpg="http://schemas.microsoft.com/office/word/2010/wordprocessingGroup" xmlns:wpi="http://schemas.microsoft.com/office/word/2010/wordprocessingInk" xmlns:wne="http://schemas.microsoft.com/office/word/2006/wordml" xmlns:wps="http://schemas.microsoft.com/office/word/2010/wordprocessingShape" mc:Ignorable="w14 w15 wp14">
+<w:hdr xmlns:wpc="http://schemas.microsoft.com/office/word/2010/wordprocessingCanvas" xmlns:cx="http://schemas.microsoft.com/office/drawing/2014/chartex" xmlns:cx1="http://schemas.microsoft.com/office/drawing/2015/9/8/chartex" xmlns:mc="http://schemas.openxmlformats.org/markup-compatibility/2006" xmlns:o="urn:schemas-microsoft-com:office:office" xmlns:r="http://schemas.openxmlformats.org/officeDocument/2006/relationships" xmlns:m="http://schemas.openxmlformats.org/officeDocument/2006/math" xmlns:v="urn:schemas-microsoft-com:vml" xmlns:wp14="http://schemas.microsoft.com/office/word/2010/wordprocessingDrawing" xmlns:wp="http://schemas.openxmlformats.org/drawingml/2006/wordprocessingDrawing" xmlns:w10="urn:schemas-microsoft-com:office:word" xmlns:w="http://schemas.openxmlformats.org/wordprocessingml/2006/main" xmlns:w14="http://schemas.microsoft.com/office/word/2010/wordml" xmlns:w15="http://schemas.microsoft.com/office/word/2012/wordml" xmlns:w16se="http://schemas.microsoft.com/office/word/2015/wordml/symex" xmlns:wpg="http://schemas.microsoft.com/office/word/2010/wordprocessingGroup" xmlns:wpi="http://schemas.microsoft.com/office/word/2010/wordprocessingInk" xmlns:wne="http://schemas.microsoft.com/office/word/2006/wordml" xmlns:wps="http://schemas.microsoft.com/office/word/2010/wordprocessingShape" mc:Ignorable="w14 w15 w16se wp14">
   <w:sdt>
     <w:sdtPr>
       <w:id w:val="205996390"/>
@@ -3436,7 +3570,7 @@
           <w:rPr>
             <w:noProof/>
           </w:rPr>
-          <w:t>8</w:t>
+          <w:t>2</w:t>
         </w:r>
         <w:r>
           <w:rPr>
@@ -3468,8 +3602,8 @@
 </file>
 
 <file path=word/numbering.xml><?xml version="1.0" encoding="utf-8"?>
-<w:numbering xmlns:wpc="http://schemas.microsoft.com/office/word/2010/wordprocessingCanvas" xmlns:mc="http://schemas.openxmlformats.org/markup-compatibility/2006" xmlns:o="urn:schemas-microsoft-com:office:office" xmlns:r="http://schemas.openxmlformats.org/officeDocument/2006/relationships" xmlns:m="http://schemas.openxmlformats.org/officeDocument/2006/math" xmlns:v="urn:schemas-microsoft-com:vml" xmlns:wp14="http://schemas.microsoft.com/office/word/2010/wordprocessingDrawing" xmlns:wp="http://schemas.openxmlformats.org/drawingml/2006/wordprocessingDrawing" xmlns:w10="urn:schemas-microsoft-com:office:word" xmlns:w="http://schemas.openxmlformats.org/wordprocessingml/2006/main" xmlns:w14="http://schemas.microsoft.com/office/word/2010/wordml" xmlns:w15="http://schemas.microsoft.com/office/word/2012/wordml" xmlns:wpg="http://schemas.microsoft.com/office/word/2010/wordprocessingGroup" xmlns:wpi="http://schemas.microsoft.com/office/word/2010/wordprocessingInk" xmlns:wne="http://schemas.microsoft.com/office/word/2006/wordml" xmlns:wps="http://schemas.microsoft.com/office/word/2010/wordprocessingShape" mc:Ignorable="w14 w15 wp14">
-  <w:abstractNum w:abstractNumId="0">
+<w:numbering xmlns:wpc="http://schemas.microsoft.com/office/word/2010/wordprocessingCanvas" xmlns:cx="http://schemas.microsoft.com/office/drawing/2014/chartex" xmlns:cx1="http://schemas.microsoft.com/office/drawing/2015/9/8/chartex" xmlns:mc="http://schemas.openxmlformats.org/markup-compatibility/2006" xmlns:o="urn:schemas-microsoft-com:office:office" xmlns:r="http://schemas.openxmlformats.org/officeDocument/2006/relationships" xmlns:m="http://schemas.openxmlformats.org/officeDocument/2006/math" xmlns:v="urn:schemas-microsoft-com:vml" xmlns:wp14="http://schemas.microsoft.com/office/word/2010/wordprocessingDrawing" xmlns:wp="http://schemas.openxmlformats.org/drawingml/2006/wordprocessingDrawing" xmlns:w10="urn:schemas-microsoft-com:office:word" xmlns:w="http://schemas.openxmlformats.org/wordprocessingml/2006/main" xmlns:w14="http://schemas.microsoft.com/office/word/2010/wordml" xmlns:w15="http://schemas.microsoft.com/office/word/2012/wordml" xmlns:w16se="http://schemas.microsoft.com/office/word/2015/wordml/symex" xmlns:wpg="http://schemas.microsoft.com/office/word/2010/wordprocessingGroup" xmlns:wpi="http://schemas.microsoft.com/office/word/2010/wordprocessingInk" xmlns:wne="http://schemas.microsoft.com/office/word/2006/wordml" xmlns:wps="http://schemas.microsoft.com/office/word/2010/wordprocessingShape" mc:Ignorable="w14 w15 w16se wp14">
+  <w:abstractNum w:abstractNumId="0" w15:restartNumberingAfterBreak="0">
     <w:nsid w:val="0538661E"/>
     <w:multiLevelType w:val="hybridMultilevel"/>
     <w:tmpl w:val="D3561776"/>
@@ -3558,7 +3692,7 @@
       </w:pPr>
     </w:lvl>
   </w:abstractNum>
-  <w:abstractNum w:abstractNumId="1">
+  <w:abstractNum w:abstractNumId="1" w15:restartNumberingAfterBreak="0">
     <w:nsid w:val="61176829"/>
     <w:multiLevelType w:val="hybridMultilevel"/>
     <w:tmpl w:val="5CD495C4"/>
@@ -3657,7 +3791,7 @@
 </file>
 
 <file path=word/styles.xml><?xml version="1.0" encoding="utf-8"?>
-<w:styles xmlns:mc="http://schemas.openxmlformats.org/markup-compatibility/2006" xmlns:r="http://schemas.openxmlformats.org/officeDocument/2006/relationships" xmlns:w="http://schemas.openxmlformats.org/wordprocessingml/2006/main" xmlns:w14="http://schemas.microsoft.com/office/word/2010/wordml" xmlns:w15="http://schemas.microsoft.com/office/word/2012/wordml" mc:Ignorable="w14 w15">
+<w:styles xmlns:mc="http://schemas.openxmlformats.org/markup-compatibility/2006" xmlns:r="http://schemas.openxmlformats.org/officeDocument/2006/relationships" xmlns:w="http://schemas.openxmlformats.org/wordprocessingml/2006/main" xmlns:w14="http://schemas.microsoft.com/office/word/2010/wordml" xmlns:w15="http://schemas.microsoft.com/office/word/2012/wordml" xmlns:w16se="http://schemas.microsoft.com/office/word/2015/wordml/symex" mc:Ignorable="w14 w15 w16se">
   <w:docDefaults>
     <w:rPrDefault>
       <w:rPr>
@@ -4614,7 +4748,7 @@
 </file>
 
 <file path=customXml/itemProps1.xml><?xml version="1.0" encoding="utf-8"?>
-<ds:datastoreItem xmlns:ds="http://schemas.openxmlformats.org/officeDocument/2006/customXml" ds:itemID="{4D19B7C9-29EB-4808-881C-995CB9FEBF80}">
+<ds:datastoreItem xmlns:ds="http://schemas.openxmlformats.org/officeDocument/2006/customXml" ds:itemID="{354BACC4-9DA2-4FB7-9E70-5BF70842BDCB}">
   <ds:schemaRefs>
     <ds:schemaRef ds:uri="http://schemas.openxmlformats.org/officeDocument/2006/bibliography"/>
   </ds:schemaRefs>

</xml_diff>

<commit_message>
Adding more juicy responses, debugging parser more, and documentating parser
</commit_message>
<xml_diff>
--- a/Dev/Developer Documentation.docx
+++ b/Dev/Developer Documentation.docx
@@ -52,7 +52,7 @@
           <w:r>
             <w:fldChar w:fldCharType="separate"/>
           </w:r>
-          <w:hyperlink w:anchor="_Toc22829647" w:history="1">
+          <w:hyperlink w:anchor="_Toc23582082" w:history="1">
             <w:r>
               <w:rPr>
                 <w:rStyle w:val="Hyperlink"/>
@@ -79,7 +79,7 @@
                 <w:noProof/>
                 <w:webHidden/>
               </w:rPr>
-              <w:instrText xml:space="preserve"> PAGEREF _Toc22829647 \h </w:instrText>
+              <w:instrText xml:space="preserve"> PAGEREF _Toc23582082 \h </w:instrText>
             </w:r>
             <w:r>
               <w:rPr>
@@ -99,7 +99,7 @@
                 <w:noProof/>
                 <w:webHidden/>
               </w:rPr>
-              <w:t>1</w:t>
+              <w:t>2</w:t>
             </w:r>
             <w:r>
               <w:rPr>
@@ -121,7 +121,7 @@
               <w:noProof/>
             </w:rPr>
           </w:pPr>
-          <w:hyperlink w:anchor="_Toc22829648" w:history="1">
+          <w:hyperlink w:anchor="_Toc23582083" w:history="1">
             <w:r>
               <w:rPr>
                 <w:rStyle w:val="Hyperlink"/>
@@ -148,7 +148,7 @@
                 <w:noProof/>
                 <w:webHidden/>
               </w:rPr>
-              <w:instrText xml:space="preserve"> PAGEREF _Toc22829648 \h </w:instrText>
+              <w:instrText xml:space="preserve"> PAGEREF _Toc23582083 \h </w:instrText>
             </w:r>
             <w:r>
               <w:rPr>
@@ -190,7 +190,7 @@
               <w:noProof/>
             </w:rPr>
           </w:pPr>
-          <w:hyperlink w:anchor="_Toc22829649" w:history="1">
+          <w:hyperlink w:anchor="_Toc23582084" w:history="1">
             <w:r>
               <w:rPr>
                 <w:rStyle w:val="Hyperlink"/>
@@ -217,7 +217,7 @@
                 <w:noProof/>
                 <w:webHidden/>
               </w:rPr>
-              <w:instrText xml:space="preserve"> PAGEREF _Toc22829649 \h </w:instrText>
+              <w:instrText xml:space="preserve"> PAGEREF _Toc23582084 \h </w:instrText>
             </w:r>
             <w:r>
               <w:rPr>
@@ -259,7 +259,7 @@
               <w:noProof/>
             </w:rPr>
           </w:pPr>
-          <w:hyperlink w:anchor="_Toc22829650" w:history="1">
+          <w:hyperlink w:anchor="_Toc23582085" w:history="1">
             <w:r>
               <w:rPr>
                 <w:rStyle w:val="Hyperlink"/>
@@ -286,7 +286,7 @@
                 <w:noProof/>
                 <w:webHidden/>
               </w:rPr>
-              <w:instrText xml:space="preserve"> PAGEREF _Toc22829650 \h </w:instrText>
+              <w:instrText xml:space="preserve"> PAGEREF _Toc23582085 \h </w:instrText>
             </w:r>
             <w:r>
               <w:rPr>
@@ -306,7 +306,7 @@
                 <w:noProof/>
                 <w:webHidden/>
               </w:rPr>
-              <w:t>2</w:t>
+              <w:t>3</w:t>
             </w:r>
             <w:r>
               <w:rPr>
@@ -328,7 +328,7 @@
               <w:noProof/>
             </w:rPr>
           </w:pPr>
-          <w:hyperlink w:anchor="_Toc22829651" w:history="1">
+          <w:hyperlink w:anchor="_Toc23582086" w:history="1">
             <w:r>
               <w:rPr>
                 <w:rStyle w:val="Hyperlink"/>
@@ -355,7 +355,7 @@
                 <w:noProof/>
                 <w:webHidden/>
               </w:rPr>
-              <w:instrText xml:space="preserve"> PAGEREF _Toc22829651 \h </w:instrText>
+              <w:instrText xml:space="preserve"> PAGEREF _Toc23582086 \h </w:instrText>
             </w:r>
             <w:r>
               <w:rPr>
@@ -397,13 +397,13 @@
               <w:noProof/>
             </w:rPr>
           </w:pPr>
-          <w:hyperlink w:anchor="_Toc22829652" w:history="1">
+          <w:hyperlink w:anchor="_Toc23582087" w:history="1">
             <w:r>
               <w:rPr>
                 <w:rStyle w:val="Hyperlink"/>
                 <w:noProof/>
               </w:rPr>
-              <w:t>Auto Surrounding Descriptions</w:t>
+              <w:t>Auto Surrounding Descriptions (no interriors)</w:t>
             </w:r>
             <w:r>
               <w:rPr>
@@ -424,7 +424,7 @@
                 <w:noProof/>
                 <w:webHidden/>
               </w:rPr>
-              <w:instrText xml:space="preserve"> PAGEREF _Toc22829652 \h </w:instrText>
+              <w:instrText xml:space="preserve"> PAGEREF _Toc23582087 \h </w:instrText>
             </w:r>
             <w:r>
               <w:rPr>
@@ -466,7 +466,7 @@
               <w:noProof/>
             </w:rPr>
           </w:pPr>
-          <w:hyperlink w:anchor="_Toc22829653" w:history="1">
+          <w:hyperlink w:anchor="_Toc23582088" w:history="1">
             <w:r>
               <w:rPr>
                 <w:rStyle w:val="Hyperlink"/>
@@ -493,7 +493,7 @@
                 <w:noProof/>
                 <w:webHidden/>
               </w:rPr>
-              <w:instrText xml:space="preserve"> PAGEREF _Toc22829653 \h </w:instrText>
+              <w:instrText xml:space="preserve"> PAGEREF _Toc23582088 \h </w:instrText>
             </w:r>
             <w:r>
               <w:rPr>
@@ -535,7 +535,7 @@
               <w:noProof/>
             </w:rPr>
           </w:pPr>
-          <w:hyperlink w:anchor="_Toc22829654" w:history="1">
+          <w:hyperlink w:anchor="_Toc23582089" w:history="1">
             <w:r>
               <w:rPr>
                 <w:rStyle w:val="Hyperlink"/>
@@ -562,7 +562,7 @@
                 <w:noProof/>
                 <w:webHidden/>
               </w:rPr>
-              <w:instrText xml:space="preserve"> PAGEREF _Toc22829654 \h </w:instrText>
+              <w:instrText xml:space="preserve"> PAGEREF _Toc23582089 \h </w:instrText>
             </w:r>
             <w:r>
               <w:rPr>
@@ -583,6 +583,213 @@
                 <w:webHidden/>
               </w:rPr>
               <w:t>4</w:t>
+            </w:r>
+            <w:r>
+              <w:rPr>
+                <w:noProof/>
+                <w:webHidden/>
+              </w:rPr>
+              <w:fldChar w:fldCharType="end"/>
+            </w:r>
+          </w:hyperlink>
+        </w:p>
+        <w:p>
+          <w:pPr>
+            <w:pStyle w:val="TOC2"/>
+            <w:tabs>
+              <w:tab w:val="right" w:leader="dot" w:pos="9350"/>
+            </w:tabs>
+            <w:rPr>
+              <w:rFonts w:eastAsiaTheme="minorEastAsia"/>
+              <w:noProof/>
+            </w:rPr>
+          </w:pPr>
+          <w:hyperlink w:anchor="_Toc23582090" w:history="1">
+            <w:r>
+              <w:rPr>
+                <w:rStyle w:val="Hyperlink"/>
+                <w:noProof/>
+              </w:rPr>
+              <w:t>Text Parser</w:t>
+            </w:r>
+            <w:r>
+              <w:rPr>
+                <w:noProof/>
+                <w:webHidden/>
+              </w:rPr>
+              <w:tab/>
+            </w:r>
+            <w:r>
+              <w:rPr>
+                <w:noProof/>
+                <w:webHidden/>
+              </w:rPr>
+              <w:fldChar w:fldCharType="begin"/>
+            </w:r>
+            <w:r>
+              <w:rPr>
+                <w:noProof/>
+                <w:webHidden/>
+              </w:rPr>
+              <w:instrText xml:space="preserve"> PAGEREF _Toc23582090 \h </w:instrText>
+            </w:r>
+            <w:r>
+              <w:rPr>
+                <w:noProof/>
+                <w:webHidden/>
+              </w:rPr>
+            </w:r>
+            <w:r>
+              <w:rPr>
+                <w:noProof/>
+                <w:webHidden/>
+              </w:rPr>
+              <w:fldChar w:fldCharType="separate"/>
+            </w:r>
+            <w:r>
+              <w:rPr>
+                <w:noProof/>
+                <w:webHidden/>
+              </w:rPr>
+              <w:t>6</w:t>
+            </w:r>
+            <w:r>
+              <w:rPr>
+                <w:noProof/>
+                <w:webHidden/>
+              </w:rPr>
+              <w:fldChar w:fldCharType="end"/>
+            </w:r>
+          </w:hyperlink>
+        </w:p>
+        <w:p>
+          <w:pPr>
+            <w:pStyle w:val="TOC3"/>
+            <w:tabs>
+              <w:tab w:val="right" w:leader="dot" w:pos="9350"/>
+            </w:tabs>
+            <w:rPr>
+              <w:rFonts w:eastAsiaTheme="minorEastAsia"/>
+              <w:noProof/>
+            </w:rPr>
+          </w:pPr>
+          <w:hyperlink w:anchor="_Toc23582091" w:history="1">
+            <w:r>
+              <w:rPr>
+                <w:rStyle w:val="Hyperlink"/>
+                <w:noProof/>
+              </w:rPr>
+              <w:t>Description</w:t>
+            </w:r>
+            <w:r>
+              <w:rPr>
+                <w:noProof/>
+                <w:webHidden/>
+              </w:rPr>
+              <w:tab/>
+            </w:r>
+            <w:r>
+              <w:rPr>
+                <w:noProof/>
+                <w:webHidden/>
+              </w:rPr>
+              <w:fldChar w:fldCharType="begin"/>
+            </w:r>
+            <w:r>
+              <w:rPr>
+                <w:noProof/>
+                <w:webHidden/>
+              </w:rPr>
+              <w:instrText xml:space="preserve"> PAGEREF _Toc23582091 \h </w:instrText>
+            </w:r>
+            <w:r>
+              <w:rPr>
+                <w:noProof/>
+                <w:webHidden/>
+              </w:rPr>
+            </w:r>
+            <w:r>
+              <w:rPr>
+                <w:noProof/>
+                <w:webHidden/>
+              </w:rPr>
+              <w:fldChar w:fldCharType="separate"/>
+            </w:r>
+            <w:r>
+              <w:rPr>
+                <w:noProof/>
+                <w:webHidden/>
+              </w:rPr>
+              <w:t>6</w:t>
+            </w:r>
+            <w:r>
+              <w:rPr>
+                <w:noProof/>
+                <w:webHidden/>
+              </w:rPr>
+              <w:fldChar w:fldCharType="end"/>
+            </w:r>
+          </w:hyperlink>
+        </w:p>
+        <w:p>
+          <w:pPr>
+            <w:pStyle w:val="TOC2"/>
+            <w:tabs>
+              <w:tab w:val="right" w:leader="dot" w:pos="9350"/>
+            </w:tabs>
+            <w:rPr>
+              <w:rFonts w:eastAsiaTheme="minorEastAsia"/>
+              <w:noProof/>
+            </w:rPr>
+          </w:pPr>
+          <w:hyperlink w:anchor="_Toc23582092" w:history="1">
+            <w:r>
+              <w:rPr>
+                <w:rStyle w:val="Hyperlink"/>
+                <w:noProof/>
+              </w:rPr>
+              <w:t>Colours</w:t>
+            </w:r>
+            <w:r>
+              <w:rPr>
+                <w:noProof/>
+                <w:webHidden/>
+              </w:rPr>
+              <w:tab/>
+            </w:r>
+            <w:r>
+              <w:rPr>
+                <w:noProof/>
+                <w:webHidden/>
+              </w:rPr>
+              <w:fldChar w:fldCharType="begin"/>
+            </w:r>
+            <w:r>
+              <w:rPr>
+                <w:noProof/>
+                <w:webHidden/>
+              </w:rPr>
+              <w:instrText xml:space="preserve"> PAGEREF _Toc23582092 \h </w:instrText>
+            </w:r>
+            <w:r>
+              <w:rPr>
+                <w:noProof/>
+                <w:webHidden/>
+              </w:rPr>
+            </w:r>
+            <w:r>
+              <w:rPr>
+                <w:noProof/>
+                <w:webHidden/>
+              </w:rPr>
+              <w:fldChar w:fldCharType="separate"/>
+            </w:r>
+            <w:r>
+              <w:rPr>
+                <w:noProof/>
+                <w:webHidden/>
+              </w:rPr>
+              <w:t>6</w:t>
             </w:r>
             <w:r>
               <w:rPr>
@@ -604,7 +811,7 @@
               <w:noProof/>
             </w:rPr>
           </w:pPr>
-          <w:hyperlink w:anchor="_Toc22829655" w:history="1">
+          <w:hyperlink w:anchor="_Toc23582093" w:history="1">
             <w:r>
               <w:rPr>
                 <w:rStyle w:val="Hyperlink"/>
@@ -631,7 +838,7 @@
                 <w:noProof/>
                 <w:webHidden/>
               </w:rPr>
-              <w:instrText xml:space="preserve"> PAGEREF _Toc22829655 \h </w:instrText>
+              <w:instrText xml:space="preserve"> PAGEREF _Toc23582093 \h </w:instrText>
             </w:r>
             <w:r>
               <w:rPr>
@@ -651,7 +858,7 @@
                 <w:noProof/>
                 <w:webHidden/>
               </w:rPr>
-              <w:t>6</w:t>
+              <w:t>7</w:t>
             </w:r>
             <w:r>
               <w:rPr>
@@ -673,7 +880,7 @@
               <w:noProof/>
             </w:rPr>
           </w:pPr>
-          <w:hyperlink w:anchor="_Toc22829656" w:history="1">
+          <w:hyperlink w:anchor="_Toc23582094" w:history="1">
             <w:r>
               <w:rPr>
                 <w:rStyle w:val="Hyperlink"/>
@@ -700,7 +907,7 @@
                 <w:noProof/>
                 <w:webHidden/>
               </w:rPr>
-              <w:instrText xml:space="preserve"> PAGEREF _Toc22829656 \h </w:instrText>
+              <w:instrText xml:space="preserve"> PAGEREF _Toc23582094 \h </w:instrText>
             </w:r>
             <w:r>
               <w:rPr>
@@ -720,7 +927,7 @@
                 <w:noProof/>
                 <w:webHidden/>
               </w:rPr>
-              <w:t>6</w:t>
+              <w:t>7</w:t>
             </w:r>
             <w:r>
               <w:rPr>
@@ -742,7 +949,7 @@
               <w:noProof/>
             </w:rPr>
           </w:pPr>
-          <w:hyperlink w:anchor="_Toc22829657" w:history="1">
+          <w:hyperlink w:anchor="_Toc23582095" w:history="1">
             <w:r>
               <w:rPr>
                 <w:rStyle w:val="Hyperlink"/>
@@ -769,7 +976,7 @@
                 <w:noProof/>
                 <w:webHidden/>
               </w:rPr>
-              <w:instrText xml:space="preserve"> PAGEREF _Toc22829657 \h </w:instrText>
+              <w:instrText xml:space="preserve"> PAGEREF _Toc23582095 \h </w:instrText>
             </w:r>
             <w:r>
               <w:rPr>
@@ -789,7 +996,7 @@
                 <w:noProof/>
                 <w:webHidden/>
               </w:rPr>
-              <w:t>6</w:t>
+              <w:t>7</w:t>
             </w:r>
             <w:r>
               <w:rPr>
@@ -811,7 +1018,7 @@
               <w:noProof/>
             </w:rPr>
           </w:pPr>
-          <w:hyperlink w:anchor="_Toc22829658" w:history="1">
+          <w:hyperlink w:anchor="_Toc23582096" w:history="1">
             <w:r>
               <w:rPr>
                 <w:rStyle w:val="Hyperlink"/>
@@ -838,7 +1045,7 @@
                 <w:noProof/>
                 <w:webHidden/>
               </w:rPr>
-              <w:instrText xml:space="preserve"> PAGEREF _Toc22829658 \h </w:instrText>
+              <w:instrText xml:space="preserve"> PAGEREF _Toc23582096 \h </w:instrText>
             </w:r>
             <w:r>
               <w:rPr>
@@ -858,7 +1065,7 @@
                 <w:noProof/>
                 <w:webHidden/>
               </w:rPr>
-              <w:t>7</w:t>
+              <w:t>8</w:t>
             </w:r>
             <w:r>
               <w:rPr>
@@ -880,7 +1087,7 @@
               <w:noProof/>
             </w:rPr>
           </w:pPr>
-          <w:hyperlink w:anchor="_Toc22829659" w:history="1">
+          <w:hyperlink w:anchor="_Toc23582097" w:history="1">
             <w:r>
               <w:rPr>
                 <w:rStyle w:val="Hyperlink"/>
@@ -907,7 +1114,7 @@
                 <w:noProof/>
                 <w:webHidden/>
               </w:rPr>
-              <w:instrText xml:space="preserve"> PAGEREF _Toc22829659 \h </w:instrText>
+              <w:instrText xml:space="preserve"> PAGEREF _Toc23582097 \h </w:instrText>
             </w:r>
             <w:r>
               <w:rPr>
@@ -927,7 +1134,7 @@
                 <w:noProof/>
                 <w:webHidden/>
               </w:rPr>
-              <w:t>7</w:t>
+              <w:t>8</w:t>
             </w:r>
             <w:r>
               <w:rPr>
@@ -949,7 +1156,7 @@
               <w:noProof/>
             </w:rPr>
           </w:pPr>
-          <w:hyperlink w:anchor="_Toc22829660" w:history="1">
+          <w:hyperlink w:anchor="_Toc23582098" w:history="1">
             <w:r>
               <w:rPr>
                 <w:rStyle w:val="Hyperlink"/>
@@ -976,7 +1183,7 @@
                 <w:noProof/>
                 <w:webHidden/>
               </w:rPr>
-              <w:instrText xml:space="preserve"> PAGEREF _Toc22829660 \h </w:instrText>
+              <w:instrText xml:space="preserve"> PAGEREF _Toc23582098 \h </w:instrText>
             </w:r>
             <w:r>
               <w:rPr>
@@ -996,7 +1203,7 @@
                 <w:noProof/>
                 <w:webHidden/>
               </w:rPr>
-              <w:t>8</w:t>
+              <w:t>9</w:t>
             </w:r>
             <w:r>
               <w:rPr>
@@ -1018,7 +1225,7 @@
               <w:noProof/>
             </w:rPr>
           </w:pPr>
-          <w:hyperlink w:anchor="_Toc22829661" w:history="1">
+          <w:hyperlink w:anchor="_Toc23582099" w:history="1">
             <w:r>
               <w:rPr>
                 <w:rStyle w:val="Hyperlink"/>
@@ -1045,7 +1252,7 @@
                 <w:noProof/>
                 <w:webHidden/>
               </w:rPr>
-              <w:instrText xml:space="preserve"> PAGEREF _Toc22829661 \h </w:instrText>
+              <w:instrText xml:space="preserve"> PAGEREF _Toc23582099 \h </w:instrText>
             </w:r>
             <w:r>
               <w:rPr>
@@ -1065,7 +1272,7 @@
                 <w:noProof/>
                 <w:webHidden/>
               </w:rPr>
-              <w:t>8</w:t>
+              <w:t>9</w:t>
             </w:r>
             <w:r>
               <w:rPr>
@@ -1087,7 +1294,7 @@
               <w:noProof/>
             </w:rPr>
           </w:pPr>
-          <w:hyperlink w:anchor="_Toc22829662" w:history="1">
+          <w:hyperlink w:anchor="_Toc23582100" w:history="1">
             <w:r>
               <w:rPr>
                 <w:rStyle w:val="Hyperlink"/>
@@ -1114,7 +1321,7 @@
                 <w:noProof/>
                 <w:webHidden/>
               </w:rPr>
-              <w:instrText xml:space="preserve"> PAGEREF _Toc22829662 \h </w:instrText>
+              <w:instrText xml:space="preserve"> PAGEREF _Toc23582100 \h </w:instrText>
             </w:r>
             <w:r>
               <w:rPr>
@@ -1156,7 +1363,7 @@
               <w:noProof/>
             </w:rPr>
           </w:pPr>
-          <w:hyperlink w:anchor="_Toc22829663" w:history="1">
+          <w:hyperlink w:anchor="_Toc23582101" w:history="1">
             <w:r>
               <w:rPr>
                 <w:rStyle w:val="Hyperlink"/>
@@ -1183,7 +1390,7 @@
                 <w:noProof/>
                 <w:webHidden/>
               </w:rPr>
-              <w:instrText xml:space="preserve"> PAGEREF _Toc22829663 \h </w:instrText>
+              <w:instrText xml:space="preserve"> PAGEREF _Toc23582101 \h </w:instrText>
             </w:r>
             <w:r>
               <w:rPr>
@@ -1203,7 +1410,7 @@
                 <w:noProof/>
                 <w:webHidden/>
               </w:rPr>
-              <w:t>9</w:t>
+              <w:t>10</w:t>
             </w:r>
             <w:r>
               <w:rPr>
@@ -1225,7 +1432,7 @@
               <w:noProof/>
             </w:rPr>
           </w:pPr>
-          <w:hyperlink w:anchor="_Toc22829664" w:history="1">
+          <w:hyperlink w:anchor="_Toc23582102" w:history="1">
             <w:r>
               <w:rPr>
                 <w:rStyle w:val="Hyperlink"/>
@@ -1252,7 +1459,7 @@
                 <w:noProof/>
                 <w:webHidden/>
               </w:rPr>
-              <w:instrText xml:space="preserve"> PAGEREF _Toc22829664 \h </w:instrText>
+              <w:instrText xml:space="preserve"> PAGEREF _Toc23582102 \h </w:instrText>
             </w:r>
             <w:r>
               <w:rPr>
@@ -1272,7 +1479,7 @@
                 <w:noProof/>
                 <w:webHidden/>
               </w:rPr>
-              <w:t>9</w:t>
+              <w:t>10</w:t>
             </w:r>
             <w:r>
               <w:rPr>
@@ -1294,7 +1501,7 @@
               <w:noProof/>
             </w:rPr>
           </w:pPr>
-          <w:hyperlink w:anchor="_Toc22829665" w:history="1">
+          <w:hyperlink w:anchor="_Toc23582103" w:history="1">
             <w:r>
               <w:rPr>
                 <w:rStyle w:val="Hyperlink"/>
@@ -1321,7 +1528,7 @@
                 <w:noProof/>
                 <w:webHidden/>
               </w:rPr>
-              <w:instrText xml:space="preserve"> PAGEREF _Toc22829665 \h </w:instrText>
+              <w:instrText xml:space="preserve"> PAGEREF _Toc23582103 \h </w:instrText>
             </w:r>
             <w:r>
               <w:rPr>
@@ -1341,7 +1548,7 @@
                 <w:noProof/>
                 <w:webHidden/>
               </w:rPr>
-              <w:t>9</w:t>
+              <w:t>10</w:t>
             </w:r>
             <w:r>
               <w:rPr>
@@ -1363,7 +1570,7 @@
               <w:noProof/>
             </w:rPr>
           </w:pPr>
-          <w:hyperlink w:anchor="_Toc22829666" w:history="1">
+          <w:hyperlink w:anchor="_Toc23582104" w:history="1">
             <w:r>
               <w:rPr>
                 <w:rStyle w:val="Hyperlink"/>
@@ -1390,7 +1597,7 @@
                 <w:noProof/>
                 <w:webHidden/>
               </w:rPr>
-              <w:instrText xml:space="preserve"> PAGEREF _Toc22829666 \h </w:instrText>
+              <w:instrText xml:space="preserve"> PAGEREF _Toc23582104 \h </w:instrText>
             </w:r>
             <w:r>
               <w:rPr>
@@ -1410,7 +1617,7 @@
                 <w:noProof/>
                 <w:webHidden/>
               </w:rPr>
-              <w:t>9</w:t>
+              <w:t>10</w:t>
             </w:r>
             <w:r>
               <w:rPr>
@@ -1432,7 +1639,7 @@
               <w:noProof/>
             </w:rPr>
           </w:pPr>
-          <w:hyperlink w:anchor="_Toc22829667" w:history="1">
+          <w:hyperlink w:anchor="_Toc23582105" w:history="1">
             <w:r>
               <w:rPr>
                 <w:rStyle w:val="Hyperlink"/>
@@ -1459,7 +1666,7 @@
                 <w:noProof/>
                 <w:webHidden/>
               </w:rPr>
-              <w:instrText xml:space="preserve"> PAGEREF _Toc22829667 \h </w:instrText>
+              <w:instrText xml:space="preserve"> PAGEREF _Toc23582105 \h </w:instrText>
             </w:r>
             <w:r>
               <w:rPr>
@@ -1479,7 +1686,7 @@
                 <w:noProof/>
                 <w:webHidden/>
               </w:rPr>
-              <w:t>10</w:t>
+              <w:t>11</w:t>
             </w:r>
             <w:r>
               <w:rPr>
@@ -1501,7 +1708,7 @@
               <w:noProof/>
             </w:rPr>
           </w:pPr>
-          <w:hyperlink w:anchor="_Toc22829668" w:history="1">
+          <w:hyperlink w:anchor="_Toc23582106" w:history="1">
             <w:r>
               <w:rPr>
                 <w:rStyle w:val="Hyperlink"/>
@@ -1528,7 +1735,7 @@
                 <w:noProof/>
                 <w:webHidden/>
               </w:rPr>
-              <w:instrText xml:space="preserve"> PAGEREF _Toc22829668 \h </w:instrText>
+              <w:instrText xml:space="preserve"> PAGEREF _Toc23582106 \h </w:instrText>
             </w:r>
             <w:r>
               <w:rPr>
@@ -1548,7 +1755,7 @@
                 <w:noProof/>
                 <w:webHidden/>
               </w:rPr>
-              <w:t>10</w:t>
+              <w:t>11</w:t>
             </w:r>
             <w:r>
               <w:rPr>
@@ -1570,7 +1777,7 @@
               <w:noProof/>
             </w:rPr>
           </w:pPr>
-          <w:hyperlink w:anchor="_Toc22829669" w:history="1">
+          <w:hyperlink w:anchor="_Toc23582107" w:history="1">
             <w:r>
               <w:rPr>
                 <w:rStyle w:val="Hyperlink"/>
@@ -1597,7 +1804,7 @@
                 <w:noProof/>
                 <w:webHidden/>
               </w:rPr>
-              <w:instrText xml:space="preserve"> PAGEREF _Toc22829669 \h </w:instrText>
+              <w:instrText xml:space="preserve"> PAGEREF _Toc23582107 \h </w:instrText>
             </w:r>
             <w:r>
               <w:rPr>
@@ -1617,7 +1824,7 @@
                 <w:noProof/>
                 <w:webHidden/>
               </w:rPr>
-              <w:t>11</w:t>
+              <w:t>12</w:t>
             </w:r>
             <w:r>
               <w:rPr>
@@ -1639,7 +1846,7 @@
               <w:noProof/>
             </w:rPr>
           </w:pPr>
-          <w:hyperlink w:anchor="_Toc22829670" w:history="1">
+          <w:hyperlink w:anchor="_Toc23582108" w:history="1">
             <w:r>
               <w:rPr>
                 <w:rStyle w:val="Hyperlink"/>
@@ -1666,7 +1873,7 @@
                 <w:noProof/>
                 <w:webHidden/>
               </w:rPr>
-              <w:instrText xml:space="preserve"> PAGEREF _Toc22829670 \h </w:instrText>
+              <w:instrText xml:space="preserve"> PAGEREF _Toc23582108 \h </w:instrText>
             </w:r>
             <w:r>
               <w:rPr>
@@ -1686,7 +1893,7 @@
                 <w:noProof/>
                 <w:webHidden/>
               </w:rPr>
-              <w:t>12</w:t>
+              <w:t>13</w:t>
             </w:r>
             <w:r>
               <w:rPr>
@@ -1708,7 +1915,7 @@
               <w:noProof/>
             </w:rPr>
           </w:pPr>
-          <w:hyperlink w:anchor="_Toc22829671" w:history="1">
+          <w:hyperlink w:anchor="_Toc23582109" w:history="1">
             <w:r>
               <w:rPr>
                 <w:rStyle w:val="Hyperlink"/>
@@ -1735,7 +1942,7 @@
                 <w:noProof/>
                 <w:webHidden/>
               </w:rPr>
-              <w:instrText xml:space="preserve"> PAGEREF _Toc22829671 \h </w:instrText>
+              <w:instrText xml:space="preserve"> PAGEREF _Toc23582109 \h </w:instrText>
             </w:r>
             <w:r>
               <w:rPr>
@@ -1755,7 +1962,7 @@
                 <w:noProof/>
                 <w:webHidden/>
               </w:rPr>
-              <w:t>12</w:t>
+              <w:t>13</w:t>
             </w:r>
             <w:r>
               <w:rPr>
@@ -1777,7 +1984,7 @@
               <w:noProof/>
             </w:rPr>
           </w:pPr>
-          <w:hyperlink w:anchor="_Toc22829672" w:history="1">
+          <w:hyperlink w:anchor="_Toc23582110" w:history="1">
             <w:r>
               <w:rPr>
                 <w:rStyle w:val="Hyperlink"/>
@@ -1804,7 +2011,7 @@
                 <w:noProof/>
                 <w:webHidden/>
               </w:rPr>
-              <w:instrText xml:space="preserve"> PAGEREF _Toc22829672 \h </w:instrText>
+              <w:instrText xml:space="preserve"> PAGEREF _Toc23582110 \h </w:instrText>
             </w:r>
             <w:r>
               <w:rPr>
@@ -1824,7 +2031,7 @@
                 <w:noProof/>
                 <w:webHidden/>
               </w:rPr>
-              <w:t>12</w:t>
+              <w:t>13</w:t>
             </w:r>
             <w:r>
               <w:rPr>
@@ -1846,7 +2053,7 @@
               <w:noProof/>
             </w:rPr>
           </w:pPr>
-          <w:hyperlink w:anchor="_Toc22829673" w:history="1">
+          <w:hyperlink w:anchor="_Toc23582111" w:history="1">
             <w:r>
               <w:rPr>
                 <w:rStyle w:val="Hyperlink"/>
@@ -1873,7 +2080,7 @@
                 <w:noProof/>
                 <w:webHidden/>
               </w:rPr>
-              <w:instrText xml:space="preserve"> PAGEREF _Toc22829673 \h </w:instrText>
+              <w:instrText xml:space="preserve"> PAGEREF _Toc23582111 \h </w:instrText>
             </w:r>
             <w:r>
               <w:rPr>
@@ -1893,7 +2100,7 @@
                 <w:noProof/>
                 <w:webHidden/>
               </w:rPr>
-              <w:t>12</w:t>
+              <w:t>13</w:t>
             </w:r>
             <w:r>
               <w:rPr>
@@ -1920,8 +2127,9 @@
       <w:pPr>
         <w:pStyle w:val="Heading1"/>
       </w:pPr>
-      <w:bookmarkStart w:id="0" w:name="_Toc22829647"/>
-      <w:r>
+      <w:bookmarkStart w:id="0" w:name="_Toc23582082"/>
+      <w:r>
+        <w:lastRenderedPageBreak/>
         <w:t>0.30 – Kipling Update</w:t>
       </w:r>
       <w:r>
@@ -1973,9 +2181,8 @@
       <w:pPr>
         <w:pStyle w:val="Heading2"/>
       </w:pPr>
-      <w:bookmarkStart w:id="1" w:name="_Toc22829648"/>
-      <w:r>
-        <w:lastRenderedPageBreak/>
+      <w:bookmarkStart w:id="1" w:name="_Toc23582083"/>
+      <w:r>
         <w:t xml:space="preserve">Settings, </w:t>
       </w:r>
       <w:proofErr w:type="spellStart"/>
@@ -2260,25 +2467,7 @@
           <w:sz w:val="18"/>
           <w:szCs w:val="18"/>
         </w:rPr>
-        <w:t xml:space="preserve"># Combining all the normal verbs into DEVVERBS to make the extended list when in </w:t>
-      </w:r>
-      <w:proofErr w:type="spellStart"/>
-      <w:r>
-        <w:rPr>
-          <w:color w:val="808080"/>
-          <w:sz w:val="18"/>
-          <w:szCs w:val="18"/>
-        </w:rPr>
-        <w:t>dev</w:t>
-      </w:r>
-      <w:proofErr w:type="spellEnd"/>
-      <w:r>
-        <w:rPr>
-          <w:color w:val="808080"/>
-          <w:sz w:val="18"/>
-          <w:szCs w:val="18"/>
-        </w:rPr>
-        <w:t xml:space="preserve"> mode</w:t>
+        <w:t># Combining all the normal verbs into DEVVERBS to make the extended list when in dev mode</w:t>
       </w:r>
     </w:p>
     <w:p/>
@@ -2347,7 +2536,7 @@
       <w:pPr>
         <w:pStyle w:val="Heading2"/>
       </w:pPr>
-      <w:bookmarkStart w:id="2" w:name="_Toc22829649"/>
+      <w:bookmarkStart w:id="2" w:name="_Toc23582084"/>
       <w:r>
         <w:t>Pack-a-Punch (Bit of a Secret)</w:t>
       </w:r>
@@ -2371,8 +2560,9 @@
       <w:pPr>
         <w:pStyle w:val="Heading2"/>
       </w:pPr>
-      <w:bookmarkStart w:id="3" w:name="_Toc22829650"/>
-      <w:r>
+      <w:bookmarkStart w:id="3" w:name="_Toc23582085"/>
+      <w:r>
+        <w:lastRenderedPageBreak/>
         <w:t>Interiors FINALLY</w:t>
       </w:r>
       <w:bookmarkEnd w:id="3"/>
@@ -2398,9 +2588,8 @@
         <w:rPr>
           <w:noProof/>
         </w:rPr>
-        <w:lastRenderedPageBreak/>
         <w:drawing>
-          <wp:anchor distT="0" distB="0" distL="114300" distR="114300" simplePos="0" relativeHeight="251657728" behindDoc="1" locked="0" layoutInCell="1" allowOverlap="1" wp14:anchorId="1ACA209E" wp14:editId="5751FCAD">
+          <wp:anchor distT="0" distB="0" distL="114300" distR="114300" simplePos="0" relativeHeight="251656704" behindDoc="1" locked="0" layoutInCell="1" allowOverlap="1" wp14:anchorId="1ACA209E" wp14:editId="5751FCAD">
             <wp:simplePos x="0" y="0"/>
             <wp:positionH relativeFrom="margin">
               <wp:align>left</wp:align>
@@ -2454,7 +2643,7 @@
       <w:pPr>
         <w:pStyle w:val="Heading2"/>
       </w:pPr>
-      <w:bookmarkStart w:id="4" w:name="_Toc22829651"/>
+      <w:bookmarkStart w:id="4" w:name="_Toc23582086"/>
       <w:r>
         <w:t>Text Based Adventure</w:t>
       </w:r>
@@ -2518,9 +2707,20 @@
       <w:pPr>
         <w:pStyle w:val="Heading2"/>
       </w:pPr>
-      <w:bookmarkStart w:id="5" w:name="_Toc22829652"/>
+      <w:bookmarkStart w:id="5" w:name="_Toc23582087"/>
       <w:r>
         <w:t>Auto Surrounding Descriptions</w:t>
+      </w:r>
+      <w:r>
+        <w:t xml:space="preserve"> (no </w:t>
+      </w:r>
+      <w:proofErr w:type="spellStart"/>
+      <w:r>
+        <w:t>interriors</w:t>
+      </w:r>
+      <w:proofErr w:type="spellEnd"/>
+      <w:r>
+        <w:t>)</w:t>
       </w:r>
       <w:bookmarkEnd w:id="5"/>
     </w:p>
@@ -2528,7 +2728,7 @@
       <w:pPr>
         <w:pStyle w:val="Heading3"/>
       </w:pPr>
-      <w:bookmarkStart w:id="6" w:name="_Toc22829653"/>
+      <w:bookmarkStart w:id="6" w:name="_Toc23582088"/>
       <w:r>
         <w:t>Description</w:t>
       </w:r>
@@ -2552,10 +2752,7 @@
     </w:p>
     <w:p>
       <w:r>
-        <w:t xml:space="preserve">1. </w:t>
-      </w:r>
-      <w:r>
-        <w:t xml:space="preserve">IF First time visiting: Print “You enter _” then </w:t>
+        <w:t xml:space="preserve">1. IF First time visiting: Print “You enter _” then </w:t>
       </w:r>
       <w:proofErr w:type="spellStart"/>
       <w:r>
@@ -2568,19 +2765,7 @@
     </w:p>
     <w:p>
       <w:r>
-        <w:t>2</w:t>
-      </w:r>
-      <w:r>
-        <w:t xml:space="preserve">. </w:t>
-      </w:r>
-      <w:r>
-        <w:t xml:space="preserve">Now Search function prints </w:t>
-      </w:r>
-      <w:r>
-        <w:t>~MAP NAME~</w:t>
-      </w:r>
-      <w:r>
-        <w:t xml:space="preserve"> + </w:t>
+        <w:t xml:space="preserve">2. Now Search function prints ~MAP NAME~ + </w:t>
       </w:r>
       <w:proofErr w:type="spellStart"/>
       <w:r>
@@ -2593,13 +2778,7 @@
     </w:p>
     <w:p>
       <w:r>
-        <w:t>3</w:t>
-      </w:r>
-      <w:r>
-        <w:t>. What do you want to do input</w:t>
-      </w:r>
-      <w:r>
-        <w:t>?</w:t>
+        <w:t>3. What do you want to do input?</w:t>
       </w:r>
       <w:r>
         <w:tab/>
@@ -2607,10 +2786,7 @@
     </w:p>
     <w:p>
       <w:r>
-        <w:t>4</w:t>
-      </w:r>
-      <w:r>
-        <w:t xml:space="preserve">. </w:t>
+        <w:t xml:space="preserve">4. </w:t>
       </w:r>
       <w:proofErr w:type="spellStart"/>
       <w:r>
@@ -2623,8 +2799,11 @@
     </w:p>
     <w:p>
       <w:r>
+        <w:rPr>
+          <w:noProof/>
+        </w:rPr>
         <w:drawing>
-          <wp:anchor distT="0" distB="0" distL="114300" distR="114300" simplePos="0" relativeHeight="251662848" behindDoc="1" locked="0" layoutInCell="1" allowOverlap="1" wp14:anchorId="3F43DFC0" wp14:editId="29EB9900">
+          <wp:anchor distT="0" distB="0" distL="114300" distR="114300" simplePos="0" relativeHeight="251658752" behindDoc="1" locked="0" layoutInCell="1" allowOverlap="1" wp14:anchorId="3F43DFC0" wp14:editId="29EB9900">
             <wp:simplePos x="0" y="0"/>
             <wp:positionH relativeFrom="margin">
               <wp:posOffset>2771140</wp:posOffset>
@@ -2674,8 +2853,11 @@
         </w:drawing>
       </w:r>
       <w:r>
+        <w:rPr>
+          <w:noProof/>
+        </w:rPr>
         <w:drawing>
-          <wp:anchor distT="0" distB="0" distL="114300" distR="114300" simplePos="0" relativeHeight="251660800" behindDoc="1" locked="0" layoutInCell="1" allowOverlap="1" wp14:anchorId="61F25E0E" wp14:editId="2A0F2178">
+          <wp:anchor distT="0" distB="0" distL="114300" distR="114300" simplePos="0" relativeHeight="251657728" behindDoc="1" locked="0" layoutInCell="1" allowOverlap="1" wp14:anchorId="61F25E0E" wp14:editId="2A0F2178">
             <wp:simplePos x="0" y="0"/>
             <wp:positionH relativeFrom="margin">
               <wp:posOffset>0</wp:posOffset>
@@ -2837,22 +3019,7 @@
         <w:t xml:space="preserve"> </w:t>
       </w:r>
       <w:r>
-        <w:t xml:space="preserve">Just </w:t>
-      </w:r>
-      <w:r>
-        <w:t xml:space="preserve">make the name a very clear </w:t>
-      </w:r>
-      <w:r>
-        <w:t xml:space="preserve">word that you would </w:t>
-      </w:r>
-      <w:r>
-        <w:t xml:space="preserve">understand and </w:t>
-      </w:r>
-      <w:r>
-        <w:t>want to read quickly</w:t>
-      </w:r>
-      <w:r>
-        <w:t>.</w:t>
+        <w:t>Just make the name a very clear word that you would understand and want to read quickly.</w:t>
       </w:r>
     </w:p>
     <w:p>
@@ -2897,13 +3064,18 @@
     <w:p>
       <w:r>
         <w:t>You can now access the description of the area/surroundings using look, look around, or search. Added a new word “remember” that also prints out the lore.</w:t>
+      </w:r>
+    </w:p>
+    <w:p>
+      <w:r>
+        <w:t>It should be noted that this doesn’t support interiors or links but it may be coming</w:t>
       </w:r>
     </w:p>
     <w:p>
       <w:pPr>
         <w:pStyle w:val="Heading3"/>
       </w:pPr>
-      <w:bookmarkStart w:id="7" w:name="_Toc22829654"/>
+      <w:bookmarkStart w:id="7" w:name="_Toc23582089"/>
       <w:r>
         <w:t>Code</w:t>
       </w:r>
@@ -3309,6 +3481,7 @@
     </w:p>
     <w:p>
       <w:r>
+        <w:lastRenderedPageBreak/>
         <w:t>2. For each enemy print that they are there and give a random description or death description and add each to the description variable.</w:t>
       </w:r>
     </w:p>
@@ -3366,7 +3539,6 @@
           <w:sz w:val="20"/>
           <w:szCs w:val="20"/>
         </w:rPr>
-        <w:lastRenderedPageBreak/>
         <w:t xml:space="preserve">location = </w:t>
       </w:r>
       <w:proofErr w:type="spellStart"/>
@@ -5483,49 +5655,79 @@
     </w:p>
     <w:p>
       <w:r>
-        <w:t>[l]</w:t>
-      </w:r>
-      <w:proofErr w:type="spellStart"/>
-      <w:r>
-        <w:t>eft</w:t>
-      </w:r>
-      <w:proofErr w:type="spellEnd"/>
-      <w:r>
-        <w:t>: JHE Lobby [r]</w:t>
-      </w:r>
-      <w:proofErr w:type="spellStart"/>
-      <w:r>
-        <w:t>ight</w:t>
-      </w:r>
-      <w:proofErr w:type="spellEnd"/>
-      <w:r>
-        <w:t>: GSB [f]</w:t>
-      </w:r>
-      <w:proofErr w:type="spellStart"/>
-      <w:r>
-        <w:t>ront</w:t>
-      </w:r>
-      <w:proofErr w:type="spellEnd"/>
-      <w:r>
-        <w:t>: Police Station [b]</w:t>
-      </w:r>
-      <w:proofErr w:type="spellStart"/>
-      <w:r>
-        <w:t>ack</w:t>
-      </w:r>
-      <w:proofErr w:type="spellEnd"/>
-      <w:r>
-        <w:t>: Front of</w:t>
-      </w:r>
-    </w:p>
-    <w:p>
-      <w:r>
-        <w:t>BSB [u]p: 2nd Floor BSB [d]own: Quantum Tunnel</w:t>
+        <w:t xml:space="preserve">[U] </w:t>
+      </w:r>
+      <w:r>
+        <w:t>2nd Floor BSB</w:t>
+      </w:r>
+      <w:r>
+        <w:tab/>
+      </w:r>
+      <w:r>
+        <w:tab/>
+        <w:t>[D</w:t>
+      </w:r>
+      <w:r>
+        <w:t>] Quantum Tunnel</w:t>
+      </w:r>
+    </w:p>
+    <w:p>
+      <w:r>
+        <w:t>[F]</w:t>
+      </w:r>
+      <w:r>
+        <w:t xml:space="preserve"> Police Station </w:t>
+      </w:r>
+      <w:r>
+        <w:tab/>
+      </w:r>
+      <w:r>
+        <w:tab/>
+      </w:r>
+      <w:r>
+        <w:t>[B</w:t>
+      </w:r>
+      <w:r>
+        <w:t>] Front of</w:t>
+      </w:r>
+      <w:r>
+        <w:t xml:space="preserve"> </w:t>
+      </w:r>
+      <w:r>
+        <w:t>BSB</w:t>
+      </w:r>
+    </w:p>
+    <w:p>
+      <w:r>
+        <w:t>[L</w:t>
+      </w:r>
+      <w:r>
+        <w:t>]</w:t>
+      </w:r>
+      <w:r>
+        <w:t xml:space="preserve"> JHE Lobby </w:t>
+      </w:r>
+      <w:r>
+        <w:tab/>
+      </w:r>
+      <w:r>
+        <w:tab/>
+      </w:r>
+      <w:r>
+        <w:tab/>
+      </w:r>
+      <w:r>
+        <w:t>[R</w:t>
+      </w:r>
+      <w:r>
+        <w:t xml:space="preserve">] GSB </w:t>
       </w:r>
     </w:p>
     <w:p/>
-    <w:p>
-      <w:r>
+    <w:p/>
+    <w:p>
+      <w:r>
+        <w:lastRenderedPageBreak/>
         <w:t>There’s future intentions to have an alternative wordy printout seen below. Also it might be cool to have a discovery mechanic (like with maps) so you need to discover the surrounding areas but we’ll see.</w:t>
       </w:r>
     </w:p>
@@ -5544,63 +5746,1716 @@
       <w:r>
         <w:t xml:space="preserve"> </w:t>
       </w:r>
-      <w:bookmarkStart w:id="8" w:name="_GoBack"/>
+    </w:p>
+    <w:p/>
+    <w:p>
+      <w:pPr>
+        <w:rPr>
+          <w:i/>
+        </w:rPr>
+      </w:pPr>
+      <w:r>
+        <w:rPr>
+          <w:i/>
+        </w:rPr>
+        <w:t>Potential Wordy Printout</w:t>
+      </w:r>
+    </w:p>
+    <w:p>
+      <w:r>
+        <w:t xml:space="preserve">There are _ </w:t>
+      </w:r>
+      <w:proofErr w:type="spellStart"/>
+      <w:r>
+        <w:t>obveous</w:t>
+      </w:r>
+      <w:proofErr w:type="spellEnd"/>
+      <w:r>
+        <w:t xml:space="preserve"> ways to go: Left, Right, Front, Back, Up, Down</w:t>
+      </w:r>
+    </w:p>
+    <w:p>
+      <w:r>
+        <w:t>To your left is _. To your right is _</w:t>
+      </w:r>
+    </w:p>
+    <w:p>
+      <w:proofErr w:type="spellStart"/>
+      <w:r>
+        <w:t>Infront</w:t>
+      </w:r>
+      <w:proofErr w:type="spellEnd"/>
+      <w:r>
+        <w:t xml:space="preserve"> of you is _. Behind you is _.</w:t>
+      </w:r>
+    </w:p>
+    <w:p>
+      <w:r>
+        <w:t>Upstairs is _. Downstairs is _.</w:t>
+      </w:r>
+    </w:p>
+    <w:p>
+      <w:pPr>
+        <w:pStyle w:val="Heading2"/>
+      </w:pPr>
+      <w:bookmarkStart w:id="8" w:name="_Toc23582090"/>
+      <w:r>
+        <w:t>Text Parser</w:t>
+      </w:r>
       <w:bookmarkEnd w:id="8"/>
     </w:p>
+    <w:p>
+      <w:pPr>
+        <w:pStyle w:val="Heading3"/>
+      </w:pPr>
+      <w:bookmarkStart w:id="9" w:name="_Toc23582091"/>
+      <w:r>
+        <w:t>Description</w:t>
+      </w:r>
+      <w:bookmarkEnd w:id="9"/>
+    </w:p>
+    <w:p>
+      <w:r>
+        <w:t xml:space="preserve">It wouldn’t be an old school text adventure without a HANDMADE TEXT PARSER. Also known as a homebrew parser </w:t>
+      </w:r>
+      <w:hyperlink r:id="rId11" w:history="1">
+        <w:r>
+          <w:rPr>
+            <w:rStyle w:val="Hyperlink"/>
+          </w:rPr>
+          <w:t>http://www.ifwiki.org/index.php/Homebrew_parser</w:t>
+        </w:r>
+      </w:hyperlink>
+      <w:r>
+        <w:t xml:space="preserve"> . It’s </w:t>
+      </w:r>
+      <w:proofErr w:type="spellStart"/>
+      <w:r>
+        <w:t>no where</w:t>
+      </w:r>
+      <w:proofErr w:type="spellEnd"/>
+      <w:r>
+        <w:t xml:space="preserve"> near a NPL, natural language processor, usually involving AI and deep learning to understand all language. Also isn’t as versatile as an </w:t>
+      </w:r>
+      <w:proofErr w:type="spellStart"/>
+      <w:r>
+        <w:t>infocom</w:t>
+      </w:r>
+      <w:proofErr w:type="spellEnd"/>
+      <w:r>
+        <w:t xml:space="preserve">-type parser (used in </w:t>
+      </w:r>
+      <w:proofErr w:type="spellStart"/>
+      <w:r>
+        <w:t>zork</w:t>
+      </w:r>
+      <w:proofErr w:type="spellEnd"/>
+      <w:r>
+        <w:t xml:space="preserve"> and made by INFOCOM) which can interpret multiple actions and find the object, indirect object, articl</w:t>
+      </w:r>
+      <w:r>
+        <w:t xml:space="preserve">es, pronouns, </w:t>
+      </w:r>
+      <w:proofErr w:type="spellStart"/>
+      <w:r>
+        <w:t>etc</w:t>
+      </w:r>
+      <w:proofErr w:type="spellEnd"/>
+      <w:r>
+        <w:t xml:space="preserve"> in a sentence. That may all be possible with a sub-word search style parser but for now we’re just doing it for </w:t>
+      </w:r>
+      <w:r>
+        <w:t>NOUNs</w:t>
+      </w:r>
+      <w:r>
+        <w:t xml:space="preserve"> to give some nice shortcuts.</w:t>
+      </w:r>
+    </w:p>
+    <w:p>
+      <w:r>
+        <w:t xml:space="preserve">The </w:t>
+      </w:r>
+      <w:proofErr w:type="spellStart"/>
+      <w:r>
+        <w:t>textparser</w:t>
+      </w:r>
+      <w:proofErr w:type="spellEnd"/>
+      <w:r>
+        <w:t xml:space="preserve"> has been moved from the main EngPhysAdventure.py file </w:t>
+      </w:r>
+      <w:r>
+        <w:t xml:space="preserve">to </w:t>
+      </w:r>
+      <w:proofErr w:type="spellStart"/>
+      <w:proofErr w:type="gramStart"/>
+      <w:r>
+        <w:t>it’s</w:t>
+      </w:r>
+      <w:proofErr w:type="spellEnd"/>
+      <w:proofErr w:type="gramEnd"/>
+      <w:r>
+        <w:t xml:space="preserve"> own TextParser.py to clean and functionalize the code. </w:t>
+      </w:r>
+    </w:p>
+    <w:p>
+      <w:r>
+        <w:t>The basic layout of the parser is broken down below:</w:t>
+      </w:r>
+    </w:p>
+    <w:p>
+      <w:pPr>
+        <w:pStyle w:val="NoSpacing"/>
+      </w:pPr>
+      <w:r>
+        <w:t>Verb Declaration</w:t>
+      </w:r>
+    </w:p>
+    <w:p>
+      <w:pPr>
+        <w:pStyle w:val="NoSpacing"/>
+      </w:pPr>
+      <w:r>
+        <w:t xml:space="preserve">Parser </w:t>
+      </w:r>
+      <w:proofErr w:type="gramStart"/>
+      <w:r>
+        <w:t>Function()</w:t>
+      </w:r>
+      <w:proofErr w:type="gramEnd"/>
+    </w:p>
+    <w:p>
+      <w:pPr>
+        <w:pStyle w:val="NoSpacing"/>
+      </w:pPr>
+      <w:r>
+        <w:tab/>
+      </w:r>
+      <w:r>
+        <w:t>1 word commands</w:t>
+      </w:r>
+    </w:p>
+    <w:p>
+      <w:pPr>
+        <w:pStyle w:val="NoSpacing"/>
+      </w:pPr>
+      <w:r>
+        <w:tab/>
+      </w:r>
+      <w:r>
+        <w:tab/>
+        <w:t>Accepted Commands</w:t>
+      </w:r>
+    </w:p>
+    <w:p>
+      <w:pPr>
+        <w:pStyle w:val="NoSpacing"/>
+      </w:pPr>
+      <w:r>
+        <w:tab/>
+      </w:r>
+      <w:r>
+        <w:t>2+ word commands</w:t>
+      </w:r>
+      <w:r>
+        <w:t xml:space="preserve"> - usually verb noun (aka object) combination</w:t>
+      </w:r>
+    </w:p>
+    <w:p>
+      <w:pPr>
+        <w:pStyle w:val="NoSpacing"/>
+      </w:pPr>
+      <w:r>
+        <w:rPr>
+          <w:noProof/>
+        </w:rPr>
+        <mc:AlternateContent>
+          <mc:Choice Requires="wps">
+            <w:drawing>
+              <wp:anchor distT="0" distB="0" distL="114300" distR="114300" simplePos="0" relativeHeight="251660800" behindDoc="0" locked="0" layoutInCell="1" allowOverlap="1">
+                <wp:simplePos x="0" y="0"/>
+                <wp:positionH relativeFrom="column">
+                  <wp:posOffset>2952750</wp:posOffset>
+                </wp:positionH>
+                <wp:positionV relativeFrom="paragraph">
+                  <wp:posOffset>32385</wp:posOffset>
+                </wp:positionV>
+                <wp:extent cx="238125" cy="1123950"/>
+                <wp:effectExtent l="0" t="0" r="47625" b="19050"/>
+                <wp:wrapNone/>
+                <wp:docPr id="5" name="Right Brace 5"/>
+                <wp:cNvGraphicFramePr/>
+                <a:graphic xmlns:a="http://schemas.openxmlformats.org/drawingml/2006/main">
+                  <a:graphicData uri="http://schemas.microsoft.com/office/word/2010/wordprocessingShape">
+                    <wps:wsp>
+                      <wps:cNvSpPr/>
+                      <wps:spPr>
+                        <a:xfrm>
+                          <a:off x="0" y="0"/>
+                          <a:ext cx="238125" cy="1123950"/>
+                        </a:xfrm>
+                        <a:prstGeom prst="rightBrace">
+                          <a:avLst/>
+                        </a:prstGeom>
+                      </wps:spPr>
+                      <wps:style>
+                        <a:lnRef idx="1">
+                          <a:schemeClr val="accent1"/>
+                        </a:lnRef>
+                        <a:fillRef idx="0">
+                          <a:schemeClr val="accent1"/>
+                        </a:fillRef>
+                        <a:effectRef idx="0">
+                          <a:schemeClr val="accent1"/>
+                        </a:effectRef>
+                        <a:fontRef idx="minor">
+                          <a:schemeClr val="tx1"/>
+                        </a:fontRef>
+                      </wps:style>
+                      <wps:bodyPr rot="0" spcFirstLastPara="0" vertOverflow="overflow" horzOverflow="overflow" vert="horz" wrap="square" lIns="91440" tIns="45720" rIns="91440" bIns="45720" numCol="1" spcCol="0" rtlCol="0" fromWordArt="0" anchor="ctr" anchorCtr="0" forceAA="0" compatLnSpc="1">
+                        <a:prstTxWarp prst="textNoShape">
+                          <a:avLst/>
+                        </a:prstTxWarp>
+                        <a:noAutofit/>
+                      </wps:bodyPr>
+                    </wps:wsp>
+                  </a:graphicData>
+                </a:graphic>
+                <wp14:sizeRelV relativeFrom="margin">
+                  <wp14:pctHeight>0</wp14:pctHeight>
+                </wp14:sizeRelV>
+              </wp:anchor>
+            </w:drawing>
+          </mc:Choice>
+          <mc:Fallback>
+            <w:pict>
+              <v:shapetype w14:anchorId="17E2486B" id="_x0000_t88" coordsize="21600,21600" o:spt="88" adj="1800,10800" path="m,qx10800@0l10800@2qy21600@11,10800@3l10800@1qy,21600e" filled="f">
+                <v:formulas>
+                  <v:f eqn="val #0"/>
+                  <v:f eqn="sum 21600 0 #0"/>
+                  <v:f eqn="sum #1 0 #0"/>
+                  <v:f eqn="sum #1 #0 0"/>
+                  <v:f eqn="prod #0 9598 32768"/>
+                  <v:f eqn="sum 21600 0 @4"/>
+                  <v:f eqn="sum 21600 0 #1"/>
+                  <v:f eqn="min #1 @6"/>
+                  <v:f eqn="prod @7 1 2"/>
+                  <v:f eqn="prod #0 2 1"/>
+                  <v:f eqn="sum 21600 0 @9"/>
+                  <v:f eqn="val #1"/>
+                </v:formulas>
+                <v:path arrowok="t" o:connecttype="custom" o:connectlocs="0,0;21600,@11;0,21600" textboxrect="0,@4,7637,@5"/>
+                <v:handles>
+                  <v:h position="center,#0" yrange="0,@8"/>
+                  <v:h position="bottomRight,#1" yrange="@9,@10"/>
+                </v:handles>
+              </v:shapetype>
+              <v:shape id="Right Brace 5" o:spid="_x0000_s1026" type="#_x0000_t88" style="position:absolute;margin-left:232.5pt;margin-top:2.55pt;width:18.75pt;height:88.5pt;z-index:251660800;visibility:visible;mso-wrap-style:square;mso-height-percent:0;mso-wrap-distance-left:9pt;mso-wrap-distance-top:0;mso-wrap-distance-right:9pt;mso-wrap-distance-bottom:0;mso-position-horizontal:absolute;mso-position-horizontal-relative:text;mso-position-vertical:absolute;mso-position-vertical-relative:text;mso-height-percent:0;mso-height-relative:margin;v-text-anchor:middle" o:gfxdata="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" adj="381" strokecolor="#5b9bd5 [3204]" strokeweight=".5pt">
+                <v:stroke joinstyle="miter"/>
+              </v:shape>
+            </w:pict>
+          </mc:Fallback>
+        </mc:AlternateContent>
+      </w:r>
+      <w:r>
+        <w:tab/>
+      </w:r>
+      <w:r>
+        <w:tab/>
+      </w:r>
+      <w:proofErr w:type="spellStart"/>
+      <w:r>
+        <w:t>Shortkey</w:t>
+      </w:r>
+      <w:proofErr w:type="spellEnd"/>
+      <w:r>
+        <w:t xml:space="preserve"> object replacement</w:t>
+      </w:r>
+    </w:p>
+    <w:p>
+      <w:pPr>
+        <w:pStyle w:val="NoSpacing"/>
+      </w:pPr>
+      <w:r>
+        <w:rPr>
+          <w:noProof/>
+        </w:rPr>
+        <mc:AlternateContent>
+          <mc:Choice Requires="wps">
+            <w:drawing>
+              <wp:anchor distT="0" distB="0" distL="114300" distR="114300" simplePos="0" relativeHeight="251661824" behindDoc="0" locked="0" layoutInCell="1" allowOverlap="1">
+                <wp:simplePos x="0" y="0"/>
+                <wp:positionH relativeFrom="column">
+                  <wp:posOffset>3286125</wp:posOffset>
+                </wp:positionH>
+                <wp:positionV relativeFrom="paragraph">
+                  <wp:posOffset>81279</wp:posOffset>
+                </wp:positionV>
+                <wp:extent cx="1962150" cy="752475"/>
+                <wp:effectExtent l="0" t="0" r="19050" b="28575"/>
+                <wp:wrapNone/>
+                <wp:docPr id="6" name="Text Box 6"/>
+                <wp:cNvGraphicFramePr/>
+                <a:graphic xmlns:a="http://schemas.openxmlformats.org/drawingml/2006/main">
+                  <a:graphicData uri="http://schemas.microsoft.com/office/word/2010/wordprocessingShape">
+                    <wps:wsp>
+                      <wps:cNvSpPr txBox="1"/>
+                      <wps:spPr>
+                        <a:xfrm>
+                          <a:off x="0" y="0"/>
+                          <a:ext cx="1962150" cy="752475"/>
+                        </a:xfrm>
+                        <a:prstGeom prst="rect">
+                          <a:avLst/>
+                        </a:prstGeom>
+                        <a:solidFill>
+                          <a:schemeClr val="lt1"/>
+                        </a:solidFill>
+                        <a:ln w="6350">
+                          <a:solidFill>
+                            <a:prstClr val="black"/>
+                          </a:solidFill>
+                        </a:ln>
+                        <a:effectLst/>
+                      </wps:spPr>
+                      <wps:style>
+                        <a:lnRef idx="0">
+                          <a:schemeClr val="accent1"/>
+                        </a:lnRef>
+                        <a:fillRef idx="0">
+                          <a:schemeClr val="accent1"/>
+                        </a:fillRef>
+                        <a:effectRef idx="0">
+                          <a:schemeClr val="accent1"/>
+                        </a:effectRef>
+                        <a:fontRef idx="minor">
+                          <a:schemeClr val="dk1"/>
+                        </a:fontRef>
+                      </wps:style>
+                      <wps:txbx>
+                        <w:txbxContent>
+                          <w:p>
+                            <w:r>
+                              <w:t>All of this is to attempt to find the right noun</w:t>
+                            </w:r>
+                            <w:r>
+                              <w:t xml:space="preserve"> based on what the user types in.</w:t>
+                            </w:r>
+                          </w:p>
+                        </w:txbxContent>
+                      </wps:txbx>
+                      <wps:bodyPr rot="0" spcFirstLastPara="0" vertOverflow="overflow" horzOverflow="overflow" vert="horz" wrap="square" lIns="91440" tIns="45720" rIns="91440" bIns="45720" numCol="1" spcCol="0" rtlCol="0" fromWordArt="0" anchor="t" anchorCtr="0" forceAA="0" compatLnSpc="1">
+                        <a:prstTxWarp prst="textNoShape">
+                          <a:avLst/>
+                        </a:prstTxWarp>
+                        <a:noAutofit/>
+                      </wps:bodyPr>
+                    </wps:wsp>
+                  </a:graphicData>
+                </a:graphic>
+                <wp14:sizeRelH relativeFrom="margin">
+                  <wp14:pctWidth>0</wp14:pctWidth>
+                </wp14:sizeRelH>
+                <wp14:sizeRelV relativeFrom="margin">
+                  <wp14:pctHeight>0</wp14:pctHeight>
+                </wp14:sizeRelV>
+              </wp:anchor>
+            </w:drawing>
+          </mc:Choice>
+          <mc:Fallback>
+            <w:pict>
+              <v:shapetype id="_x0000_t202" coordsize="21600,21600" o:spt="202" path="m,l,21600r21600,l21600,xe">
+                <v:stroke joinstyle="miter"/>
+                <v:path gradientshapeok="t" o:connecttype="rect"/>
+              </v:shapetype>
+              <v:shape id="Text Box 6" o:spid="_x0000_s1026" type="#_x0000_t202" style="position:absolute;margin-left:258.75pt;margin-top:6.4pt;width:154.5pt;height:59.25pt;z-index:251661824;visibility:visible;mso-wrap-style:square;mso-width-percent:0;mso-height-percent:0;mso-wrap-distance-left:9pt;mso-wrap-distance-top:0;mso-wrap-distance-right:9pt;mso-wrap-distance-bottom:0;mso-position-horizontal:absolute;mso-position-horizontal-relative:text;mso-position-vertical:absolute;mso-position-vertical-relative:text;mso-width-percent:0;mso-height-percent:0;mso-width-relative:margin;mso-height-relative:margin;v-text-anchor:top" o:gfxdata="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" fillcolor="white [3201]" strokeweight=".5pt">
+                <v:textbox>
+                  <w:txbxContent>
+                    <w:p>
+                      <w:r>
+                        <w:t>All of this is to attempt to find the right noun</w:t>
+                      </w:r>
+                      <w:r>
+                        <w:t xml:space="preserve"> based on what the user types in.</w:t>
+                      </w:r>
+                    </w:p>
+                  </w:txbxContent>
+                </v:textbox>
+              </v:shape>
+            </w:pict>
+          </mc:Fallback>
+        </mc:AlternateContent>
+      </w:r>
+      <w:r>
+        <w:tab/>
+      </w:r>
+      <w:r>
+        <w:tab/>
+      </w:r>
+      <w:r>
+        <w:t xml:space="preserve">Object </w:t>
+      </w:r>
+      <w:r>
+        <w:t>Sub word</w:t>
+      </w:r>
+      <w:r>
+        <w:t xml:space="preserve"> Search</w:t>
+      </w:r>
+    </w:p>
+    <w:p>
+      <w:pPr>
+        <w:pStyle w:val="NoSpacing"/>
+      </w:pPr>
+      <w:r>
+        <w:tab/>
+      </w:r>
+      <w:r>
+        <w:tab/>
+      </w:r>
+      <w:r>
+        <w:tab/>
+        <w:t>Setup and Exceptions</w:t>
+      </w:r>
+    </w:p>
+    <w:p>
+      <w:pPr>
+        <w:pStyle w:val="NoSpacing"/>
+      </w:pPr>
+      <w:r>
+        <w:tab/>
+      </w:r>
+      <w:r>
+        <w:tab/>
+      </w:r>
+      <w:r>
+        <w:tab/>
+        <w:t>Full word Match</w:t>
+      </w:r>
+    </w:p>
+    <w:p>
+      <w:pPr>
+        <w:pStyle w:val="NoSpacing"/>
+      </w:pPr>
+      <w:r>
+        <w:tab/>
+      </w:r>
+      <w:r>
+        <w:tab/>
+      </w:r>
+      <w:r>
+        <w:tab/>
+        <w:t>Filtering Duplicates</w:t>
+      </w:r>
+    </w:p>
+    <w:p>
+      <w:pPr>
+        <w:pStyle w:val="NoSpacing"/>
+      </w:pPr>
+      <w:r>
+        <w:tab/>
+      </w:r>
+      <w:r>
+        <w:tab/>
+      </w:r>
+      <w:r>
+        <w:tab/>
+      </w:r>
+      <w:r>
+        <w:t>Matching and Returning</w:t>
+      </w:r>
+    </w:p>
+    <w:p>
+      <w:pPr>
+        <w:pStyle w:val="NoSpacing"/>
+      </w:pPr>
+      <w:r>
+        <w:tab/>
+      </w:r>
+      <w:r>
+        <w:tab/>
+        <w:t>Final Spellcheck if nothing is find</w:t>
+      </w:r>
+      <w:r>
+        <w:t xml:space="preserve"> </w:t>
+      </w:r>
+    </w:p>
+    <w:p>
+      <w:pPr>
+        <w:pStyle w:val="NoSpacing"/>
+      </w:pPr>
+      <w:r>
+        <w:tab/>
+      </w:r>
+      <w:r>
+        <w:tab/>
+      </w:r>
+      <w:r>
+        <w:t>Accepted Commands</w:t>
+      </w:r>
+    </w:p>
     <w:p/>
     <w:p>
+      <w:r>
+        <w:lastRenderedPageBreak/>
+        <w:t xml:space="preserve">This all may same convoluted and it is so I’m sorry for the inefficient and tough parsing. </w:t>
+      </w:r>
+      <w:r>
+        <w:t>There is tons of room for improvement and maybe a full rewrite if necessary but that will not be a mission of Bren007pie.</w:t>
+      </w:r>
+    </w:p>
+    <w:p>
+      <w:r>
+        <w:t xml:space="preserve">In addition, to make the parser juicier I’ve added a bunch of accepting words and some good responses to any weird combination in the game. I think it really gives some depth and shows thought into the interactions that happen in the world. </w:t>
+      </w:r>
+    </w:p>
+    <w:p/>
+    <w:p>
       <w:pPr>
-        <w:rPr>
-          <w:i/>
-        </w:rPr>
+        <w:pStyle w:val="Heading3"/>
       </w:pPr>
       <w:r>
-        <w:rPr>
-          <w:i/>
-        </w:rPr>
-        <w:t>Potential Wordy Printout</w:t>
-      </w:r>
-    </w:p>
-    <w:p>
-      <w:r>
-        <w:t xml:space="preserve">There are _ </w:t>
-      </w:r>
-      <w:proofErr w:type="spellStart"/>
-      <w:r>
-        <w:t>obveous</w:t>
-      </w:r>
-      <w:proofErr w:type="spellEnd"/>
-      <w:r>
-        <w:t xml:space="preserve"> ways to go: Left, Right, Front, Back, Up, Down</w:t>
-      </w:r>
-    </w:p>
+        <w:t>Code</w:t>
+      </w:r>
+    </w:p>
+    <w:p>
+      <w:r>
+        <w:t xml:space="preserve">As stated the </w:t>
+      </w:r>
+      <w:r>
+        <w:t xml:space="preserve">spaghetti </w:t>
+      </w:r>
+      <w:r>
+        <w:t xml:space="preserve">code </w:t>
+      </w:r>
+      <w:r>
+        <w:t xml:space="preserve">that is the text </w:t>
+      </w:r>
+      <w:r>
+        <w:t xml:space="preserve">parser </w:t>
+      </w:r>
+      <w:r>
+        <w:t xml:space="preserve">is basically an extended version of a 2 word parser. </w:t>
+      </w:r>
+      <w:r>
+        <w:t>This is predicated on verb</w:t>
+      </w:r>
+      <w:r>
+        <w:t xml:space="preserve"> +</w:t>
+      </w:r>
+      <w:r>
+        <w:t xml:space="preserve"> noun/object structure </w:t>
+      </w:r>
+      <w:r>
+        <w:t xml:space="preserve">to interpret commands and what they are done to. In our implantation </w:t>
+      </w:r>
+      <w:r>
+        <w:t xml:space="preserve">the noun </w:t>
+      </w:r>
+      <w:r>
+        <w:t xml:space="preserve">can be </w:t>
+      </w:r>
+      <w:r>
+        <w:t xml:space="preserve">multiple words </w:t>
+      </w:r>
+      <w:r>
+        <w:t>whereas</w:t>
+      </w:r>
+      <w:r>
+        <w:t xml:space="preserve"> the </w:t>
+      </w:r>
+      <w:r>
+        <w:t>verb is</w:t>
+      </w:r>
+      <w:r>
+        <w:t xml:space="preserve"> almost always</w:t>
+      </w:r>
+      <w:r>
+        <w:t xml:space="preserve"> one word (with a few exceptions like long movement </w:t>
+      </w:r>
+      <w:r>
+        <w:t>commands</w:t>
+      </w:r>
+      <w:r>
+        <w:t>, loo</w:t>
+      </w:r>
+      <w:r>
+        <w:t xml:space="preserve">k around, pick up, </w:t>
+      </w:r>
+      <w:r>
+        <w:t>say</w:t>
+      </w:r>
+      <w:r>
+        <w:t xml:space="preserve">, </w:t>
+      </w:r>
+      <w:r>
+        <w:t>and creative commands which are not yet fully implemented</w:t>
+      </w:r>
+      <w:r>
+        <w:t>)</w:t>
+      </w:r>
+      <w:r>
+        <w:t xml:space="preserve">. </w:t>
+      </w:r>
+      <w:r>
+        <w:t xml:space="preserve">As such the </w:t>
+      </w:r>
+      <w:r>
+        <w:t>code is segmented into single word commands (only a verb) and multi word commands (</w:t>
+      </w:r>
+      <w:r>
+        <w:t xml:space="preserve">verb </w:t>
+      </w:r>
+      <w:proofErr w:type="gramStart"/>
+      <w:r>
+        <w:t>+  noun</w:t>
+      </w:r>
+      <w:proofErr w:type="gramEnd"/>
+      <w:r>
+        <w:t>)</w:t>
+      </w:r>
+      <w:r>
+        <w:t xml:space="preserve">. </w:t>
+      </w:r>
+      <w:r>
+        <w:t>In my documentation however I’ll be separating the difference in how verbs are handled and objects are handled.</w:t>
+      </w:r>
+    </w:p>
+    <w:p>
+      <w:pPr>
+        <w:pStyle w:val="Heading4"/>
+      </w:pPr>
+      <w:r>
+        <w:t>Verbs</w:t>
+      </w:r>
+    </w:p>
+    <w:p>
+      <w:r>
+        <w:t>Verbs are the keywords that drive almost all the commands. While this simple 2 word parsers doesn’t make for good English it’s one of the simpler implementation to homebrew</w:t>
+      </w:r>
+      <w:r>
+        <w:t>.</w:t>
+      </w:r>
+    </w:p>
+    <w:p>
+      <w:bookmarkStart w:id="10" w:name="_GoBack"/>
+      <w:bookmarkEnd w:id="10"/>
+    </w:p>
+    <w:p/>
+    <w:p>
+      <w:r>
+        <w:t xml:space="preserve">As much as I wish it was something more elegant (any ideas?) the basic of the parser is the </w:t>
+      </w:r>
+      <w:r>
+        <w:t>logic statements like this one.</w:t>
+      </w:r>
+    </w:p>
+    <w:p>
+      <w:pPr>
+        <w:shd w:val="clear" w:color="auto" w:fill="2B2B2B"/>
+        <w:tabs>
+          <w:tab w:val="left" w:pos="916"/>
+          <w:tab w:val="left" w:pos="1832"/>
+          <w:tab w:val="left" w:pos="2748"/>
+          <w:tab w:val="left" w:pos="3664"/>
+          <w:tab w:val="left" w:pos="4580"/>
+          <w:tab w:val="left" w:pos="5496"/>
+          <w:tab w:val="left" w:pos="6412"/>
+          <w:tab w:val="left" w:pos="7328"/>
+          <w:tab w:val="left" w:pos="8244"/>
+          <w:tab w:val="left" w:pos="9160"/>
+          <w:tab w:val="left" w:pos="10076"/>
+          <w:tab w:val="left" w:pos="10992"/>
+          <w:tab w:val="left" w:pos="11908"/>
+          <w:tab w:val="left" w:pos="12824"/>
+          <w:tab w:val="left" w:pos="13740"/>
+          <w:tab w:val="left" w:pos="14656"/>
+        </w:tabs>
+        <w:spacing w:after="0" w:line="240" w:lineRule="auto"/>
+        <w:rPr>
+          <w:rFonts w:ascii="Consolas" w:eastAsia="Times New Roman" w:hAnsi="Consolas" w:cs="Courier New"/>
+          <w:color w:val="A9B7C6"/>
+          <w:sz w:val="20"/>
+          <w:szCs w:val="20"/>
+        </w:rPr>
+      </w:pPr>
+      <w:proofErr w:type="spellStart"/>
+      <w:proofErr w:type="gramStart"/>
+      <w:r>
+        <w:rPr>
+          <w:rFonts w:ascii="Consolas" w:eastAsia="Times New Roman" w:hAnsi="Consolas" w:cs="Courier New"/>
+          <w:color w:val="CC7832"/>
+          <w:sz w:val="20"/>
+          <w:szCs w:val="20"/>
+        </w:rPr>
+        <w:t>elif</w:t>
+      </w:r>
+      <w:proofErr w:type="spellEnd"/>
+      <w:proofErr w:type="gramEnd"/>
+      <w:r>
+        <w:rPr>
+          <w:rFonts w:ascii="Consolas" w:eastAsia="Times New Roman" w:hAnsi="Consolas" w:cs="Courier New"/>
+          <w:color w:val="CC7832"/>
+          <w:sz w:val="20"/>
+          <w:szCs w:val="20"/>
+        </w:rPr>
+        <w:t xml:space="preserve"> </w:t>
+      </w:r>
+      <w:r>
+        <w:rPr>
+          <w:rFonts w:ascii="Consolas" w:eastAsia="Times New Roman" w:hAnsi="Consolas" w:cs="Courier New"/>
+          <w:color w:val="A9B7C6"/>
+          <w:sz w:val="20"/>
+          <w:szCs w:val="20"/>
+        </w:rPr>
+        <w:t xml:space="preserve">verb </w:t>
+      </w:r>
+      <w:r>
+        <w:rPr>
+          <w:rFonts w:ascii="Consolas" w:eastAsia="Times New Roman" w:hAnsi="Consolas" w:cs="Courier New"/>
+          <w:color w:val="CC7832"/>
+          <w:sz w:val="20"/>
+          <w:szCs w:val="20"/>
+        </w:rPr>
+        <w:t xml:space="preserve">in </w:t>
+      </w:r>
+      <w:r>
+        <w:rPr>
+          <w:rFonts w:ascii="Consolas" w:eastAsia="Times New Roman" w:hAnsi="Consolas" w:cs="Courier New"/>
+          <w:color w:val="A9B7C6"/>
+          <w:sz w:val="20"/>
+          <w:szCs w:val="20"/>
+        </w:rPr>
+        <w:t>[</w:t>
+      </w:r>
+      <w:r>
+        <w:rPr>
+          <w:rFonts w:ascii="Consolas" w:eastAsia="Times New Roman" w:hAnsi="Consolas" w:cs="Courier New"/>
+          <w:color w:val="A5C261"/>
+          <w:sz w:val="20"/>
+          <w:szCs w:val="20"/>
+        </w:rPr>
+        <w:t>'</w:t>
+      </w:r>
+      <w:proofErr w:type="spellStart"/>
+      <w:r>
+        <w:rPr>
+          <w:rFonts w:ascii="Consolas" w:eastAsia="Times New Roman" w:hAnsi="Consolas" w:cs="Courier New"/>
+          <w:color w:val="A5C261"/>
+          <w:sz w:val="20"/>
+          <w:szCs w:val="20"/>
+        </w:rPr>
+        <w:t>i</w:t>
+      </w:r>
+      <w:proofErr w:type="spellEnd"/>
+      <w:r>
+        <w:rPr>
+          <w:rFonts w:ascii="Consolas" w:eastAsia="Times New Roman" w:hAnsi="Consolas" w:cs="Courier New"/>
+          <w:color w:val="A5C261"/>
+          <w:sz w:val="20"/>
+          <w:szCs w:val="20"/>
+        </w:rPr>
+        <w:t>'</w:t>
+      </w:r>
+      <w:r>
+        <w:rPr>
+          <w:rFonts w:ascii="Consolas" w:eastAsia="Times New Roman" w:hAnsi="Consolas" w:cs="Courier New"/>
+          <w:color w:val="CC7832"/>
+          <w:sz w:val="20"/>
+          <w:szCs w:val="20"/>
+        </w:rPr>
+        <w:t>,</w:t>
+      </w:r>
+      <w:r>
+        <w:rPr>
+          <w:rFonts w:ascii="Consolas" w:eastAsia="Times New Roman" w:hAnsi="Consolas" w:cs="Courier New"/>
+          <w:color w:val="A5C261"/>
+          <w:sz w:val="20"/>
+          <w:szCs w:val="20"/>
+        </w:rPr>
+        <w:t>'inventory'</w:t>
+      </w:r>
+      <w:r>
+        <w:rPr>
+          <w:rFonts w:ascii="Consolas" w:eastAsia="Times New Roman" w:hAnsi="Consolas" w:cs="Courier New"/>
+          <w:color w:val="A9B7C6"/>
+          <w:sz w:val="20"/>
+          <w:szCs w:val="20"/>
+        </w:rPr>
+        <w:t>]:</w:t>
+      </w:r>
+      <w:r>
+        <w:rPr>
+          <w:rFonts w:ascii="Consolas" w:eastAsia="Times New Roman" w:hAnsi="Consolas" w:cs="Courier New"/>
+          <w:color w:val="A9B7C6"/>
+          <w:sz w:val="20"/>
+          <w:szCs w:val="20"/>
+        </w:rPr>
+        <w:br/>
+        <w:t xml:space="preserve">    Inventory()</w:t>
+      </w:r>
+    </w:p>
+    <w:p>
+      <w:r>
+        <w:t xml:space="preserve">Where </w:t>
+      </w:r>
+      <w:proofErr w:type="gramStart"/>
+      <w:r>
+        <w:t>Inventory(</w:t>
+      </w:r>
+      <w:proofErr w:type="gramEnd"/>
+      <w:r>
+        <w:t xml:space="preserve">) </w:t>
+      </w:r>
+      <w:r>
+        <w:t xml:space="preserve">comes from GameFunctions.py (you don’t need </w:t>
+      </w:r>
+      <w:r>
+        <w:t xml:space="preserve">to use </w:t>
+      </w:r>
+      <w:proofErr w:type="spellStart"/>
+      <w:r>
+        <w:t>GameFunction.Inventory</w:t>
+      </w:r>
+      <w:proofErr w:type="spellEnd"/>
+      <w:r>
+        <w:t xml:space="preserve">() because we use “from </w:t>
+      </w:r>
+      <w:proofErr w:type="spellStart"/>
+      <w:r>
+        <w:t>GameFunctions</w:t>
+      </w:r>
+      <w:proofErr w:type="spellEnd"/>
+      <w:r>
+        <w:t xml:space="preserve"> import *”</w:t>
+      </w:r>
+      <w:r>
+        <w:t xml:space="preserve">. In the future I don’t want functions like this to be in </w:t>
+      </w:r>
+      <w:proofErr w:type="spellStart"/>
+      <w:r>
+        <w:t>gamefunctions</w:t>
+      </w:r>
+      <w:proofErr w:type="spellEnd"/>
+      <w:r>
+        <w:t xml:space="preserve">, because they are general they should be methods as part of </w:t>
+      </w:r>
+      <w:proofErr w:type="spellStart"/>
+      <w:r>
+        <w:t>gameclasses</w:t>
+      </w:r>
+      <w:proofErr w:type="spellEnd"/>
+      <w:r>
+        <w:t xml:space="preserve"> but that would be for rebuild.</w:t>
+      </w:r>
+    </w:p>
+    <w:p>
+      <w:r>
+        <w:t xml:space="preserve">A more advanced function might utilize </w:t>
+      </w:r>
+      <w:r>
+        <w:t>the game dictionaries</w:t>
+      </w:r>
+    </w:p>
+    <w:p>
+      <w:pPr>
+        <w:shd w:val="clear" w:color="auto" w:fill="2B2B2B"/>
+        <w:tabs>
+          <w:tab w:val="left" w:pos="916"/>
+          <w:tab w:val="left" w:pos="1832"/>
+          <w:tab w:val="left" w:pos="2748"/>
+          <w:tab w:val="left" w:pos="3664"/>
+          <w:tab w:val="left" w:pos="4580"/>
+          <w:tab w:val="left" w:pos="5496"/>
+          <w:tab w:val="left" w:pos="6412"/>
+          <w:tab w:val="left" w:pos="7328"/>
+          <w:tab w:val="left" w:pos="8244"/>
+          <w:tab w:val="left" w:pos="9160"/>
+          <w:tab w:val="left" w:pos="10076"/>
+          <w:tab w:val="left" w:pos="10992"/>
+          <w:tab w:val="left" w:pos="11908"/>
+          <w:tab w:val="left" w:pos="12824"/>
+          <w:tab w:val="left" w:pos="13740"/>
+          <w:tab w:val="left" w:pos="14656"/>
+        </w:tabs>
+        <w:spacing w:after="0" w:line="240" w:lineRule="auto"/>
+        <w:rPr>
+          <w:rFonts w:ascii="Consolas" w:eastAsia="Times New Roman" w:hAnsi="Consolas" w:cs="Courier New"/>
+          <w:color w:val="A9B7C6"/>
+          <w:sz w:val="20"/>
+          <w:szCs w:val="20"/>
+        </w:rPr>
+      </w:pPr>
+      <w:proofErr w:type="spellStart"/>
+      <w:r>
+        <w:rPr>
+          <w:rFonts w:ascii="Consolas" w:eastAsia="Times New Roman" w:hAnsi="Consolas" w:cs="Courier New"/>
+          <w:color w:val="CC7832"/>
+          <w:sz w:val="20"/>
+          <w:szCs w:val="20"/>
+        </w:rPr>
+        <w:t>elif</w:t>
+      </w:r>
+      <w:proofErr w:type="spellEnd"/>
+      <w:r>
+        <w:rPr>
+          <w:rFonts w:ascii="Consolas" w:eastAsia="Times New Roman" w:hAnsi="Consolas" w:cs="Courier New"/>
+          <w:color w:val="CC7832"/>
+          <w:sz w:val="20"/>
+          <w:szCs w:val="20"/>
+        </w:rPr>
+        <w:t xml:space="preserve"> </w:t>
+      </w:r>
+      <w:r>
+        <w:rPr>
+          <w:rFonts w:ascii="Consolas" w:eastAsia="Times New Roman" w:hAnsi="Consolas" w:cs="Courier New"/>
+          <w:color w:val="A9B7C6"/>
+          <w:sz w:val="20"/>
+          <w:szCs w:val="20"/>
+        </w:rPr>
+        <w:t xml:space="preserve">verb </w:t>
+      </w:r>
+      <w:r>
+        <w:rPr>
+          <w:rFonts w:ascii="Consolas" w:eastAsia="Times New Roman" w:hAnsi="Consolas" w:cs="Courier New"/>
+          <w:color w:val="CC7832"/>
+          <w:sz w:val="20"/>
+          <w:szCs w:val="20"/>
+        </w:rPr>
+        <w:t xml:space="preserve">in </w:t>
+      </w:r>
+      <w:r>
+        <w:rPr>
+          <w:rFonts w:ascii="Consolas" w:eastAsia="Times New Roman" w:hAnsi="Consolas" w:cs="Courier New"/>
+          <w:color w:val="A9B7C6"/>
+          <w:sz w:val="20"/>
+          <w:szCs w:val="20"/>
+        </w:rPr>
+        <w:t>[</w:t>
+      </w:r>
+      <w:r>
+        <w:rPr>
+          <w:rFonts w:ascii="Consolas" w:eastAsia="Times New Roman" w:hAnsi="Consolas" w:cs="Courier New"/>
+          <w:color w:val="A5C261"/>
+          <w:sz w:val="20"/>
+          <w:szCs w:val="20"/>
+        </w:rPr>
+        <w:t>'</w:t>
+      </w:r>
+      <w:proofErr w:type="spellStart"/>
+      <w:r>
+        <w:rPr>
+          <w:rFonts w:ascii="Consolas" w:eastAsia="Times New Roman" w:hAnsi="Consolas" w:cs="Courier New"/>
+          <w:color w:val="A5C261"/>
+          <w:sz w:val="20"/>
+          <w:szCs w:val="20"/>
+        </w:rPr>
+        <w:t>us'</w:t>
+      </w:r>
+      <w:r>
+        <w:rPr>
+          <w:rFonts w:ascii="Consolas" w:eastAsia="Times New Roman" w:hAnsi="Consolas" w:cs="Courier New"/>
+          <w:color w:val="CC7832"/>
+          <w:sz w:val="20"/>
+          <w:szCs w:val="20"/>
+        </w:rPr>
+        <w:t>,</w:t>
+      </w:r>
+      <w:r>
+        <w:rPr>
+          <w:rFonts w:ascii="Consolas" w:eastAsia="Times New Roman" w:hAnsi="Consolas" w:cs="Courier New"/>
+          <w:color w:val="A5C261"/>
+          <w:sz w:val="20"/>
+          <w:szCs w:val="20"/>
+        </w:rPr>
+        <w:t>"use</w:t>
+      </w:r>
+      <w:proofErr w:type="spellEnd"/>
+      <w:r>
+        <w:rPr>
+          <w:rFonts w:ascii="Consolas" w:eastAsia="Times New Roman" w:hAnsi="Consolas" w:cs="Courier New"/>
+          <w:color w:val="A5C261"/>
+          <w:sz w:val="20"/>
+          <w:szCs w:val="20"/>
+        </w:rPr>
+        <w:t>"</w:t>
+      </w:r>
+      <w:r>
+        <w:rPr>
+          <w:rFonts w:ascii="Consolas" w:eastAsia="Times New Roman" w:hAnsi="Consolas" w:cs="Courier New"/>
+          <w:color w:val="A9B7C6"/>
+          <w:sz w:val="20"/>
+          <w:szCs w:val="20"/>
+        </w:rPr>
+        <w:t xml:space="preserve">]:  </w:t>
+      </w:r>
+      <w:r>
+        <w:rPr>
+          <w:rFonts w:ascii="Consolas" w:eastAsia="Times New Roman" w:hAnsi="Consolas" w:cs="Courier New"/>
+          <w:color w:val="808080"/>
+          <w:sz w:val="20"/>
+          <w:szCs w:val="20"/>
+        </w:rPr>
+        <w:t xml:space="preserve"># this makes it so you can use items if the </w:t>
+      </w:r>
+      <w:proofErr w:type="spellStart"/>
+      <w:r>
+        <w:rPr>
+          <w:rFonts w:ascii="Consolas" w:eastAsia="Times New Roman" w:hAnsi="Consolas" w:cs="Courier New"/>
+          <w:color w:val="808080"/>
+          <w:sz w:val="20"/>
+          <w:szCs w:val="20"/>
+        </w:rPr>
+        <w:t>interacble</w:t>
+      </w:r>
+      <w:proofErr w:type="spellEnd"/>
+      <w:r>
+        <w:rPr>
+          <w:rFonts w:ascii="Consolas" w:eastAsia="Times New Roman" w:hAnsi="Consolas" w:cs="Courier New"/>
+          <w:color w:val="808080"/>
+          <w:sz w:val="20"/>
+          <w:szCs w:val="20"/>
+        </w:rPr>
+        <w:t xml:space="preserve"> is in the area</w:t>
+      </w:r>
+      <w:r>
+        <w:rPr>
+          <w:rFonts w:ascii="Consolas" w:eastAsia="Times New Roman" w:hAnsi="Consolas" w:cs="Courier New"/>
+          <w:color w:val="808080"/>
+          <w:sz w:val="20"/>
+          <w:szCs w:val="20"/>
+        </w:rPr>
+        <w:br/>
+        <w:t xml:space="preserve">    </w:t>
+      </w:r>
+      <w:r>
+        <w:rPr>
+          <w:rFonts w:ascii="Consolas" w:eastAsia="Times New Roman" w:hAnsi="Consolas" w:cs="Courier New"/>
+          <w:color w:val="A9B7C6"/>
+          <w:sz w:val="20"/>
+          <w:szCs w:val="20"/>
+        </w:rPr>
+        <w:t>x</w:t>
+      </w:r>
+      <w:r>
+        <w:rPr>
+          <w:rFonts w:ascii="Consolas" w:eastAsia="Times New Roman" w:hAnsi="Consolas" w:cs="Courier New"/>
+          <w:color w:val="CC7832"/>
+          <w:sz w:val="20"/>
+          <w:szCs w:val="20"/>
+        </w:rPr>
+        <w:t xml:space="preserve">, </w:t>
+      </w:r>
+      <w:r>
+        <w:rPr>
+          <w:rFonts w:ascii="Consolas" w:eastAsia="Times New Roman" w:hAnsi="Consolas" w:cs="Courier New"/>
+          <w:color w:val="A9B7C6"/>
+          <w:sz w:val="20"/>
+          <w:szCs w:val="20"/>
+        </w:rPr>
+        <w:t>y</w:t>
+      </w:r>
+      <w:r>
+        <w:rPr>
+          <w:rFonts w:ascii="Consolas" w:eastAsia="Times New Roman" w:hAnsi="Consolas" w:cs="Courier New"/>
+          <w:color w:val="CC7832"/>
+          <w:sz w:val="20"/>
+          <w:szCs w:val="20"/>
+        </w:rPr>
+        <w:t xml:space="preserve">, </w:t>
+      </w:r>
+      <w:r>
+        <w:rPr>
+          <w:rFonts w:ascii="Consolas" w:eastAsia="Times New Roman" w:hAnsi="Consolas" w:cs="Courier New"/>
+          <w:color w:val="A9B7C6"/>
+          <w:sz w:val="20"/>
+          <w:szCs w:val="20"/>
+        </w:rPr>
+        <w:t>z</w:t>
+      </w:r>
+      <w:r>
+        <w:rPr>
+          <w:rFonts w:ascii="Consolas" w:eastAsia="Times New Roman" w:hAnsi="Consolas" w:cs="Courier New"/>
+          <w:color w:val="CC7832"/>
+          <w:sz w:val="20"/>
+          <w:szCs w:val="20"/>
+        </w:rPr>
+        <w:t xml:space="preserve">, </w:t>
+      </w:r>
+      <w:r>
+        <w:rPr>
+          <w:rFonts w:ascii="Consolas" w:eastAsia="Times New Roman" w:hAnsi="Consolas" w:cs="Courier New"/>
+          <w:color w:val="A9B7C6"/>
+          <w:sz w:val="20"/>
+          <w:szCs w:val="20"/>
+        </w:rPr>
+        <w:t xml:space="preserve">dim = </w:t>
+      </w:r>
+      <w:proofErr w:type="spellStart"/>
+      <w:r>
+        <w:rPr>
+          <w:rFonts w:ascii="Consolas" w:eastAsia="Times New Roman" w:hAnsi="Consolas" w:cs="Courier New"/>
+          <w:color w:val="A9B7C6"/>
+          <w:sz w:val="20"/>
+          <w:szCs w:val="20"/>
+        </w:rPr>
+        <w:t>PLAYER.location</w:t>
+      </w:r>
+      <w:proofErr w:type="spellEnd"/>
+      <w:r>
+        <w:rPr>
+          <w:rFonts w:ascii="Consolas" w:eastAsia="Times New Roman" w:hAnsi="Consolas" w:cs="Courier New"/>
+          <w:color w:val="A9B7C6"/>
+          <w:sz w:val="20"/>
+          <w:szCs w:val="20"/>
+        </w:rPr>
+        <w:br/>
+        <w:t xml:space="preserve">    </w:t>
+      </w:r>
+      <w:r>
+        <w:rPr>
+          <w:rFonts w:ascii="Consolas" w:eastAsia="Times New Roman" w:hAnsi="Consolas" w:cs="Courier New"/>
+          <w:color w:val="808080"/>
+          <w:sz w:val="20"/>
+          <w:szCs w:val="20"/>
+        </w:rPr>
+        <w:t xml:space="preserve"># checks all </w:t>
+      </w:r>
+      <w:proofErr w:type="spellStart"/>
+      <w:r>
+        <w:rPr>
+          <w:rFonts w:ascii="Consolas" w:eastAsia="Times New Roman" w:hAnsi="Consolas" w:cs="Courier New"/>
+          <w:color w:val="808080"/>
+          <w:sz w:val="20"/>
+          <w:szCs w:val="20"/>
+        </w:rPr>
+        <w:t>interactables</w:t>
+      </w:r>
+      <w:proofErr w:type="spellEnd"/>
+      <w:r>
+        <w:rPr>
+          <w:rFonts w:ascii="Consolas" w:eastAsia="Times New Roman" w:hAnsi="Consolas" w:cs="Courier New"/>
+          <w:color w:val="808080"/>
+          <w:sz w:val="20"/>
+          <w:szCs w:val="20"/>
+        </w:rPr>
+        <w:t xml:space="preserve"> in area to see if item is needed</w:t>
+      </w:r>
+      <w:r>
+        <w:rPr>
+          <w:rFonts w:ascii="Consolas" w:eastAsia="Times New Roman" w:hAnsi="Consolas" w:cs="Courier New"/>
+          <w:color w:val="808080"/>
+          <w:sz w:val="20"/>
+          <w:szCs w:val="20"/>
+        </w:rPr>
+        <w:br/>
+        <w:t xml:space="preserve">    </w:t>
+      </w:r>
+      <w:r>
+        <w:rPr>
+          <w:rFonts w:ascii="Consolas" w:eastAsia="Times New Roman" w:hAnsi="Consolas" w:cs="Courier New"/>
+          <w:color w:val="CC7832"/>
+          <w:sz w:val="20"/>
+          <w:szCs w:val="20"/>
+        </w:rPr>
+        <w:t xml:space="preserve">for </w:t>
+      </w:r>
+      <w:proofErr w:type="spellStart"/>
+      <w:r>
+        <w:rPr>
+          <w:rFonts w:ascii="Consolas" w:eastAsia="Times New Roman" w:hAnsi="Consolas" w:cs="Courier New"/>
+          <w:color w:val="A9B7C6"/>
+          <w:sz w:val="20"/>
+          <w:szCs w:val="20"/>
+        </w:rPr>
+        <w:t>interactable</w:t>
+      </w:r>
+      <w:proofErr w:type="spellEnd"/>
+      <w:r>
+        <w:rPr>
+          <w:rFonts w:ascii="Consolas" w:eastAsia="Times New Roman" w:hAnsi="Consolas" w:cs="Courier New"/>
+          <w:color w:val="A9B7C6"/>
+          <w:sz w:val="20"/>
+          <w:szCs w:val="20"/>
+        </w:rPr>
+        <w:t xml:space="preserve"> </w:t>
+      </w:r>
+      <w:r>
+        <w:rPr>
+          <w:rFonts w:ascii="Consolas" w:eastAsia="Times New Roman" w:hAnsi="Consolas" w:cs="Courier New"/>
+          <w:color w:val="CC7832"/>
+          <w:sz w:val="20"/>
+          <w:szCs w:val="20"/>
+        </w:rPr>
+        <w:t xml:space="preserve">in </w:t>
+      </w:r>
+      <w:r>
+        <w:rPr>
+          <w:rFonts w:ascii="Consolas" w:eastAsia="Times New Roman" w:hAnsi="Consolas" w:cs="Courier New"/>
+          <w:color w:val="A9B7C6"/>
+          <w:sz w:val="20"/>
+          <w:szCs w:val="20"/>
+        </w:rPr>
+        <w:t xml:space="preserve">MAPS[x][y][z][dim].items:  </w:t>
+      </w:r>
+      <w:r>
+        <w:rPr>
+          <w:rFonts w:ascii="Consolas" w:eastAsia="Times New Roman" w:hAnsi="Consolas" w:cs="Courier New"/>
+          <w:color w:val="808080"/>
+          <w:sz w:val="20"/>
+          <w:szCs w:val="20"/>
+        </w:rPr>
+        <w:t xml:space="preserve"># for all </w:t>
+      </w:r>
+      <w:proofErr w:type="spellStart"/>
+      <w:r>
+        <w:rPr>
+          <w:rFonts w:ascii="Consolas" w:eastAsia="Times New Roman" w:hAnsi="Consolas" w:cs="Courier New"/>
+          <w:color w:val="808080"/>
+          <w:sz w:val="20"/>
+          <w:szCs w:val="20"/>
+        </w:rPr>
+        <w:t>itmes+interactables</w:t>
+      </w:r>
+      <w:proofErr w:type="spellEnd"/>
+      <w:r>
+        <w:rPr>
+          <w:rFonts w:ascii="Consolas" w:eastAsia="Times New Roman" w:hAnsi="Consolas" w:cs="Courier New"/>
+          <w:color w:val="808080"/>
+          <w:sz w:val="20"/>
+          <w:szCs w:val="20"/>
+        </w:rPr>
+        <w:t xml:space="preserve"> in the area</w:t>
+      </w:r>
+      <w:r>
+        <w:rPr>
+          <w:rFonts w:ascii="Consolas" w:eastAsia="Times New Roman" w:hAnsi="Consolas" w:cs="Courier New"/>
+          <w:color w:val="808080"/>
+          <w:sz w:val="20"/>
+          <w:szCs w:val="20"/>
+        </w:rPr>
+        <w:br/>
+        <w:t xml:space="preserve">        </w:t>
+      </w:r>
+      <w:r>
+        <w:rPr>
+          <w:rFonts w:ascii="Consolas" w:eastAsia="Times New Roman" w:hAnsi="Consolas" w:cs="Courier New"/>
+          <w:color w:val="CC7832"/>
+          <w:sz w:val="20"/>
+          <w:szCs w:val="20"/>
+        </w:rPr>
+        <w:t xml:space="preserve">if </w:t>
+      </w:r>
+      <w:proofErr w:type="spellStart"/>
+      <w:r>
+        <w:rPr>
+          <w:rFonts w:ascii="Consolas" w:eastAsia="Times New Roman" w:hAnsi="Consolas" w:cs="Courier New"/>
+          <w:color w:val="8888C6"/>
+          <w:sz w:val="20"/>
+          <w:szCs w:val="20"/>
+        </w:rPr>
+        <w:t>isinstance</w:t>
+      </w:r>
+      <w:proofErr w:type="spellEnd"/>
+      <w:r>
+        <w:rPr>
+          <w:rFonts w:ascii="Consolas" w:eastAsia="Times New Roman" w:hAnsi="Consolas" w:cs="Courier New"/>
+          <w:color w:val="A9B7C6"/>
+          <w:sz w:val="20"/>
+          <w:szCs w:val="20"/>
+        </w:rPr>
+        <w:t>(</w:t>
+      </w:r>
+      <w:proofErr w:type="spellStart"/>
+      <w:r>
+        <w:rPr>
+          <w:rFonts w:ascii="Consolas" w:eastAsia="Times New Roman" w:hAnsi="Consolas" w:cs="Courier New"/>
+          <w:color w:val="A9B7C6"/>
+          <w:sz w:val="20"/>
+          <w:szCs w:val="20"/>
+        </w:rPr>
+        <w:t>interactable</w:t>
+      </w:r>
+      <w:proofErr w:type="spellEnd"/>
+      <w:r>
+        <w:rPr>
+          <w:rFonts w:ascii="Consolas" w:eastAsia="Times New Roman" w:hAnsi="Consolas" w:cs="Courier New"/>
+          <w:color w:val="CC7832"/>
+          <w:sz w:val="20"/>
+          <w:szCs w:val="20"/>
+        </w:rPr>
+        <w:t xml:space="preserve">, </w:t>
+      </w:r>
+      <w:r>
+        <w:rPr>
+          <w:rFonts w:ascii="Consolas" w:eastAsia="Times New Roman" w:hAnsi="Consolas" w:cs="Courier New"/>
+          <w:color w:val="A9B7C6"/>
+          <w:sz w:val="20"/>
+          <w:szCs w:val="20"/>
+        </w:rPr>
+        <w:t xml:space="preserve">Interact):  </w:t>
+      </w:r>
+      <w:r>
+        <w:rPr>
+          <w:rFonts w:ascii="Consolas" w:eastAsia="Times New Roman" w:hAnsi="Consolas" w:cs="Courier New"/>
+          <w:color w:val="808080"/>
+          <w:sz w:val="20"/>
+          <w:szCs w:val="20"/>
+        </w:rPr>
+        <w:t xml:space="preserve"># if it's in </w:t>
+      </w:r>
+      <w:proofErr w:type="spellStart"/>
+      <w:r>
+        <w:rPr>
+          <w:rFonts w:ascii="Consolas" w:eastAsia="Times New Roman" w:hAnsi="Consolas" w:cs="Courier New"/>
+          <w:color w:val="808080"/>
+          <w:sz w:val="20"/>
+          <w:szCs w:val="20"/>
+        </w:rPr>
+        <w:t>interactable</w:t>
+      </w:r>
+      <w:proofErr w:type="spellEnd"/>
+      <w:r>
+        <w:rPr>
+          <w:rFonts w:ascii="Consolas" w:eastAsia="Times New Roman" w:hAnsi="Consolas" w:cs="Courier New"/>
+          <w:color w:val="808080"/>
+          <w:sz w:val="20"/>
+          <w:szCs w:val="20"/>
+        </w:rPr>
+        <w:br/>
+        <w:t xml:space="preserve">            </w:t>
+      </w:r>
+      <w:r>
+        <w:rPr>
+          <w:rFonts w:ascii="Consolas" w:eastAsia="Times New Roman" w:hAnsi="Consolas" w:cs="Courier New"/>
+          <w:color w:val="CC7832"/>
+          <w:sz w:val="20"/>
+          <w:szCs w:val="20"/>
+        </w:rPr>
+        <w:t xml:space="preserve">if </w:t>
+      </w:r>
+      <w:proofErr w:type="spellStart"/>
+      <w:r>
+        <w:rPr>
+          <w:rFonts w:ascii="Consolas" w:eastAsia="Times New Roman" w:hAnsi="Consolas" w:cs="Courier New"/>
+          <w:color w:val="A9B7C6"/>
+          <w:sz w:val="20"/>
+          <w:szCs w:val="20"/>
+        </w:rPr>
+        <w:t>interactable.need</w:t>
+      </w:r>
+      <w:proofErr w:type="spellEnd"/>
+      <w:r>
+        <w:rPr>
+          <w:rFonts w:ascii="Consolas" w:eastAsia="Times New Roman" w:hAnsi="Consolas" w:cs="Courier New"/>
+          <w:color w:val="A9B7C6"/>
+          <w:sz w:val="20"/>
+          <w:szCs w:val="20"/>
+        </w:rPr>
+        <w:t xml:space="preserve"> == </w:t>
+      </w:r>
+      <w:proofErr w:type="spellStart"/>
+      <w:r>
+        <w:rPr>
+          <w:rFonts w:ascii="Consolas" w:eastAsia="Times New Roman" w:hAnsi="Consolas" w:cs="Courier New"/>
+          <w:color w:val="A9B7C6"/>
+          <w:sz w:val="20"/>
+          <w:szCs w:val="20"/>
+        </w:rPr>
+        <w:t>objectName</w:t>
+      </w:r>
+      <w:proofErr w:type="spellEnd"/>
+      <w:r>
+        <w:rPr>
+          <w:rFonts w:ascii="Consolas" w:eastAsia="Times New Roman" w:hAnsi="Consolas" w:cs="Courier New"/>
+          <w:color w:val="A9B7C6"/>
+          <w:sz w:val="20"/>
+          <w:szCs w:val="20"/>
+        </w:rPr>
+        <w:t>:</w:t>
+      </w:r>
+      <w:r>
+        <w:rPr>
+          <w:rFonts w:ascii="Consolas" w:eastAsia="Times New Roman" w:hAnsi="Consolas" w:cs="Courier New"/>
+          <w:color w:val="A9B7C6"/>
+          <w:sz w:val="20"/>
+          <w:szCs w:val="20"/>
+        </w:rPr>
+        <w:br/>
+        <w:t xml:space="preserve">                </w:t>
+      </w:r>
+      <w:r>
+        <w:rPr>
+          <w:rFonts w:ascii="Consolas" w:eastAsia="Times New Roman" w:hAnsi="Consolas" w:cs="Courier New"/>
+          <w:color w:val="CC7832"/>
+          <w:sz w:val="20"/>
+          <w:szCs w:val="20"/>
+        </w:rPr>
+        <w:t xml:space="preserve">print </w:t>
+      </w:r>
+      <w:r>
+        <w:rPr>
+          <w:rFonts w:ascii="Consolas" w:eastAsia="Times New Roman" w:hAnsi="Consolas" w:cs="Courier New"/>
+          <w:color w:val="A5C261"/>
+          <w:sz w:val="20"/>
+          <w:szCs w:val="20"/>
+        </w:rPr>
+        <w:t>"</w:t>
+      </w:r>
+      <w:r>
+        <w:rPr>
+          <w:rFonts w:ascii="Consolas" w:eastAsia="Times New Roman" w:hAnsi="Consolas" w:cs="Courier New"/>
+          <w:color w:val="CC7832"/>
+          <w:sz w:val="20"/>
+          <w:szCs w:val="20"/>
+        </w:rPr>
+        <w:t>\</w:t>
+      </w:r>
+      <w:proofErr w:type="spellStart"/>
+      <w:r>
+        <w:rPr>
+          <w:rFonts w:ascii="Consolas" w:eastAsia="Times New Roman" w:hAnsi="Consolas" w:cs="Courier New"/>
+          <w:color w:val="CC7832"/>
+          <w:sz w:val="20"/>
+          <w:szCs w:val="20"/>
+        </w:rPr>
+        <w:t>n</w:t>
+      </w:r>
+      <w:r>
+        <w:rPr>
+          <w:rFonts w:ascii="Consolas" w:eastAsia="Times New Roman" w:hAnsi="Consolas" w:cs="Courier New"/>
+          <w:color w:val="A5C261"/>
+          <w:sz w:val="20"/>
+          <w:szCs w:val="20"/>
+        </w:rPr>
+        <w:t>You</w:t>
+      </w:r>
+      <w:proofErr w:type="spellEnd"/>
+      <w:r>
+        <w:rPr>
+          <w:rFonts w:ascii="Consolas" w:eastAsia="Times New Roman" w:hAnsi="Consolas" w:cs="Courier New"/>
+          <w:color w:val="A5C261"/>
+          <w:sz w:val="20"/>
+          <w:szCs w:val="20"/>
+        </w:rPr>
+        <w:t xml:space="preserve"> use the " </w:t>
+      </w:r>
+      <w:r>
+        <w:rPr>
+          <w:rFonts w:ascii="Consolas" w:eastAsia="Times New Roman" w:hAnsi="Consolas" w:cs="Courier New"/>
+          <w:color w:val="A9B7C6"/>
+          <w:sz w:val="20"/>
+          <w:szCs w:val="20"/>
+        </w:rPr>
+        <w:t xml:space="preserve">+ </w:t>
+      </w:r>
+      <w:proofErr w:type="spellStart"/>
+      <w:r>
+        <w:rPr>
+          <w:rFonts w:ascii="Consolas" w:eastAsia="Times New Roman" w:hAnsi="Consolas" w:cs="Courier New"/>
+          <w:color w:val="A9B7C6"/>
+          <w:sz w:val="20"/>
+          <w:szCs w:val="20"/>
+        </w:rPr>
+        <w:t>objectName</w:t>
+      </w:r>
+      <w:proofErr w:type="spellEnd"/>
+      <w:r>
+        <w:rPr>
+          <w:rFonts w:ascii="Consolas" w:eastAsia="Times New Roman" w:hAnsi="Consolas" w:cs="Courier New"/>
+          <w:color w:val="A9B7C6"/>
+          <w:sz w:val="20"/>
+          <w:szCs w:val="20"/>
+        </w:rPr>
+        <w:t xml:space="preserve"> + </w:t>
+      </w:r>
+      <w:r>
+        <w:rPr>
+          <w:rFonts w:ascii="Consolas" w:eastAsia="Times New Roman" w:hAnsi="Consolas" w:cs="Courier New"/>
+          <w:color w:val="A5C261"/>
+          <w:sz w:val="20"/>
+          <w:szCs w:val="20"/>
+        </w:rPr>
+        <w:t xml:space="preserve">" with the " </w:t>
+      </w:r>
+      <w:r>
+        <w:rPr>
+          <w:rFonts w:ascii="Consolas" w:eastAsia="Times New Roman" w:hAnsi="Consolas" w:cs="Courier New"/>
+          <w:color w:val="A9B7C6"/>
+          <w:sz w:val="20"/>
+          <w:szCs w:val="20"/>
+        </w:rPr>
+        <w:t xml:space="preserve">+ interactable.name + </w:t>
+      </w:r>
+      <w:r>
+        <w:rPr>
+          <w:rFonts w:ascii="Consolas" w:eastAsia="Times New Roman" w:hAnsi="Consolas" w:cs="Courier New"/>
+          <w:color w:val="A5C261"/>
+          <w:sz w:val="20"/>
+          <w:szCs w:val="20"/>
+        </w:rPr>
+        <w:t>".</w:t>
+      </w:r>
+      <w:r>
+        <w:rPr>
+          <w:rFonts w:ascii="Consolas" w:eastAsia="Times New Roman" w:hAnsi="Consolas" w:cs="Courier New"/>
+          <w:color w:val="CC7832"/>
+          <w:sz w:val="20"/>
+          <w:szCs w:val="20"/>
+        </w:rPr>
+        <w:t>\n</w:t>
+      </w:r>
+      <w:r>
+        <w:rPr>
+          <w:rFonts w:ascii="Consolas" w:eastAsia="Times New Roman" w:hAnsi="Consolas" w:cs="Courier New"/>
+          <w:color w:val="A5C261"/>
+          <w:sz w:val="20"/>
+          <w:szCs w:val="20"/>
+        </w:rPr>
+        <w:t>"</w:t>
+      </w:r>
+      <w:r>
+        <w:rPr>
+          <w:rFonts w:ascii="Consolas" w:eastAsia="Times New Roman" w:hAnsi="Consolas" w:cs="Courier New"/>
+          <w:color w:val="A5C261"/>
+          <w:sz w:val="20"/>
+          <w:szCs w:val="20"/>
+        </w:rPr>
+        <w:br/>
+        <w:t xml:space="preserve">                </w:t>
+      </w:r>
+      <w:r>
+        <w:rPr>
+          <w:rFonts w:ascii="Consolas" w:eastAsia="Times New Roman" w:hAnsi="Consolas" w:cs="Courier New"/>
+          <w:color w:val="A9B7C6"/>
+          <w:sz w:val="20"/>
+          <w:szCs w:val="20"/>
+        </w:rPr>
+        <w:t>Inspect(</w:t>
+      </w:r>
+      <w:proofErr w:type="spellStart"/>
+      <w:r>
+        <w:rPr>
+          <w:rFonts w:ascii="Consolas" w:eastAsia="Times New Roman" w:hAnsi="Consolas" w:cs="Courier New"/>
+          <w:color w:val="A9B7C6"/>
+          <w:sz w:val="20"/>
+          <w:szCs w:val="20"/>
+        </w:rPr>
+        <w:t>interactable.name.lower</w:t>
+      </w:r>
+      <w:proofErr w:type="spellEnd"/>
+      <w:r>
+        <w:rPr>
+          <w:rFonts w:ascii="Consolas" w:eastAsia="Times New Roman" w:hAnsi="Consolas" w:cs="Courier New"/>
+          <w:color w:val="A9B7C6"/>
+          <w:sz w:val="20"/>
+          <w:szCs w:val="20"/>
+        </w:rPr>
+        <w:t>())</w:t>
+      </w:r>
+    </w:p>
+    <w:p/>
     <w:p>
       <w:r>
         <w:lastRenderedPageBreak/>
-        <w:t>To your left is _. To your right is _</w:t>
-      </w:r>
-    </w:p>
-    <w:p>
-      <w:proofErr w:type="spellStart"/>
-      <w:r>
-        <w:t>Infront</w:t>
-      </w:r>
-      <w:proofErr w:type="spellEnd"/>
-      <w:r>
-        <w:t xml:space="preserve"> of you is _. Behind you is _.</w:t>
-      </w:r>
-    </w:p>
-    <w:p>
-      <w:r>
-        <w:t>Upstairs is _. Downstairs is _.</w:t>
-      </w:r>
+        <w:t xml:space="preserve">This little chunks of if statements are what I refer to when I talk about accepted commands. </w:t>
+      </w:r>
+      <w:r>
+        <w:t xml:space="preserve">Many of these are </w:t>
+      </w:r>
+      <w:r>
+        <w:t>straightforward</w:t>
+      </w:r>
+      <w:proofErr w:type="gramStart"/>
+      <w:r>
+        <w:t>.</w:t>
+      </w:r>
+      <w:r>
+        <w:t>.</w:t>
+      </w:r>
+      <w:proofErr w:type="gramEnd"/>
     </w:p>
     <w:p/>
+    <w:p>
+      <w:pPr>
+        <w:pStyle w:val="Heading4"/>
+      </w:pPr>
+      <w:r>
+        <w:t>Objects/Nouns</w:t>
+      </w:r>
+    </w:p>
+    <w:p/>
+    <w:p>
+      <w:pPr>
+        <w:pStyle w:val="Heading2"/>
+      </w:pPr>
+      <w:bookmarkStart w:id="11" w:name="_Toc23582092"/>
+      <w:r>
+        <w:t>Colours</w:t>
+      </w:r>
+      <w:bookmarkEnd w:id="11"/>
+    </w:p>
+    <w:p>
+      <w:r>
+        <w:t>ANSI ESCAPE CODES!</w:t>
+      </w:r>
+    </w:p>
+    <w:p/>
+    <w:p>
+      <w:r>
+        <w:t>Unfortunately, there is no bold like Linux but there’s still tones of options!</w:t>
+      </w:r>
+    </w:p>
+    <w:p>
+      <w:proofErr w:type="spellStart"/>
+      <w:r>
+        <w:t>Colorama</w:t>
+      </w:r>
+      <w:proofErr w:type="spellEnd"/>
+      <w:r>
+        <w:t xml:space="preserve"> is a nice package from python</w:t>
+      </w:r>
+      <w:r>
+        <w:t xml:space="preserve"> that handles all the </w:t>
+      </w:r>
+      <w:proofErr w:type="spellStart"/>
+      <w:r>
+        <w:t>colouring</w:t>
+      </w:r>
+      <w:proofErr w:type="spellEnd"/>
+      <w:r>
+        <w:t xml:space="preserve"> of the foreground and background</w:t>
+      </w:r>
+      <w:r>
+        <w:t>.</w:t>
+      </w:r>
+    </w:p>
+    <w:p/>
+    <w:p>
+      <w:r>
+        <w:t>I think there’s ability to make your own console completely from</w:t>
+      </w:r>
+      <w:r>
+        <w:t xml:space="preserve"> ANSI escape codes</w:t>
+      </w:r>
+      <w:r>
+        <w:t xml:space="preserve"> (probably just like a refresh rate thing)</w:t>
+      </w:r>
+      <w:r>
+        <w:t xml:space="preserve">. Has tons of potential but I’m not going that far into it. Would be cool though to have autocomplete, do fun things to the user, and have more </w:t>
+      </w:r>
+      <w:proofErr w:type="spellStart"/>
+      <w:r>
+        <w:t>colours</w:t>
+      </w:r>
+      <w:proofErr w:type="spellEnd"/>
+      <w:r>
+        <w:t xml:space="preserve"> available though.  </w:t>
+      </w:r>
+    </w:p>
     <w:p>
       <w:pPr>
         <w:pStyle w:val="Heading1"/>
       </w:pPr>
-      <w:bookmarkStart w:id="9" w:name="_Toc22829655"/>
+      <w:bookmarkStart w:id="12" w:name="_Toc23582093"/>
       <w:r>
         <w:t>0.29 –</w:t>
       </w:r>
@@ -5624,19 +7479,19 @@
       <w:r>
         <w:t>)</w:t>
       </w:r>
-      <w:bookmarkEnd w:id="9"/>
+      <w:bookmarkEnd w:id="12"/>
     </w:p>
     <w:p>
       <w:pPr>
         <w:pStyle w:val="Heading2"/>
       </w:pPr>
-      <w:bookmarkStart w:id="10" w:name="_Toc22829656"/>
+      <w:bookmarkStart w:id="13" w:name="_Toc23582094"/>
       <w:proofErr w:type="spellStart"/>
       <w:proofErr w:type="gramStart"/>
       <w:r>
         <w:t>printT</w:t>
       </w:r>
-      <w:bookmarkEnd w:id="10"/>
+      <w:bookmarkEnd w:id="13"/>
       <w:proofErr w:type="spellEnd"/>
       <w:proofErr w:type="gramEnd"/>
     </w:p>
@@ -5731,8 +7586,8 @@
             <v:path o:extrusionok="f" gradientshapeok="t" o:connecttype="rect"/>
             <o:lock v:ext="edit" aspectratio="t"/>
           </v:shapetype>
-          <v:shape id="_x0000_s1026" type="#_x0000_t75" style="position:absolute;margin-left:28.5pt;margin-top:3.55pt;width:410.25pt;height:226.2pt;z-index:-251657728;mso-position-horizontal-relative:text;mso-position-vertical-relative:text">
-            <v:imagedata r:id="rId11" o:title="Litterally exact same time for printT"/>
+          <v:shape id="_x0000_s1026" type="#_x0000_t75" style="position:absolute;margin-left:28.5pt;margin-top:3.55pt;width:410.25pt;height:226.2pt;z-index:-251656704;mso-position-horizontal-relative:text;mso-position-vertical-relative:text">
+            <v:imagedata r:id="rId12" o:title="Litterally exact same time for printT"/>
           </v:shape>
         </w:pict>
       </w:r>
@@ -5750,7 +7605,7 @@
       <w:pPr>
         <w:pStyle w:val="Heading3"/>
       </w:pPr>
-      <w:bookmarkStart w:id="11" w:name="_Toc22829657"/>
+      <w:bookmarkStart w:id="14" w:name="_Toc23582095"/>
       <w:proofErr w:type="spellStart"/>
       <w:proofErr w:type="gramStart"/>
       <w:r>
@@ -5764,7 +7619,7 @@
       <w:r>
         <w:t>Code</w:t>
       </w:r>
-      <w:bookmarkEnd w:id="11"/>
+      <w:bookmarkEnd w:id="14"/>
     </w:p>
     <w:p>
       <w:r>
@@ -5802,11 +7657,7 @@
         <w:t xml:space="preserve"> just separated by spaces so it’s key to make sure that nothing is jumbled together or else it might overflow</w:t>
       </w:r>
       <w:r>
-        <w:t xml:space="preserve"> (or at least the longest word would </w:t>
-      </w:r>
-      <w:r>
-        <w:lastRenderedPageBreak/>
-        <w:t>be the character limit</w:t>
+        <w:t xml:space="preserve"> (or at least the longest word would be the character limit</w:t>
       </w:r>
       <w:r>
         <w:t xml:space="preserve">. </w:t>
@@ -5896,7 +7747,7 @@
       <w:pPr>
         <w:pStyle w:val="Heading3"/>
       </w:pPr>
-      <w:bookmarkStart w:id="12" w:name="_Toc22829658"/>
+      <w:bookmarkStart w:id="15" w:name="_Toc23582096"/>
       <w:proofErr w:type="spellStart"/>
       <w:proofErr w:type="gramStart"/>
       <w:r>
@@ -5907,7 +7758,7 @@
       <w:r>
         <w:t xml:space="preserve"> Performance</w:t>
       </w:r>
-      <w:bookmarkEnd w:id="12"/>
+      <w:bookmarkEnd w:id="15"/>
     </w:p>
     <w:p>
       <w:r>
@@ -5919,21 +7770,16 @@
       <w:r>
         <w:t>rences in the function in a tic-</w:t>
       </w:r>
-      <w:proofErr w:type="spellStart"/>
-      <w:r>
-        <w:t>toc</w:t>
-      </w:r>
-      <w:proofErr w:type="spellEnd"/>
+      <w:r>
+        <w:t xml:space="preserve">toc </w:t>
+      </w:r>
+      <w:r>
+        <w:t>fashion</w:t>
+      </w:r>
       <w:r>
         <w:t xml:space="preserve"> </w:t>
       </w:r>
       <w:r>
-        <w:t>fashion</w:t>
-      </w:r>
-      <w:r>
-        <w:t xml:space="preserve"> </w:t>
-      </w:r>
-      <w:r>
         <w:t>before</w:t>
       </w:r>
       <w:r>
@@ -5987,7 +7833,7 @@
           <w:noProof/>
         </w:rPr>
         <w:drawing>
-          <wp:anchor distT="0" distB="0" distL="114300" distR="114300" simplePos="0" relativeHeight="251656704" behindDoc="1" locked="0" layoutInCell="1" allowOverlap="1" wp14:anchorId="2F1A69B1" wp14:editId="23557CC0">
+          <wp:anchor distT="0" distB="0" distL="114300" distR="114300" simplePos="0" relativeHeight="251655680" behindDoc="1" locked="0" layoutInCell="1" allowOverlap="1" wp14:anchorId="2F1A69B1" wp14:editId="23557CC0">
             <wp:simplePos x="0" y="0"/>
             <wp:positionH relativeFrom="margin">
               <wp:align>right</wp:align>
@@ -6010,7 +7856,7 @@
                     <pic:cNvPicPr/>
                   </pic:nvPicPr>
                   <pic:blipFill>
-                    <a:blip r:embed="rId12"/>
+                    <a:blip r:embed="rId13"/>
                     <a:stretch>
                       <a:fillRect/>
                     </a:stretch>
@@ -6036,12 +7882,13 @@
       <w:pPr>
         <w:pStyle w:val="Heading2"/>
       </w:pPr>
-      <w:bookmarkStart w:id="13" w:name="_Toc22829659"/>
-      <w:proofErr w:type="spellStart"/>
-      <w:r>
+      <w:bookmarkStart w:id="16" w:name="_Toc23582097"/>
+      <w:proofErr w:type="spellStart"/>
+      <w:r>
+        <w:lastRenderedPageBreak/>
         <w:t>MapDisplay</w:t>
       </w:r>
-      <w:bookmarkEnd w:id="13"/>
+      <w:bookmarkEnd w:id="16"/>
       <w:proofErr w:type="spellEnd"/>
     </w:p>
     <w:p>
@@ -6166,7 +8013,6 @@
     </w:p>
     <w:p>
       <w:r>
-        <w:lastRenderedPageBreak/>
         <w:t xml:space="preserve">For the code </w:t>
       </w:r>
       <w:r>
@@ -6226,11 +8072,11 @@
       <w:pPr>
         <w:pStyle w:val="Heading2"/>
       </w:pPr>
-      <w:bookmarkStart w:id="14" w:name="_Toc22829660"/>
+      <w:bookmarkStart w:id="17" w:name="_Toc23582098"/>
       <w:r>
         <w:t>CSV Saves</w:t>
       </w:r>
-      <w:bookmarkEnd w:id="14"/>
+      <w:bookmarkEnd w:id="17"/>
     </w:p>
     <w:p/>
     <w:p>
@@ -6455,7 +8301,7 @@
           <w:szCs w:val="18"/>
         </w:rPr>
         <w:br/>
-        <w:t>This makes it easier to develop but a bit more of a pain to pass back and forth and debug.</w:t>
+        <w:t xml:space="preserve">This makes it easier to develop but a bit more of a pain to pass back and forth and </w:t>
       </w:r>
       <w:r>
         <w:rPr>
@@ -6466,8 +8312,8 @@
           <w:sz w:val="18"/>
           <w:szCs w:val="18"/>
         </w:rPr>
-        <w:br/>
-        <w:t>Also, why not do the CSV -&gt; python conversion in Excel? You would have to understand Python and VBA</w:t>
+        <w:lastRenderedPageBreak/>
+        <w:t>debug.</w:t>
       </w:r>
       <w:r>
         <w:rPr>
@@ -6479,7 +8325,7 @@
           <w:szCs w:val="18"/>
         </w:rPr>
         <w:br/>
-        <w:t>which some developers do but should be expected in order to change this code.</w:t>
+        <w:t>Also, why not do the CSV -&gt; python conversion in Excel? You would have to understand Python and VBA</w:t>
       </w:r>
       <w:r>
         <w:rPr>
@@ -6491,6 +8337,18 @@
           <w:szCs w:val="18"/>
         </w:rPr>
         <w:br/>
+        <w:t>which some developers do but should be expected in order to change this code.</w:t>
+      </w:r>
+      <w:r>
+        <w:rPr>
+          <w:rFonts w:ascii="Courier New" w:eastAsia="Times New Roman" w:hAnsi="Courier New" w:cs="Courier New"/>
+          <w:i/>
+          <w:iCs/>
+          <w:color w:val="629755"/>
+          <w:sz w:val="18"/>
+          <w:szCs w:val="18"/>
+        </w:rPr>
+        <w:br/>
         <w:t>Also saving different classes to different files because it makes it easier to read.</w:t>
       </w:r>
     </w:p>
@@ -6499,11 +8357,11 @@
       <w:pPr>
         <w:pStyle w:val="Heading3"/>
       </w:pPr>
-      <w:bookmarkStart w:id="15" w:name="_Toc22829661"/>
+      <w:bookmarkStart w:id="18" w:name="_Toc23582099"/>
       <w:r>
         <w:t>Entities to CSV</w:t>
       </w:r>
-      <w:bookmarkEnd w:id="15"/>
+      <w:bookmarkEnd w:id="18"/>
     </w:p>
     <w:p>
       <w:r>
@@ -6547,11 +8405,11 @@
       <w:pPr>
         <w:pStyle w:val="Heading3"/>
       </w:pPr>
-      <w:bookmarkStart w:id="16" w:name="_Toc22829662"/>
+      <w:bookmarkStart w:id="19" w:name="_Toc23582100"/>
       <w:r>
         <w:t>CSV to Entities</w:t>
       </w:r>
-      <w:bookmarkEnd w:id="16"/>
+      <w:bookmarkEnd w:id="19"/>
     </w:p>
     <w:p>
       <w:r>
@@ -6562,11 +8420,11 @@
       <w:pPr>
         <w:pStyle w:val="Heading3"/>
       </w:pPr>
-      <w:bookmarkStart w:id="17" w:name="_Toc22829663"/>
+      <w:bookmarkStart w:id="20" w:name="_Toc23582101"/>
       <w:r>
         <w:t>CSV to Code</w:t>
       </w:r>
-      <w:bookmarkEnd w:id="17"/>
+      <w:bookmarkEnd w:id="20"/>
     </w:p>
     <w:p>
       <w:r>
@@ -6583,7 +8441,7 @@
       <w:pPr>
         <w:pStyle w:val="Heading1"/>
       </w:pPr>
-      <w:bookmarkStart w:id="18" w:name="_Toc22829664"/>
+      <w:bookmarkStart w:id="21" w:name="_Toc23582102"/>
       <w:r>
         <w:t xml:space="preserve">0.28 – </w:t>
       </w:r>
@@ -6599,13 +8457,13 @@
       <w:r>
         <w:t>and feedback</w:t>
       </w:r>
-      <w:bookmarkEnd w:id="18"/>
+      <w:bookmarkEnd w:id="21"/>
     </w:p>
     <w:p>
       <w:pPr>
         <w:pStyle w:val="Heading2"/>
       </w:pPr>
-      <w:bookmarkStart w:id="19" w:name="_Toc22829665"/>
+      <w:bookmarkStart w:id="22" w:name="_Toc23582103"/>
       <w:r>
         <w:t>0.28.</w:t>
       </w:r>
@@ -6615,7 +8473,7 @@
       <w:r>
         <w:t>2 – Save file problems</w:t>
       </w:r>
-      <w:bookmarkEnd w:id="19"/>
+      <w:bookmarkEnd w:id="22"/>
     </w:p>
     <w:p>
       <w:r>
@@ -6682,7 +8540,7 @@
       <w:pPr>
         <w:pStyle w:val="Heading2"/>
       </w:pPr>
-      <w:bookmarkStart w:id="20" w:name="_Toc22829666"/>
+      <w:bookmarkStart w:id="23" w:name="_Toc23582104"/>
       <w:r>
         <w:t xml:space="preserve">0.28 </w:t>
       </w:r>
@@ -6701,7 +8559,7 @@
       <w:r>
         <w:t>, and Feedback</w:t>
       </w:r>
-      <w:bookmarkEnd w:id="20"/>
+      <w:bookmarkEnd w:id="23"/>
     </w:p>
     <w:p>
       <w:r>
@@ -6733,6 +8591,7 @@
     </w:p>
     <w:p>
       <w:r>
+        <w:lastRenderedPageBreak/>
         <w:t xml:space="preserve">Moving the quest file to another function I had to shuffle around </w:t>
       </w:r>
       <w:r>
@@ -6766,7 +8625,6 @@
     </w:p>
     <w:p>
       <w:r>
-        <w:lastRenderedPageBreak/>
         <w:t>Current Green console settings in R</w:t>
       </w:r>
       <w:proofErr w:type="gramStart"/>
@@ -6782,7 +8640,7 @@
       <w:pPr>
         <w:pStyle w:val="Heading1"/>
       </w:pPr>
-      <w:bookmarkStart w:id="21" w:name="_Toc22829667"/>
+      <w:bookmarkStart w:id="24" w:name="_Toc23582105"/>
       <w:r>
         <w:t>0.27</w:t>
       </w:r>
@@ -6800,20 +8658,20 @@
       <w:r>
         <w:t xml:space="preserve"> current structure, and the current best strategy to win</w:t>
       </w:r>
-      <w:bookmarkEnd w:id="21"/>
+      <w:bookmarkEnd w:id="24"/>
     </w:p>
     <w:p>
       <w:pPr>
         <w:pStyle w:val="Heading2"/>
       </w:pPr>
-      <w:bookmarkStart w:id="22" w:name="_Toc22829668"/>
+      <w:bookmarkStart w:id="25" w:name="_Toc23582106"/>
       <w:r>
         <w:t>How the game works/w</w:t>
       </w:r>
       <w:r>
         <w:t>hat I’ve learned about the Game</w:t>
       </w:r>
-      <w:bookmarkEnd w:id="22"/>
+      <w:bookmarkEnd w:id="25"/>
     </w:p>
     <w:p>
       <w:r>
@@ -6975,6 +8833,7 @@
     </w:p>
     <w:p>
       <w:r>
+        <w:lastRenderedPageBreak/>
         <w:t xml:space="preserve">The main variables in the game </w:t>
       </w:r>
       <w:r>
@@ -7139,7 +8998,6 @@
         </w:numPr>
       </w:pPr>
       <w:r>
-        <w:lastRenderedPageBreak/>
         <w:t>MAPS #</w:t>
       </w:r>
       <w:proofErr w:type="gramStart"/>
@@ -7450,6 +9308,7 @@
     </w:p>
     <w:p>
       <w:r>
+        <w:lastRenderedPageBreak/>
         <w:t xml:space="preserve">GameFunctions.py = </w:t>
       </w:r>
       <w:proofErr w:type="gramStart"/>
@@ -7534,11 +9393,11 @@
       <w:pPr>
         <w:pStyle w:val="Heading2"/>
       </w:pPr>
-      <w:bookmarkStart w:id="23" w:name="_Toc22829669"/>
+      <w:bookmarkStart w:id="26" w:name="_Toc23582107"/>
       <w:r>
         <w:t>The Game Structure/execution</w:t>
       </w:r>
-      <w:bookmarkEnd w:id="23"/>
+      <w:bookmarkEnd w:id="26"/>
       <w:r>
         <w:t xml:space="preserve"> </w:t>
       </w:r>
@@ -7558,26 +9417,25 @@
       <w:pPr>
         <w:pStyle w:val="Heading3"/>
       </w:pPr>
-      <w:bookmarkStart w:id="24" w:name="_Toc22829670"/>
-      <w:r>
-        <w:lastRenderedPageBreak/>
+      <w:bookmarkStart w:id="27" w:name="_Toc23582108"/>
+      <w:r>
         <w:t xml:space="preserve">Game </w:t>
       </w:r>
       <w:r>
         <w:t>Initialization</w:t>
       </w:r>
-      <w:bookmarkEnd w:id="24"/>
+      <w:bookmarkEnd w:id="27"/>
     </w:p>
     <w:p/>
     <w:p>
       <w:pPr>
         <w:pStyle w:val="Heading3"/>
       </w:pPr>
-      <w:bookmarkStart w:id="25" w:name="_Toc22829671"/>
+      <w:bookmarkStart w:id="28" w:name="_Toc23582109"/>
       <w:r>
         <w:t>Game Structure</w:t>
       </w:r>
-      <w:bookmarkEnd w:id="25"/>
+      <w:bookmarkEnd w:id="28"/>
     </w:p>
     <w:p/>
     <w:p>
@@ -7612,7 +9470,7 @@
       <w:pPr>
         <w:pStyle w:val="Heading2"/>
       </w:pPr>
-      <w:bookmarkStart w:id="26" w:name="_Toc22829672"/>
+      <w:bookmarkStart w:id="29" w:name="_Toc23582110"/>
       <w:r>
         <w:t xml:space="preserve">Best Strategy to </w:t>
       </w:r>
@@ -7624,7 +9482,7 @@
       <w:r>
         <w:t xml:space="preserve"> for speed running or otherwise</w:t>
       </w:r>
-      <w:bookmarkEnd w:id="26"/>
+      <w:bookmarkEnd w:id="29"/>
     </w:p>
     <w:p>
       <w:r>
@@ -7677,7 +9535,7 @@
       <w:pPr>
         <w:pStyle w:val="Heading1"/>
       </w:pPr>
-      <w:bookmarkStart w:id="27" w:name="_Toc22829673"/>
+      <w:bookmarkStart w:id="30" w:name="_Toc23582111"/>
       <w:r>
         <w:t>0.26.1</w:t>
       </w:r>
@@ -7692,10 +9550,10 @@
       <w:r>
         <w:t xml:space="preserve"> Update</w:t>
       </w:r>
-      <w:bookmarkEnd w:id="27"/>
+      <w:bookmarkEnd w:id="30"/>
     </w:p>
     <w:sectPr>
-      <w:headerReference w:type="default" r:id="rId13"/>
+      <w:headerReference w:type="default" r:id="rId14"/>
       <w:pgSz w:w="12240" w:h="15840"/>
       <w:pgMar w:top="1440" w:right="1440" w:bottom="1440" w:left="1440" w:header="720" w:footer="720" w:gutter="0"/>
       <w:cols w:space="720"/>
@@ -7792,7 +9650,7 @@
           <w:rPr>
             <w:noProof/>
           </w:rPr>
-          <w:t>12</w:t>
+          <w:t>14</w:t>
         </w:r>
         <w:r>
           <w:rPr>
@@ -8471,6 +10329,28 @@
       <w:szCs w:val="24"/>
     </w:rPr>
   </w:style>
+  <w:style w:type="paragraph" w:styleId="Heading4">
+    <w:name w:val="heading 4"/>
+    <w:basedOn w:val="Normal"/>
+    <w:next w:val="Normal"/>
+    <w:link w:val="Heading4Char"/>
+    <w:uiPriority w:val="9"/>
+    <w:unhideWhenUsed/>
+    <w:qFormat/>
+    <w:rsid w:val="00E45500"/>
+    <w:pPr>
+      <w:keepNext/>
+      <w:keepLines/>
+      <w:spacing w:before="40" w:after="0"/>
+      <w:outlineLvl w:val="3"/>
+    </w:pPr>
+    <w:rPr>
+      <w:rFonts w:asciiTheme="majorHAnsi" w:eastAsiaTheme="majorEastAsia" w:hAnsiTheme="majorHAnsi" w:cstheme="majorBidi"/>
+      <w:i/>
+      <w:iCs/>
+      <w:color w:val="2E74B5" w:themeColor="accent1" w:themeShade="BF"/>
+    </w:rPr>
+  </w:style>
   <w:style w:type="character" w:default="1" w:styleId="DefaultParagraphFont">
     <w:name w:val="Default Paragraph Font"/>
     <w:uiPriority w:val="1"/>
@@ -8699,6 +10579,28 @@
       <w:rFonts w:ascii="Courier New" w:eastAsia="Times New Roman" w:hAnsi="Courier New" w:cs="Courier New"/>
       <w:sz w:val="20"/>
       <w:szCs w:val="20"/>
+    </w:rPr>
+  </w:style>
+  <w:style w:type="paragraph" w:styleId="NoSpacing">
+    <w:name w:val="No Spacing"/>
+    <w:uiPriority w:val="1"/>
+    <w:qFormat/>
+    <w:rsid w:val="00394C42"/>
+    <w:pPr>
+      <w:spacing w:after="0" w:line="240" w:lineRule="auto"/>
+    </w:pPr>
+  </w:style>
+  <w:style w:type="character" w:customStyle="1" w:styleId="Heading4Char">
+    <w:name w:val="Heading 4 Char"/>
+    <w:basedOn w:val="DefaultParagraphFont"/>
+    <w:link w:val="Heading4"/>
+    <w:uiPriority w:val="9"/>
+    <w:rsid w:val="00E45500"/>
+    <w:rPr>
+      <w:rFonts w:asciiTheme="majorHAnsi" w:eastAsiaTheme="majorEastAsia" w:hAnsiTheme="majorHAnsi" w:cstheme="majorBidi"/>
+      <w:i/>
+      <w:iCs/>
+      <w:color w:val="2E74B5" w:themeColor="accent1" w:themeShade="BF"/>
     </w:rPr>
   </w:style>
 </w:styles>
@@ -8970,7 +10872,7 @@
 </file>
 
 <file path=customXml/itemProps1.xml><?xml version="1.0" encoding="utf-8"?>
-<ds:datastoreItem xmlns:ds="http://schemas.openxmlformats.org/officeDocument/2006/customXml" ds:itemID="{79AE5B9B-C826-4F46-AFC2-81500619F7E5}">
+<ds:datastoreItem xmlns:ds="http://schemas.openxmlformats.org/officeDocument/2006/customXml" ds:itemID="{F8F08B5F-06C8-4D4D-8778-5DECEDC71EC4}">
   <ds:schemaRefs>
     <ds:schemaRef ds:uri="http://schemas.openxmlformats.org/officeDocument/2006/bibliography"/>
   </ds:schemaRefs>

</xml_diff>

<commit_message>
HOW IS GAME BROKEN
</commit_message>
<xml_diff>
--- a/Dev/Developer Documentation.docx
+++ b/Dev/Developer Documentation.docx
@@ -2469,18 +2469,16 @@
       <w:r>
         <w:t xml:space="preserve"> NOW you can run scripts out of the ‘CWD/DEV/PlaythroughScripts’ with the ‘/script filename’ command. This will override the command input until the script is run through</w:t>
       </w:r>
-      <w:bookmarkStart w:id="2" w:name="_GoBack"/>
-      <w:bookmarkEnd w:id="2"/>
     </w:p>
     <w:p>
       <w:pPr>
         <w:pStyle w:val="Heading2"/>
       </w:pPr>
-      <w:bookmarkStart w:id="3" w:name="_Toc24295071"/>
+      <w:bookmarkStart w:id="2" w:name="_Toc24295071"/>
       <w:r>
         <w:t>Pack-a-Punch (Bit of a Secret)</w:t>
       </w:r>
-      <w:bookmarkEnd w:id="3"/>
+      <w:bookmarkEnd w:id="2"/>
     </w:p>
     <w:p>
       <w:r>
@@ -2500,18 +2498,104 @@
       <w:pPr>
         <w:pStyle w:val="Heading2"/>
       </w:pPr>
-      <w:bookmarkStart w:id="4" w:name="_Toc24295072"/>
+      <w:bookmarkStart w:id="3" w:name="_Toc24295072"/>
       <w:r>
         <w:t>Interiors FINALLY</w:t>
       </w:r>
-      <w:bookmarkEnd w:id="4"/>
-    </w:p>
-    <w:p>
-      <w:r>
-        <w:t>This one may be a lot because it’s a lot of patchwork functionality BUT basically there’s an Overworld M</w:t>
-      </w:r>
-      <w:r>
-        <w:t xml:space="preserve">ap (the normal map entity files) that you </w:t>
+      <w:bookmarkEnd w:id="3"/>
+    </w:p>
+    <w:p>
+      <w:r>
+        <w:t>This one may be a lot because it’s a lot of patchwork functi</w:t>
+      </w:r>
+      <w:r>
+        <w:t>onality BUT basically there’s added dimensions, which function exactly the same as the base</w:t>
+      </w:r>
+      <w:r>
+        <w:t xml:space="preserve"> Overworld M</w:t>
+      </w:r>
+      <w:r>
+        <w:t>ap (the normal map entity files)</w:t>
+      </w:r>
+      <w:r>
+        <w:t>,</w:t>
+      </w:r>
+      <w:r>
+        <w:t xml:space="preserve"> that you</w:t>
+      </w:r>
+      <w:r>
+        <w:t xml:space="preserve"> enter through something called links. Each tuple now has a dimension attribute on the end (x,y,z, dim) where dim is the dimension. There’s a dimension list in the top of GameFunctions.py. To get into these dimensions we use directional links (could also called directional portals). Links is an attribute at the end of a MAP object argument that states the direction and where it will teleport you to. </w:t>
+      </w:r>
+    </w:p>
+    <w:p>
+      <w:r>
+        <w:t>An example from Startup.py)</w:t>
+      </w:r>
+    </w:p>
+    <w:p>
+      <w:pPr>
+        <w:pStyle w:val="HTMLPreformatted"/>
+        <w:shd w:val="clear" w:color="auto" w:fill="2B2B2B"/>
+        <w:rPr>
+          <w:rFonts w:ascii="Consolas" w:hAnsi="Consolas"/>
+          <w:color w:val="A9B7C6"/>
+        </w:rPr>
+      </w:pPr>
+      <w:r>
+        <w:t xml:space="preserve"> </w:t>
+      </w:r>
+      <w:r>
+        <w:rPr>
+          <w:rFonts w:ascii="Consolas" w:hAnsi="Consolas"/>
+          <w:color w:val="808080"/>
+        </w:rPr>
+        <w:t>Map("JHE Lobby", (2, 4, 1, 0), "~~:","JHE lobby is alive grinding.",(), True, 0, [("r", 0, 1, 1, 1)]),</w:t>
+      </w:r>
+    </w:p>
+    <w:p>
+      <w:r>
+        <w:t xml:space="preserve"> </w:t>
+      </w:r>
+      <w:r>
+        <w:t>Where the [("r", 0, 1, 1, 1)] is the generalized link object. If you go “r” in the JHE spot instead of taking you to (3,4,1,0) it will take you to (0,1,1,1). This linking is done in the Gamefunctions.move().</w:t>
+      </w:r>
+    </w:p>
+    <w:p>
+      <w:r>
+        <w:t xml:space="preserve">The reasoning for using links is to have a generalized portal object. This may be a bit more work to have to define in each location around an interior BUT it gives more over the way the map can be designed. As seen below we can have generalized links (kind of like an adjacency list which the game WILL use if the engine is rebuilt) we can define a space in a very non-linear way. </w:t>
+      </w:r>
+    </w:p>
+    <w:p>
+      <w:r>
+        <w:t>Ex BSB outside)</w:t>
+      </w:r>
+      <w:r>
+        <w:tab/>
+      </w:r>
+      <w:r>
+        <w:tab/>
+      </w:r>
+      <w:r>
+        <w:tab/>
+      </w:r>
+      <w:r>
+        <w:tab/>
+      </w:r>
+      <w:r>
+        <w:tab/>
+      </w:r>
+      <w:r>
+        <w:tab/>
+      </w:r>
+      <w:r>
+        <w:tab/>
+      </w:r>
+      <w:r>
+        <w:tab/>
+      </w:r>
+      <w:r>
+        <w:tab/>
+        <w:t>Overworld Map)</w:t>
       </w:r>
     </w:p>
     <w:p>
@@ -2568,17 +2652,27 @@
     <w:p/>
     <w:p/>
     <w:p/>
-    <w:p/>
+    <w:p>
+      <w:r>
+        <w:t>Now if we have links around the outside of the BSB interior we can make it so you don’t have to have a bunch of empty grass locations around the outside but just a couple sides that your character walks around to access the doors.</w:t>
+      </w:r>
+    </w:p>
+    <w:p>
+      <w:r>
+        <w:t xml:space="preserve">Links currently also work with the auto descriptions to show (if there’s no wall in that direction) the name of the location if it’s the same dimension OR the dimension name if it links to a new dimension. </w:t>
+      </w:r>
+    </w:p>
     <w:p/>
     <w:p>
       <w:pPr>
         <w:pStyle w:val="Heading2"/>
       </w:pPr>
-      <w:bookmarkStart w:id="5" w:name="_Toc24295073"/>
-      <w:r>
+      <w:bookmarkStart w:id="4" w:name="_Toc24295073"/>
+      <w:r>
+        <w:lastRenderedPageBreak/>
         <w:t>Text Based Adventure</w:t>
       </w:r>
-      <w:bookmarkEnd w:id="5"/>
+      <w:bookmarkEnd w:id="4"/>
     </w:p>
     <w:p>
       <w:r>
@@ -2601,30 +2695,44 @@
     <w:p>
       <w:r>
         <w:t>Ascii Art – If the Ascii art was made scalable then it could still keep the immersion (also if it refreshes the screen it could be even more immersive so it’s not in your log).</w:t>
+      </w:r>
+    </w:p>
+    <w:p>
+      <w:r>
+        <w:t xml:space="preserve">Now there’s descriptions to say the condition of your health, if an item is better than another using adjectives, AND if an </w:t>
+      </w:r>
+      <w:r>
+        <w:t>intractable</w:t>
+      </w:r>
+      <w:r>
+        <w:t xml:space="preserve"> or person </w:t>
+      </w:r>
+      <w:r>
+        <w:t>is used for a quest or not.</w:t>
       </w:r>
     </w:p>
     <w:p>
       <w:pPr>
         <w:pStyle w:val="Heading2"/>
       </w:pPr>
-      <w:bookmarkStart w:id="6" w:name="_Toc24295074"/>
+      <w:bookmarkStart w:id="5" w:name="_Toc24295074"/>
       <w:r>
         <w:t>Auto Surrounding Descriptions</w:t>
       </w:r>
       <w:r>
         <w:t xml:space="preserve"> (no interriors)</w:t>
       </w:r>
-      <w:bookmarkEnd w:id="6"/>
+      <w:bookmarkEnd w:id="5"/>
     </w:p>
     <w:p>
       <w:pPr>
         <w:pStyle w:val="Heading3"/>
       </w:pPr>
-      <w:bookmarkStart w:id="7" w:name="_Toc24295075"/>
+      <w:bookmarkStart w:id="6" w:name="_Toc24295075"/>
       <w:r>
         <w:t>Description</w:t>
       </w:r>
-      <w:bookmarkEnd w:id="7"/>
+      <w:bookmarkEnd w:id="6"/>
     </w:p>
     <w:p>
       <w:r>
@@ -2636,7 +2744,6 @@
     </w:p>
     <w:p>
       <w:r>
-        <w:lastRenderedPageBreak/>
         <w:t>1. IF First time visiting: Print “You enter _” then MAP.lore</w:t>
       </w:r>
       <w:r>
@@ -2667,18 +2774,18 @@
           <w:noProof/>
         </w:rPr>
         <w:drawing>
-          <wp:anchor distT="0" distB="0" distL="114300" distR="114300" simplePos="0" relativeHeight="251657728" behindDoc="1" locked="0" layoutInCell="1" allowOverlap="1" wp14:anchorId="3F43DFC0" wp14:editId="29EB9900">
+          <wp:anchor distT="0" distB="0" distL="114300" distR="114300" simplePos="0" relativeHeight="251662848" behindDoc="1" locked="0" layoutInCell="1" allowOverlap="1" wp14:anchorId="06AFAA21" wp14:editId="1C1E5AF4">
             <wp:simplePos x="0" y="0"/>
             <wp:positionH relativeFrom="margin">
-              <wp:posOffset>2771140</wp:posOffset>
+              <wp:posOffset>2684678</wp:posOffset>
             </wp:positionH>
             <wp:positionV relativeFrom="paragraph">
-              <wp:posOffset>151130</wp:posOffset>
+              <wp:posOffset>140132</wp:posOffset>
             </wp:positionV>
-            <wp:extent cx="3248517" cy="2009775"/>
-            <wp:effectExtent l="0" t="0" r="9525" b="0"/>
+            <wp:extent cx="3318483" cy="2003145"/>
+            <wp:effectExtent l="0" t="0" r="0" b="0"/>
             <wp:wrapNone/>
-            <wp:docPr id="4" name="Picture 4"/>
+            <wp:docPr id="10" name="Picture 10"/>
             <wp:cNvGraphicFramePr>
               <a:graphicFrameLocks xmlns:a="http://schemas.openxmlformats.org/drawingml/2006/main" noChangeAspect="1"/>
             </wp:cNvGraphicFramePr>
@@ -2698,7 +2805,7 @@
                   <pic:spPr>
                     <a:xfrm>
                       <a:off x="0" y="0"/>
-                      <a:ext cx="3248517" cy="2009775"/>
+                      <a:ext cx="3333473" cy="2012193"/>
                     </a:xfrm>
                     <a:prstGeom prst="rect">
                       <a:avLst/>
@@ -2721,7 +2828,7 @@
           <w:noProof/>
         </w:rPr>
         <w:drawing>
-          <wp:anchor distT="0" distB="0" distL="114300" distR="114300" simplePos="0" relativeHeight="251656704" behindDoc="1" locked="0" layoutInCell="1" allowOverlap="1" wp14:anchorId="61F25E0E" wp14:editId="2A0F2178">
+          <wp:anchor distT="0" distB="0" distL="114300" distR="114300" simplePos="0" relativeHeight="251656704" behindDoc="1" locked="0" layoutInCell="1" allowOverlap="1" wp14:anchorId="492D26B8" wp14:editId="64333297">
             <wp:simplePos x="0" y="0"/>
             <wp:positionH relativeFrom="margin">
               <wp:posOffset>0</wp:posOffset>
@@ -2810,6 +2917,7 @@
     </w:p>
     <w:p>
       <w:r>
+        <w:lastRenderedPageBreak/>
         <w:t>Names are captalized when defined</w:t>
       </w:r>
       <w:r>
@@ -2878,11 +2986,11 @@
       <w:pPr>
         <w:pStyle w:val="Heading3"/>
       </w:pPr>
-      <w:bookmarkStart w:id="8" w:name="_Toc24295076"/>
+      <w:bookmarkStart w:id="7" w:name="_Toc24295076"/>
       <w:r>
         <w:t>Code</w:t>
       </w:r>
-      <w:bookmarkEnd w:id="8"/>
+      <w:bookmarkEnd w:id="7"/>
     </w:p>
     <w:p>
       <w:r>
@@ -3057,17 +3165,7 @@
           <w:sz w:val="20"/>
           <w:szCs w:val="20"/>
         </w:rPr>
-        <w:t xml:space="preserve"># (\S) used for </w:t>
-      </w:r>
-      <w:r>
-        <w:rPr>
-          <w:rFonts w:ascii="Consolas" w:eastAsia="Times New Roman" w:hAnsi="Consolas" w:cs="Courier New"/>
-          <w:color w:val="808080"/>
-          <w:sz w:val="20"/>
-          <w:szCs w:val="20"/>
-        </w:rPr>
-        <w:lastRenderedPageBreak/>
-        <w:t>printT newline</w:t>
+        <w:t># (\S) used for printT newline</w:t>
       </w:r>
       <w:r>
         <w:rPr>
@@ -4046,6 +4144,15 @@
           <w:szCs w:val="20"/>
         </w:rPr>
         <w:br/>
+      </w:r>
+      <w:r>
+        <w:rPr>
+          <w:rFonts w:ascii="Consolas" w:eastAsia="Times New Roman" w:hAnsi="Consolas" w:cs="Courier New"/>
+          <w:color w:val="808080"/>
+          <w:sz w:val="20"/>
+          <w:szCs w:val="20"/>
+        </w:rPr>
+        <w:lastRenderedPageBreak/>
         <w:t xml:space="preserve">    </w:t>
       </w:r>
       <w:r>
@@ -4852,7 +4959,6 @@
     </w:p>
     <w:p>
       <w:r>
-        <w:lastRenderedPageBreak/>
         <w:t>[F]</w:t>
       </w:r>
       <w:r>
@@ -4949,6 +5055,7 @@
     </w:p>
     <w:p>
       <w:r>
+        <w:lastRenderedPageBreak/>
         <w:t>Upstairs is _. Downstairs is _.</w:t>
       </w:r>
     </w:p>
@@ -4956,21 +5063,21 @@
       <w:pPr>
         <w:pStyle w:val="Heading2"/>
       </w:pPr>
-      <w:bookmarkStart w:id="9" w:name="_Toc24295077"/>
+      <w:bookmarkStart w:id="8" w:name="_Toc24295077"/>
       <w:r>
         <w:t>Text Parser</w:t>
       </w:r>
-      <w:bookmarkEnd w:id="9"/>
+      <w:bookmarkEnd w:id="8"/>
     </w:p>
     <w:p>
       <w:pPr>
         <w:pStyle w:val="Heading3"/>
       </w:pPr>
-      <w:bookmarkStart w:id="10" w:name="_Toc24295078"/>
+      <w:bookmarkStart w:id="9" w:name="_Toc24295078"/>
       <w:r>
         <w:t>Description</w:t>
       </w:r>
-      <w:bookmarkEnd w:id="10"/>
+      <w:bookmarkEnd w:id="9"/>
     </w:p>
     <w:p>
       <w:r>
@@ -5334,7 +5441,6 @@
         <w:pStyle w:val="NoSpacing"/>
       </w:pPr>
       <w:r>
-        <w:lastRenderedPageBreak/>
         <w:tab/>
       </w:r>
       <w:r>
@@ -5410,11 +5516,11 @@
       <w:pPr>
         <w:pStyle w:val="Heading3"/>
       </w:pPr>
-      <w:bookmarkStart w:id="11" w:name="_Toc24295079"/>
+      <w:bookmarkStart w:id="10" w:name="_Toc24295079"/>
       <w:r>
         <w:t>Code</w:t>
       </w:r>
-      <w:bookmarkEnd w:id="11"/>
+      <w:bookmarkEnd w:id="10"/>
     </w:p>
     <w:p>
       <w:r>
@@ -5499,7 +5605,11 @@
         <w:t xml:space="preserve">As such the </w:t>
       </w:r>
       <w:r>
-        <w:t>code is segmented into single word commands (only a verb) and multi word commands (</w:t>
+        <w:t xml:space="preserve">code is segmented into single word commands (only a verb) </w:t>
+      </w:r>
+      <w:r>
+        <w:lastRenderedPageBreak/>
+        <w:t>and multi word commands (</w:t>
       </w:r>
       <w:r>
         <w:t>verb +  noun)</w:t>
@@ -5723,7 +5833,6 @@
     </w:p>
     <w:p>
       <w:r>
-        <w:lastRenderedPageBreak/>
         <w:t>Before the actual parsing of the verbs there’s the spellchecking section. In t</w:t>
       </w:r>
       <w:r>
@@ -6127,7 +6236,11 @@
         <w:t>to use GameFunction.Inventory() because we use “from GameFunctions import *”</w:t>
       </w:r>
       <w:r>
-        <w:t>. In the future I don’t want functions like this to be in gamefunctions, because they are general they should be methods as part of gameclasses but that would be for rebuild.</w:t>
+        <w:t xml:space="preserve">. In the future I don’t want functions like this to be in </w:t>
+      </w:r>
+      <w:r>
+        <w:lastRenderedPageBreak/>
+        <w:t>gamefunctions, because they are general they should be methods as part of gameclasses but that would be for rebuild.</w:t>
       </w:r>
     </w:p>
     <w:p>
@@ -6644,7 +6757,6 @@
     </w:p>
     <w:p>
       <w:r>
-        <w:lastRenderedPageBreak/>
         <w:tab/>
         <w:t>Shortkey Object lookup</w:t>
       </w:r>
@@ -6692,11 +6804,11 @@
       <w:pPr>
         <w:pStyle w:val="Heading2"/>
       </w:pPr>
-      <w:bookmarkStart w:id="12" w:name="_Toc24295080"/>
+      <w:bookmarkStart w:id="11" w:name="_Toc24295080"/>
       <w:r>
         <w:t>Colours</w:t>
       </w:r>
-      <w:bookmarkEnd w:id="12"/>
+      <w:bookmarkEnd w:id="11"/>
     </w:p>
     <w:p>
       <w:r>
@@ -6750,9 +6862,66 @@
     </w:p>
     <w:p>
       <w:r>
+        <w:lastRenderedPageBreak/>
         <w:t xml:space="preserve"> </w:t>
       </w:r>
-    </w:p>
+      <w:r>
+        <w:t>Basically the Colours.py file defines the colour ANSI escape code variables to be used throughout the code.</w:t>
+      </w:r>
+      <w:r>
+        <w:t xml:space="preserve"> NOTE that the colours are actual strings but they’re just interpreted differently by the console.</w:t>
+      </w:r>
+    </w:p>
+    <w:p>
+      <w:r>
+        <w:t xml:space="preserve">Ex) </w:t>
+      </w:r>
+      <w:r>
+        <w:t>CLEARSCREEN</w:t>
+      </w:r>
+      <w:r>
+        <w:t xml:space="preserve"> is just a special string that the command prompt knows to clear the screen.</w:t>
+      </w:r>
+    </w:p>
+    <w:p>
+      <w:pPr>
+        <w:pStyle w:val="HTMLPreformatted"/>
+        <w:shd w:val="clear" w:color="auto" w:fill="2B2B2B"/>
+        <w:rPr>
+          <w:rFonts w:ascii="Consolas" w:hAnsi="Consolas"/>
+          <w:color w:val="A9B7C6"/>
+        </w:rPr>
+      </w:pPr>
+      <w:r>
+        <w:rPr>
+          <w:rFonts w:ascii="Consolas" w:hAnsi="Consolas"/>
+          <w:color w:val="A9B7C6"/>
+        </w:rPr>
+        <w:t xml:space="preserve">CLEARSCREEN = </w:t>
+      </w:r>
+      <w:r>
+        <w:rPr>
+          <w:rFonts w:ascii="Consolas" w:hAnsi="Consolas"/>
+          <w:color w:val="A5C261"/>
+        </w:rPr>
+        <w:t>'</w:t>
+      </w:r>
+      <w:r>
+        <w:rPr>
+          <w:rFonts w:ascii="Consolas" w:hAnsi="Consolas"/>
+          <w:color w:val="CC7832"/>
+        </w:rPr>
+        <w:t>\033</w:t>
+      </w:r>
+      <w:r>
+        <w:rPr>
+          <w:rFonts w:ascii="Consolas" w:hAnsi="Consolas"/>
+          <w:color w:val="A5C261"/>
+        </w:rPr>
+        <w:t>[2J'</w:t>
+      </w:r>
+    </w:p>
+    <w:p/>
     <w:p>
       <w:r>
         <w:t>I think there’s ability to make your own console completely from</w:t>
@@ -6765,6 +6934,297 @@
       </w:r>
       <w:r>
         <w:t xml:space="preserve">. Has tons of potential but I’m not going that far into it. Would be cool though to have autocomplete, do fun things to the user, and have more colours available though.  </w:t>
+      </w:r>
+    </w:p>
+    <w:p>
+      <w:hyperlink r:id="rId14" w:history="1">
+        <w:r>
+          <w:rPr>
+            <w:rStyle w:val="Hyperlink"/>
+          </w:rPr>
+          <w:t>http://www.lihaoyi.com/post/BuildyourownCommandLinewithANSIescapecodes.html</w:t>
+        </w:r>
+      </w:hyperlink>
+    </w:p>
+    <w:p>
+      <w:r>
+        <w:t>Colours are limited now in command prompt on windows but are at least consistant with powershell.</w:t>
+      </w:r>
+    </w:p>
+    <w:p>
+      <w:r>
+        <w:t>Online (I’m assuming mac) Console</w:t>
+      </w:r>
+      <w:r>
+        <w:tab/>
+      </w:r>
+      <w:r>
+        <w:tab/>
+      </w:r>
+      <w:r>
+        <w:tab/>
+        <w:t>My console powershell + command pro</w:t>
+      </w:r>
+      <w:r>
+        <w:rPr>
+          <w:noProof/>
+        </w:rPr>
+        <w:t xml:space="preserve"> </w:t>
+      </w:r>
+      <w:r>
+        <w:t>mpt</w:t>
+      </w:r>
+    </w:p>
+    <w:p>
+      <w:r>
+        <w:rPr>
+          <w:noProof/>
+        </w:rPr>
+        <w:drawing>
+          <wp:anchor distT="0" distB="0" distL="114300" distR="114300" simplePos="0" relativeHeight="251666944" behindDoc="1" locked="0" layoutInCell="1" allowOverlap="1" wp14:anchorId="5C09C128" wp14:editId="7D43FF55">
+            <wp:simplePos x="0" y="0"/>
+            <wp:positionH relativeFrom="margin">
+              <wp:posOffset>2926079</wp:posOffset>
+            </wp:positionH>
+            <wp:positionV relativeFrom="paragraph">
+              <wp:posOffset>851764</wp:posOffset>
+            </wp:positionV>
+            <wp:extent cx="3108985" cy="1295894"/>
+            <wp:effectExtent l="0" t="0" r="0" b="0"/>
+            <wp:wrapNone/>
+            <wp:docPr id="17" name="Picture 17"/>
+            <wp:cNvGraphicFramePr>
+              <a:graphicFrameLocks xmlns:a="http://schemas.openxmlformats.org/drawingml/2006/main" noChangeAspect="1"/>
+            </wp:cNvGraphicFramePr>
+            <a:graphic xmlns:a="http://schemas.openxmlformats.org/drawingml/2006/main">
+              <a:graphicData uri="http://schemas.openxmlformats.org/drawingml/2006/picture">
+                <pic:pic xmlns:pic="http://schemas.openxmlformats.org/drawingml/2006/picture">
+                  <pic:nvPicPr>
+                    <pic:cNvPr id="1" name=""/>
+                    <pic:cNvPicPr/>
+                  </pic:nvPicPr>
+                  <pic:blipFill rotWithShape="1">
+                    <a:blip r:embed="rId15"/>
+                    <a:srcRect l="8246" t="22484" r="25906" b="18513"/>
+                    <a:stretch/>
+                  </pic:blipFill>
+                  <pic:spPr bwMode="auto">
+                    <a:xfrm>
+                      <a:off x="0" y="0"/>
+                      <a:ext cx="3117944" cy="1299628"/>
+                    </a:xfrm>
+                    <a:prstGeom prst="rect">
+                      <a:avLst/>
+                    </a:prstGeom>
+                    <a:ln>
+                      <a:noFill/>
+                    </a:ln>
+                    <a:extLst>
+                      <a:ext uri="{53640926-AAD7-44D8-BBD7-CCE9431645EC}">
+                        <a14:shadowObscured xmlns:a14="http://schemas.microsoft.com/office/drawing/2010/main"/>
+                      </a:ext>
+                    </a:extLst>
+                  </pic:spPr>
+                </pic:pic>
+              </a:graphicData>
+            </a:graphic>
+            <wp14:sizeRelH relativeFrom="margin">
+              <wp14:pctWidth>0</wp14:pctWidth>
+            </wp14:sizeRelH>
+            <wp14:sizeRelV relativeFrom="margin">
+              <wp14:pctHeight>0</wp14:pctHeight>
+            </wp14:sizeRelV>
+          </wp:anchor>
+        </w:drawing>
+      </w:r>
+      <w:r>
+        <w:rPr>
+          <w:noProof/>
+        </w:rPr>
+        <w:drawing>
+          <wp:anchor distT="0" distB="0" distL="114300" distR="114300" simplePos="0" relativeHeight="251664896" behindDoc="1" locked="0" layoutInCell="1" allowOverlap="1" wp14:anchorId="22E9192A" wp14:editId="63771874">
+            <wp:simplePos x="0" y="0"/>
+            <wp:positionH relativeFrom="margin">
+              <wp:posOffset>2939898</wp:posOffset>
+            </wp:positionH>
+            <wp:positionV relativeFrom="paragraph">
+              <wp:posOffset>10439</wp:posOffset>
+            </wp:positionV>
+            <wp:extent cx="3094458" cy="1265449"/>
+            <wp:effectExtent l="0" t="0" r="0" b="0"/>
+            <wp:wrapNone/>
+            <wp:docPr id="15" name="Picture 15"/>
+            <wp:cNvGraphicFramePr>
+              <a:graphicFrameLocks xmlns:a="http://schemas.openxmlformats.org/drawingml/2006/main" noChangeAspect="1"/>
+            </wp:cNvGraphicFramePr>
+            <a:graphic xmlns:a="http://schemas.openxmlformats.org/drawingml/2006/main">
+              <a:graphicData uri="http://schemas.openxmlformats.org/drawingml/2006/picture">
+                <pic:pic xmlns:pic="http://schemas.openxmlformats.org/drawingml/2006/picture">
+                  <pic:nvPicPr>
+                    <pic:cNvPr id="1" name=""/>
+                    <pic:cNvPicPr/>
+                  </pic:nvPicPr>
+                  <pic:blipFill rotWithShape="1">
+                    <a:blip r:embed="rId16"/>
+                    <a:srcRect l="12923" t="23151" r="12735" b="21851"/>
+                    <a:stretch/>
+                  </pic:blipFill>
+                  <pic:spPr bwMode="auto">
+                    <a:xfrm>
+                      <a:off x="0" y="0"/>
+                      <a:ext cx="3094458" cy="1265449"/>
+                    </a:xfrm>
+                    <a:prstGeom prst="rect">
+                      <a:avLst/>
+                    </a:prstGeom>
+                    <a:ln>
+                      <a:noFill/>
+                    </a:ln>
+                    <a:extLst>
+                      <a:ext uri="{53640926-AAD7-44D8-BBD7-CCE9431645EC}">
+                        <a14:shadowObscured xmlns:a14="http://schemas.microsoft.com/office/drawing/2010/main"/>
+                      </a:ext>
+                    </a:extLst>
+                  </pic:spPr>
+                </pic:pic>
+              </a:graphicData>
+            </a:graphic>
+            <wp14:sizeRelH relativeFrom="margin">
+              <wp14:pctWidth>0</wp14:pctWidth>
+            </wp14:sizeRelH>
+            <wp14:sizeRelV relativeFrom="margin">
+              <wp14:pctHeight>0</wp14:pctHeight>
+            </wp14:sizeRelV>
+          </wp:anchor>
+        </w:drawing>
+      </w:r>
+      <w:r>
+        <w:rPr>
+          <w:noProof/>
+        </w:rPr>
+        <w:t xml:space="preserve"> </w:t>
+      </w:r>
+      <w:r>
+        <w:rPr>
+          <w:noProof/>
+        </w:rPr>
+        <w:drawing>
+          <wp:inline distT="0" distB="0" distL="0" distR="0" wp14:anchorId="4ACC51D0" wp14:editId="1B6B788C">
+            <wp:extent cx="2845057" cy="1704442"/>
+            <wp:effectExtent l="0" t="0" r="0" b="0"/>
+            <wp:docPr id="11" name="Picture 11" descr="Ansi/RainbowBackground256.png"/>
+            <wp:cNvGraphicFramePr>
+              <a:graphicFrameLocks xmlns:a="http://schemas.openxmlformats.org/drawingml/2006/main" noChangeAspect="1"/>
+            </wp:cNvGraphicFramePr>
+            <a:graphic xmlns:a="http://schemas.openxmlformats.org/drawingml/2006/main">
+              <a:graphicData uri="http://schemas.openxmlformats.org/drawingml/2006/picture">
+                <pic:pic xmlns:pic="http://schemas.openxmlformats.org/drawingml/2006/picture">
+                  <pic:nvPicPr>
+                    <pic:cNvPr id="0" name="Picture 1" descr="Ansi/RainbowBackground256.png"/>
+                    <pic:cNvPicPr>
+                      <a:picLocks noChangeAspect="1" noChangeArrowheads="1"/>
+                    </pic:cNvPicPr>
+                  </pic:nvPicPr>
+                  <pic:blipFill rotWithShape="1">
+                    <a:blip r:embed="rId17" cstate="print">
+                      <a:extLst>
+                        <a:ext uri="{28A0092B-C50C-407E-A947-70E740481C1C}">
+                          <a14:useLocalDpi xmlns:a14="http://schemas.microsoft.com/office/drawing/2010/main" val="0"/>
+                        </a:ext>
+                      </a:extLst>
+                    </a:blip>
+                    <a:srcRect l="6519" t="6584" r="6747" b="14688"/>
+                    <a:stretch/>
+                  </pic:blipFill>
+                  <pic:spPr bwMode="auto">
+                    <a:xfrm>
+                      <a:off x="0" y="0"/>
+                      <a:ext cx="2860511" cy="1713701"/>
+                    </a:xfrm>
+                    <a:prstGeom prst="rect">
+                      <a:avLst/>
+                    </a:prstGeom>
+                    <a:noFill/>
+                    <a:ln>
+                      <a:noFill/>
+                    </a:ln>
+                    <a:extLst>
+                      <a:ext uri="{53640926-AAD7-44D8-BBD7-CCE9431645EC}">
+                        <a14:shadowObscured xmlns:a14="http://schemas.microsoft.com/office/drawing/2010/main"/>
+                      </a:ext>
+                    </a:extLst>
+                  </pic:spPr>
+                </pic:pic>
+              </a:graphicData>
+            </a:graphic>
+          </wp:inline>
+        </w:drawing>
+      </w:r>
+      <w:r>
+        <w:rPr>
+          <w:noProof/>
+        </w:rPr>
+        <w:t xml:space="preserve"> </w:t>
+      </w:r>
+    </w:p>
+    <w:p/>
+    <w:p>
+      <w:pPr>
+        <w:pStyle w:val="Heading2"/>
+      </w:pPr>
+      <w:r>
+        <w:t>Class Attributes</w:t>
+      </w:r>
+    </w:p>
+    <w:p>
+      <w:r>
+        <w:t>A couple attributes have been added for functionality. Item.quest for tracking items inspected or equipped. Interact.aesthetic and Enemey.aesthetic are flags now to say whether the thing actually does anything. This is used to not lead the player on</w:t>
+      </w:r>
+      <w:r>
+        <w:t xml:space="preserve"> when they inspect something</w:t>
+      </w:r>
+      <w:r>
+        <w:t xml:space="preserve"> about whether it’s something/someone useful or not AND to keep track of status for completion.</w:t>
+      </w:r>
+      <w:r>
+        <w:t xml:space="preserve"> </w:t>
+      </w:r>
+      <w:r>
+        <w:t xml:space="preserve"> </w:t>
+      </w:r>
+      <w:r>
+        <w:t>This aesthic prompts don’t show in hardcore mode.</w:t>
+      </w:r>
+      <w:r>
+        <w:t>Also each class now has extra1 and extra2 which is some attempted future proofing for future features in</w:t>
+      </w:r>
+      <w:r>
+        <w:t xml:space="preserve"> engine</w:t>
+      </w:r>
+      <w:r>
+        <w:t xml:space="preserve"> </w:t>
+      </w:r>
+      <w:r>
+        <w:t xml:space="preserve">just so these objects MIGHT still be </w:t>
+      </w:r>
+      <w:r>
+        <w:t>compatible</w:t>
+      </w:r>
+      <w:r>
+        <w:t>.</w:t>
+      </w:r>
+    </w:p>
+    <w:p>
+      <w:r>
+        <w:t xml:space="preserve">ADDED .colouredname </w:t>
+      </w:r>
+      <w:r>
+        <w:t xml:space="preserve">to everything </w:t>
+      </w:r>
+      <w:bookmarkStart w:id="12" w:name="_GoBack"/>
+      <w:bookmarkEnd w:id="12"/>
+      <w:r>
+        <w:t>so I wouldn’t have to type ___colour + _.name _ + textcolour EVERYWHERE</w:t>
       </w:r>
     </w:p>
     <w:p>
@@ -6819,7 +7279,11 @@
         <w:t xml:space="preserve">This function automatically scales </w:t>
       </w:r>
       <w:r>
-        <w:t xml:space="preserve">to any defined character width screen, can have custom delays, </w:t>
+        <w:t xml:space="preserve">to any defined character width screen, can </w:t>
+      </w:r>
+      <w:r>
+        <w:lastRenderedPageBreak/>
+        <w:t xml:space="preserve">have custom delays, </w:t>
       </w:r>
       <w:r>
         <w:t xml:space="preserve">breaks up paragraphs automatically (as long as using 5 consistent . ! ? punctuation marks), and can be overwritten using </w:t>
@@ -6868,7 +7332,6 @@
         <w:rPr>
           <w:noProof/>
         </w:rPr>
-        <w:lastRenderedPageBreak/>
         <w:pict>
           <v:shapetype id="_x0000_t75" coordsize="21600,21600" o:spt="75" o:preferrelative="t" path="m@4@5l@4@11@9@11@9@5xe" filled="f" stroked="f">
             <v:stroke joinstyle="miter"/>
@@ -6890,7 +7353,7 @@
             <o:lock v:ext="edit" aspectratio="t"/>
           </v:shapetype>
           <v:shape id="_x0000_s1026" type="#_x0000_t75" style="position:absolute;margin-left:28.5pt;margin-top:3.55pt;width:410.25pt;height:226.2pt;z-index:-251655680;mso-position-horizontal-relative:text;mso-position-vertical-relative:text">
-            <v:imagedata r:id="rId14" o:title="Litterally exact same time for printT"/>
+            <v:imagedata r:id="rId18" o:title="Litterally exact same time for printT"/>
           </v:shape>
         </w:pict>
       </w:r>
@@ -7011,6 +7474,7 @@
       </w:pPr>
       <w:bookmarkStart w:id="16" w:name="_Toc24295084"/>
       <w:r>
+        <w:lastRenderedPageBreak/>
         <w:t>printT Performance</w:t>
       </w:r>
       <w:bookmarkEnd w:id="16"/>
@@ -7061,11 +7525,7 @@
         <w:t>ra</w:t>
       </w:r>
       <w:r>
-        <w:t xml:space="preserve">graph all the checks and looping through words took no identifiable time as seen below. The main delay was from printing output so once the printing was silenced the time for calculation went to zero. This shows that most of the algorithms (on the scale of EBTA) are probably limited by the text output so should not worry too much about scale. But this was </w:t>
-      </w:r>
-      <w:r>
-        <w:lastRenderedPageBreak/>
-        <w:t>fun and reassuring to see. Possibly there will be some calculation time over the course of the whole game text but this is hard to test.</w:t>
+        <w:t>graph all the checks and looping through words took no identifiable time as seen below. The main delay was from printing output so once the printing was silenced the time for calculation went to zero. This shows that most of the algorithms (on the scale of EBTA) are probably limited by the text output so should not worry too much about scale. But this was fun and reassuring to see. Possibly there will be some calculation time over the course of the whole game text but this is hard to test.</w:t>
       </w:r>
     </w:p>
     <w:p>
@@ -7097,7 +7557,7 @@
                     <pic:cNvPicPr/>
                   </pic:nvPicPr>
                   <pic:blipFill>
-                    <a:blip r:embed="rId15"/>
+                    <a:blip r:embed="rId19"/>
                     <a:stretch>
                       <a:fillRect/>
                     </a:stretch>
@@ -7390,7 +7850,6 @@
           <w:sz w:val="18"/>
           <w:szCs w:val="18"/>
         </w:rPr>
-        <w:lastRenderedPageBreak/>
         <w:br/>
         <w:t>Side note on Why using Pickler and CSVs: If a pickler saving/loading to file is already in the game why not</w:t>
       </w:r>
@@ -7558,6 +8017,7 @@
       </w:pPr>
       <w:bookmarkStart w:id="22" w:name="_Toc24295090"/>
       <w:r>
+        <w:lastRenderedPageBreak/>
         <w:t xml:space="preserve">0.28 – </w:t>
       </w:r>
       <w:r>
@@ -7641,7 +8101,6 @@
       </w:pPr>
       <w:bookmarkStart w:id="24" w:name="_Toc24295092"/>
       <w:r>
-        <w:lastRenderedPageBreak/>
         <w:t xml:space="preserve">0.28 </w:t>
       </w:r>
       <w:r>
@@ -7775,6 +8234,7 @@
     </w:p>
     <w:p>
       <w:r>
+        <w:lastRenderedPageBreak/>
         <w:t xml:space="preserve">The backend of the game was mostly written by Mitch Lemeiux and utilizes dictionaries and objects. For those unfamiliar as I was a dictionary in python is simply a list that is indexed by a key instead of it’s number. </w:t>
       </w:r>
     </w:p>
@@ -7804,7 +8264,6 @@
     </w:p>
     <w:p>
       <w:r>
-        <w:lastRenderedPageBreak/>
         <w:t>Dictionaries are valuable to use over lists because it’s more apparent in the code what information you’re trying to access. For example it’s much more clear to know what item you’re referring to if you</w:t>
       </w:r>
       <w:r>
@@ -7963,7 +8422,11 @@
         <w:t xml:space="preserve">You can 5 of the main variables are dictionaries which store the instance objects of all the different classes for the whole game. </w:t>
       </w:r>
       <w:r>
-        <w:t>PLAYER is the main player object that is your player and MAPS is a special array that is indexed by it’s [x][y][z] coordinate for example MAPS[x][y][z] is one location (to be honest I’m not sure exactly how maps works but I’ll let you know when I do)</w:t>
+        <w:t xml:space="preserve">PLAYER is the main player object that is your player and MAPS is a special </w:t>
+      </w:r>
+      <w:r>
+        <w:lastRenderedPageBreak/>
+        <w:t>array that is indexed by it’s [x][y][z] coordinate for example MAPS[x][y][z] is one location (to be honest I’m not sure exactly how maps works but I’ll let you know when I do)</w:t>
       </w:r>
       <w:r>
         <w:t>.</w:t>
@@ -8037,7 +8500,6 @@
         </w:numPr>
       </w:pPr>
       <w:r>
-        <w:lastRenderedPageBreak/>
         <w:t>class Map:</w:t>
       </w:r>
     </w:p>
@@ -8157,7 +8619,11 @@
     <w:p/>
     <w:p>
       <w:r>
-        <w:t>One thing to say about the game right now is it seems very unrobust. If varaibles and definitions aren’t in the right order in the code the game will break or glitch. This makes me suspect that with increasing complexity the game will become even more finicky which may be able to be solved with better organizations/functional code. If there’s anything you see that looks bad/unrefined/can be done better please feel free to change it in a spate branch. I am by no means the most experienced at writing code, using python, or software development. In the future to make it easier manage the software development side I’d like to use better defined test cases, follow a proper python style guide, and think about code optimization</w:t>
+        <w:t xml:space="preserve">One thing to say about the game right now is it seems very unrobust. If varaibles and definitions aren’t in the right order in the code the game will break or glitch. This makes me suspect that with increasing complexity the game will become even more finicky which may be able to be solved with better organizations/functional code. If there’s anything you see that looks bad/unrefined/can be done better please feel free to change it in a spate branch. I am by no means the most experienced at writing code, using python, or software development. In the future to make it easier manage the software </w:t>
+      </w:r>
+      <w:r>
+        <w:lastRenderedPageBreak/>
+        <w:t>development side I’d like to use better defined test cases, follow a proper python style guide, and think about code optimization</w:t>
       </w:r>
     </w:p>
     <w:p>
@@ -8187,7 +8653,6 @@
     </w:p>
     <w:p>
       <w:r>
-        <w:lastRenderedPageBreak/>
         <w:t>-Brendan Fallon</w:t>
       </w:r>
     </w:p>
@@ -8207,7 +8672,7 @@
       <w:bookmarkEnd w:id="31"/>
     </w:p>
     <w:sectPr>
-      <w:headerReference w:type="default" r:id="rId16"/>
+      <w:headerReference w:type="default" r:id="rId20"/>
       <w:pgSz w:w="12240" w:h="15840"/>
       <w:pgMar w:top="1440" w:right="1440" w:bottom="1440" w:left="1440" w:header="720" w:footer="720" w:gutter="0"/>
       <w:cols w:space="720"/>
@@ -8304,7 +8769,7 @@
           <w:rPr>
             <w:noProof/>
           </w:rPr>
-          <w:t>3</w:t>
+          <w:t>11</w:t>
         </w:r>
         <w:r>
           <w:rPr>
@@ -9526,7 +9991,7 @@
 </file>
 
 <file path=customXml/itemProps1.xml><?xml version="1.0" encoding="utf-8"?>
-<ds:datastoreItem xmlns:ds="http://schemas.openxmlformats.org/officeDocument/2006/customXml" ds:itemID="{EDC330CC-DE9A-4E18-AC71-F5C3A07C2858}">
+<ds:datastoreItem xmlns:ds="http://schemas.openxmlformats.org/officeDocument/2006/customXml" ds:itemID="{34B00CEB-A90F-4634-8A35-244C8961BC94}">
   <ds:schemaRefs>
     <ds:schemaRef ds:uri="http://schemas.openxmlformats.org/officeDocument/2006/bibliography"/>
   </ds:schemaRefs>

</xml_diff>